<commit_message>
Update model dan konsepsi
</commit_message>
<xml_diff>
--- a/PROPOSAL PROYEK.docx
+++ b/PROPOSAL PROYEK.docx
@@ -40,25 +40,7 @@
           <w:b/>
           <w:i/>
         </w:rPr>
-        <w:t xml:space="preserve">CAKEPHP </w:t>
-      </w:r>
-      <w:proofErr w:type="gramStart"/>
-      <w:r>
-        <w:rPr>
-          <w:rFonts w:ascii="Arial" w:hAnsi="Arial" w:cs="Arial"/>
-          <w:b/>
-          <w:i/>
-        </w:rPr>
-        <w:t>FRAMEWORK  DAN</w:t>
-      </w:r>
-      <w:proofErr w:type="gramEnd"/>
-      <w:r>
-        <w:rPr>
-          <w:rFonts w:ascii="Arial" w:hAnsi="Arial" w:cs="Arial"/>
-          <w:b/>
-          <w:i/>
-        </w:rPr>
-        <w:t xml:space="preserve"> MYSQL</w:t>
+        <w:t>CAKEPHP FRAMEWORK  DAN MYSQL</w:t>
       </w:r>
       <w:r>
         <w:rPr>
@@ -107,7 +89,6 @@
           <w:b/>
         </w:rPr>
       </w:pPr>
-      <w:proofErr w:type="gramStart"/>
       <w:r>
         <w:rPr>
           <w:rFonts w:ascii="Arial" w:hAnsi="Arial" w:cs="Arial"/>
@@ -115,7 +96,6 @@
         </w:rPr>
         <w:t>Oleh :</w:t>
       </w:r>
-      <w:proofErr w:type="gramEnd"/>
     </w:p>
     <w:p>
       <w:pPr>
@@ -1303,19 +1283,8 @@
           <w:szCs w:val="20"/>
         </w:rPr>
         <w:tab/>
-        <w:t>Irmayansyah, M</w:t>
-      </w:r>
-      <w:proofErr w:type="gramStart"/>
-      <w:r>
-        <w:rPr>
-          <w:rFonts w:ascii="Arial" w:hAnsi="Arial" w:cs="Arial"/>
-          <w:b/>
-          <w:sz w:val="20"/>
-          <w:szCs w:val="20"/>
-        </w:rPr>
-        <w:t>,kom</w:t>
-      </w:r>
-      <w:proofErr w:type="gramEnd"/>
+        <w:t>Irmayansyah, M,kom</w:t>
+      </w:r>
     </w:p>
     <w:p>
       <w:pPr>
@@ -1472,25 +1441,7 @@
           <w:sz w:val="20"/>
           <w:szCs w:val="20"/>
         </w:rPr>
-        <w:t>[</w:t>
-      </w:r>
-      <w:proofErr w:type="gramStart"/>
-      <w:r>
-        <w:rPr>
-          <w:rFonts w:ascii="Arial" w:hAnsi="Arial" w:cs="Arial"/>
-          <w:sz w:val="20"/>
-          <w:szCs w:val="20"/>
-        </w:rPr>
-        <w:t>sengaja</w:t>
-      </w:r>
-      <w:proofErr w:type="gramEnd"/>
-      <w:r>
-        <w:rPr>
-          <w:rFonts w:ascii="Arial" w:hAnsi="Arial" w:cs="Arial"/>
-          <w:sz w:val="20"/>
-          <w:szCs w:val="20"/>
-        </w:rPr>
-        <w:t xml:space="preserve"> dikosongkan]</w:t>
+        <w:t>[sengaja dikosongkan]</w:t>
       </w:r>
     </w:p>
     <w:p>
@@ -2180,25 +2131,7 @@
           <w:sz w:val="20"/>
           <w:szCs w:val="20"/>
         </w:rPr>
-        <w:t>[</w:t>
-      </w:r>
-      <w:proofErr w:type="gramStart"/>
-      <w:r>
-        <w:rPr>
-          <w:rFonts w:ascii="Arial" w:hAnsi="Arial" w:cs="Arial"/>
-          <w:sz w:val="20"/>
-          <w:szCs w:val="20"/>
-        </w:rPr>
-        <w:t>sengaja</w:t>
-      </w:r>
-      <w:proofErr w:type="gramEnd"/>
-      <w:r>
-        <w:rPr>
-          <w:rFonts w:ascii="Arial" w:hAnsi="Arial" w:cs="Arial"/>
-          <w:sz w:val="20"/>
-          <w:szCs w:val="20"/>
-        </w:rPr>
-        <w:t xml:space="preserve"> dikosongkan]</w:t>
+        <w:t>[sengaja dikosongkan]</w:t>
       </w:r>
     </w:p>
     <w:p>
@@ -2412,35 +2345,7 @@
           <w:rFonts w:ascii="Arial" w:hAnsi="Arial" w:cs="Arial"/>
         </w:rPr>
         <w:tab/>
-        <w:t xml:space="preserve">Sebagai sebuah instansi atau lembaga tentunya STIKOM Binaniaga melakukan proses </w:t>
-      </w:r>
-      <w:proofErr w:type="gramStart"/>
-      <w:r>
-        <w:rPr>
-          <w:rFonts w:ascii="Arial" w:hAnsi="Arial" w:cs="Arial"/>
-        </w:rPr>
-        <w:t>surat</w:t>
-      </w:r>
-      <w:proofErr w:type="gramEnd"/>
-      <w:r>
-        <w:rPr>
-          <w:rFonts w:ascii="Arial" w:hAnsi="Arial" w:cs="Arial"/>
-        </w:rPr>
-        <w:t xml:space="preserve"> menyurat, baik itu surat masuk maupun surat keluar. Surat yang disampaikan dapat berupa pemberitahuan, pernyataan, permintaan, laporan, dan sebagainya. Setiap </w:t>
-      </w:r>
-      <w:proofErr w:type="gramStart"/>
-      <w:r>
-        <w:rPr>
-          <w:rFonts w:ascii="Arial" w:hAnsi="Arial" w:cs="Arial"/>
-        </w:rPr>
-        <w:t>surat</w:t>
-      </w:r>
-      <w:proofErr w:type="gramEnd"/>
-      <w:r>
-        <w:rPr>
-          <w:rFonts w:ascii="Arial" w:hAnsi="Arial" w:cs="Arial"/>
-        </w:rPr>
-        <w:t xml:space="preserve"> masuk yang diterima dan surat keluar yang dikirim baik itu oleh instansi swasta maupun pemerintah mempunyai nilai yang penting, baik itu sebagai alat komunikasi, dan dapat menunjukkan kegiatan suatu kantor atau instansi.</w:t>
+        <w:t>Sebagai sebuah instansi atau lembaga tentunya STIKOM Binaniaga melakukan proses surat menyurat, baik itu surat masuk maupun surat keluar. Surat yang disampaikan dapat berupa pemberitahuan, pernyataan, permintaan, laporan, dan sebagainya. Setiap surat masuk yang diterima dan surat keluar yang dikirim baik itu oleh instansi swasta maupun pemerintah mempunyai nilai yang penting, baik itu sebagai alat komunikasi, dan dapat menunjukkan kegiatan suatu kantor atau instansi.</w:t>
       </w:r>
     </w:p>
     <w:p>
@@ -2455,49 +2360,7 @@
           <w:rFonts w:ascii="Arial" w:hAnsi="Arial" w:cs="Arial"/>
         </w:rPr>
         <w:tab/>
-        <w:t xml:space="preserve">Didalam proses </w:t>
-      </w:r>
-      <w:proofErr w:type="gramStart"/>
-      <w:r>
-        <w:rPr>
-          <w:rFonts w:ascii="Arial" w:hAnsi="Arial" w:cs="Arial"/>
-        </w:rPr>
-        <w:t>surat</w:t>
-      </w:r>
-      <w:proofErr w:type="gramEnd"/>
-      <w:r>
-        <w:rPr>
-          <w:rFonts w:ascii="Arial" w:hAnsi="Arial" w:cs="Arial"/>
-        </w:rPr>
-        <w:t xml:space="preserve"> menyurat, terdapat proses pengarsipan yang juga menjadi sesuatu yang penting untuk diperhatikan. Dalam proses pengarsipan di STIKOM Binaniaga yang masih dilakukan secara konvensional, dapat mengakibatkan arsip – arsip yang ada </w:t>
-      </w:r>
-      <w:proofErr w:type="gramStart"/>
-      <w:r>
-        <w:rPr>
-          <w:rFonts w:ascii="Arial" w:hAnsi="Arial" w:cs="Arial"/>
-        </w:rPr>
-        <w:t>akan</w:t>
-      </w:r>
-      <w:proofErr w:type="gramEnd"/>
-      <w:r>
-        <w:rPr>
-          <w:rFonts w:ascii="Arial" w:hAnsi="Arial" w:cs="Arial"/>
-        </w:rPr>
-        <w:t xml:space="preserve"> menumpuk dan akan memakan tempat untuk menyimpannya. Terlebih lagi resiko yang </w:t>
-      </w:r>
-      <w:proofErr w:type="gramStart"/>
-      <w:r>
-        <w:rPr>
-          <w:rFonts w:ascii="Arial" w:hAnsi="Arial" w:cs="Arial"/>
-        </w:rPr>
-        <w:t>akan</w:t>
-      </w:r>
-      <w:proofErr w:type="gramEnd"/>
-      <w:r>
-        <w:rPr>
-          <w:rFonts w:ascii="Arial" w:hAnsi="Arial" w:cs="Arial"/>
-        </w:rPr>
-        <w:t xml:space="preserve"> diterima jika arsip tersebut rusak atau hilang.</w:t>
+        <w:t>Didalam proses surat menyurat, terdapat proses pengarsipan yang juga menjadi sesuatu yang penting untuk diperhatikan. Dalam proses pengarsipan di STIKOM Binaniaga yang masih dilakukan secara konvensional, dapat mengakibatkan arsip – arsip yang ada akan menumpuk dan akan memakan tempat untuk menyimpannya. Terlebih lagi resiko yang akan diterima jika arsip tersebut rusak atau hilang.</w:t>
       </w:r>
     </w:p>
     <w:p>
@@ -2513,49 +2376,7 @@
           <w:rFonts w:ascii="Arial" w:hAnsi="Arial" w:cs="Arial"/>
         </w:rPr>
         <w:tab/>
-        <w:t xml:space="preserve">Oleh karena itu perlu adanya system yang dapat mengelola perihal tersebut yang menyangkut agendaris dan </w:t>
-      </w:r>
-      <w:proofErr w:type="gramStart"/>
-      <w:r>
-        <w:rPr>
-          <w:rFonts w:ascii="Arial" w:hAnsi="Arial" w:cs="Arial"/>
-        </w:rPr>
-        <w:t>surat</w:t>
-      </w:r>
-      <w:proofErr w:type="gramEnd"/>
-      <w:r>
-        <w:rPr>
-          <w:rFonts w:ascii="Arial" w:hAnsi="Arial" w:cs="Arial"/>
-        </w:rPr>
-        <w:t xml:space="preserve"> menyurat. Sistem informasi agendaris </w:t>
-      </w:r>
-      <w:proofErr w:type="gramStart"/>
-      <w:r>
-        <w:rPr>
-          <w:rFonts w:ascii="Arial" w:hAnsi="Arial" w:cs="Arial"/>
-        </w:rPr>
-        <w:t>surat</w:t>
-      </w:r>
-      <w:proofErr w:type="gramEnd"/>
-      <w:r>
-        <w:rPr>
-          <w:rFonts w:ascii="Arial" w:hAnsi="Arial" w:cs="Arial"/>
-        </w:rPr>
-        <w:t xml:space="preserve"> dan notifikasi menjadi system yang diharapkan dapat menangani masalah tersebut. Dengan adanya system tersebut diharapkan dapat membantu meningkatkan kinerja staff dari STIKOM Binaniaga khususnya di bidang BAAK yang menangani mengenai agendaris </w:t>
-      </w:r>
-      <w:proofErr w:type="gramStart"/>
-      <w:r>
-        <w:rPr>
-          <w:rFonts w:ascii="Arial" w:hAnsi="Arial" w:cs="Arial"/>
-        </w:rPr>
-        <w:t>surat</w:t>
-      </w:r>
-      <w:proofErr w:type="gramEnd"/>
-      <w:r>
-        <w:rPr>
-          <w:rFonts w:ascii="Arial" w:hAnsi="Arial" w:cs="Arial"/>
-        </w:rPr>
-        <w:t xml:space="preserve"> dan notifikasi.</w:t>
+        <w:t>Oleh karena itu perlu adanya system yang dapat mengelola perihal tersebut yang menyangkut agendaris dan surat menyurat. Sistem informasi agendaris surat dan notifikasi menjadi system yang diharapkan dapat menangani masalah tersebut. Dengan adanya system tersebut diharapkan dapat membantu meningkatkan kinerja staff dari STIKOM Binaniaga khususnya di bidang BAAK yang menangani mengenai agendaris surat dan notifikasi.</w:t>
       </w:r>
       <w:r>
         <w:rPr>
@@ -2620,21 +2441,7 @@
         <w:rPr>
           <w:rFonts w:ascii="Arial" w:hAnsi="Arial" w:cs="Arial"/>
         </w:rPr>
-        <w:t xml:space="preserve">Surat  adalah  sehelai  kertas  atau  lebih  yang  digunakan  untuk mengadakan  komunikasi  secara  tertulis  (Silmi,  2002  :  1).  Surat  masih digunakan  sampai  sekarang  karena  surat  masih  memiliki  kelebihan dibandingkan dengan sarana komunikasi lainnya, kelebihan tersebut karena surat lebih  praktis, efektif dan ekonomis. Surat selain berfungsi sebagai alat </w:t>
-      </w:r>
-      <w:proofErr w:type="gramStart"/>
-      <w:r>
-        <w:rPr>
-          <w:rFonts w:ascii="Arial" w:hAnsi="Arial" w:cs="Arial"/>
-        </w:rPr>
-        <w:t>komunikasi  juga</w:t>
-      </w:r>
-      <w:proofErr w:type="gramEnd"/>
-      <w:r>
-        <w:rPr>
-          <w:rFonts w:ascii="Arial" w:hAnsi="Arial" w:cs="Arial"/>
-        </w:rPr>
-        <w:t xml:space="preserve">  berfungsi  sebagai  pengingat,  bahan  bukti  hitam  diatas putih yang memiliki kekuatan hukum, sumber data, alat pengingat, jaminan, wakil, alat promosi.</w:t>
+        <w:t>Surat  adalah  sehelai  kertas  atau  lebih  yang  digunakan  untuk mengadakan  komunikasi  secara  tertulis  (Silmi,  2002  :  1).  Surat  masih digunakan  sampai  sekarang  karena  surat  masih  memiliki  kelebihan dibandingkan dengan sarana komunikasi lainnya, kelebihan tersebut karena surat lebih  praktis, efektif dan ekonomis. Surat selain berfungsi sebagai alat komunikasi  juga  berfungsi  sebagai  pengingat,  bahan  bukti  hitam  diatas putih yang memiliki kekuatan hukum, sumber data, alat pengingat, jaminan, wakil, alat promosi.</w:t>
       </w:r>
     </w:p>
     <w:p>
@@ -2759,21 +2566,7 @@
         <w:rPr>
           <w:rFonts w:ascii="Arial" w:hAnsi="Arial" w:cs="Arial"/>
         </w:rPr>
-        <w:t xml:space="preserve">Dalam rangka meningkatkan kinerja administrasi akademik dalam hal agendaris dan </w:t>
-      </w:r>
-      <w:proofErr w:type="gramStart"/>
-      <w:r>
-        <w:rPr>
-          <w:rFonts w:ascii="Arial" w:hAnsi="Arial" w:cs="Arial"/>
-        </w:rPr>
-        <w:t>surat</w:t>
-      </w:r>
-      <w:proofErr w:type="gramEnd"/>
-      <w:r>
-        <w:rPr>
-          <w:rFonts w:ascii="Arial" w:hAnsi="Arial" w:cs="Arial"/>
-        </w:rPr>
-        <w:t xml:space="preserve"> menyurat maka perlu adanya system informasi agendaris surat dan notifikasi untuk mengatasi permasalahan tersebut.</w:t>
+        <w:t>Dalam rangka meningkatkan kinerja administrasi akademik dalam hal agendaris dan surat menyurat maka perlu adanya system informasi agendaris surat dan notifikasi untuk mengatasi permasalahan tersebut.</w:t>
       </w:r>
       <w:r>
         <w:rPr>
@@ -2968,21 +2761,7 @@
         <w:rPr>
           <w:rFonts w:ascii="Arial" w:hAnsi="Arial" w:cs="Arial"/>
         </w:rPr>
-        <w:t xml:space="preserve">Tujuan pembuatan proyek agendaris </w:t>
-      </w:r>
-      <w:proofErr w:type="gramStart"/>
-      <w:r>
-        <w:rPr>
-          <w:rFonts w:ascii="Arial" w:hAnsi="Arial" w:cs="Arial"/>
-        </w:rPr>
-        <w:t>surat</w:t>
-      </w:r>
-      <w:proofErr w:type="gramEnd"/>
-      <w:r>
-        <w:rPr>
-          <w:rFonts w:ascii="Arial" w:hAnsi="Arial" w:cs="Arial"/>
-        </w:rPr>
-        <w:t xml:space="preserve"> dan notifikasi adalah:</w:t>
+        <w:t>Tujuan pembuatan proyek agendaris surat dan notifikasi adalah:</w:t>
       </w:r>
     </w:p>
     <w:p>
@@ -3114,21 +2893,7 @@
           <w:rFonts w:ascii="Arial" w:hAnsi="Arial" w:cs="Arial"/>
         </w:rPr>
         <w:tab/>
-        <w:t xml:space="preserve">Sistem ini nantinya </w:t>
-      </w:r>
-      <w:proofErr w:type="gramStart"/>
-      <w:r>
-        <w:rPr>
-          <w:rFonts w:ascii="Arial" w:hAnsi="Arial" w:cs="Arial"/>
-        </w:rPr>
-        <w:t>akan</w:t>
-      </w:r>
-      <w:proofErr w:type="gramEnd"/>
-      <w:r>
-        <w:rPr>
-          <w:rFonts w:ascii="Arial" w:hAnsi="Arial" w:cs="Arial"/>
-        </w:rPr>
-        <w:t xml:space="preserve"> memberikan hasil yang bermanfaat dan membantu mengoptimalkan kinerja dari bagian akademik dalam pengarsipan</w:t>
+        <w:t>Sistem ini nantinya akan memberikan hasil yang bermanfaat dan membantu mengoptimalkan kinerja dari bagian akademik dalam pengarsipan</w:t>
       </w:r>
     </w:p>
     <w:p>
@@ -3260,27 +3025,7 @@
           <w:sz w:val="20"/>
           <w:szCs w:val="20"/>
         </w:rPr>
-        <w:t xml:space="preserve">Pengembangan suatu sistem informasi membutuhkan sumber-sumber daya yang ada pada lingkungan sebuah organisasi/institusi. Sebagai hasilnya, sistem informasi yang baru diharapkan </w:t>
-      </w:r>
-      <w:proofErr w:type="gramStart"/>
-      <w:r>
-        <w:rPr>
-          <w:rFonts w:cs="Arial"/>
-          <w:b w:val="0"/>
-          <w:sz w:val="20"/>
-          <w:szCs w:val="20"/>
-        </w:rPr>
-        <w:t>akan</w:t>
-      </w:r>
-      <w:proofErr w:type="gramEnd"/>
-      <w:r>
-        <w:rPr>
-          <w:rFonts w:cs="Arial"/>
-          <w:b w:val="0"/>
-          <w:sz w:val="20"/>
-          <w:szCs w:val="20"/>
-        </w:rPr>
-        <w:t xml:space="preserve"> memberikan manfaat-manfaat dan keuntungan-keuntungan yang dapat digunakakn oleh organisasi tersebut untuk menjalankan proses bisnis. Jika manfaat yang diharapkan lebih kecil dari sumber-sumber daya yang dikeluarkan, maka sistem informasi yang baru ini dikatakan tidak bernilai atau tidak layak. Oleh karena itu, sebelum sebuah sistem informasi dikembangkan, maka perlu dihitung kelayakan ekonomisnya, dengan teknik analisis biaya. Adapun tabel rincian dan manfaat untuk pengembangan Sistem Informasi Agendaris Surat dan Notifikasi adalah sebagai berikut: </w:t>
+        <w:t xml:space="preserve">Pengembangan suatu sistem informasi membutuhkan sumber-sumber daya yang ada pada lingkungan sebuah organisasi/institusi. Sebagai hasilnya, sistem informasi yang baru diharapkan akan memberikan manfaat-manfaat dan keuntungan-keuntungan yang dapat digunakakn oleh organisasi tersebut untuk menjalankan proses bisnis. Jika manfaat yang diharapkan lebih kecil dari sumber-sumber daya yang dikeluarkan, maka sistem informasi yang baru ini dikatakan tidak bernilai atau tidak layak. Oleh karena itu, sebelum sebuah sistem informasi dikembangkan, maka perlu dihitung kelayakan ekonomisnya, dengan teknik analisis biaya. Adapun tabel rincian dan manfaat untuk pengembangan Sistem Informasi Agendaris Surat dan Notifikasi adalah sebagai berikut: </w:t>
       </w:r>
     </w:p>
     <w:tbl>
@@ -4955,25 +4700,7 @@
           <w:sz w:val="20"/>
           <w:szCs w:val="20"/>
         </w:rPr>
-        <w:t xml:space="preserve">Perhitungan ROI (Return </w:t>
-      </w:r>
-      <w:proofErr w:type="gramStart"/>
-      <w:r>
-        <w:rPr>
-          <w:rFonts w:ascii="Arial" w:hAnsi="Arial" w:cs="Arial"/>
-          <w:sz w:val="20"/>
-          <w:szCs w:val="20"/>
-        </w:rPr>
-        <w:t>Of</w:t>
-      </w:r>
-      <w:proofErr w:type="gramEnd"/>
-      <w:r>
-        <w:rPr>
-          <w:rFonts w:ascii="Arial" w:hAnsi="Arial" w:cs="Arial"/>
-          <w:sz w:val="20"/>
-          <w:szCs w:val="20"/>
-        </w:rPr>
-        <w:t xml:space="preserve"> Investment)</w:t>
+        <w:t>Perhitungan ROI (Return Of Investment)</w:t>
       </w:r>
     </w:p>
     <w:p>
@@ -5134,19 +4861,11 @@
           <w:rFonts w:ascii="Arial" w:hAnsi="Arial" w:cs="Arial"/>
         </w:rPr>
       </w:pPr>
-      <w:proofErr w:type="gramStart"/>
-      <w:r>
-        <w:rPr>
-          <w:rFonts w:ascii="Arial" w:hAnsi="Arial" w:cs="Arial"/>
-        </w:rPr>
-        <w:t>Performance :</w:t>
-      </w:r>
-      <w:proofErr w:type="gramEnd"/>
-      <w:r>
-        <w:rPr>
-          <w:rFonts w:ascii="Arial" w:hAnsi="Arial" w:cs="Arial"/>
-        </w:rPr>
-        <w:t xml:space="preserve"> Sistem ini dapat memberikan throughput dan waktu respons yang cukup.</w:t>
+      <w:r>
+        <w:rPr>
+          <w:rFonts w:ascii="Arial" w:hAnsi="Arial" w:cs="Arial"/>
+        </w:rPr>
+        <w:t>Performance : Sistem ini dapat memberikan throughput dan waktu respons yang cukup.</w:t>
       </w:r>
     </w:p>
     <w:p>
@@ -5161,19 +4880,11 @@
           <w:rFonts w:ascii="Arial" w:hAnsi="Arial" w:cs="Arial"/>
         </w:rPr>
       </w:pPr>
-      <w:proofErr w:type="gramStart"/>
-      <w:r>
-        <w:rPr>
-          <w:rFonts w:ascii="Arial" w:hAnsi="Arial" w:cs="Arial"/>
-        </w:rPr>
-        <w:t>Information :</w:t>
-      </w:r>
-      <w:proofErr w:type="gramEnd"/>
-      <w:r>
-        <w:rPr>
-          <w:rFonts w:ascii="Arial" w:hAnsi="Arial" w:cs="Arial"/>
-        </w:rPr>
-        <w:t xml:space="preserve"> Sistem ini menyediakan informasi terhormat yang tepat waktu, saling terkait, akurat dan berguna bagi staff administrasi.</w:t>
+      <w:r>
+        <w:rPr>
+          <w:rFonts w:ascii="Arial" w:hAnsi="Arial" w:cs="Arial"/>
+        </w:rPr>
+        <w:t>Information : Sistem ini menyediakan informasi terhormat yang tepat waktu, saling terkait, akurat dan berguna bagi staff administrasi.</w:t>
       </w:r>
     </w:p>
     <w:p>
@@ -5188,19 +4899,11 @@
           <w:rFonts w:ascii="Arial" w:hAnsi="Arial" w:cs="Arial"/>
         </w:rPr>
       </w:pPr>
-      <w:proofErr w:type="gramStart"/>
-      <w:r>
-        <w:rPr>
-          <w:rFonts w:ascii="Arial" w:hAnsi="Arial" w:cs="Arial"/>
-        </w:rPr>
-        <w:t>Economy :</w:t>
-      </w:r>
-      <w:proofErr w:type="gramEnd"/>
-      <w:r>
-        <w:rPr>
-          <w:rFonts w:ascii="Arial" w:hAnsi="Arial" w:cs="Arial"/>
-        </w:rPr>
-        <w:t xml:space="preserve"> Sistem ini menawarkan tingkat dan kapasitas pelayanan yang memadai untuk mengurangi biaya operasional.</w:t>
+      <w:r>
+        <w:rPr>
+          <w:rFonts w:ascii="Arial" w:hAnsi="Arial" w:cs="Arial"/>
+        </w:rPr>
+        <w:t>Economy : Sistem ini menawarkan tingkat dan kapasitas pelayanan yang memadai untuk mengurangi biaya operasional.</w:t>
       </w:r>
     </w:p>
     <w:p>
@@ -5215,19 +4918,11 @@
           <w:rFonts w:ascii="Arial" w:hAnsi="Arial" w:cs="Arial"/>
         </w:rPr>
       </w:pPr>
-      <w:proofErr w:type="gramStart"/>
-      <w:r>
-        <w:rPr>
-          <w:rFonts w:ascii="Arial" w:hAnsi="Arial" w:cs="Arial"/>
-        </w:rPr>
-        <w:t>Control :</w:t>
-      </w:r>
-      <w:proofErr w:type="gramEnd"/>
-      <w:r>
-        <w:rPr>
-          <w:rFonts w:ascii="Arial" w:hAnsi="Arial" w:cs="Arial"/>
-        </w:rPr>
-        <w:t xml:space="preserve"> Sistem ini dapat mengcontrol dan mengkategorikan type surat.</w:t>
+      <w:r>
+        <w:rPr>
+          <w:rFonts w:ascii="Arial" w:hAnsi="Arial" w:cs="Arial"/>
+        </w:rPr>
+        <w:t>Control : Sistem ini dapat mengcontrol dan mengkategorikan type surat.</w:t>
       </w:r>
     </w:p>
     <w:p>
@@ -5242,19 +4937,11 @@
           <w:rFonts w:ascii="Arial" w:hAnsi="Arial" w:cs="Arial"/>
         </w:rPr>
       </w:pPr>
-      <w:proofErr w:type="gramStart"/>
-      <w:r>
-        <w:rPr>
-          <w:rFonts w:ascii="Arial" w:hAnsi="Arial" w:cs="Arial"/>
-        </w:rPr>
-        <w:t>Efficiency :</w:t>
-      </w:r>
-      <w:proofErr w:type="gramEnd"/>
-      <w:r>
-        <w:rPr>
-          <w:rFonts w:ascii="Arial" w:hAnsi="Arial" w:cs="Arial"/>
-        </w:rPr>
-        <w:t xml:space="preserve"> Sistem ini menggunakan teknologi yang dapat dijalankan secara mobile sehingga dapat menghemat waktu dan tempat pengerjaan.</w:t>
+      <w:r>
+        <w:rPr>
+          <w:rFonts w:ascii="Arial" w:hAnsi="Arial" w:cs="Arial"/>
+        </w:rPr>
+        <w:t>Efficiency : Sistem ini menggunakan teknologi yang dapat dijalankan secara mobile sehingga dapat menghemat waktu dan tempat pengerjaan.</w:t>
       </w:r>
     </w:p>
     <w:p>
@@ -5269,19 +4956,11 @@
           <w:rFonts w:ascii="Arial" w:hAnsi="Arial" w:cs="Arial"/>
         </w:rPr>
       </w:pPr>
-      <w:proofErr w:type="gramStart"/>
-      <w:r>
-        <w:rPr>
-          <w:rFonts w:ascii="Arial" w:hAnsi="Arial" w:cs="Arial"/>
-        </w:rPr>
-        <w:t>Service :</w:t>
-      </w:r>
-      <w:proofErr w:type="gramEnd"/>
-      <w:r>
-        <w:rPr>
-          <w:rFonts w:ascii="Arial" w:hAnsi="Arial" w:cs="Arial"/>
-        </w:rPr>
-        <w:t xml:space="preserve"> Sistem ini menyediakan layanan yang diinginkan dan andal pada siapa saja.</w:t>
+      <w:r>
+        <w:rPr>
+          <w:rFonts w:ascii="Arial" w:hAnsi="Arial" w:cs="Arial"/>
+        </w:rPr>
+        <w:t>Service : Sistem ini menyediakan layanan yang diinginkan dan andal pada siapa saja.</w:t>
       </w:r>
     </w:p>
     <w:p>
@@ -5579,16 +5258,8 @@
           <w:rFonts w:ascii="Arial" w:hAnsi="Arial" w:cs="Arial"/>
         </w:rPr>
         <w:br/>
-        <w:t>Komponen dari teknologi informasi antara lain</w:t>
-      </w:r>
-      <w:proofErr w:type="gramStart"/>
-      <w:r>
-        <w:rPr>
-          <w:rFonts w:ascii="Arial" w:hAnsi="Arial" w:cs="Arial"/>
-        </w:rPr>
-        <w:t>:</w:t>
-      </w:r>
-      <w:proofErr w:type="gramEnd"/>
+        <w:t>Komponen dari teknologi informasi antara lain:</w:t>
+      </w:r>
       <w:r>
         <w:rPr>
           <w:rFonts w:ascii="Arial" w:hAnsi="Arial" w:cs="Arial"/>
@@ -5647,25 +5318,7 @@
           <w:rFonts w:ascii="Arial" w:hAnsi="Arial" w:cs="Arial"/>
         </w:rPr>
         <w:tab/>
-        <w:t>S</w:t>
-      </w:r>
-      <w:r>
-        <w:rPr>
-          <w:rFonts w:ascii="Arial" w:hAnsi="Arial" w:cs="Arial"/>
-        </w:rPr>
-        <w:t xml:space="preserve">uatu struktur konseptual dasar yang digunakan untuk memecahkan atau menangani suatu </w:t>
-      </w:r>
-      <w:r>
-        <w:rPr>
-          <w:rFonts w:ascii="Arial" w:hAnsi="Arial" w:cs="Arial"/>
-        </w:rPr>
-        <w:t xml:space="preserve">masalah </w:t>
-      </w:r>
-      <w:r>
-        <w:rPr>
-          <w:rFonts w:ascii="Arial" w:hAnsi="Arial" w:cs="Arial"/>
-        </w:rPr>
-        <w:t>kompleks</w:t>
+        <w:t>Suatu struktur konseptual dasar yang digunakan untuk memecahkan atau menangani suatu masalah kompleks</w:t>
       </w:r>
     </w:p>
     <w:p>
@@ -5686,13 +5339,7 @@
           <w:rFonts w:ascii="Arial" w:hAnsi="Arial" w:cs="Arial"/>
         </w:rPr>
         <w:tab/>
-        <w:t>S</w:t>
-      </w:r>
-      <w:r>
-        <w:rPr>
-          <w:rFonts w:ascii="Arial" w:hAnsi="Arial" w:cs="Arial"/>
-        </w:rPr>
-        <w:t xml:space="preserve">ebuah software untuk memudahkan para programmer membuat aplikasi atau web yang isinya adalah berbagai fungsi, plugin, dan konsep sehingga membentuk suatu sistem tertentu. </w:t>
+        <w:t xml:space="preserve">Sebuah software untuk memudahkan para programmer membuat aplikasi atau web yang isinya adalah berbagai fungsi, plugin, dan konsep sehingga membentuk suatu sistem tertentu. </w:t>
       </w:r>
     </w:p>
     <w:p>
@@ -5713,13 +5360,7 @@
           <w:rFonts w:ascii="Arial" w:hAnsi="Arial" w:cs="Arial"/>
         </w:rPr>
         <w:tab/>
-        <w:t>F</w:t>
-      </w:r>
-      <w:r>
-        <w:rPr>
-          <w:rFonts w:ascii="Arial" w:hAnsi="Arial" w:cs="Arial"/>
-        </w:rPr>
-        <w:t>ramework (kerangka kerja) PHP berbasis-komponen, berkinerja tinggi untuk pengembangan aplikasi Web berskala-besar.</w:t>
+        <w:t>Framework (kerangka kerja) PHP berbasis-komponen, berkinerja tinggi untuk pengembangan aplikasi Web berskala-besar.</w:t>
       </w:r>
     </w:p>
     <w:p>
@@ -5773,13 +5414,136 @@
         <w:rPr>
           <w:rFonts w:ascii="Arial" w:hAnsi="Arial" w:cs="Arial"/>
         </w:rPr>
-        <w:t xml:space="preserve">Alasan pemilihan CakePHP Framework sebagai sebuah kerangka kerja antara lain karena CakePHP bersifat Open Source yang berlisensi MIT </w:t>
+        <w:t>Alasan pemilihan CakePHP Framework sebagai sebuah kerangka kerja antara lai</w:t>
+      </w:r>
+      <w:r>
+        <w:rPr>
+          <w:rFonts w:ascii="Arial" w:hAnsi="Arial" w:cs="Arial"/>
+        </w:rPr>
+        <w:t>n karena CakePHP bersifat open s</w:t>
+      </w:r>
+      <w:r>
+        <w:rPr>
+          <w:rFonts w:ascii="Arial" w:hAnsi="Arial" w:cs="Arial"/>
+        </w:rPr>
+        <w:t xml:space="preserve">ource yang berlisensi MIT </w:t>
       </w:r>
       <w:r>
         <w:rPr>
           <w:rFonts w:ascii="Arial" w:hAnsi="Arial" w:cs="Arial"/>
         </w:rPr>
         <w:t>dimana framework ini sesuai untuk aplikasi komersil. CakePHP juga memiliki keamanan aplikasi yang cukup aman. Karena CakePHP memiliki fasilitas CSRF Protection dimana dapat menghindari atau menolak SQL Injection dan XSS Attack.</w:t>
+      </w:r>
+      <w:r>
+        <w:rPr>
+          <w:rFonts w:ascii="Arial" w:hAnsi="Arial" w:cs="Arial"/>
+        </w:rPr>
+        <w:br/>
+        <w:t>Dan alas an memilih MySQL sebagai sebuah DBMS (Data Base Management System ) antara lain karena MySQL dapat bekerja platform manapun selain itu MySQL juga bersifat open source.</w:t>
+      </w:r>
+      <w:r>
+        <w:rPr>
+          <w:rFonts w:ascii="Arial" w:hAnsi="Arial" w:cs="Arial"/>
+        </w:rPr>
+        <w:tab/>
+      </w:r>
+      <w:r>
+        <w:rPr>
+          <w:rFonts w:ascii="Arial" w:hAnsi="Arial" w:cs="Arial"/>
+        </w:rPr>
+        <w:br/>
+      </w:r>
+      <w:r>
+        <w:rPr>
+          <w:rFonts w:ascii="Arial" w:hAnsi="Arial" w:cs="Arial"/>
+        </w:rPr>
+        <w:br/>
+        <w:t xml:space="preserve">Dalam merancang system ini akan menggunakan </w:t>
+      </w:r>
+      <w:r>
+        <w:rPr>
+          <w:rFonts w:ascii="Arial" w:hAnsi="Arial" w:cs="Arial"/>
+        </w:rPr>
+        <w:t>konsep</w:t>
+      </w:r>
+      <w:r>
+        <w:rPr>
+          <w:rFonts w:ascii="Arial" w:hAnsi="Arial" w:cs="Arial"/>
+        </w:rPr>
+        <w:t xml:space="preserve"> OOP atau Object Oriented Programming.</w:t>
+      </w:r>
+    </w:p>
+    <w:p>
+      <w:pPr>
+        <w:ind w:left="1440"/>
+        <w:rPr>
+          <w:rFonts w:ascii="Arial" w:hAnsi="Arial" w:cs="Arial"/>
+        </w:rPr>
+      </w:pPr>
+      <w:r>
+        <w:rPr>
+          <w:rFonts w:ascii="Arial" w:hAnsi="Arial" w:cs="Arial"/>
+        </w:rPr>
+        <w:t>Kelebihan dari penggunaan OOP ini adalah :</w:t>
+      </w:r>
+    </w:p>
+    <w:p>
+      <w:pPr>
+        <w:pStyle w:val="ListParagraph"/>
+        <w:numPr>
+          <w:ilvl w:val="0"/>
+          <w:numId w:val="9"/>
+        </w:numPr>
+        <w:jc w:val="both"/>
+        <w:rPr>
+          <w:rFonts w:ascii="Arial" w:hAnsi="Arial" w:cs="Arial"/>
+        </w:rPr>
+      </w:pPr>
+      <w:r>
+        <w:rPr>
+          <w:rFonts w:ascii="Arial" w:hAnsi="Arial" w:cs="Arial"/>
+        </w:rPr>
+        <w:t xml:space="preserve">Konsep ini menyederhanakan </w:t>
+      </w:r>
+      <w:r>
+        <w:rPr>
+          <w:rFonts w:ascii="Arial" w:hAnsi="Arial" w:cs="Arial"/>
+        </w:rPr>
+        <w:t>kompleksitas dengan memungkinkan kita untuk mendefinisikan sebuah sistem besar dan kompleks menggunakan set yang lebih kecil dari objek yang saling terkait.</w:t>
+      </w:r>
+    </w:p>
+    <w:p>
+      <w:pPr>
+        <w:pStyle w:val="ListParagraph"/>
+        <w:numPr>
+          <w:ilvl w:val="0"/>
+          <w:numId w:val="9"/>
+        </w:numPr>
+        <w:jc w:val="both"/>
+        <w:rPr>
+          <w:rFonts w:ascii="Arial" w:hAnsi="Arial" w:cs="Arial"/>
+        </w:rPr>
+      </w:pPr>
+      <w:r>
+        <w:rPr>
+          <w:rFonts w:ascii="Arial" w:hAnsi="Arial" w:cs="Arial"/>
+        </w:rPr>
+        <w:t>Dengan merancang aplikasi menggunakan objek, berarti kita telah menerapkan permodelan yang mendekati kehidupan nyata. Hal ini memungkinkan desain program kita menjadi lebih alamiah , yang memungkinkan kita untuk bekerja lebih intuitif.</w:t>
+      </w:r>
+    </w:p>
+    <w:p>
+      <w:pPr>
+        <w:ind w:left="1440"/>
+        <w:jc w:val="both"/>
+        <w:rPr>
+          <w:rFonts w:ascii="Arial" w:hAnsi="Arial" w:cs="Arial"/>
+        </w:rPr>
+      </w:pPr>
+      <w:r>
+        <w:rPr>
+          <w:rFonts w:ascii="Arial" w:hAnsi="Arial" w:cs="Arial"/>
+        </w:rPr>
+        <w:t>Menyangkut masalah keamanan, setiap password user akan di enkripsi menggunakan teknik Security Salt dimana sebuah kata random dalam methode Security Hashing. Hal ini untuk mencegah terjadi penyalahgunaan ID User yang dilakukan oleh Administrator Database.</w:t>
       </w:r>
     </w:p>
     <w:p>
@@ -5791,8 +5555,6 @@
         </w:numPr>
         <w:rPr>
           <w:rFonts w:cs="Arial"/>
-          <w:sz w:val="20"/>
-          <w:szCs w:val="20"/>
         </w:rPr>
       </w:pPr>
       <w:r>
@@ -5801,6 +5563,16 @@
         </w:rPr>
         <w:t>Keluaran yang diharapkan</w:t>
       </w:r>
+    </w:p>
+    <w:p>
+      <w:pPr>
+        <w:ind w:left="1440"/>
+      </w:pPr>
+      <w:r>
+        <w:t xml:space="preserve">Analisa pemeriksaan </w:t>
+      </w:r>
+      <w:bookmarkStart w:id="0" w:name="_GoBack"/>
+      <w:bookmarkEnd w:id="0"/>
     </w:p>
     <w:p>
       <w:pPr>
@@ -5827,8 +5599,6 @@
         </w:rPr>
         <w:t>ujukan</w:t>
       </w:r>
-      <w:bookmarkStart w:id="0" w:name="_GoBack"/>
-      <w:bookmarkEnd w:id="0"/>
     </w:p>
     <w:p>
       <w:pPr>
@@ -5989,6 +5759,118 @@
     </w:lvl>
   </w:abstractNum>
   <w:abstractNum w:abstractNumId="1">
+    <w:nsid w:val="077A7532"/>
+    <w:multiLevelType w:val="hybridMultilevel"/>
+    <w:tmpl w:val="BD9A4852"/>
+    <w:lvl w:ilvl="0" w:tplc="A4806192">
+      <w:numFmt w:val="bullet"/>
+      <w:lvlText w:val="-"/>
+      <w:lvlJc w:val="left"/>
+      <w:pPr>
+        <w:ind w:left="1800" w:hanging="360"/>
+      </w:pPr>
+      <w:rPr>
+        <w:rFonts w:ascii="Calibri" w:eastAsiaTheme="minorHAnsi" w:hAnsi="Calibri" w:cstheme="minorBidi" w:hint="default"/>
+      </w:rPr>
+    </w:lvl>
+    <w:lvl w:ilvl="1" w:tplc="04090003" w:tentative="1">
+      <w:start w:val="1"/>
+      <w:numFmt w:val="bullet"/>
+      <w:lvlText w:val="o"/>
+      <w:lvlJc w:val="left"/>
+      <w:pPr>
+        <w:ind w:left="2520" w:hanging="360"/>
+      </w:pPr>
+      <w:rPr>
+        <w:rFonts w:ascii="Courier New" w:hAnsi="Courier New" w:cs="Courier New" w:hint="default"/>
+      </w:rPr>
+    </w:lvl>
+    <w:lvl w:ilvl="2" w:tplc="04090005" w:tentative="1">
+      <w:start w:val="1"/>
+      <w:numFmt w:val="bullet"/>
+      <w:lvlText w:val=""/>
+      <w:lvlJc w:val="left"/>
+      <w:pPr>
+        <w:ind w:left="3240" w:hanging="360"/>
+      </w:pPr>
+      <w:rPr>
+        <w:rFonts w:ascii="Wingdings" w:hAnsi="Wingdings" w:hint="default"/>
+      </w:rPr>
+    </w:lvl>
+    <w:lvl w:ilvl="3" w:tplc="04090001" w:tentative="1">
+      <w:start w:val="1"/>
+      <w:numFmt w:val="bullet"/>
+      <w:lvlText w:val=""/>
+      <w:lvlJc w:val="left"/>
+      <w:pPr>
+        <w:ind w:left="3960" w:hanging="360"/>
+      </w:pPr>
+      <w:rPr>
+        <w:rFonts w:ascii="Symbol" w:hAnsi="Symbol" w:hint="default"/>
+      </w:rPr>
+    </w:lvl>
+    <w:lvl w:ilvl="4" w:tplc="04090003" w:tentative="1">
+      <w:start w:val="1"/>
+      <w:numFmt w:val="bullet"/>
+      <w:lvlText w:val="o"/>
+      <w:lvlJc w:val="left"/>
+      <w:pPr>
+        <w:ind w:left="4680" w:hanging="360"/>
+      </w:pPr>
+      <w:rPr>
+        <w:rFonts w:ascii="Courier New" w:hAnsi="Courier New" w:cs="Courier New" w:hint="default"/>
+      </w:rPr>
+    </w:lvl>
+    <w:lvl w:ilvl="5" w:tplc="04090005" w:tentative="1">
+      <w:start w:val="1"/>
+      <w:numFmt w:val="bullet"/>
+      <w:lvlText w:val=""/>
+      <w:lvlJc w:val="left"/>
+      <w:pPr>
+        <w:ind w:left="5400" w:hanging="360"/>
+      </w:pPr>
+      <w:rPr>
+        <w:rFonts w:ascii="Wingdings" w:hAnsi="Wingdings" w:hint="default"/>
+      </w:rPr>
+    </w:lvl>
+    <w:lvl w:ilvl="6" w:tplc="04090001" w:tentative="1">
+      <w:start w:val="1"/>
+      <w:numFmt w:val="bullet"/>
+      <w:lvlText w:val=""/>
+      <w:lvlJc w:val="left"/>
+      <w:pPr>
+        <w:ind w:left="6120" w:hanging="360"/>
+      </w:pPr>
+      <w:rPr>
+        <w:rFonts w:ascii="Symbol" w:hAnsi="Symbol" w:hint="default"/>
+      </w:rPr>
+    </w:lvl>
+    <w:lvl w:ilvl="7" w:tplc="04090003" w:tentative="1">
+      <w:start w:val="1"/>
+      <w:numFmt w:val="bullet"/>
+      <w:lvlText w:val="o"/>
+      <w:lvlJc w:val="left"/>
+      <w:pPr>
+        <w:ind w:left="6840" w:hanging="360"/>
+      </w:pPr>
+      <w:rPr>
+        <w:rFonts w:ascii="Courier New" w:hAnsi="Courier New" w:cs="Courier New" w:hint="default"/>
+      </w:rPr>
+    </w:lvl>
+    <w:lvl w:ilvl="8" w:tplc="04090005" w:tentative="1">
+      <w:start w:val="1"/>
+      <w:numFmt w:val="bullet"/>
+      <w:lvlText w:val=""/>
+      <w:lvlJc w:val="left"/>
+      <w:pPr>
+        <w:ind w:left="7560" w:hanging="360"/>
+      </w:pPr>
+      <w:rPr>
+        <w:rFonts w:ascii="Wingdings" w:hAnsi="Wingdings" w:hint="default"/>
+      </w:rPr>
+    </w:lvl>
+  </w:abstractNum>
+  <w:abstractNum w:abstractNumId="2">
     <w:nsid w:val="28323C75"/>
     <w:multiLevelType w:val="hybridMultilevel"/>
     <w:tmpl w:val="154ED8D4"/>
@@ -6077,7 +5959,7 @@
       </w:pPr>
     </w:lvl>
   </w:abstractNum>
-  <w:abstractNum w:abstractNumId="2">
+  <w:abstractNum w:abstractNumId="3">
     <w:nsid w:val="2D85049B"/>
     <w:multiLevelType w:val="multilevel"/>
     <w:tmpl w:val="780CC230"/>
@@ -6190,7 +6072,7 @@
       </w:rPr>
     </w:lvl>
   </w:abstractNum>
-  <w:abstractNum w:abstractNumId="3">
+  <w:abstractNum w:abstractNumId="4">
     <w:nsid w:val="3DB346F6"/>
     <w:multiLevelType w:val="hybridMultilevel"/>
     <w:tmpl w:val="8E0012AA"/>
@@ -6279,7 +6161,7 @@
       </w:pPr>
     </w:lvl>
   </w:abstractNum>
-  <w:abstractNum w:abstractNumId="4">
+  <w:abstractNum w:abstractNumId="5">
     <w:nsid w:val="57A64AE8"/>
     <w:multiLevelType w:val="hybridMultilevel"/>
     <w:tmpl w:val="B29691D0"/>
@@ -6392,7 +6274,7 @@
       </w:rPr>
     </w:lvl>
   </w:abstractNum>
-  <w:abstractNum w:abstractNumId="5">
+  <w:abstractNum w:abstractNumId="6">
     <w:nsid w:val="5B62136C"/>
     <w:multiLevelType w:val="hybridMultilevel"/>
     <w:tmpl w:val="7ECAA830"/>
@@ -6494,7 +6376,7 @@
       </w:pPr>
     </w:lvl>
   </w:abstractNum>
-  <w:abstractNum w:abstractNumId="6">
+  <w:abstractNum w:abstractNumId="7">
     <w:nsid w:val="5E7B6518"/>
     <w:multiLevelType w:val="multilevel"/>
     <w:tmpl w:val="55E49468"/>
@@ -6607,7 +6489,7 @@
       </w:rPr>
     </w:lvl>
   </w:abstractNum>
-  <w:abstractNum w:abstractNumId="7">
+  <w:abstractNum w:abstractNumId="8">
     <w:nsid w:val="65E30184"/>
     <w:multiLevelType w:val="hybridMultilevel"/>
     <w:tmpl w:val="2702FCAA"/>
@@ -6700,25 +6582,28 @@
     <w:abstractNumId w:val="0"/>
   </w:num>
   <w:num w:numId="2">
+    <w:abstractNumId w:val="4"/>
+  </w:num>
+  <w:num w:numId="3">
+    <w:abstractNumId w:val="2"/>
+  </w:num>
+  <w:num w:numId="4">
+    <w:abstractNumId w:val="8"/>
+  </w:num>
+  <w:num w:numId="5">
+    <w:abstractNumId w:val="6"/>
+  </w:num>
+  <w:num w:numId="6">
+    <w:abstractNumId w:val="7"/>
+  </w:num>
+  <w:num w:numId="7">
     <w:abstractNumId w:val="3"/>
   </w:num>
-  <w:num w:numId="3">
-    <w:abstractNumId w:val="1"/>
-  </w:num>
-  <w:num w:numId="4">
-    <w:abstractNumId w:val="7"/>
-  </w:num>
-  <w:num w:numId="5">
+  <w:num w:numId="8">
     <w:abstractNumId w:val="5"/>
   </w:num>
-  <w:num w:numId="6">
-    <w:abstractNumId w:val="6"/>
-  </w:num>
-  <w:num w:numId="7">
-    <w:abstractNumId w:val="2"/>
-  </w:num>
-  <w:num w:numId="8">
-    <w:abstractNumId w:val="4"/>
+  <w:num w:numId="9">
+    <w:abstractNumId w:val="1"/>
   </w:num>
 </w:numbering>
 </file>

</xml_diff>

<commit_message>
update keluaran yang diharapkan
</commit_message>
<xml_diff>
--- a/PROPOSAL PROYEK.docx
+++ b/PROPOSAL PROYEK.docx
@@ -1,6 +1,6 @@
 
 <file path=word/document.xml><?xml version="1.0" encoding="utf-8"?>
-<w:document xmlns:wpc="http://schemas.microsoft.com/office/word/2010/wordprocessingCanvas" xmlns:mc="http://schemas.openxmlformats.org/markup-compatibility/2006" xmlns:o="urn:schemas-microsoft-com:office:office" xmlns:r="http://schemas.openxmlformats.org/officeDocument/2006/relationships" xmlns:m="http://schemas.openxmlformats.org/officeDocument/2006/math" xmlns:v="urn:schemas-microsoft-com:vml" xmlns:wp14="http://schemas.microsoft.com/office/word/2010/wordprocessingDrawing" xmlns:wp="http://schemas.openxmlformats.org/drawingml/2006/wordprocessingDrawing" xmlns:w10="urn:schemas-microsoft-com:office:word" xmlns:w="http://schemas.openxmlformats.org/wordprocessingml/2006/main" xmlns:w14="http://schemas.microsoft.com/office/word/2010/wordml" xmlns:w15="http://schemas.microsoft.com/office/word/2012/wordml" xmlns:wpg="http://schemas.microsoft.com/office/word/2010/wordprocessingGroup" xmlns:wpi="http://schemas.microsoft.com/office/word/2010/wordprocessingInk" xmlns:wne="http://schemas.microsoft.com/office/word/2006/wordml" xmlns:wps="http://schemas.microsoft.com/office/word/2010/wordprocessingShape" mc:Ignorable="w14 w15 wp14">
+<w:document xmlns:wpc="http://schemas.microsoft.com/office/word/2010/wordprocessingCanvas" xmlns:mc="http://schemas.openxmlformats.org/markup-compatibility/2006" xmlns:o="urn:schemas-microsoft-com:office:office" xmlns:r="http://schemas.openxmlformats.org/officeDocument/2006/relationships" xmlns:m="http://schemas.openxmlformats.org/officeDocument/2006/math" xmlns:v="urn:schemas-microsoft-com:vml" xmlns:wp14="http://schemas.microsoft.com/office/word/2010/wordprocessingDrawing" xmlns:wp="http://schemas.openxmlformats.org/drawingml/2006/wordprocessingDrawing" xmlns:w10="urn:schemas-microsoft-com:office:word" xmlns:w="http://schemas.openxmlformats.org/wordprocessingml/2006/main" xmlns:w14="http://schemas.microsoft.com/office/word/2010/wordml" xmlns:wpg="http://schemas.microsoft.com/office/word/2010/wordprocessingGroup" xmlns:wpi="http://schemas.microsoft.com/office/word/2010/wordprocessingInk" xmlns:wne="http://schemas.microsoft.com/office/word/2006/wordml" xmlns:wps="http://schemas.microsoft.com/office/word/2010/wordprocessingShape" mc:Ignorable="w14 wp14">
   <w:body>
     <w:p>
       <w:pPr>
@@ -40,7 +40,25 @@
           <w:b/>
           <w:i/>
         </w:rPr>
-        <w:t>CAKEPHP FRAMEWORK  DAN MYSQL</w:t>
+        <w:t xml:space="preserve">CAKEPHP </w:t>
+      </w:r>
+      <w:proofErr w:type="gramStart"/>
+      <w:r>
+        <w:rPr>
+          <w:rFonts w:ascii="Arial" w:hAnsi="Arial" w:cs="Arial"/>
+          <w:b/>
+          <w:i/>
+        </w:rPr>
+        <w:t>FRAMEWORK  DAN</w:t>
+      </w:r>
+      <w:proofErr w:type="gramEnd"/>
+      <w:r>
+        <w:rPr>
+          <w:rFonts w:ascii="Arial" w:hAnsi="Arial" w:cs="Arial"/>
+          <w:b/>
+          <w:i/>
+        </w:rPr>
+        <w:t xml:space="preserve"> MYSQL</w:t>
       </w:r>
       <w:r>
         <w:rPr>
@@ -89,6 +107,7 @@
           <w:b/>
         </w:rPr>
       </w:pPr>
+      <w:proofErr w:type="gramStart"/>
       <w:r>
         <w:rPr>
           <w:rFonts w:ascii="Arial" w:hAnsi="Arial" w:cs="Arial"/>
@@ -96,6 +115,7 @@
         </w:rPr>
         <w:t>Oleh :</w:t>
       </w:r>
+      <w:proofErr w:type="gramEnd"/>
     </w:p>
     <w:p>
       <w:pPr>
@@ -202,7 +222,7 @@
                     </pic:cNvPicPr>
                   </pic:nvPicPr>
                   <pic:blipFill>
-                    <a:blip r:embed="rId7" cstate="print">
+                    <a:blip r:embed="rId8" cstate="print">
                       <a:extLst>
                         <a:ext uri="{28A0092B-C50C-407E-A947-70E740481C1C}">
                           <a14:useLocalDpi xmlns:a14="http://schemas.microsoft.com/office/drawing/2010/main" val="0"/>
@@ -1283,8 +1303,19 @@
           <w:szCs w:val="20"/>
         </w:rPr>
         <w:tab/>
-        <w:t>Irmayansyah, M,kom</w:t>
-      </w:r>
+        <w:t>Irmayansyah, M</w:t>
+      </w:r>
+      <w:proofErr w:type="gramStart"/>
+      <w:r>
+        <w:rPr>
+          <w:rFonts w:ascii="Arial" w:hAnsi="Arial" w:cs="Arial"/>
+          <w:b/>
+          <w:sz w:val="20"/>
+          <w:szCs w:val="20"/>
+        </w:rPr>
+        <w:t>,kom</w:t>
+      </w:r>
+      <w:proofErr w:type="gramEnd"/>
     </w:p>
     <w:p>
       <w:pPr>
@@ -1441,7 +1472,25 @@
           <w:sz w:val="20"/>
           <w:szCs w:val="20"/>
         </w:rPr>
-        <w:t>[sengaja dikosongkan]</w:t>
+        <w:t>[</w:t>
+      </w:r>
+      <w:proofErr w:type="gramStart"/>
+      <w:r>
+        <w:rPr>
+          <w:rFonts w:ascii="Arial" w:hAnsi="Arial" w:cs="Arial"/>
+          <w:sz w:val="20"/>
+          <w:szCs w:val="20"/>
+        </w:rPr>
+        <w:t>sengaja</w:t>
+      </w:r>
+      <w:proofErr w:type="gramEnd"/>
+      <w:r>
+        <w:rPr>
+          <w:rFonts w:ascii="Arial" w:hAnsi="Arial" w:cs="Arial"/>
+          <w:sz w:val="20"/>
+          <w:szCs w:val="20"/>
+        </w:rPr>
+        <w:t xml:space="preserve"> dikosongkan]</w:t>
       </w:r>
     </w:p>
     <w:p>
@@ -2131,7 +2180,25 @@
           <w:sz w:val="20"/>
           <w:szCs w:val="20"/>
         </w:rPr>
-        <w:t>[sengaja dikosongkan]</w:t>
+        <w:t>[</w:t>
+      </w:r>
+      <w:proofErr w:type="gramStart"/>
+      <w:r>
+        <w:rPr>
+          <w:rFonts w:ascii="Arial" w:hAnsi="Arial" w:cs="Arial"/>
+          <w:sz w:val="20"/>
+          <w:szCs w:val="20"/>
+        </w:rPr>
+        <w:t>sengaja</w:t>
+      </w:r>
+      <w:proofErr w:type="gramEnd"/>
+      <w:r>
+        <w:rPr>
+          <w:rFonts w:ascii="Arial" w:hAnsi="Arial" w:cs="Arial"/>
+          <w:sz w:val="20"/>
+          <w:szCs w:val="20"/>
+        </w:rPr>
+        <w:t xml:space="preserve"> dikosongkan]</w:t>
       </w:r>
     </w:p>
     <w:p>
@@ -2345,7 +2412,49 @@
           <w:rFonts w:ascii="Arial" w:hAnsi="Arial" w:cs="Arial"/>
         </w:rPr>
         <w:tab/>
-        <w:t>Sebagai sebuah instansi atau lembaga tentunya STIKOM Binaniaga melakukan proses surat menyurat, baik itu surat masuk maupun surat keluar. Surat yang disampaikan dapat berupa pemberitahuan, pernyataan, permintaan, laporan, dan sebagainya. Setiap surat masuk yang diterima dan surat keluar yang dikirim baik itu oleh instansi swasta maupun pemerintah mempunyai nilai yang penting, baik itu sebagai alat komunikasi, dan dapat menunjukkan kegiatan suatu kantor atau instansi.</w:t>
+        <w:t xml:space="preserve">Sebagai sebuah instansi atau lembaga tentunya STIKOM Binaniaga melakukan proses </w:t>
+      </w:r>
+      <w:proofErr w:type="gramStart"/>
+      <w:r>
+        <w:rPr>
+          <w:rFonts w:ascii="Arial" w:hAnsi="Arial" w:cs="Arial"/>
+        </w:rPr>
+        <w:t>surat</w:t>
+      </w:r>
+      <w:proofErr w:type="gramEnd"/>
+      <w:r>
+        <w:rPr>
+          <w:rFonts w:ascii="Arial" w:hAnsi="Arial" w:cs="Arial"/>
+        </w:rPr>
+        <w:t xml:space="preserve"> menyurat, baik itu surat masuk maupun surat keluar. </w:t>
+      </w:r>
+      <w:proofErr w:type="gramStart"/>
+      <w:r>
+        <w:rPr>
+          <w:rFonts w:ascii="Arial" w:hAnsi="Arial" w:cs="Arial"/>
+        </w:rPr>
+        <w:t>Surat yang disampaikan dapat berupa pemberitahuan, pernyataan, permintaan, laporan, dan sebagainya.</w:t>
+      </w:r>
+      <w:proofErr w:type="gramEnd"/>
+      <w:r>
+        <w:rPr>
+          <w:rFonts w:ascii="Arial" w:hAnsi="Arial" w:cs="Arial"/>
+        </w:rPr>
+        <w:t xml:space="preserve"> Setiap </w:t>
+      </w:r>
+      <w:proofErr w:type="gramStart"/>
+      <w:r>
+        <w:rPr>
+          <w:rFonts w:ascii="Arial" w:hAnsi="Arial" w:cs="Arial"/>
+        </w:rPr>
+        <w:t>surat</w:t>
+      </w:r>
+      <w:proofErr w:type="gramEnd"/>
+      <w:r>
+        <w:rPr>
+          <w:rFonts w:ascii="Arial" w:hAnsi="Arial" w:cs="Arial"/>
+        </w:rPr>
+        <w:t xml:space="preserve"> masuk yang diterima dan surat keluar yang dikirim baik itu oleh instansi swasta maupun pemerintah mempunyai nilai yang penting, baik itu sebagai alat komunikasi, dan dapat menunjukkan kegiatan suatu kantor atau instansi.</w:t>
       </w:r>
     </w:p>
     <w:p>
@@ -2360,7 +2469,49 @@
           <w:rFonts w:ascii="Arial" w:hAnsi="Arial" w:cs="Arial"/>
         </w:rPr>
         <w:tab/>
-        <w:t>Didalam proses surat menyurat, terdapat proses pengarsipan yang juga menjadi sesuatu yang penting untuk diperhatikan. Dalam proses pengarsipan di STIKOM Binaniaga yang masih dilakukan secara konvensional, dapat mengakibatkan arsip – arsip yang ada akan menumpuk dan akan memakan tempat untuk menyimpannya. Terlebih lagi resiko yang akan diterima jika arsip tersebut rusak atau hilang.</w:t>
+        <w:t xml:space="preserve">Didalam proses </w:t>
+      </w:r>
+      <w:proofErr w:type="gramStart"/>
+      <w:r>
+        <w:rPr>
+          <w:rFonts w:ascii="Arial" w:hAnsi="Arial" w:cs="Arial"/>
+        </w:rPr>
+        <w:t>surat</w:t>
+      </w:r>
+      <w:proofErr w:type="gramEnd"/>
+      <w:r>
+        <w:rPr>
+          <w:rFonts w:ascii="Arial" w:hAnsi="Arial" w:cs="Arial"/>
+        </w:rPr>
+        <w:t xml:space="preserve"> menyurat, terdapat proses pengarsipan yang juga menjadi sesuatu yang penting untuk diperhatikan. Dalam proses pengarsipan di STIKOM Binaniaga yang masih dilakukan secara konvensional, dapat mengakibatkan arsip – arsip yang ada </w:t>
+      </w:r>
+      <w:proofErr w:type="gramStart"/>
+      <w:r>
+        <w:rPr>
+          <w:rFonts w:ascii="Arial" w:hAnsi="Arial" w:cs="Arial"/>
+        </w:rPr>
+        <w:t>akan</w:t>
+      </w:r>
+      <w:proofErr w:type="gramEnd"/>
+      <w:r>
+        <w:rPr>
+          <w:rFonts w:ascii="Arial" w:hAnsi="Arial" w:cs="Arial"/>
+        </w:rPr>
+        <w:t xml:space="preserve"> menumpuk dan akan memakan tempat untuk menyimpannya. Terlebih lagi resiko yang </w:t>
+      </w:r>
+      <w:proofErr w:type="gramStart"/>
+      <w:r>
+        <w:rPr>
+          <w:rFonts w:ascii="Arial" w:hAnsi="Arial" w:cs="Arial"/>
+        </w:rPr>
+        <w:t>akan</w:t>
+      </w:r>
+      <w:proofErr w:type="gramEnd"/>
+      <w:r>
+        <w:rPr>
+          <w:rFonts w:ascii="Arial" w:hAnsi="Arial" w:cs="Arial"/>
+        </w:rPr>
+        <w:t xml:space="preserve"> diterima jika arsip tersebut rusak atau hilang.</w:t>
       </w:r>
     </w:p>
     <w:p>
@@ -2376,7 +2527,49 @@
           <w:rFonts w:ascii="Arial" w:hAnsi="Arial" w:cs="Arial"/>
         </w:rPr>
         <w:tab/>
-        <w:t>Oleh karena itu perlu adanya system yang dapat mengelola perihal tersebut yang menyangkut agendaris dan surat menyurat. Sistem informasi agendaris surat dan notifikasi menjadi system yang diharapkan dapat menangani masalah tersebut. Dengan adanya system tersebut diharapkan dapat membantu meningkatkan kinerja staff dari STIKOM Binaniaga khususnya di bidang BAAK yang menangani mengenai agendaris surat dan notifikasi.</w:t>
+        <w:t xml:space="preserve">Oleh karena itu perlu adanya system yang dapat mengelola perihal tersebut yang menyangkut agendaris dan </w:t>
+      </w:r>
+      <w:proofErr w:type="gramStart"/>
+      <w:r>
+        <w:rPr>
+          <w:rFonts w:ascii="Arial" w:hAnsi="Arial" w:cs="Arial"/>
+        </w:rPr>
+        <w:t>surat</w:t>
+      </w:r>
+      <w:proofErr w:type="gramEnd"/>
+      <w:r>
+        <w:rPr>
+          <w:rFonts w:ascii="Arial" w:hAnsi="Arial" w:cs="Arial"/>
+        </w:rPr>
+        <w:t xml:space="preserve"> menyurat. Sistem informasi agendaris </w:t>
+      </w:r>
+      <w:proofErr w:type="gramStart"/>
+      <w:r>
+        <w:rPr>
+          <w:rFonts w:ascii="Arial" w:hAnsi="Arial" w:cs="Arial"/>
+        </w:rPr>
+        <w:t>surat</w:t>
+      </w:r>
+      <w:proofErr w:type="gramEnd"/>
+      <w:r>
+        <w:rPr>
+          <w:rFonts w:ascii="Arial" w:hAnsi="Arial" w:cs="Arial"/>
+        </w:rPr>
+        <w:t xml:space="preserve"> dan notifikasi menjadi system yang diharapkan dapat menangani masalah tersebut. Dengan adanya system tersebut diharapkan dapat membantu meningkatkan kinerja staff dari STIKOM Binaniaga khususnya di bidang BAAK yang menangani mengenai agendaris </w:t>
+      </w:r>
+      <w:proofErr w:type="gramStart"/>
+      <w:r>
+        <w:rPr>
+          <w:rFonts w:ascii="Arial" w:hAnsi="Arial" w:cs="Arial"/>
+        </w:rPr>
+        <w:t>surat</w:t>
+      </w:r>
+      <w:proofErr w:type="gramEnd"/>
+      <w:r>
+        <w:rPr>
+          <w:rFonts w:ascii="Arial" w:hAnsi="Arial" w:cs="Arial"/>
+        </w:rPr>
+        <w:t xml:space="preserve"> dan notifikasi.</w:t>
       </w:r>
       <w:r>
         <w:rPr>
@@ -2441,7 +2634,21 @@
         <w:rPr>
           <w:rFonts w:ascii="Arial" w:hAnsi="Arial" w:cs="Arial"/>
         </w:rPr>
-        <w:t>Surat  adalah  sehelai  kertas  atau  lebih  yang  digunakan  untuk mengadakan  komunikasi  secara  tertulis  (Silmi,  2002  :  1).  Surat  masih digunakan  sampai  sekarang  karena  surat  masih  memiliki  kelebihan dibandingkan dengan sarana komunikasi lainnya, kelebihan tersebut karena surat lebih  praktis, efektif dan ekonomis. Surat selain berfungsi sebagai alat komunikasi  juga  berfungsi  sebagai  pengingat,  bahan  bukti  hitam  diatas putih yang memiliki kekuatan hukum, sumber data, alat pengingat, jaminan, wakil, alat promosi.</w:t>
+        <w:t xml:space="preserve">Surat  adalah  sehelai  kertas  atau  lebih  yang  digunakan  untuk mengadakan  komunikasi  secara  tertulis  (Silmi,  2002  :  1).  Surat  masih digunakan  sampai  sekarang  karena  surat  masih  memiliki  kelebihan dibandingkan dengan sarana komunikasi lainnya, kelebihan tersebut karena surat lebih  praktis, efektif dan ekonomis. Surat selain berfungsi sebagai alat </w:t>
+      </w:r>
+      <w:proofErr w:type="gramStart"/>
+      <w:r>
+        <w:rPr>
+          <w:rFonts w:ascii="Arial" w:hAnsi="Arial" w:cs="Arial"/>
+        </w:rPr>
+        <w:t>komunikasi  juga</w:t>
+      </w:r>
+      <w:proofErr w:type="gramEnd"/>
+      <w:r>
+        <w:rPr>
+          <w:rFonts w:ascii="Arial" w:hAnsi="Arial" w:cs="Arial"/>
+        </w:rPr>
+        <w:t xml:space="preserve">  berfungsi  sebagai  pengingat,  bahan  bukti  hitam  diatas putih yang memiliki kekuatan hukum, sumber data, alat pengingat, jaminan, wakil, alat promosi.</w:t>
       </w:r>
     </w:p>
     <w:p>
@@ -2566,7 +2773,21 @@
         <w:rPr>
           <w:rFonts w:ascii="Arial" w:hAnsi="Arial" w:cs="Arial"/>
         </w:rPr>
-        <w:t>Dalam rangka meningkatkan kinerja administrasi akademik dalam hal agendaris dan surat menyurat maka perlu adanya system informasi agendaris surat dan notifikasi untuk mengatasi permasalahan tersebut.</w:t>
+        <w:t xml:space="preserve">Dalam rangka meningkatkan kinerja administrasi akademik dalam hal agendaris dan </w:t>
+      </w:r>
+      <w:proofErr w:type="gramStart"/>
+      <w:r>
+        <w:rPr>
+          <w:rFonts w:ascii="Arial" w:hAnsi="Arial" w:cs="Arial"/>
+        </w:rPr>
+        <w:t>surat</w:t>
+      </w:r>
+      <w:proofErr w:type="gramEnd"/>
+      <w:r>
+        <w:rPr>
+          <w:rFonts w:ascii="Arial" w:hAnsi="Arial" w:cs="Arial"/>
+        </w:rPr>
+        <w:t xml:space="preserve"> menyurat maka perlu adanya system informasi agendaris surat dan notifikasi untuk mengatasi permasalahan tersebut.</w:t>
       </w:r>
       <w:r>
         <w:rPr>
@@ -2761,7 +2982,21 @@
         <w:rPr>
           <w:rFonts w:ascii="Arial" w:hAnsi="Arial" w:cs="Arial"/>
         </w:rPr>
-        <w:t>Tujuan pembuatan proyek agendaris surat dan notifikasi adalah:</w:t>
+        <w:t xml:space="preserve">Tujuan pembuatan proyek agendaris </w:t>
+      </w:r>
+      <w:proofErr w:type="gramStart"/>
+      <w:r>
+        <w:rPr>
+          <w:rFonts w:ascii="Arial" w:hAnsi="Arial" w:cs="Arial"/>
+        </w:rPr>
+        <w:t>surat</w:t>
+      </w:r>
+      <w:proofErr w:type="gramEnd"/>
+      <w:r>
+        <w:rPr>
+          <w:rFonts w:ascii="Arial" w:hAnsi="Arial" w:cs="Arial"/>
+        </w:rPr>
+        <w:t xml:space="preserve"> dan notifikasi adalah:</w:t>
       </w:r>
     </w:p>
     <w:p>
@@ -2873,12 +3108,14 @@
           <w:rFonts w:ascii="Arial" w:hAnsi="Arial" w:cs="Arial"/>
         </w:rPr>
       </w:pPr>
+      <w:proofErr w:type="gramStart"/>
       <w:r>
         <w:rPr>
           <w:rFonts w:ascii="Arial" w:hAnsi="Arial" w:cs="Arial"/>
         </w:rPr>
         <w:t>Dalam rangka menciptakan system agendaris ini untuk mengatasi penimbunan berkas atau arsip yang dilakukan secara konvensional dan menghindari hal – hal yang mungkin merugikan seluruh pihak baik bagian akademik dari adanya arsip yang kemungkinan dapat mengilang atau rusak maka dibuatlah system informasi ini.</w:t>
       </w:r>
+      <w:proofErr w:type="gramEnd"/>
     </w:p>
     <w:p>
       <w:pPr>
@@ -2893,7 +3130,21 @@
           <w:rFonts w:ascii="Arial" w:hAnsi="Arial" w:cs="Arial"/>
         </w:rPr>
         <w:tab/>
-        <w:t>Sistem ini nantinya akan memberikan hasil yang bermanfaat dan membantu mengoptimalkan kinerja dari bagian akademik dalam pengarsipan</w:t>
+        <w:t xml:space="preserve">Sistem ini nantinya </w:t>
+      </w:r>
+      <w:proofErr w:type="gramStart"/>
+      <w:r>
+        <w:rPr>
+          <w:rFonts w:ascii="Arial" w:hAnsi="Arial" w:cs="Arial"/>
+        </w:rPr>
+        <w:t>akan</w:t>
+      </w:r>
+      <w:proofErr w:type="gramEnd"/>
+      <w:r>
+        <w:rPr>
+          <w:rFonts w:ascii="Arial" w:hAnsi="Arial" w:cs="Arial"/>
+        </w:rPr>
+        <w:t xml:space="preserve"> memberikan hasil yang bermanfaat dan membantu mengoptimalkan kinerja dari bagian akademik dalam pengarsipan</w:t>
       </w:r>
     </w:p>
     <w:p>
@@ -3000,6 +3251,7 @@
           <w:szCs w:val="20"/>
         </w:rPr>
       </w:pPr>
+      <w:proofErr w:type="gramStart"/>
       <w:r>
         <w:rPr>
           <w:rFonts w:cs="Arial"/>
@@ -3025,7 +3277,77 @@
           <w:sz w:val="20"/>
           <w:szCs w:val="20"/>
         </w:rPr>
-        <w:t xml:space="preserve">Pengembangan suatu sistem informasi membutuhkan sumber-sumber daya yang ada pada lingkungan sebuah organisasi/institusi. Sebagai hasilnya, sistem informasi yang baru diharapkan akan memberikan manfaat-manfaat dan keuntungan-keuntungan yang dapat digunakakn oleh organisasi tersebut untuk menjalankan proses bisnis. Jika manfaat yang diharapkan lebih kecil dari sumber-sumber daya yang dikeluarkan, maka sistem informasi yang baru ini dikatakan tidak bernilai atau tidak layak. Oleh karena itu, sebelum sebuah sistem informasi dikembangkan, maka perlu dihitung kelayakan ekonomisnya, dengan teknik analisis biaya. Adapun tabel rincian dan manfaat untuk pengembangan Sistem Informasi Agendaris Surat dan Notifikasi adalah sebagai berikut: </w:t>
+        <w:t>Pengembangan suatu sistem informasi membutuhkan sumber-sumber daya yang ada pada lingkungan sebuah organisasi/institusi.</w:t>
+      </w:r>
+      <w:proofErr w:type="gramEnd"/>
+      <w:r>
+        <w:rPr>
+          <w:rFonts w:cs="Arial"/>
+          <w:b w:val="0"/>
+          <w:sz w:val="20"/>
+          <w:szCs w:val="20"/>
+        </w:rPr>
+        <w:t xml:space="preserve"> Sebagai hasilnya, sistem informasi yang baru diharapkan </w:t>
+      </w:r>
+      <w:proofErr w:type="gramStart"/>
+      <w:r>
+        <w:rPr>
+          <w:rFonts w:cs="Arial"/>
+          <w:b w:val="0"/>
+          <w:sz w:val="20"/>
+          <w:szCs w:val="20"/>
+        </w:rPr>
+        <w:t>akan</w:t>
+      </w:r>
+      <w:proofErr w:type="gramEnd"/>
+      <w:r>
+        <w:rPr>
+          <w:rFonts w:cs="Arial"/>
+          <w:b w:val="0"/>
+          <w:sz w:val="20"/>
+          <w:szCs w:val="20"/>
+        </w:rPr>
+        <w:t xml:space="preserve"> memberikan manfaat-manfaat dan keuntungan-keuntungan yang dapat digunakakn oleh organisasi tersebut untuk menjalankan proses bisnis. </w:t>
+      </w:r>
+      <w:proofErr w:type="gramStart"/>
+      <w:r>
+        <w:rPr>
+          <w:rFonts w:cs="Arial"/>
+          <w:b w:val="0"/>
+          <w:sz w:val="20"/>
+          <w:szCs w:val="20"/>
+        </w:rPr>
+        <w:t>Jika manfaat yang diharapkan lebih kecil dari sumber-sumber daya yang dikeluarkan, maka sistem informasi yang baru ini dikatakan tidak bernilai atau tidak layak.</w:t>
+      </w:r>
+      <w:proofErr w:type="gramEnd"/>
+      <w:r>
+        <w:rPr>
+          <w:rFonts w:cs="Arial"/>
+          <w:b w:val="0"/>
+          <w:sz w:val="20"/>
+          <w:szCs w:val="20"/>
+        </w:rPr>
+        <w:t xml:space="preserve"> </w:t>
+      </w:r>
+      <w:proofErr w:type="gramStart"/>
+      <w:r>
+        <w:rPr>
+          <w:rFonts w:cs="Arial"/>
+          <w:b w:val="0"/>
+          <w:sz w:val="20"/>
+          <w:szCs w:val="20"/>
+        </w:rPr>
+        <w:t>Oleh karena itu, sebelum sebuah sistem informasi dikembangkan, maka perlu dihitung kelayakan ekonomisnya, dengan teknik analisis biaya.</w:t>
+      </w:r>
+      <w:proofErr w:type="gramEnd"/>
+      <w:r>
+        <w:rPr>
+          <w:rFonts w:cs="Arial"/>
+          <w:b w:val="0"/>
+          <w:sz w:val="20"/>
+          <w:szCs w:val="20"/>
+        </w:rPr>
+        <w:t xml:space="preserve"> Adapun tabel rincian dan manfaat untuk pengembangan Sistem Informasi Agendaris Surat dan Notifikasi adalah sebagai berikut: </w:t>
       </w:r>
     </w:p>
     <w:tbl>
@@ -4700,7 +5022,25 @@
           <w:sz w:val="20"/>
           <w:szCs w:val="20"/>
         </w:rPr>
-        <w:t>Perhitungan ROI (Return Of Investment)</w:t>
+        <w:t xml:space="preserve">Perhitungan ROI (Return </w:t>
+      </w:r>
+      <w:proofErr w:type="gramStart"/>
+      <w:r>
+        <w:rPr>
+          <w:rFonts w:ascii="Arial" w:hAnsi="Arial" w:cs="Arial"/>
+          <w:sz w:val="20"/>
+          <w:szCs w:val="20"/>
+        </w:rPr>
+        <w:t>Of</w:t>
+      </w:r>
+      <w:proofErr w:type="gramEnd"/>
+      <w:r>
+        <w:rPr>
+          <w:rFonts w:ascii="Arial" w:hAnsi="Arial" w:cs="Arial"/>
+          <w:sz w:val="20"/>
+          <w:szCs w:val="20"/>
+        </w:rPr>
+        <w:t xml:space="preserve"> Investment)</w:t>
       </w:r>
     </w:p>
     <w:p>
@@ -4846,8 +5186,15 @@
           <w:rFonts w:ascii="Arial" w:hAnsi="Arial" w:cs="Arial"/>
         </w:rPr>
         <w:br/>
+      </w:r>
+      <w:proofErr w:type="gramStart"/>
+      <w:r>
+        <w:rPr>
+          <w:rFonts w:ascii="Arial" w:hAnsi="Arial" w:cs="Arial"/>
+        </w:rPr>
         <w:t>Berikut ini adalah beberapa identifikasi masalah yang berkaitan dengan operasional yang dapat diselesaikan oleh system ini.</w:t>
       </w:r>
+      <w:proofErr w:type="gramEnd"/>
     </w:p>
     <w:p>
       <w:pPr>
@@ -4861,11 +5208,19 @@
           <w:rFonts w:ascii="Arial" w:hAnsi="Arial" w:cs="Arial"/>
         </w:rPr>
       </w:pPr>
-      <w:r>
-        <w:rPr>
-          <w:rFonts w:ascii="Arial" w:hAnsi="Arial" w:cs="Arial"/>
-        </w:rPr>
-        <w:t>Performance : Sistem ini dapat memberikan throughput dan waktu respons yang cukup.</w:t>
+      <w:proofErr w:type="gramStart"/>
+      <w:r>
+        <w:rPr>
+          <w:rFonts w:ascii="Arial" w:hAnsi="Arial" w:cs="Arial"/>
+        </w:rPr>
+        <w:t>Performance :</w:t>
+      </w:r>
+      <w:proofErr w:type="gramEnd"/>
+      <w:r>
+        <w:rPr>
+          <w:rFonts w:ascii="Arial" w:hAnsi="Arial" w:cs="Arial"/>
+        </w:rPr>
+        <w:t xml:space="preserve"> Sistem ini dapat memberikan throughput dan waktu respons yang cukup.</w:t>
       </w:r>
     </w:p>
     <w:p>
@@ -4880,11 +5235,19 @@
           <w:rFonts w:ascii="Arial" w:hAnsi="Arial" w:cs="Arial"/>
         </w:rPr>
       </w:pPr>
-      <w:r>
-        <w:rPr>
-          <w:rFonts w:ascii="Arial" w:hAnsi="Arial" w:cs="Arial"/>
-        </w:rPr>
-        <w:t>Information : Sistem ini menyediakan informasi terhormat yang tepat waktu, saling terkait, akurat dan berguna bagi staff administrasi.</w:t>
+      <w:proofErr w:type="gramStart"/>
+      <w:r>
+        <w:rPr>
+          <w:rFonts w:ascii="Arial" w:hAnsi="Arial" w:cs="Arial"/>
+        </w:rPr>
+        <w:t>Information :</w:t>
+      </w:r>
+      <w:proofErr w:type="gramEnd"/>
+      <w:r>
+        <w:rPr>
+          <w:rFonts w:ascii="Arial" w:hAnsi="Arial" w:cs="Arial"/>
+        </w:rPr>
+        <w:t xml:space="preserve"> Sistem ini menyediakan informasi terhormat yang tepat waktu, saling terkait, akurat dan berguna bagi staff administrasi.</w:t>
       </w:r>
     </w:p>
     <w:p>
@@ -4899,11 +5262,19 @@
           <w:rFonts w:ascii="Arial" w:hAnsi="Arial" w:cs="Arial"/>
         </w:rPr>
       </w:pPr>
-      <w:r>
-        <w:rPr>
-          <w:rFonts w:ascii="Arial" w:hAnsi="Arial" w:cs="Arial"/>
-        </w:rPr>
-        <w:t>Economy : Sistem ini menawarkan tingkat dan kapasitas pelayanan yang memadai untuk mengurangi biaya operasional.</w:t>
+      <w:proofErr w:type="gramStart"/>
+      <w:r>
+        <w:rPr>
+          <w:rFonts w:ascii="Arial" w:hAnsi="Arial" w:cs="Arial"/>
+        </w:rPr>
+        <w:t>Economy :</w:t>
+      </w:r>
+      <w:proofErr w:type="gramEnd"/>
+      <w:r>
+        <w:rPr>
+          <w:rFonts w:ascii="Arial" w:hAnsi="Arial" w:cs="Arial"/>
+        </w:rPr>
+        <w:t xml:space="preserve"> Sistem ini menawarkan tingkat dan kapasitas pelayanan yang memadai untuk mengurangi biaya operasional.</w:t>
       </w:r>
     </w:p>
     <w:p>
@@ -4918,11 +5289,19 @@
           <w:rFonts w:ascii="Arial" w:hAnsi="Arial" w:cs="Arial"/>
         </w:rPr>
       </w:pPr>
-      <w:r>
-        <w:rPr>
-          <w:rFonts w:ascii="Arial" w:hAnsi="Arial" w:cs="Arial"/>
-        </w:rPr>
-        <w:t>Control : Sistem ini dapat mengcontrol dan mengkategorikan type surat.</w:t>
+      <w:proofErr w:type="gramStart"/>
+      <w:r>
+        <w:rPr>
+          <w:rFonts w:ascii="Arial" w:hAnsi="Arial" w:cs="Arial"/>
+        </w:rPr>
+        <w:t>Control :</w:t>
+      </w:r>
+      <w:proofErr w:type="gramEnd"/>
+      <w:r>
+        <w:rPr>
+          <w:rFonts w:ascii="Arial" w:hAnsi="Arial" w:cs="Arial"/>
+        </w:rPr>
+        <w:t xml:space="preserve"> Sistem ini dapat mengcontrol dan mengkategorikan type surat.</w:t>
       </w:r>
     </w:p>
     <w:p>
@@ -4937,11 +5316,19 @@
           <w:rFonts w:ascii="Arial" w:hAnsi="Arial" w:cs="Arial"/>
         </w:rPr>
       </w:pPr>
-      <w:r>
-        <w:rPr>
-          <w:rFonts w:ascii="Arial" w:hAnsi="Arial" w:cs="Arial"/>
-        </w:rPr>
-        <w:t>Efficiency : Sistem ini menggunakan teknologi yang dapat dijalankan secara mobile sehingga dapat menghemat waktu dan tempat pengerjaan.</w:t>
+      <w:proofErr w:type="gramStart"/>
+      <w:r>
+        <w:rPr>
+          <w:rFonts w:ascii="Arial" w:hAnsi="Arial" w:cs="Arial"/>
+        </w:rPr>
+        <w:t>Efficiency :</w:t>
+      </w:r>
+      <w:proofErr w:type="gramEnd"/>
+      <w:r>
+        <w:rPr>
+          <w:rFonts w:ascii="Arial" w:hAnsi="Arial" w:cs="Arial"/>
+        </w:rPr>
+        <w:t xml:space="preserve"> Sistem ini menggunakan teknologi yang dapat dijalankan secara mobile sehingga dapat menghemat waktu dan tempat pengerjaan.</w:t>
       </w:r>
     </w:p>
     <w:p>
@@ -4956,11 +5343,19 @@
           <w:rFonts w:ascii="Arial" w:hAnsi="Arial" w:cs="Arial"/>
         </w:rPr>
       </w:pPr>
-      <w:r>
-        <w:rPr>
-          <w:rFonts w:ascii="Arial" w:hAnsi="Arial" w:cs="Arial"/>
-        </w:rPr>
-        <w:t>Service : Sistem ini menyediakan layanan yang diinginkan dan andal pada siapa saja.</w:t>
+      <w:proofErr w:type="gramStart"/>
+      <w:r>
+        <w:rPr>
+          <w:rFonts w:ascii="Arial" w:hAnsi="Arial" w:cs="Arial"/>
+        </w:rPr>
+        <w:t>Service :</w:t>
+      </w:r>
+      <w:proofErr w:type="gramEnd"/>
+      <w:r>
+        <w:rPr>
+          <w:rFonts w:ascii="Arial" w:hAnsi="Arial" w:cs="Arial"/>
+        </w:rPr>
+        <w:t xml:space="preserve"> Sistem ini menyediakan layanan yang diinginkan dan andal pada siapa saja.</w:t>
       </w:r>
     </w:p>
     <w:p>
@@ -5163,12 +5558,28 @@
           <w:rFonts w:ascii="Arial" w:hAnsi="Arial" w:cs="Arial"/>
         </w:rPr>
       </w:pPr>
-      <w:r>
-        <w:rPr>
-          <w:rFonts w:ascii="Arial" w:hAnsi="Arial" w:cs="Arial"/>
-        </w:rPr>
-        <w:t>Dalam hal pembuatan dan pengoperasian, semua kegiatan menggunakan software original yang tidak melanggar HAKI. Hal ini turut membantu program pemerintah dalam menekan angka pembajakan yang cukup tinggi dinegara ini.</w:t>
-      </w:r>
+      <w:proofErr w:type="gramStart"/>
+      <w:r>
+        <w:rPr>
+          <w:rFonts w:ascii="Arial" w:hAnsi="Arial" w:cs="Arial"/>
+        </w:rPr>
+        <w:t>Dalam hal pembuatan dan pengoperasian, semua kegiatan menggunakan software original yang tidak melanggar HAKI.</w:t>
+      </w:r>
+      <w:proofErr w:type="gramEnd"/>
+      <w:r>
+        <w:rPr>
+          <w:rFonts w:ascii="Arial" w:hAnsi="Arial" w:cs="Arial"/>
+        </w:rPr>
+        <w:t xml:space="preserve"> </w:t>
+      </w:r>
+      <w:proofErr w:type="gramStart"/>
+      <w:r>
+        <w:rPr>
+          <w:rFonts w:ascii="Arial" w:hAnsi="Arial" w:cs="Arial"/>
+        </w:rPr>
+        <w:t>Hal ini turut membantu program pemerintah dalam menekan angka pembajakan yang cukup tinggi dinegara ini.</w:t>
+      </w:r>
+      <w:proofErr w:type="gramEnd"/>
     </w:p>
     <w:p>
       <w:pPr>
@@ -5245,8 +5656,16 @@
         <w:rPr>
           <w:rFonts w:ascii="Arial" w:hAnsi="Arial" w:cs="Arial"/>
         </w:rPr>
-        <w:t>Manajemen organisasi memerlukan pengambilan keputusan, baik dalam operasional sehari – hari, maupun dalam perencanaan strategis ke masa depan. Proses pengambilan keputusan harus dilandasi oleh data dan informasi yang tepat waktu dan tepat isi agar keputusan yang diambil tepat sasaran. Informasi diperoleh dari pengolahan data, dan pengolahan data dilaksanakan oleh system informasi dengan dukungan teknologi informasi.</w:t>
-      </w:r>
+        <w:t xml:space="preserve">Manajemen organisasi memerlukan pengambilan keputusan, baik dalam operasional sehari – hari, maupun dalam perencanaan strategis ke masa depan. Proses pengambilan keputusan harus dilandasi oleh data dan informasi yang tepat waktu dan tepat isi agar keputusan yang diambil tepat sasaran. </w:t>
+      </w:r>
+      <w:proofErr w:type="gramStart"/>
+      <w:r>
+        <w:rPr>
+          <w:rFonts w:ascii="Arial" w:hAnsi="Arial" w:cs="Arial"/>
+        </w:rPr>
+        <w:t>Informasi diperoleh dari pengolahan data, dan pengolahan data dilaksanakan oleh system informasi dengan dukungan teknologi informasi.</w:t>
+      </w:r>
+      <w:proofErr w:type="gramEnd"/>
       <w:r>
         <w:rPr>
           <w:rFonts w:ascii="Arial" w:hAnsi="Arial" w:cs="Arial"/>
@@ -5258,8 +5677,16 @@
           <w:rFonts w:ascii="Arial" w:hAnsi="Arial" w:cs="Arial"/>
         </w:rPr>
         <w:br/>
-        <w:t>Komponen dari teknologi informasi antara lain:</w:t>
-      </w:r>
+        <w:t>Komponen dari teknologi informasi antara lain</w:t>
+      </w:r>
+      <w:proofErr w:type="gramStart"/>
+      <w:r>
+        <w:rPr>
+          <w:rFonts w:ascii="Arial" w:hAnsi="Arial" w:cs="Arial"/>
+        </w:rPr>
+        <w:t>:</w:t>
+      </w:r>
+      <w:proofErr w:type="gramEnd"/>
       <w:r>
         <w:rPr>
           <w:rFonts w:ascii="Arial" w:hAnsi="Arial" w:cs="Arial"/>
@@ -5414,13 +5841,27 @@
         <w:rPr>
           <w:rFonts w:ascii="Arial" w:hAnsi="Arial" w:cs="Arial"/>
         </w:rPr>
-        <w:t>Alasan pemilihan CakePHP Framework sebagai sebuah kerangka kerja antara lai</w:t>
-      </w:r>
-      <w:r>
-        <w:rPr>
-          <w:rFonts w:ascii="Arial" w:hAnsi="Arial" w:cs="Arial"/>
-        </w:rPr>
-        <w:t>n karena CakePHP bersifat open s</w:t>
+        <w:t xml:space="preserve">Alasan pemilihan CakePHP Framework sebagai sebuah kerangka kerja antara </w:t>
+      </w:r>
+      <w:proofErr w:type="gramStart"/>
+      <w:r>
+        <w:rPr>
+          <w:rFonts w:ascii="Arial" w:hAnsi="Arial" w:cs="Arial"/>
+        </w:rPr>
+        <w:t>lai</w:t>
+      </w:r>
+      <w:r>
+        <w:rPr>
+          <w:rFonts w:ascii="Arial" w:hAnsi="Arial" w:cs="Arial"/>
+        </w:rPr>
+        <w:t>n</w:t>
+      </w:r>
+      <w:proofErr w:type="gramEnd"/>
+      <w:r>
+        <w:rPr>
+          <w:rFonts w:ascii="Arial" w:hAnsi="Arial" w:cs="Arial"/>
+        </w:rPr>
+        <w:t xml:space="preserve"> karena CakePHP bersifat open s</w:t>
       </w:r>
       <w:r>
         <w:rPr>
@@ -5432,14 +5873,50 @@
         <w:rPr>
           <w:rFonts w:ascii="Arial" w:hAnsi="Arial" w:cs="Arial"/>
         </w:rPr>
-        <w:t>dimana framework ini sesuai untuk aplikasi komersil. CakePHP juga memiliki keamanan aplikasi yang cukup aman. Karena CakePHP memiliki fasilitas CSRF Protection dimana dapat menghindari atau menolak SQL Injection dan XSS Attack.</w:t>
-      </w:r>
+        <w:t xml:space="preserve">dimana framework ini sesuai untuk aplikasi komersil. </w:t>
+      </w:r>
+      <w:proofErr w:type="gramStart"/>
+      <w:r>
+        <w:rPr>
+          <w:rFonts w:ascii="Arial" w:hAnsi="Arial" w:cs="Arial"/>
+        </w:rPr>
+        <w:t>CakePHP juga memiliki keamanan aplikasi yang cukup aman.</w:t>
+      </w:r>
+      <w:proofErr w:type="gramEnd"/>
+      <w:r>
+        <w:rPr>
+          <w:rFonts w:ascii="Arial" w:hAnsi="Arial" w:cs="Arial"/>
+        </w:rPr>
+        <w:t xml:space="preserve"> </w:t>
+      </w:r>
+      <w:proofErr w:type="gramStart"/>
+      <w:r>
+        <w:rPr>
+          <w:rFonts w:ascii="Arial" w:hAnsi="Arial" w:cs="Arial"/>
+        </w:rPr>
+        <w:t>Karena CakePHP memiliki fasilitas CSRF Protection dimana dapat menghindari atau menolak SQL Injection dan XSS Attack.</w:t>
+      </w:r>
+      <w:proofErr w:type="gramEnd"/>
       <w:r>
         <w:rPr>
           <w:rFonts w:ascii="Arial" w:hAnsi="Arial" w:cs="Arial"/>
         </w:rPr>
         <w:br/>
-        <w:t>Dan alas an memilih MySQL sebagai sebuah DBMS (Data Base Management System ) antara lain karena MySQL dapat bekerja platform manapun selain itu MySQL juga bersifat open source.</w:t>
+        <w:t xml:space="preserve">Dan alas an memilih MySQL sebagai sebuah DBMS (Data Base Management </w:t>
+      </w:r>
+      <w:proofErr w:type="gramStart"/>
+      <w:r>
+        <w:rPr>
+          <w:rFonts w:ascii="Arial" w:hAnsi="Arial" w:cs="Arial"/>
+        </w:rPr>
+        <w:t>System )</w:t>
+      </w:r>
+      <w:proofErr w:type="gramEnd"/>
+      <w:r>
+        <w:rPr>
+          <w:rFonts w:ascii="Arial" w:hAnsi="Arial" w:cs="Arial"/>
+        </w:rPr>
+        <w:t xml:space="preserve"> antara lain karena MySQL dapat bekerja platform manapun selain itu MySQL juga bersifat open source.</w:t>
       </w:r>
       <w:r>
         <w:rPr>
@@ -5458,7 +5935,21 @@
           <w:rFonts w:ascii="Arial" w:hAnsi="Arial" w:cs="Arial"/>
         </w:rPr>
         <w:br/>
-        <w:t xml:space="preserve">Dalam merancang system ini akan menggunakan </w:t>
+        <w:t xml:space="preserve">Dalam merancang system ini </w:t>
+      </w:r>
+      <w:proofErr w:type="gramStart"/>
+      <w:r>
+        <w:rPr>
+          <w:rFonts w:ascii="Arial" w:hAnsi="Arial" w:cs="Arial"/>
+        </w:rPr>
+        <w:t>akan</w:t>
+      </w:r>
+      <w:proofErr w:type="gramEnd"/>
+      <w:r>
+        <w:rPr>
+          <w:rFonts w:ascii="Arial" w:hAnsi="Arial" w:cs="Arial"/>
+        </w:rPr>
+        <w:t xml:space="preserve"> menggunakan </w:t>
       </w:r>
       <w:r>
         <w:rPr>
@@ -5484,8 +5975,16 @@
         <w:rPr>
           <w:rFonts w:ascii="Arial" w:hAnsi="Arial" w:cs="Arial"/>
         </w:rPr>
-        <w:t>Kelebihan dari penggunaan OOP ini adalah :</w:t>
-      </w:r>
+        <w:t xml:space="preserve">Kelebihan dari penggunaan OOP ini </w:t>
+      </w:r>
+      <w:proofErr w:type="gramStart"/>
+      <w:r>
+        <w:rPr>
+          <w:rFonts w:ascii="Arial" w:hAnsi="Arial" w:cs="Arial"/>
+        </w:rPr>
+        <w:t>adalah :</w:t>
+      </w:r>
+      <w:proofErr w:type="gramEnd"/>
     </w:p>
     <w:p>
       <w:pPr>
@@ -5503,13 +6002,7 @@
         <w:rPr>
           <w:rFonts w:ascii="Arial" w:hAnsi="Arial" w:cs="Arial"/>
         </w:rPr>
-        <w:t xml:space="preserve">Konsep ini menyederhanakan </w:t>
-      </w:r>
-      <w:r>
-        <w:rPr>
-          <w:rFonts w:ascii="Arial" w:hAnsi="Arial" w:cs="Arial"/>
-        </w:rPr>
-        <w:t>kompleksitas dengan memungkinkan kita untuk mendefinisikan sebuah sistem besar dan kompleks menggunakan set yang lebih kecil dari objek yang saling terkait.</w:t>
+        <w:t>Konsep ini menyederhanakan kompleksitas dengan memungkinkan kita untuk mendefinisikan sebuah sistem besar dan kompleks menggunakan set yang lebih kecil dari objek yang saling terkait.</w:t>
       </w:r>
     </w:p>
     <w:p>
@@ -5528,7 +6021,21 @@
         <w:rPr>
           <w:rFonts w:ascii="Arial" w:hAnsi="Arial" w:cs="Arial"/>
         </w:rPr>
-        <w:t>Dengan merancang aplikasi menggunakan objek, berarti kita telah menerapkan permodelan yang mendekati kehidupan nyata. Hal ini memungkinkan desain program kita menjadi lebih alamiah , yang memungkinkan kita untuk bekerja lebih intuitif.</w:t>
+        <w:t xml:space="preserve">Dengan merancang aplikasi menggunakan objek, berarti kita telah menerapkan permodelan yang mendekati kehidupan nyata. Hal ini memungkinkan desain program kita menjadi lebih </w:t>
+      </w:r>
+      <w:proofErr w:type="gramStart"/>
+      <w:r>
+        <w:rPr>
+          <w:rFonts w:ascii="Arial" w:hAnsi="Arial" w:cs="Arial"/>
+        </w:rPr>
+        <w:t>alamiah ,</w:t>
+      </w:r>
+      <w:proofErr w:type="gramEnd"/>
+      <w:r>
+        <w:rPr>
+          <w:rFonts w:ascii="Arial" w:hAnsi="Arial" w:cs="Arial"/>
+        </w:rPr>
+        <w:t xml:space="preserve"> yang memungkinkan kita untuk bekerja lebih intuitif.</w:t>
       </w:r>
     </w:p>
     <w:p>
@@ -5543,8 +6050,30 @@
         <w:rPr>
           <w:rFonts w:ascii="Arial" w:hAnsi="Arial" w:cs="Arial"/>
         </w:rPr>
-        <w:t>Menyangkut masalah keamanan, setiap password user akan di enkripsi menggunakan teknik Security Salt dimana sebuah kata random dalam methode Security Hashing. Hal ini untuk mencegah terjadi penyalahgunaan ID User yang dilakukan oleh Administrator Database.</w:t>
-      </w:r>
+        <w:t xml:space="preserve">Menyangkut masalah keamanan, setiap password user </w:t>
+      </w:r>
+      <w:proofErr w:type="gramStart"/>
+      <w:r>
+        <w:rPr>
+          <w:rFonts w:ascii="Arial" w:hAnsi="Arial" w:cs="Arial"/>
+        </w:rPr>
+        <w:t>akan</w:t>
+      </w:r>
+      <w:proofErr w:type="gramEnd"/>
+      <w:r>
+        <w:rPr>
+          <w:rFonts w:ascii="Arial" w:hAnsi="Arial" w:cs="Arial"/>
+        </w:rPr>
+        <w:t xml:space="preserve"> di enkripsi menggunakan teknik Security Salt dimana sebuah kata random dalam methode Security Hashing. </w:t>
+      </w:r>
+      <w:proofErr w:type="gramStart"/>
+      <w:r>
+        <w:rPr>
+          <w:rFonts w:ascii="Arial" w:hAnsi="Arial" w:cs="Arial"/>
+        </w:rPr>
+        <w:t>Hal ini untuk mencegah terjadi penyalahgunaan ID User yang dilakukan oleh Administrator Database.</w:t>
+      </w:r>
+      <w:proofErr w:type="gramEnd"/>
     </w:p>
     <w:p>
       <w:pPr>
@@ -5566,10 +6095,131 @@
     </w:p>
     <w:p>
       <w:pPr>
+        <w:pStyle w:val="ListParagraph"/>
         <w:ind w:left="1440"/>
-      </w:pPr>
-      <w:r>
-        <w:t xml:space="preserve">Analisa pemeriksaan </w:t>
+        <w:jc w:val="both"/>
+        <w:rPr>
+          <w:rFonts w:ascii="Arial" w:hAnsi="Arial" w:cs="Arial"/>
+          <w:b/>
+          <w:sz w:val="20"/>
+          <w:szCs w:val="20"/>
+        </w:rPr>
+      </w:pPr>
+      <w:r>
+        <w:rPr>
+          <w:rFonts w:ascii="Arial" w:hAnsi="Arial" w:cs="Arial"/>
+          <w:sz w:val="20"/>
+          <w:szCs w:val="20"/>
+        </w:rPr>
+        <w:t xml:space="preserve">Hasil akhir yang diharapkan dengan penggunaan </w:t>
+      </w:r>
+      <w:r>
+        <w:rPr>
+          <w:rFonts w:ascii="Arial" w:hAnsi="Arial" w:cs="Arial"/>
+          <w:sz w:val="20"/>
+          <w:szCs w:val="20"/>
+        </w:rPr>
+        <w:t>Sistem Informasi</w:t>
+      </w:r>
+      <w:r>
+        <w:rPr>
+          <w:rFonts w:ascii="Arial" w:hAnsi="Arial" w:cs="Arial"/>
+          <w:sz w:val="20"/>
+          <w:szCs w:val="20"/>
+        </w:rPr>
+        <w:t xml:space="preserve"> untuk </w:t>
+      </w:r>
+      <w:r>
+        <w:rPr>
+          <w:rFonts w:ascii="Arial" w:hAnsi="Arial" w:cs="Arial"/>
+          <w:sz w:val="20"/>
+          <w:szCs w:val="20"/>
+        </w:rPr>
+        <w:t xml:space="preserve">pengelolaan agendaris </w:t>
+      </w:r>
+      <w:proofErr w:type="gramStart"/>
+      <w:r>
+        <w:rPr>
+          <w:rFonts w:ascii="Arial" w:hAnsi="Arial" w:cs="Arial"/>
+          <w:sz w:val="20"/>
+          <w:szCs w:val="20"/>
+        </w:rPr>
+        <w:t>surat</w:t>
+      </w:r>
+      <w:proofErr w:type="gramEnd"/>
+      <w:r>
+        <w:rPr>
+          <w:rFonts w:ascii="Arial" w:hAnsi="Arial" w:cs="Arial"/>
+          <w:sz w:val="20"/>
+          <w:szCs w:val="20"/>
+        </w:rPr>
+        <w:t xml:space="preserve"> dan notifikasi di STIKOM Binaniaga</w:t>
+      </w:r>
+      <w:r>
+        <w:rPr>
+          <w:rFonts w:ascii="Arial" w:hAnsi="Arial" w:cs="Arial"/>
+          <w:sz w:val="20"/>
+          <w:szCs w:val="20"/>
+        </w:rPr>
+        <w:t xml:space="preserve"> ini adalah:</w:t>
+      </w:r>
+    </w:p>
+    <w:p>
+      <w:pPr>
+        <w:pStyle w:val="ListParagraph"/>
+        <w:ind w:left="1440"/>
+        <w:jc w:val="both"/>
+        <w:rPr>
+          <w:rFonts w:ascii="Arial" w:hAnsi="Arial" w:cs="Arial"/>
+          <w:sz w:val="20"/>
+          <w:szCs w:val="20"/>
+        </w:rPr>
+      </w:pPr>
+    </w:p>
+    <w:p>
+      <w:pPr>
+        <w:pStyle w:val="ListParagraph"/>
+        <w:numPr>
+          <w:ilvl w:val="0"/>
+          <w:numId w:val="10"/>
+        </w:numPr>
+        <w:jc w:val="both"/>
+        <w:rPr>
+          <w:rFonts w:ascii="Arial" w:hAnsi="Arial" w:cs="Arial"/>
+          <w:sz w:val="20"/>
+          <w:szCs w:val="20"/>
+        </w:rPr>
+      </w:pPr>
+      <w:r>
+        <w:rPr>
+          <w:rFonts w:ascii="Arial" w:hAnsi="Arial" w:cs="Arial"/>
+          <w:sz w:val="20"/>
+          <w:szCs w:val="20"/>
+        </w:rPr>
+        <w:t>Proses pengarsipan untuk surat masuk dan surat keluar dapat lebih terkelola dengan baik dengan adanya system ini</w:t>
+      </w:r>
+    </w:p>
+    <w:p>
+      <w:pPr>
+        <w:pStyle w:val="ListParagraph"/>
+        <w:numPr>
+          <w:ilvl w:val="0"/>
+          <w:numId w:val="10"/>
+        </w:numPr>
+        <w:jc w:val="both"/>
+        <w:rPr>
+          <w:rFonts w:ascii="Arial" w:hAnsi="Arial" w:cs="Arial"/>
+          <w:sz w:val="20"/>
+          <w:szCs w:val="20"/>
+        </w:rPr>
+      </w:pPr>
+      <w:r>
+        <w:rPr>
+          <w:rFonts w:ascii="Arial" w:hAnsi="Arial" w:cs="Arial"/>
+          <w:sz w:val="20"/>
+          <w:szCs w:val="20"/>
+        </w:rPr>
+        <w:t>Pengguna mudah mengakses melalui smartphone, gadget, laptop atau pun computer.</w:t>
       </w:r>
       <w:bookmarkStart w:id="0" w:name="_GoBack"/>
       <w:bookmarkEnd w:id="0"/>
@@ -5618,7 +6268,7 @@
 </file>
 
 <file path=word/endnotes.xml><?xml version="1.0" encoding="utf-8"?>
-<w:endnotes xmlns:wpc="http://schemas.microsoft.com/office/word/2010/wordprocessingCanvas" xmlns:mc="http://schemas.openxmlformats.org/markup-compatibility/2006" xmlns:o="urn:schemas-microsoft-com:office:office" xmlns:r="http://schemas.openxmlformats.org/officeDocument/2006/relationships" xmlns:m="http://schemas.openxmlformats.org/officeDocument/2006/math" xmlns:v="urn:schemas-microsoft-com:vml" xmlns:wp14="http://schemas.microsoft.com/office/word/2010/wordprocessingDrawing" xmlns:wp="http://schemas.openxmlformats.org/drawingml/2006/wordprocessingDrawing" xmlns:w10="urn:schemas-microsoft-com:office:word" xmlns:w="http://schemas.openxmlformats.org/wordprocessingml/2006/main" xmlns:w14="http://schemas.microsoft.com/office/word/2010/wordml" xmlns:w15="http://schemas.microsoft.com/office/word/2012/wordml" xmlns:wpg="http://schemas.microsoft.com/office/word/2010/wordprocessingGroup" xmlns:wpi="http://schemas.microsoft.com/office/word/2010/wordprocessingInk" xmlns:wne="http://schemas.microsoft.com/office/word/2006/wordml" xmlns:wps="http://schemas.microsoft.com/office/word/2010/wordprocessingShape" mc:Ignorable="w14 w15 wp14">
+<w:endnotes xmlns:wpc="http://schemas.microsoft.com/office/word/2010/wordprocessingCanvas" xmlns:mc="http://schemas.openxmlformats.org/markup-compatibility/2006" xmlns:o="urn:schemas-microsoft-com:office:office" xmlns:r="http://schemas.openxmlformats.org/officeDocument/2006/relationships" xmlns:m="http://schemas.openxmlformats.org/officeDocument/2006/math" xmlns:v="urn:schemas-microsoft-com:vml" xmlns:wp14="http://schemas.microsoft.com/office/word/2010/wordprocessingDrawing" xmlns:wp="http://schemas.openxmlformats.org/drawingml/2006/wordprocessingDrawing" xmlns:w10="urn:schemas-microsoft-com:office:word" xmlns:w="http://schemas.openxmlformats.org/wordprocessingml/2006/main" xmlns:w14="http://schemas.microsoft.com/office/word/2010/wordml" xmlns:wpg="http://schemas.microsoft.com/office/word/2010/wordprocessingGroup" xmlns:wpi="http://schemas.microsoft.com/office/word/2010/wordprocessingInk" xmlns:wne="http://schemas.microsoft.com/office/word/2006/wordml" xmlns:wps="http://schemas.microsoft.com/office/word/2010/wordprocessingShape" mc:Ignorable="w14 wp14">
   <w:endnote w:type="separator" w:id="-1">
     <w:p>
       <w:pPr>
@@ -5643,7 +6293,7 @@
 </file>
 
 <file path=word/footnotes.xml><?xml version="1.0" encoding="utf-8"?>
-<w:footnotes xmlns:wpc="http://schemas.microsoft.com/office/word/2010/wordprocessingCanvas" xmlns:mc="http://schemas.openxmlformats.org/markup-compatibility/2006" xmlns:o="urn:schemas-microsoft-com:office:office" xmlns:r="http://schemas.openxmlformats.org/officeDocument/2006/relationships" xmlns:m="http://schemas.openxmlformats.org/officeDocument/2006/math" xmlns:v="urn:schemas-microsoft-com:vml" xmlns:wp14="http://schemas.microsoft.com/office/word/2010/wordprocessingDrawing" xmlns:wp="http://schemas.openxmlformats.org/drawingml/2006/wordprocessingDrawing" xmlns:w10="urn:schemas-microsoft-com:office:word" xmlns:w="http://schemas.openxmlformats.org/wordprocessingml/2006/main" xmlns:w14="http://schemas.microsoft.com/office/word/2010/wordml" xmlns:w15="http://schemas.microsoft.com/office/word/2012/wordml" xmlns:wpg="http://schemas.microsoft.com/office/word/2010/wordprocessingGroup" xmlns:wpi="http://schemas.microsoft.com/office/word/2010/wordprocessingInk" xmlns:wne="http://schemas.microsoft.com/office/word/2006/wordml" xmlns:wps="http://schemas.microsoft.com/office/word/2010/wordprocessingShape" mc:Ignorable="w14 w15 wp14">
+<w:footnotes xmlns:wpc="http://schemas.microsoft.com/office/word/2010/wordprocessingCanvas" xmlns:mc="http://schemas.openxmlformats.org/markup-compatibility/2006" xmlns:o="urn:schemas-microsoft-com:office:office" xmlns:r="http://schemas.openxmlformats.org/officeDocument/2006/relationships" xmlns:m="http://schemas.openxmlformats.org/officeDocument/2006/math" xmlns:v="urn:schemas-microsoft-com:vml" xmlns:wp14="http://schemas.microsoft.com/office/word/2010/wordprocessingDrawing" xmlns:wp="http://schemas.openxmlformats.org/drawingml/2006/wordprocessingDrawing" xmlns:w10="urn:schemas-microsoft-com:office:word" xmlns:w="http://schemas.openxmlformats.org/wordprocessingml/2006/main" xmlns:w14="http://schemas.microsoft.com/office/word/2010/wordml" xmlns:wpg="http://schemas.microsoft.com/office/word/2010/wordprocessingGroup" xmlns:wpi="http://schemas.microsoft.com/office/word/2010/wordprocessingInk" xmlns:wne="http://schemas.microsoft.com/office/word/2006/wordml" xmlns:wps="http://schemas.microsoft.com/office/word/2010/wordprocessingShape" mc:Ignorable="w14 wp14">
   <w:footnote w:type="separator" w:id="-1">
     <w:p>
       <w:pPr>
@@ -5668,7 +6318,7 @@
 </file>
 
 <file path=word/numbering.xml><?xml version="1.0" encoding="utf-8"?>
-<w:numbering xmlns:wpc="http://schemas.microsoft.com/office/word/2010/wordprocessingCanvas" xmlns:mc="http://schemas.openxmlformats.org/markup-compatibility/2006" xmlns:o="urn:schemas-microsoft-com:office:office" xmlns:r="http://schemas.openxmlformats.org/officeDocument/2006/relationships" xmlns:m="http://schemas.openxmlformats.org/officeDocument/2006/math" xmlns:v="urn:schemas-microsoft-com:vml" xmlns:wp14="http://schemas.microsoft.com/office/word/2010/wordprocessingDrawing" xmlns:wp="http://schemas.openxmlformats.org/drawingml/2006/wordprocessingDrawing" xmlns:w10="urn:schemas-microsoft-com:office:word" xmlns:w="http://schemas.openxmlformats.org/wordprocessingml/2006/main" xmlns:w14="http://schemas.microsoft.com/office/word/2010/wordml" xmlns:w15="http://schemas.microsoft.com/office/word/2012/wordml" xmlns:wpg="http://schemas.microsoft.com/office/word/2010/wordprocessingGroup" xmlns:wpi="http://schemas.microsoft.com/office/word/2010/wordprocessingInk" xmlns:wne="http://schemas.microsoft.com/office/word/2006/wordml" xmlns:wps="http://schemas.microsoft.com/office/word/2010/wordprocessingShape" mc:Ignorable="w14 w15 wp14">
+<w:numbering xmlns:wpc="http://schemas.microsoft.com/office/word/2010/wordprocessingCanvas" xmlns:mc="http://schemas.openxmlformats.org/markup-compatibility/2006" xmlns:o="urn:schemas-microsoft-com:office:office" xmlns:r="http://schemas.openxmlformats.org/officeDocument/2006/relationships" xmlns:m="http://schemas.openxmlformats.org/officeDocument/2006/math" xmlns:v="urn:schemas-microsoft-com:vml" xmlns:wp14="http://schemas.microsoft.com/office/word/2010/wordprocessingDrawing" xmlns:wp="http://schemas.openxmlformats.org/drawingml/2006/wordprocessingDrawing" xmlns:w10="urn:schemas-microsoft-com:office:word" xmlns:w="http://schemas.openxmlformats.org/wordprocessingml/2006/main" xmlns:w14="http://schemas.microsoft.com/office/word/2010/wordml" xmlns:wpg="http://schemas.microsoft.com/office/word/2010/wordprocessingGroup" xmlns:wpi="http://schemas.microsoft.com/office/word/2010/wordprocessingInk" xmlns:wne="http://schemas.microsoft.com/office/word/2006/wordml" xmlns:wps="http://schemas.microsoft.com/office/word/2010/wordprocessingShape" mc:Ignorable="w14 wp14">
   <w:abstractNum w:abstractNumId="0">
     <w:nsid w:val="04F00A7E"/>
     <w:multiLevelType w:val="hybridMultilevel"/>
@@ -6162,6 +6812,92 @@
     </w:lvl>
   </w:abstractNum>
   <w:abstractNum w:abstractNumId="5">
+    <w:nsid w:val="50563536"/>
+    <w:multiLevelType w:val="hybridMultilevel"/>
+    <w:tmpl w:val="2C7044F8"/>
+    <w:lvl w:ilvl="0" w:tplc="0409000F">
+      <w:start w:val="1"/>
+      <w:numFmt w:val="decimal"/>
+      <w:lvlText w:val="%1."/>
+      <w:lvlJc w:val="left"/>
+      <w:pPr>
+        <w:ind w:left="1800" w:hanging="360"/>
+      </w:pPr>
+    </w:lvl>
+    <w:lvl w:ilvl="1" w:tplc="04090019" w:tentative="1">
+      <w:start w:val="1"/>
+      <w:numFmt w:val="lowerLetter"/>
+      <w:lvlText w:val="%2."/>
+      <w:lvlJc w:val="left"/>
+      <w:pPr>
+        <w:ind w:left="2520" w:hanging="360"/>
+      </w:pPr>
+    </w:lvl>
+    <w:lvl w:ilvl="2" w:tplc="0409001B" w:tentative="1">
+      <w:start w:val="1"/>
+      <w:numFmt w:val="lowerRoman"/>
+      <w:lvlText w:val="%3."/>
+      <w:lvlJc w:val="right"/>
+      <w:pPr>
+        <w:ind w:left="3240" w:hanging="180"/>
+      </w:pPr>
+    </w:lvl>
+    <w:lvl w:ilvl="3" w:tplc="0409000F" w:tentative="1">
+      <w:start w:val="1"/>
+      <w:numFmt w:val="decimal"/>
+      <w:lvlText w:val="%4."/>
+      <w:lvlJc w:val="left"/>
+      <w:pPr>
+        <w:ind w:left="3960" w:hanging="360"/>
+      </w:pPr>
+    </w:lvl>
+    <w:lvl w:ilvl="4" w:tplc="04090019" w:tentative="1">
+      <w:start w:val="1"/>
+      <w:numFmt w:val="lowerLetter"/>
+      <w:lvlText w:val="%5."/>
+      <w:lvlJc w:val="left"/>
+      <w:pPr>
+        <w:ind w:left="4680" w:hanging="360"/>
+      </w:pPr>
+    </w:lvl>
+    <w:lvl w:ilvl="5" w:tplc="0409001B" w:tentative="1">
+      <w:start w:val="1"/>
+      <w:numFmt w:val="lowerRoman"/>
+      <w:lvlText w:val="%6."/>
+      <w:lvlJc w:val="right"/>
+      <w:pPr>
+        <w:ind w:left="5400" w:hanging="180"/>
+      </w:pPr>
+    </w:lvl>
+    <w:lvl w:ilvl="6" w:tplc="0409000F" w:tentative="1">
+      <w:start w:val="1"/>
+      <w:numFmt w:val="decimal"/>
+      <w:lvlText w:val="%7."/>
+      <w:lvlJc w:val="left"/>
+      <w:pPr>
+        <w:ind w:left="6120" w:hanging="360"/>
+      </w:pPr>
+    </w:lvl>
+    <w:lvl w:ilvl="7" w:tplc="04090019" w:tentative="1">
+      <w:start w:val="1"/>
+      <w:numFmt w:val="lowerLetter"/>
+      <w:lvlText w:val="%8."/>
+      <w:lvlJc w:val="left"/>
+      <w:pPr>
+        <w:ind w:left="6840" w:hanging="360"/>
+      </w:pPr>
+    </w:lvl>
+    <w:lvl w:ilvl="8" w:tplc="0409001B" w:tentative="1">
+      <w:start w:val="1"/>
+      <w:numFmt w:val="lowerRoman"/>
+      <w:lvlText w:val="%9."/>
+      <w:lvlJc w:val="right"/>
+      <w:pPr>
+        <w:ind w:left="7560" w:hanging="180"/>
+      </w:pPr>
+    </w:lvl>
+  </w:abstractNum>
+  <w:abstractNum w:abstractNumId="6">
     <w:nsid w:val="57A64AE8"/>
     <w:multiLevelType w:val="hybridMultilevel"/>
     <w:tmpl w:val="B29691D0"/>
@@ -6274,10 +7010,10 @@
       </w:rPr>
     </w:lvl>
   </w:abstractNum>
-  <w:abstractNum w:abstractNumId="6">
+  <w:abstractNum w:abstractNumId="7">
     <w:nsid w:val="5B62136C"/>
     <w:multiLevelType w:val="hybridMultilevel"/>
-    <w:tmpl w:val="7ECAA830"/>
+    <w:tmpl w:val="228A6CBC"/>
     <w:lvl w:ilvl="0" w:tplc="DCB482E0">
       <w:start w:val="1"/>
       <w:numFmt w:val="upperLetter"/>
@@ -6376,7 +7112,7 @@
       </w:pPr>
     </w:lvl>
   </w:abstractNum>
-  <w:abstractNum w:abstractNumId="7">
+  <w:abstractNum w:abstractNumId="8">
     <w:nsid w:val="5E7B6518"/>
     <w:multiLevelType w:val="multilevel"/>
     <w:tmpl w:val="55E49468"/>
@@ -6489,7 +7225,7 @@
       </w:rPr>
     </w:lvl>
   </w:abstractNum>
-  <w:abstractNum w:abstractNumId="8">
+  <w:abstractNum w:abstractNumId="9">
     <w:nsid w:val="65E30184"/>
     <w:multiLevelType w:val="hybridMultilevel"/>
     <w:tmpl w:val="2702FCAA"/>
@@ -6588,28 +7324,31 @@
     <w:abstractNumId w:val="2"/>
   </w:num>
   <w:num w:numId="4">
-    <w:abstractNumId w:val="8"/>
+    <w:abstractNumId w:val="9"/>
   </w:num>
   <w:num w:numId="5">
-    <w:abstractNumId w:val="6"/>
+    <w:abstractNumId w:val="7"/>
   </w:num>
   <w:num w:numId="6">
-    <w:abstractNumId w:val="7"/>
+    <w:abstractNumId w:val="8"/>
   </w:num>
   <w:num w:numId="7">
     <w:abstractNumId w:val="3"/>
   </w:num>
   <w:num w:numId="8">
-    <w:abstractNumId w:val="5"/>
+    <w:abstractNumId w:val="6"/>
   </w:num>
   <w:num w:numId="9">
     <w:abstractNumId w:val="1"/>
+  </w:num>
+  <w:num w:numId="10">
+    <w:abstractNumId w:val="5"/>
   </w:num>
 </w:numbering>
 </file>
 
 <file path=word/styles.xml><?xml version="1.0" encoding="utf-8"?>
-<w:styles xmlns:mc="http://schemas.openxmlformats.org/markup-compatibility/2006" xmlns:r="http://schemas.openxmlformats.org/officeDocument/2006/relationships" xmlns:w="http://schemas.openxmlformats.org/wordprocessingml/2006/main" xmlns:w14="http://schemas.microsoft.com/office/word/2010/wordml" xmlns:w15="http://schemas.microsoft.com/office/word/2012/wordml" mc:Ignorable="w14 w15">
+<w:styles xmlns:mc="http://schemas.openxmlformats.org/markup-compatibility/2006" xmlns:r="http://schemas.openxmlformats.org/officeDocument/2006/relationships" xmlns:w="http://schemas.openxmlformats.org/wordprocessingml/2006/main" xmlns:w14="http://schemas.microsoft.com/office/word/2010/wordml" mc:Ignorable="w14">
   <w:docDefaults>
     <w:rPrDefault>
       <w:rPr>
@@ -6625,378 +7364,590 @@
       </w:pPr>
     </w:pPrDefault>
   </w:docDefaults>
-  <w:latentStyles w:defLockedState="0" w:defUIPriority="99" w:defSemiHidden="0" w:defUnhideWhenUsed="0" w:defQFormat="0" w:count="371">
-    <w:lsdException w:name="Normal" w:uiPriority="0" w:qFormat="1"/>
-    <w:lsdException w:name="heading 1" w:uiPriority="9" w:qFormat="1"/>
-    <w:lsdException w:name="heading 2" w:semiHidden="1" w:uiPriority="9" w:unhideWhenUsed="1" w:qFormat="1"/>
-    <w:lsdException w:name="heading 3" w:semiHidden="1" w:uiPriority="9" w:unhideWhenUsed="1" w:qFormat="1"/>
-    <w:lsdException w:name="heading 4" w:semiHidden="1" w:uiPriority="9" w:unhideWhenUsed="1" w:qFormat="1"/>
-    <w:lsdException w:name="heading 5" w:semiHidden="1" w:uiPriority="9" w:unhideWhenUsed="1" w:qFormat="1"/>
-    <w:lsdException w:name="heading 6" w:semiHidden="1" w:uiPriority="9" w:unhideWhenUsed="1" w:qFormat="1"/>
-    <w:lsdException w:name="heading 7" w:semiHidden="1" w:uiPriority="9" w:unhideWhenUsed="1" w:qFormat="1"/>
-    <w:lsdException w:name="heading 8" w:semiHidden="1" w:uiPriority="9" w:unhideWhenUsed="1" w:qFormat="1"/>
-    <w:lsdException w:name="heading 9" w:semiHidden="1" w:uiPriority="9" w:unhideWhenUsed="1" w:qFormat="1"/>
-    <w:lsdException w:name="index 1" w:semiHidden="1" w:unhideWhenUsed="1"/>
-    <w:lsdException w:name="index 2" w:semiHidden="1" w:unhideWhenUsed="1"/>
-    <w:lsdException w:name="index 3" w:semiHidden="1" w:unhideWhenUsed="1"/>
-    <w:lsdException w:name="index 4" w:semiHidden="1" w:unhideWhenUsed="1"/>
-    <w:lsdException w:name="index 5" w:semiHidden="1" w:unhideWhenUsed="1"/>
-    <w:lsdException w:name="index 6" w:semiHidden="1" w:unhideWhenUsed="1"/>
-    <w:lsdException w:name="index 7" w:semiHidden="1" w:unhideWhenUsed="1"/>
-    <w:lsdException w:name="index 8" w:semiHidden="1" w:unhideWhenUsed="1"/>
-    <w:lsdException w:name="index 9" w:semiHidden="1" w:unhideWhenUsed="1"/>
-    <w:lsdException w:name="toc 1" w:semiHidden="1" w:uiPriority="39" w:unhideWhenUsed="1"/>
-    <w:lsdException w:name="toc 2" w:semiHidden="1" w:uiPriority="39" w:unhideWhenUsed="1"/>
-    <w:lsdException w:name="toc 3" w:semiHidden="1" w:uiPriority="39" w:unhideWhenUsed="1"/>
-    <w:lsdException w:name="toc 4" w:semiHidden="1" w:uiPriority="39" w:unhideWhenUsed="1"/>
-    <w:lsdException w:name="toc 5" w:semiHidden="1" w:uiPriority="39" w:unhideWhenUsed="1"/>
-    <w:lsdException w:name="toc 6" w:semiHidden="1" w:uiPriority="39" w:unhideWhenUsed="1"/>
-    <w:lsdException w:name="toc 7" w:semiHidden="1" w:uiPriority="39" w:unhideWhenUsed="1"/>
-    <w:lsdException w:name="toc 8" w:semiHidden="1" w:uiPriority="39" w:unhideWhenUsed="1"/>
-    <w:lsdException w:name="toc 9" w:semiHidden="1" w:uiPriority="39" w:unhideWhenUsed="1"/>
-    <w:lsdException w:name="Normal Indent" w:semiHidden="1" w:unhideWhenUsed="1"/>
-    <w:lsdException w:name="footnote text" w:semiHidden="1" w:unhideWhenUsed="1"/>
-    <w:lsdException w:name="annotation text" w:semiHidden="1" w:unhideWhenUsed="1"/>
-    <w:lsdException w:name="header" w:semiHidden="1" w:unhideWhenUsed="1"/>
-    <w:lsdException w:name="footer" w:semiHidden="1" w:unhideWhenUsed="1"/>
-    <w:lsdException w:name="index heading" w:semiHidden="1" w:unhideWhenUsed="1"/>
-    <w:lsdException w:name="caption" w:semiHidden="1" w:uiPriority="35" w:unhideWhenUsed="1" w:qFormat="1"/>
-    <w:lsdException w:name="table of figures" w:semiHidden="1" w:unhideWhenUsed="1"/>
-    <w:lsdException w:name="envelope address" w:semiHidden="1" w:unhideWhenUsed="1"/>
-    <w:lsdException w:name="envelope return" w:semiHidden="1" w:unhideWhenUsed="1"/>
-    <w:lsdException w:name="footnote reference" w:semiHidden="1" w:unhideWhenUsed="1"/>
-    <w:lsdException w:name="annotation reference" w:semiHidden="1" w:unhideWhenUsed="1"/>
-    <w:lsdException w:name="line number" w:semiHidden="1" w:unhideWhenUsed="1"/>
-    <w:lsdException w:name="page number" w:semiHidden="1" w:unhideWhenUsed="1"/>
-    <w:lsdException w:name="endnote reference" w:semiHidden="1" w:unhideWhenUsed="1"/>
-    <w:lsdException w:name="endnote text" w:semiHidden="1" w:unhideWhenUsed="1"/>
-    <w:lsdException w:name="table of authorities" w:semiHidden="1" w:unhideWhenUsed="1"/>
-    <w:lsdException w:name="macro" w:semiHidden="1" w:unhideWhenUsed="1"/>
-    <w:lsdException w:name="toa heading" w:semiHidden="1" w:unhideWhenUsed="1"/>
-    <w:lsdException w:name="List" w:semiHidden="1" w:unhideWhenUsed="1"/>
-    <w:lsdException w:name="List Bullet" w:semiHidden="1" w:unhideWhenUsed="1"/>
-    <w:lsdException w:name="List Number" w:semiHidden="1" w:unhideWhenUsed="1"/>
-    <w:lsdException w:name="List 2" w:semiHidden="1" w:unhideWhenUsed="1"/>
-    <w:lsdException w:name="List 3" w:semiHidden="1" w:unhideWhenUsed="1"/>
-    <w:lsdException w:name="List 4" w:semiHidden="1" w:unhideWhenUsed="1"/>
-    <w:lsdException w:name="List 5" w:semiHidden="1" w:unhideWhenUsed="1"/>
-    <w:lsdException w:name="List Bullet 2" w:semiHidden="1" w:unhideWhenUsed="1"/>
-    <w:lsdException w:name="List Bullet 3" w:semiHidden="1" w:unhideWhenUsed="1"/>
-    <w:lsdException w:name="List Bullet 4" w:semiHidden="1" w:unhideWhenUsed="1"/>
-    <w:lsdException w:name="List Bullet 5" w:semiHidden="1" w:unhideWhenUsed="1"/>
-    <w:lsdException w:name="List Number 2" w:semiHidden="1" w:unhideWhenUsed="1"/>
-    <w:lsdException w:name="List Number 3" w:semiHidden="1" w:unhideWhenUsed="1"/>
-    <w:lsdException w:name="List Number 4" w:semiHidden="1" w:unhideWhenUsed="1"/>
-    <w:lsdException w:name="List Number 5" w:semiHidden="1" w:unhideWhenUsed="1"/>
-    <w:lsdException w:name="Title" w:uiPriority="10" w:qFormat="1"/>
-    <w:lsdException w:name="Closing" w:semiHidden="1" w:unhideWhenUsed="1"/>
-    <w:lsdException w:name="Signature" w:semiHidden="1" w:unhideWhenUsed="1"/>
-    <w:lsdException w:name="Default Paragraph Font" w:semiHidden="1" w:uiPriority="1" w:unhideWhenUsed="1"/>
-    <w:lsdException w:name="Body Text" w:semiHidden="1" w:unhideWhenUsed="1"/>
-    <w:lsdException w:name="Body Text Indent" w:semiHidden="1" w:unhideWhenUsed="1"/>
-    <w:lsdException w:name="List Continue" w:semiHidden="1" w:unhideWhenUsed="1"/>
-    <w:lsdException w:name="List Continue 2" w:semiHidden="1" w:unhideWhenUsed="1"/>
-    <w:lsdException w:name="List Continue 3" w:semiHidden="1" w:unhideWhenUsed="1"/>
-    <w:lsdException w:name="List Continue 4" w:semiHidden="1" w:unhideWhenUsed="1"/>
-    <w:lsdException w:name="List Continue 5" w:semiHidden="1" w:unhideWhenUsed="1"/>
-    <w:lsdException w:name="Message Header" w:semiHidden="1" w:unhideWhenUsed="1"/>
-    <w:lsdException w:name="Subtitle" w:uiPriority="11" w:qFormat="1"/>
-    <w:lsdException w:name="Salutation" w:semiHidden="1" w:unhideWhenUsed="1"/>
-    <w:lsdException w:name="Date" w:semiHidden="1" w:unhideWhenUsed="1"/>
-    <w:lsdException w:name="Body Text First Indent" w:semiHidden="1" w:unhideWhenUsed="1"/>
-    <w:lsdException w:name="Body Text First Indent 2" w:semiHidden="1" w:unhideWhenUsed="1"/>
-    <w:lsdException w:name="Note Heading" w:semiHidden="1" w:unhideWhenUsed="1"/>
-    <w:lsdException w:name="Body Text 2" w:semiHidden="1" w:unhideWhenUsed="1"/>
-    <w:lsdException w:name="Body Text 3" w:semiHidden="1" w:unhideWhenUsed="1"/>
-    <w:lsdException w:name="Body Text Indent 2" w:semiHidden="1" w:unhideWhenUsed="1"/>
-    <w:lsdException w:name="Body Text Indent 3" w:semiHidden="1" w:unhideWhenUsed="1"/>
-    <w:lsdException w:name="Block Text" w:semiHidden="1" w:unhideWhenUsed="1"/>
-    <w:lsdException w:name="Hyperlink" w:semiHidden="1" w:unhideWhenUsed="1"/>
-    <w:lsdException w:name="FollowedHyperlink" w:semiHidden="1" w:unhideWhenUsed="1"/>
-    <w:lsdException w:name="Strong" w:uiPriority="22" w:qFormat="1"/>
-    <w:lsdException w:name="Emphasis" w:uiPriority="20" w:qFormat="1"/>
-    <w:lsdException w:name="Document Map" w:semiHidden="1" w:unhideWhenUsed="1"/>
-    <w:lsdException w:name="Plain Text" w:semiHidden="1" w:unhideWhenUsed="1"/>
-    <w:lsdException w:name="E-mail Signature" w:semiHidden="1" w:unhideWhenUsed="1"/>
-    <w:lsdException w:name="HTML Top of Form" w:semiHidden="1" w:unhideWhenUsed="1"/>
-    <w:lsdException w:name="HTML Bottom of Form" w:semiHidden="1" w:unhideWhenUsed="1"/>
-    <w:lsdException w:name="Normal (Web)" w:semiHidden="1" w:unhideWhenUsed="1"/>
-    <w:lsdException w:name="HTML Acronym" w:semiHidden="1" w:unhideWhenUsed="1"/>
-    <w:lsdException w:name="HTML Address" w:semiHidden="1" w:unhideWhenUsed="1"/>
-    <w:lsdException w:name="HTML Cite" w:semiHidden="1" w:unhideWhenUsed="1"/>
-    <w:lsdException w:name="HTML Code" w:semiHidden="1" w:unhideWhenUsed="1"/>
-    <w:lsdException w:name="HTML Definition" w:semiHidden="1" w:unhideWhenUsed="1"/>
-    <w:lsdException w:name="HTML Keyboard" w:semiHidden="1" w:unhideWhenUsed="1"/>
-    <w:lsdException w:name="HTML Preformatted" w:semiHidden="1" w:unhideWhenUsed="1"/>
-    <w:lsdException w:name="HTML Sample" w:semiHidden="1" w:unhideWhenUsed="1"/>
-    <w:lsdException w:name="HTML Typewriter" w:semiHidden="1" w:unhideWhenUsed="1"/>
-    <w:lsdException w:name="HTML Variable" w:semiHidden="1" w:unhideWhenUsed="1"/>
-    <w:lsdException w:name="Normal Table" w:semiHidden="1" w:unhideWhenUsed="1"/>
-    <w:lsdException w:name="annotation subject" w:semiHidden="1" w:unhideWhenUsed="1"/>
-    <w:lsdException w:name="No List" w:semiHidden="1" w:unhideWhenUsed="1"/>
-    <w:lsdException w:name="Outline List 1" w:semiHidden="1" w:unhideWhenUsed="1"/>
-    <w:lsdException w:name="Outline List 2" w:semiHidden="1" w:unhideWhenUsed="1"/>
-    <w:lsdException w:name="Outline List 3" w:semiHidden="1" w:unhideWhenUsed="1"/>
-    <w:lsdException w:name="Table Simple 1" w:semiHidden="1" w:unhideWhenUsed="1"/>
-    <w:lsdException w:name="Table Simple 2" w:semiHidden="1" w:unhideWhenUsed="1"/>
-    <w:lsdException w:name="Table Simple 3" w:semiHidden="1" w:unhideWhenUsed="1"/>
-    <w:lsdException w:name="Table Classic 1" w:semiHidden="1" w:unhideWhenUsed="1"/>
-    <w:lsdException w:name="Table Classic 2" w:semiHidden="1" w:unhideWhenUsed="1"/>
-    <w:lsdException w:name="Table Classic 3" w:semiHidden="1" w:unhideWhenUsed="1"/>
-    <w:lsdException w:name="Table Classic 4" w:semiHidden="1" w:unhideWhenUsed="1"/>
-    <w:lsdException w:name="Table Colorful 1" w:semiHidden="1" w:unhideWhenUsed="1"/>
-    <w:lsdException w:name="Table Colorful 2" w:semiHidden="1" w:unhideWhenUsed="1"/>
-    <w:lsdException w:name="Table Colorful 3" w:semiHidden="1" w:unhideWhenUsed="1"/>
-    <w:lsdException w:name="Table Columns 1" w:semiHidden="1" w:unhideWhenUsed="1"/>
-    <w:lsdException w:name="Table Columns 2" w:semiHidden="1" w:unhideWhenUsed="1"/>
-    <w:lsdException w:name="Table Columns 3" w:semiHidden="1" w:unhideWhenUsed="1"/>
-    <w:lsdException w:name="Table Columns 4" w:semiHidden="1" w:unhideWhenUsed="1"/>
-    <w:lsdException w:name="Table Columns 5" w:semiHidden="1" w:unhideWhenUsed="1"/>
-    <w:lsdException w:name="Table Grid 1" w:semiHidden="1" w:unhideWhenUsed="1"/>
-    <w:lsdException w:name="Table Grid 2" w:semiHidden="1" w:unhideWhenUsed="1"/>
-    <w:lsdException w:name="Table Grid 3" w:semiHidden="1" w:unhideWhenUsed="1"/>
-    <w:lsdException w:name="Table Grid 4" w:semiHidden="1" w:unhideWhenUsed="1"/>
-    <w:lsdException w:name="Table Grid 5" w:semiHidden="1" w:unhideWhenUsed="1"/>
-    <w:lsdException w:name="Table Grid 6" w:semiHidden="1" w:unhideWhenUsed="1"/>
-    <w:lsdException w:name="Table Grid 7" w:semiHidden="1" w:unhideWhenUsed="1"/>
-    <w:lsdException w:name="Table Grid 8" w:semiHidden="1" w:unhideWhenUsed="1"/>
-    <w:lsdException w:name="Table List 1" w:semiHidden="1" w:unhideWhenUsed="1"/>
-    <w:lsdException w:name="Table List 2" w:semiHidden="1" w:unhideWhenUsed="1"/>
-    <w:lsdException w:name="Table List 3" w:semiHidden="1" w:unhideWhenUsed="1"/>
-    <w:lsdException w:name="Table List 4" w:semiHidden="1" w:unhideWhenUsed="1"/>
-    <w:lsdException w:name="Table List 5" w:semiHidden="1" w:unhideWhenUsed="1"/>
-    <w:lsdException w:name="Table List 6" w:semiHidden="1" w:unhideWhenUsed="1"/>
-    <w:lsdException w:name="Table List 7" w:semiHidden="1" w:unhideWhenUsed="1"/>
-    <w:lsdException w:name="Table List 8" w:semiHidden="1" w:unhideWhenUsed="1"/>
-    <w:lsdException w:name="Table 3D effects 1" w:semiHidden="1" w:unhideWhenUsed="1"/>
-    <w:lsdException w:name="Table 3D effects 2" w:semiHidden="1" w:unhideWhenUsed="1"/>
-    <w:lsdException w:name="Table 3D effects 3" w:semiHidden="1" w:unhideWhenUsed="1"/>
-    <w:lsdException w:name="Table Contemporary" w:semiHidden="1" w:unhideWhenUsed="1"/>
-    <w:lsdException w:name="Table Elegant" w:semiHidden="1" w:unhideWhenUsed="1"/>
-    <w:lsdException w:name="Table Professional" w:semiHidden="1" w:unhideWhenUsed="1"/>
-    <w:lsdException w:name="Table Subtle 1" w:semiHidden="1" w:unhideWhenUsed="1"/>
-    <w:lsdException w:name="Table Subtle 2" w:semiHidden="1" w:unhideWhenUsed="1"/>
-    <w:lsdException w:name="Table Web 1" w:semiHidden="1" w:unhideWhenUsed="1"/>
-    <w:lsdException w:name="Table Web 2" w:semiHidden="1" w:unhideWhenUsed="1"/>
-    <w:lsdException w:name="Table Web 3" w:semiHidden="1" w:unhideWhenUsed="1"/>
-    <w:lsdException w:name="Balloon Text" w:semiHidden="1" w:unhideWhenUsed="1"/>
-    <w:lsdException w:name="Table Grid" w:uiPriority="59"/>
-    <w:lsdException w:name="Table Theme" w:semiHidden="1" w:unhideWhenUsed="1"/>
-    <w:lsdException w:name="Placeholder Text" w:semiHidden="1"/>
-    <w:lsdException w:name="No Spacing" w:uiPriority="1" w:qFormat="1"/>
-    <w:lsdException w:name="Light Shading" w:uiPriority="60"/>
-    <w:lsdException w:name="Light List" w:uiPriority="61"/>
-    <w:lsdException w:name="Light Grid" w:uiPriority="62"/>
-    <w:lsdException w:name="Medium Shading 1" w:uiPriority="63"/>
-    <w:lsdException w:name="Medium Shading 2" w:uiPriority="64"/>
-    <w:lsdException w:name="Medium List 1" w:uiPriority="65"/>
-    <w:lsdException w:name="Medium List 2" w:uiPriority="66"/>
-    <w:lsdException w:name="Medium Grid 1" w:uiPriority="67"/>
-    <w:lsdException w:name="Medium Grid 2" w:uiPriority="68"/>
-    <w:lsdException w:name="Medium Grid 3" w:uiPriority="69"/>
-    <w:lsdException w:name="Dark List" w:uiPriority="70"/>
-    <w:lsdException w:name="Colorful Shading" w:uiPriority="71"/>
-    <w:lsdException w:name="Colorful List" w:uiPriority="72"/>
-    <w:lsdException w:name="Colorful Grid" w:uiPriority="73"/>
-    <w:lsdException w:name="Light Shading Accent 1" w:uiPriority="60"/>
-    <w:lsdException w:name="Light List Accent 1" w:uiPriority="61"/>
-    <w:lsdException w:name="Light Grid Accent 1" w:uiPriority="62"/>
-    <w:lsdException w:name="Medium Shading 1 Accent 1" w:uiPriority="63"/>
-    <w:lsdException w:name="Medium Shading 2 Accent 1" w:uiPriority="64"/>
-    <w:lsdException w:name="Medium List 1 Accent 1" w:uiPriority="65"/>
-    <w:lsdException w:name="Revision" w:semiHidden="1"/>
-    <w:lsdException w:name="List Paragraph" w:uiPriority="34" w:qFormat="1"/>
-    <w:lsdException w:name="Quote" w:uiPriority="29" w:qFormat="1"/>
-    <w:lsdException w:name="Intense Quote" w:uiPriority="30" w:qFormat="1"/>
-    <w:lsdException w:name="Medium List 2 Accent 1" w:uiPriority="66"/>
-    <w:lsdException w:name="Medium Grid 1 Accent 1" w:uiPriority="67"/>
-    <w:lsdException w:name="Medium Grid 2 Accent 1" w:uiPriority="68"/>
-    <w:lsdException w:name="Medium Grid 3 Accent 1" w:uiPriority="69"/>
-    <w:lsdException w:name="Dark List Accent 1" w:uiPriority="70"/>
-    <w:lsdException w:name="Colorful Shading Accent 1" w:uiPriority="71"/>
-    <w:lsdException w:name="Colorful List Accent 1" w:uiPriority="72"/>
-    <w:lsdException w:name="Colorful Grid Accent 1" w:uiPriority="73"/>
-    <w:lsdException w:name="Light Shading Accent 2" w:uiPriority="60"/>
-    <w:lsdException w:name="Light List Accent 2" w:uiPriority="61"/>
-    <w:lsdException w:name="Light Grid Accent 2" w:uiPriority="62"/>
-    <w:lsdException w:name="Medium Shading 1 Accent 2" w:uiPriority="63"/>
-    <w:lsdException w:name="Medium Shading 2 Accent 2" w:uiPriority="64"/>
-    <w:lsdException w:name="Medium List 1 Accent 2" w:uiPriority="65"/>
-    <w:lsdException w:name="Medium List 2 Accent 2" w:uiPriority="66"/>
-    <w:lsdException w:name="Medium Grid 1 Accent 2" w:uiPriority="67"/>
-    <w:lsdException w:name="Medium Grid 2 Accent 2" w:uiPriority="68"/>
-    <w:lsdException w:name="Medium Grid 3 Accent 2" w:uiPriority="69"/>
-    <w:lsdException w:name="Dark List Accent 2" w:uiPriority="70"/>
-    <w:lsdException w:name="Colorful Shading Accent 2" w:uiPriority="71"/>
-    <w:lsdException w:name="Colorful List Accent 2" w:uiPriority="72"/>
-    <w:lsdException w:name="Colorful Grid Accent 2" w:uiPriority="73"/>
-    <w:lsdException w:name="Light Shading Accent 3" w:uiPriority="60"/>
-    <w:lsdException w:name="Light List Accent 3" w:uiPriority="61"/>
-    <w:lsdException w:name="Light Grid Accent 3" w:uiPriority="62"/>
-    <w:lsdException w:name="Medium Shading 1 Accent 3" w:uiPriority="63"/>
-    <w:lsdException w:name="Medium Shading 2 Accent 3" w:uiPriority="64"/>
-    <w:lsdException w:name="Medium List 1 Accent 3" w:uiPriority="65"/>
-    <w:lsdException w:name="Medium List 2 Accent 3" w:uiPriority="66"/>
-    <w:lsdException w:name="Medium Grid 1 Accent 3" w:uiPriority="67"/>
-    <w:lsdException w:name="Medium Grid 2 Accent 3" w:uiPriority="68"/>
-    <w:lsdException w:name="Medium Grid 3 Accent 3" w:uiPriority="69"/>
-    <w:lsdException w:name="Dark List Accent 3" w:uiPriority="70"/>
-    <w:lsdException w:name="Colorful Shading Accent 3" w:uiPriority="71"/>
-    <w:lsdException w:name="Colorful List Accent 3" w:uiPriority="72"/>
-    <w:lsdException w:name="Colorful Grid Accent 3" w:uiPriority="73"/>
-    <w:lsdException w:name="Light Shading Accent 4" w:uiPriority="60"/>
-    <w:lsdException w:name="Light List Accent 4" w:uiPriority="61"/>
-    <w:lsdException w:name="Light Grid Accent 4" w:uiPriority="62"/>
-    <w:lsdException w:name="Medium Shading 1 Accent 4" w:uiPriority="63"/>
-    <w:lsdException w:name="Medium Shading 2 Accent 4" w:uiPriority="64"/>
-    <w:lsdException w:name="Medium List 1 Accent 4" w:uiPriority="65"/>
-    <w:lsdException w:name="Medium List 2 Accent 4" w:uiPriority="66"/>
-    <w:lsdException w:name="Medium Grid 1 Accent 4" w:uiPriority="67"/>
-    <w:lsdException w:name="Medium Grid 2 Accent 4" w:uiPriority="68"/>
-    <w:lsdException w:name="Medium Grid 3 Accent 4" w:uiPriority="69"/>
-    <w:lsdException w:name="Dark List Accent 4" w:uiPriority="70"/>
-    <w:lsdException w:name="Colorful Shading Accent 4" w:uiPriority="71"/>
-    <w:lsdException w:name="Colorful List Accent 4" w:uiPriority="72"/>
-    <w:lsdException w:name="Colorful Grid Accent 4" w:uiPriority="73"/>
-    <w:lsdException w:name="Light Shading Accent 5" w:uiPriority="60"/>
-    <w:lsdException w:name="Light List Accent 5" w:uiPriority="61"/>
-    <w:lsdException w:name="Light Grid Accent 5" w:uiPriority="62"/>
-    <w:lsdException w:name="Medium Shading 1 Accent 5" w:uiPriority="63"/>
-    <w:lsdException w:name="Medium Shading 2 Accent 5" w:uiPriority="64"/>
-    <w:lsdException w:name="Medium List 1 Accent 5" w:uiPriority="65"/>
-    <w:lsdException w:name="Medium List 2 Accent 5" w:uiPriority="66"/>
-    <w:lsdException w:name="Medium Grid 1 Accent 5" w:uiPriority="67"/>
-    <w:lsdException w:name="Medium Grid 2 Accent 5" w:uiPriority="68"/>
-    <w:lsdException w:name="Medium Grid 3 Accent 5" w:uiPriority="69"/>
-    <w:lsdException w:name="Dark List Accent 5" w:uiPriority="70"/>
-    <w:lsdException w:name="Colorful Shading Accent 5" w:uiPriority="71"/>
-    <w:lsdException w:name="Colorful List Accent 5" w:uiPriority="72"/>
-    <w:lsdException w:name="Colorful Grid Accent 5" w:uiPriority="73"/>
-    <w:lsdException w:name="Light Shading Accent 6" w:uiPriority="60"/>
-    <w:lsdException w:name="Light List Accent 6" w:uiPriority="61"/>
-    <w:lsdException w:name="Light Grid Accent 6" w:uiPriority="62"/>
-    <w:lsdException w:name="Medium Shading 1 Accent 6" w:uiPriority="63"/>
-    <w:lsdException w:name="Medium Shading 2 Accent 6" w:uiPriority="64"/>
-    <w:lsdException w:name="Medium List 1 Accent 6" w:uiPriority="65"/>
-    <w:lsdException w:name="Medium List 2 Accent 6" w:uiPriority="66"/>
-    <w:lsdException w:name="Medium Grid 1 Accent 6" w:uiPriority="67"/>
-    <w:lsdException w:name="Medium Grid 2 Accent 6" w:uiPriority="68"/>
-    <w:lsdException w:name="Medium Grid 3 Accent 6" w:uiPriority="69"/>
-    <w:lsdException w:name="Dark List Accent 6" w:uiPriority="70"/>
-    <w:lsdException w:name="Colorful Shading Accent 6" w:uiPriority="71"/>
-    <w:lsdException w:name="Colorful List Accent 6" w:uiPriority="72"/>
-    <w:lsdException w:name="Colorful Grid Accent 6" w:uiPriority="73"/>
-    <w:lsdException w:name="Subtle Emphasis" w:uiPriority="19" w:qFormat="1"/>
-    <w:lsdException w:name="Intense Emphasis" w:uiPriority="21" w:qFormat="1"/>
-    <w:lsdException w:name="Subtle Reference" w:uiPriority="31" w:qFormat="1"/>
-    <w:lsdException w:name="Intense Reference" w:uiPriority="32" w:qFormat="1"/>
-    <w:lsdException w:name="Book Title" w:uiPriority="33" w:qFormat="1"/>
-    <w:lsdException w:name="Bibliography" w:semiHidden="1" w:uiPriority="37" w:unhideWhenUsed="1"/>
-    <w:lsdException w:name="TOC Heading" w:semiHidden="1" w:uiPriority="39" w:unhideWhenUsed="1" w:qFormat="1"/>
-    <w:lsdException w:name="Plain Table 1" w:uiPriority="41"/>
-    <w:lsdException w:name="Plain Table 2" w:uiPriority="42"/>
-    <w:lsdException w:name="Plain Table 3" w:uiPriority="43"/>
-    <w:lsdException w:name="Plain Table 4" w:uiPriority="44"/>
-    <w:lsdException w:name="Plain Table 5" w:uiPriority="45"/>
-    <w:lsdException w:name="Grid Table Light" w:uiPriority="40"/>
-    <w:lsdException w:name="Grid Table 1 Light" w:uiPriority="46"/>
-    <w:lsdException w:name="Grid Table 2" w:uiPriority="47"/>
-    <w:lsdException w:name="Grid Table 3" w:uiPriority="48"/>
-    <w:lsdException w:name="Grid Table 4" w:uiPriority="49"/>
-    <w:lsdException w:name="Grid Table 5 Dark" w:uiPriority="50"/>
-    <w:lsdException w:name="Grid Table 6 Colorful" w:uiPriority="51"/>
-    <w:lsdException w:name="Grid Table 7 Colorful" w:uiPriority="52"/>
-    <w:lsdException w:name="Grid Table 1 Light Accent 1" w:uiPriority="46"/>
-    <w:lsdException w:name="Grid Table 2 Accent 1" w:uiPriority="47"/>
-    <w:lsdException w:name="Grid Table 3 Accent 1" w:uiPriority="48"/>
-    <w:lsdException w:name="Grid Table 4 Accent 1" w:uiPriority="49"/>
-    <w:lsdException w:name="Grid Table 5 Dark Accent 1" w:uiPriority="50"/>
-    <w:lsdException w:name="Grid Table 6 Colorful Accent 1" w:uiPriority="51"/>
-    <w:lsdException w:name="Grid Table 7 Colorful Accent 1" w:uiPriority="52"/>
-    <w:lsdException w:name="Grid Table 1 Light Accent 2" w:uiPriority="46"/>
-    <w:lsdException w:name="Grid Table 2 Accent 2" w:uiPriority="47"/>
-    <w:lsdException w:name="Grid Table 3 Accent 2" w:uiPriority="48"/>
-    <w:lsdException w:name="Grid Table 4 Accent 2" w:uiPriority="49"/>
-    <w:lsdException w:name="Grid Table 5 Dark Accent 2" w:uiPriority="50"/>
-    <w:lsdException w:name="Grid Table 6 Colorful Accent 2" w:uiPriority="51"/>
-    <w:lsdException w:name="Grid Table 7 Colorful Accent 2" w:uiPriority="52"/>
-    <w:lsdException w:name="Grid Table 1 Light Accent 3" w:uiPriority="46"/>
-    <w:lsdException w:name="Grid Table 2 Accent 3" w:uiPriority="47"/>
-    <w:lsdException w:name="Grid Table 3 Accent 3" w:uiPriority="48"/>
-    <w:lsdException w:name="Grid Table 4 Accent 3" w:uiPriority="49"/>
-    <w:lsdException w:name="Grid Table 5 Dark Accent 3" w:uiPriority="50"/>
-    <w:lsdException w:name="Grid Table 6 Colorful Accent 3" w:uiPriority="51"/>
-    <w:lsdException w:name="Grid Table 7 Colorful Accent 3" w:uiPriority="52"/>
-    <w:lsdException w:name="Grid Table 1 Light Accent 4" w:uiPriority="46"/>
-    <w:lsdException w:name="Grid Table 2 Accent 4" w:uiPriority="47"/>
-    <w:lsdException w:name="Grid Table 3 Accent 4" w:uiPriority="48"/>
-    <w:lsdException w:name="Grid Table 4 Accent 4" w:uiPriority="49"/>
-    <w:lsdException w:name="Grid Table 5 Dark Accent 4" w:uiPriority="50"/>
-    <w:lsdException w:name="Grid Table 6 Colorful Accent 4" w:uiPriority="51"/>
-    <w:lsdException w:name="Grid Table 7 Colorful Accent 4" w:uiPriority="52"/>
-    <w:lsdException w:name="Grid Table 1 Light Accent 5" w:uiPriority="46"/>
-    <w:lsdException w:name="Grid Table 2 Accent 5" w:uiPriority="47"/>
-    <w:lsdException w:name="Grid Table 3 Accent 5" w:uiPriority="48"/>
-    <w:lsdException w:name="Grid Table 4 Accent 5" w:uiPriority="49"/>
-    <w:lsdException w:name="Grid Table 5 Dark Accent 5" w:uiPriority="50"/>
-    <w:lsdException w:name="Grid Table 6 Colorful Accent 5" w:uiPriority="51"/>
-    <w:lsdException w:name="Grid Table 7 Colorful Accent 5" w:uiPriority="52"/>
-    <w:lsdException w:name="Grid Table 1 Light Accent 6" w:uiPriority="46"/>
-    <w:lsdException w:name="Grid Table 2 Accent 6" w:uiPriority="47"/>
-    <w:lsdException w:name="Grid Table 3 Accent 6" w:uiPriority="48"/>
-    <w:lsdException w:name="Grid Table 4 Accent 6" w:uiPriority="49"/>
-    <w:lsdException w:name="Grid Table 5 Dark Accent 6" w:uiPriority="50"/>
-    <w:lsdException w:name="Grid Table 6 Colorful Accent 6" w:uiPriority="51"/>
-    <w:lsdException w:name="Grid Table 7 Colorful Accent 6" w:uiPriority="52"/>
-    <w:lsdException w:name="List Table 1 Light" w:uiPriority="46"/>
-    <w:lsdException w:name="List Table 2" w:uiPriority="47"/>
-    <w:lsdException w:name="List Table 3" w:uiPriority="48"/>
-    <w:lsdException w:name="List Table 4" w:uiPriority="49"/>
-    <w:lsdException w:name="List Table 5 Dark" w:uiPriority="50"/>
-    <w:lsdException w:name="List Table 6 Colorful" w:uiPriority="51"/>
-    <w:lsdException w:name="List Table 7 Colorful" w:uiPriority="52"/>
-    <w:lsdException w:name="List Table 1 Light Accent 1" w:uiPriority="46"/>
-    <w:lsdException w:name="List Table 2 Accent 1" w:uiPriority="47"/>
-    <w:lsdException w:name="List Table 3 Accent 1" w:uiPriority="48"/>
-    <w:lsdException w:name="List Table 4 Accent 1" w:uiPriority="49"/>
-    <w:lsdException w:name="List Table 5 Dark Accent 1" w:uiPriority="50"/>
-    <w:lsdException w:name="List Table 6 Colorful Accent 1" w:uiPriority="51"/>
-    <w:lsdException w:name="List Table 7 Colorful Accent 1" w:uiPriority="52"/>
-    <w:lsdException w:name="List Table 1 Light Accent 2" w:uiPriority="46"/>
-    <w:lsdException w:name="List Table 2 Accent 2" w:uiPriority="47"/>
-    <w:lsdException w:name="List Table 3 Accent 2" w:uiPriority="48"/>
-    <w:lsdException w:name="List Table 4 Accent 2" w:uiPriority="49"/>
-    <w:lsdException w:name="List Table 5 Dark Accent 2" w:uiPriority="50"/>
-    <w:lsdException w:name="List Table 6 Colorful Accent 2" w:uiPriority="51"/>
-    <w:lsdException w:name="List Table 7 Colorful Accent 2" w:uiPriority="52"/>
-    <w:lsdException w:name="List Table 1 Light Accent 3" w:uiPriority="46"/>
-    <w:lsdException w:name="List Table 2 Accent 3" w:uiPriority="47"/>
-    <w:lsdException w:name="List Table 3 Accent 3" w:uiPriority="48"/>
-    <w:lsdException w:name="List Table 4 Accent 3" w:uiPriority="49"/>
-    <w:lsdException w:name="List Table 5 Dark Accent 3" w:uiPriority="50"/>
-    <w:lsdException w:name="List Table 6 Colorful Accent 3" w:uiPriority="51"/>
-    <w:lsdException w:name="List Table 7 Colorful Accent 3" w:uiPriority="52"/>
-    <w:lsdException w:name="List Table 1 Light Accent 4" w:uiPriority="46"/>
-    <w:lsdException w:name="List Table 2 Accent 4" w:uiPriority="47"/>
-    <w:lsdException w:name="List Table 3 Accent 4" w:uiPriority="48"/>
-    <w:lsdException w:name="List Table 4 Accent 4" w:uiPriority="49"/>
-    <w:lsdException w:name="List Table 5 Dark Accent 4" w:uiPriority="50"/>
-    <w:lsdException w:name="List Table 6 Colorful Accent 4" w:uiPriority="51"/>
-    <w:lsdException w:name="List Table 7 Colorful Accent 4" w:uiPriority="52"/>
-    <w:lsdException w:name="List Table 1 Light Accent 5" w:uiPriority="46"/>
-    <w:lsdException w:name="List Table 2 Accent 5" w:uiPriority="47"/>
-    <w:lsdException w:name="List Table 3 Accent 5" w:uiPriority="48"/>
-    <w:lsdException w:name="List Table 4 Accent 5" w:uiPriority="49"/>
-    <w:lsdException w:name="List Table 5 Dark Accent 5" w:uiPriority="50"/>
-    <w:lsdException w:name="List Table 6 Colorful Accent 5" w:uiPriority="51"/>
-    <w:lsdException w:name="List Table 7 Colorful Accent 5" w:uiPriority="52"/>
-    <w:lsdException w:name="List Table 1 Light Accent 6" w:uiPriority="46"/>
-    <w:lsdException w:name="List Table 2 Accent 6" w:uiPriority="47"/>
-    <w:lsdException w:name="List Table 3 Accent 6" w:uiPriority="48"/>
-    <w:lsdException w:name="List Table 4 Accent 6" w:uiPriority="49"/>
-    <w:lsdException w:name="List Table 5 Dark Accent 6" w:uiPriority="50"/>
-    <w:lsdException w:name="List Table 6 Colorful Accent 6" w:uiPriority="51"/>
-    <w:lsdException w:name="List Table 7 Colorful Accent 6" w:uiPriority="52"/>
+  <w:latentStyles w:defLockedState="0" w:defUIPriority="99" w:defSemiHidden="1" w:defUnhideWhenUsed="1" w:defQFormat="0" w:count="267">
+    <w:lsdException w:name="Normal" w:semiHidden="0" w:uiPriority="0" w:unhideWhenUsed="0" w:qFormat="1"/>
+    <w:lsdException w:name="heading 1" w:semiHidden="0" w:uiPriority="9" w:unhideWhenUsed="0" w:qFormat="1"/>
+    <w:lsdException w:name="heading 2" w:uiPriority="9" w:qFormat="1"/>
+    <w:lsdException w:name="heading 3" w:uiPriority="9" w:qFormat="1"/>
+    <w:lsdException w:name="heading 4" w:uiPriority="9" w:qFormat="1"/>
+    <w:lsdException w:name="heading 5" w:uiPriority="9" w:qFormat="1"/>
+    <w:lsdException w:name="heading 6" w:uiPriority="9" w:qFormat="1"/>
+    <w:lsdException w:name="heading 7" w:uiPriority="9" w:qFormat="1"/>
+    <w:lsdException w:name="heading 8" w:uiPriority="9" w:qFormat="1"/>
+    <w:lsdException w:name="heading 9" w:uiPriority="9" w:qFormat="1"/>
+    <w:lsdException w:name="toc 1" w:uiPriority="39"/>
+    <w:lsdException w:name="toc 2" w:uiPriority="39"/>
+    <w:lsdException w:name="toc 3" w:uiPriority="39"/>
+    <w:lsdException w:name="toc 4" w:uiPriority="39"/>
+    <w:lsdException w:name="toc 5" w:uiPriority="39"/>
+    <w:lsdException w:name="toc 6" w:uiPriority="39"/>
+    <w:lsdException w:name="toc 7" w:uiPriority="39"/>
+    <w:lsdException w:name="toc 8" w:uiPriority="39"/>
+    <w:lsdException w:name="toc 9" w:uiPriority="39"/>
+    <w:lsdException w:name="caption" w:uiPriority="35" w:qFormat="1"/>
+    <w:lsdException w:name="Title" w:semiHidden="0" w:uiPriority="10" w:unhideWhenUsed="0" w:qFormat="1"/>
+    <w:lsdException w:name="Default Paragraph Font" w:uiPriority="1"/>
+    <w:lsdException w:name="Subtitle" w:semiHidden="0" w:uiPriority="11" w:unhideWhenUsed="0" w:qFormat="1"/>
+    <w:lsdException w:name="Strong" w:semiHidden="0" w:uiPriority="22" w:unhideWhenUsed="0" w:qFormat="1"/>
+    <w:lsdException w:name="Emphasis" w:semiHidden="0" w:uiPriority="20" w:unhideWhenUsed="0" w:qFormat="1"/>
+    <w:lsdException w:name="Table Grid" w:semiHidden="0" w:uiPriority="59" w:unhideWhenUsed="0"/>
+    <w:lsdException w:name="Placeholder Text" w:unhideWhenUsed="0"/>
+    <w:lsdException w:name="No Spacing" w:semiHidden="0" w:uiPriority="1" w:unhideWhenUsed="0" w:qFormat="1"/>
+    <w:lsdException w:name="Light Shading" w:semiHidden="0" w:uiPriority="60" w:unhideWhenUsed="0"/>
+    <w:lsdException w:name="Light List" w:semiHidden="0" w:uiPriority="61" w:unhideWhenUsed="0"/>
+    <w:lsdException w:name="Light Grid" w:semiHidden="0" w:uiPriority="62" w:unhideWhenUsed="0"/>
+    <w:lsdException w:name="Medium Shading 1" w:semiHidden="0" w:uiPriority="63" w:unhideWhenUsed="0"/>
+    <w:lsdException w:name="Medium Shading 2" w:semiHidden="0" w:uiPriority="64" w:unhideWhenUsed="0"/>
+    <w:lsdException w:name="Medium List 1" w:semiHidden="0" w:uiPriority="65" w:unhideWhenUsed="0"/>
+    <w:lsdException w:name="Medium List 2" w:semiHidden="0" w:uiPriority="66" w:unhideWhenUsed="0"/>
+    <w:lsdException w:name="Medium Grid 1" w:semiHidden="0" w:uiPriority="67" w:unhideWhenUsed="0"/>
+    <w:lsdException w:name="Medium Grid 2" w:semiHidden="0" w:uiPriority="68" w:unhideWhenUsed="0"/>
+    <w:lsdException w:name="Medium Grid 3" w:semiHidden="0" w:uiPriority="69" w:unhideWhenUsed="0"/>
+    <w:lsdException w:name="Dark List" w:semiHidden="0" w:uiPriority="70" w:unhideWhenUsed="0"/>
+    <w:lsdException w:name="Colorful Shading" w:semiHidden="0" w:uiPriority="71" w:unhideWhenUsed="0"/>
+    <w:lsdException w:name="Colorful List" w:semiHidden="0" w:uiPriority="72" w:unhideWhenUsed="0"/>
+    <w:lsdException w:name="Colorful Grid" w:semiHidden="0" w:uiPriority="73" w:unhideWhenUsed="0"/>
+    <w:lsdException w:name="Light Shading Accent 1" w:semiHidden="0" w:uiPriority="60" w:unhideWhenUsed="0"/>
+    <w:lsdException w:name="Light List Accent 1" w:semiHidden="0" w:uiPriority="61" w:unhideWhenUsed="0"/>
+    <w:lsdException w:name="Light Grid Accent 1" w:semiHidden="0" w:uiPriority="62" w:unhideWhenUsed="0"/>
+    <w:lsdException w:name="Medium Shading 1 Accent 1" w:semiHidden="0" w:uiPriority="63" w:unhideWhenUsed="0"/>
+    <w:lsdException w:name="Medium Shading 2 Accent 1" w:semiHidden="0" w:uiPriority="64" w:unhideWhenUsed="0"/>
+    <w:lsdException w:name="Medium List 1 Accent 1" w:semiHidden="0" w:uiPriority="65" w:unhideWhenUsed="0"/>
+    <w:lsdException w:name="Revision" w:unhideWhenUsed="0"/>
+    <w:lsdException w:name="List Paragraph" w:semiHidden="0" w:uiPriority="34" w:unhideWhenUsed="0" w:qFormat="1"/>
+    <w:lsdException w:name="Quote" w:semiHidden="0" w:uiPriority="29" w:unhideWhenUsed="0" w:qFormat="1"/>
+    <w:lsdException w:name="Intense Quote" w:semiHidden="0" w:uiPriority="30" w:unhideWhenUsed="0" w:qFormat="1"/>
+    <w:lsdException w:name="Medium List 2 Accent 1" w:semiHidden="0" w:uiPriority="66" w:unhideWhenUsed="0"/>
+    <w:lsdException w:name="Medium Grid 1 Accent 1" w:semiHidden="0" w:uiPriority="67" w:unhideWhenUsed="0"/>
+    <w:lsdException w:name="Medium Grid 2 Accent 1" w:semiHidden="0" w:uiPriority="68" w:unhideWhenUsed="0"/>
+    <w:lsdException w:name="Medium Grid 3 Accent 1" w:semiHidden="0" w:uiPriority="69" w:unhideWhenUsed="0"/>
+    <w:lsdException w:name="Dark List Accent 1" w:semiHidden="0" w:uiPriority="70" w:unhideWhenUsed="0"/>
+    <w:lsdException w:name="Colorful Shading Accent 1" w:semiHidden="0" w:uiPriority="71" w:unhideWhenUsed="0"/>
+    <w:lsdException w:name="Colorful List Accent 1" w:semiHidden="0" w:uiPriority="72" w:unhideWhenUsed="0"/>
+    <w:lsdException w:name="Colorful Grid Accent 1" w:semiHidden="0" w:uiPriority="73" w:unhideWhenUsed="0"/>
+    <w:lsdException w:name="Light Shading Accent 2" w:semiHidden="0" w:uiPriority="60" w:unhideWhenUsed="0"/>
+    <w:lsdException w:name="Light List Accent 2" w:semiHidden="0" w:uiPriority="61" w:unhideWhenUsed="0"/>
+    <w:lsdException w:name="Light Grid Accent 2" w:semiHidden="0" w:uiPriority="62" w:unhideWhenUsed="0"/>
+    <w:lsdException w:name="Medium Shading 1 Accent 2" w:semiHidden="0" w:uiPriority="63" w:unhideWhenUsed="0"/>
+    <w:lsdException w:name="Medium Shading 2 Accent 2" w:semiHidden="0" w:uiPriority="64" w:unhideWhenUsed="0"/>
+    <w:lsdException w:name="Medium List 1 Accent 2" w:semiHidden="0" w:uiPriority="65" w:unhideWhenUsed="0"/>
+    <w:lsdException w:name="Medium List 2 Accent 2" w:semiHidden="0" w:uiPriority="66" w:unhideWhenUsed="0"/>
+    <w:lsdException w:name="Medium Grid 1 Accent 2" w:semiHidden="0" w:uiPriority="67" w:unhideWhenUsed="0"/>
+    <w:lsdException w:name="Medium Grid 2 Accent 2" w:semiHidden="0" w:uiPriority="68" w:unhideWhenUsed="0"/>
+    <w:lsdException w:name="Medium Grid 3 Accent 2" w:semiHidden="0" w:uiPriority="69" w:unhideWhenUsed="0"/>
+    <w:lsdException w:name="Dark List Accent 2" w:semiHidden="0" w:uiPriority="70" w:unhideWhenUsed="0"/>
+    <w:lsdException w:name="Colorful Shading Accent 2" w:semiHidden="0" w:uiPriority="71" w:unhideWhenUsed="0"/>
+    <w:lsdException w:name="Colorful List Accent 2" w:semiHidden="0" w:uiPriority="72" w:unhideWhenUsed="0"/>
+    <w:lsdException w:name="Colorful Grid Accent 2" w:semiHidden="0" w:uiPriority="73" w:unhideWhenUsed="0"/>
+    <w:lsdException w:name="Light Shading Accent 3" w:semiHidden="0" w:uiPriority="60" w:unhideWhenUsed="0"/>
+    <w:lsdException w:name="Light List Accent 3" w:semiHidden="0" w:uiPriority="61" w:unhideWhenUsed="0"/>
+    <w:lsdException w:name="Light Grid Accent 3" w:semiHidden="0" w:uiPriority="62" w:unhideWhenUsed="0"/>
+    <w:lsdException w:name="Medium Shading 1 Accent 3" w:semiHidden="0" w:uiPriority="63" w:unhideWhenUsed="0"/>
+    <w:lsdException w:name="Medium Shading 2 Accent 3" w:semiHidden="0" w:uiPriority="64" w:unhideWhenUsed="0"/>
+    <w:lsdException w:name="Medium List 1 Accent 3" w:semiHidden="0" w:uiPriority="65" w:unhideWhenUsed="0"/>
+    <w:lsdException w:name="Medium List 2 Accent 3" w:semiHidden="0" w:uiPriority="66" w:unhideWhenUsed="0"/>
+    <w:lsdException w:name="Medium Grid 1 Accent 3" w:semiHidden="0" w:uiPriority="67" w:unhideWhenUsed="0"/>
+    <w:lsdException w:name="Medium Grid 2 Accent 3" w:semiHidden="0" w:uiPriority="68" w:unhideWhenUsed="0"/>
+    <w:lsdException w:name="Medium Grid 3 Accent 3" w:semiHidden="0" w:uiPriority="69" w:unhideWhenUsed="0"/>
+    <w:lsdException w:name="Dark List Accent 3" w:semiHidden="0" w:uiPriority="70" w:unhideWhenUsed="0"/>
+    <w:lsdException w:name="Colorful Shading Accent 3" w:semiHidden="0" w:uiPriority="71" w:unhideWhenUsed="0"/>
+    <w:lsdException w:name="Colorful List Accent 3" w:semiHidden="0" w:uiPriority="72" w:unhideWhenUsed="0"/>
+    <w:lsdException w:name="Colorful Grid Accent 3" w:semiHidden="0" w:uiPriority="73" w:unhideWhenUsed="0"/>
+    <w:lsdException w:name="Light Shading Accent 4" w:semiHidden="0" w:uiPriority="60" w:unhideWhenUsed="0"/>
+    <w:lsdException w:name="Light List Accent 4" w:semiHidden="0" w:uiPriority="61" w:unhideWhenUsed="0"/>
+    <w:lsdException w:name="Light Grid Accent 4" w:semiHidden="0" w:uiPriority="62" w:unhideWhenUsed="0"/>
+    <w:lsdException w:name="Medium Shading 1 Accent 4" w:semiHidden="0" w:uiPriority="63" w:unhideWhenUsed="0"/>
+    <w:lsdException w:name="Medium Shading 2 Accent 4" w:semiHidden="0" w:uiPriority="64" w:unhideWhenUsed="0"/>
+    <w:lsdException w:name="Medium List 1 Accent 4" w:semiHidden="0" w:uiPriority="65" w:unhideWhenUsed="0"/>
+    <w:lsdException w:name="Medium List 2 Accent 4" w:semiHidden="0" w:uiPriority="66" w:unhideWhenUsed="0"/>
+    <w:lsdException w:name="Medium Grid 1 Accent 4" w:semiHidden="0" w:uiPriority="67" w:unhideWhenUsed="0"/>
+    <w:lsdException w:name="Medium Grid 2 Accent 4" w:semiHidden="0" w:uiPriority="68" w:unhideWhenUsed="0"/>
+    <w:lsdException w:name="Medium Grid 3 Accent 4" w:semiHidden="0" w:uiPriority="69" w:unhideWhenUsed="0"/>
+    <w:lsdException w:name="Dark List Accent 4" w:semiHidden="0" w:uiPriority="70" w:unhideWhenUsed="0"/>
+    <w:lsdException w:name="Colorful Shading Accent 4" w:semiHidden="0" w:uiPriority="71" w:unhideWhenUsed="0"/>
+    <w:lsdException w:name="Colorful List Accent 4" w:semiHidden="0" w:uiPriority="72" w:unhideWhenUsed="0"/>
+    <w:lsdException w:name="Colorful Grid Accent 4" w:semiHidden="0" w:uiPriority="73" w:unhideWhenUsed="0"/>
+    <w:lsdException w:name="Light Shading Accent 5" w:semiHidden="0" w:uiPriority="60" w:unhideWhenUsed="0"/>
+    <w:lsdException w:name="Light List Accent 5" w:semiHidden="0" w:uiPriority="61" w:unhideWhenUsed="0"/>
+    <w:lsdException w:name="Light Grid Accent 5" w:semiHidden="0" w:uiPriority="62" w:unhideWhenUsed="0"/>
+    <w:lsdException w:name="Medium Shading 1 Accent 5" w:semiHidden="0" w:uiPriority="63" w:unhideWhenUsed="0"/>
+    <w:lsdException w:name="Medium Shading 2 Accent 5" w:semiHidden="0" w:uiPriority="64" w:unhideWhenUsed="0"/>
+    <w:lsdException w:name="Medium List 1 Accent 5" w:semiHidden="0" w:uiPriority="65" w:unhideWhenUsed="0"/>
+    <w:lsdException w:name="Medium List 2 Accent 5" w:semiHidden="0" w:uiPriority="66" w:unhideWhenUsed="0"/>
+    <w:lsdException w:name="Medium Grid 1 Accent 5" w:semiHidden="0" w:uiPriority="67" w:unhideWhenUsed="0"/>
+    <w:lsdException w:name="Medium Grid 2 Accent 5" w:semiHidden="0" w:uiPriority="68" w:unhideWhenUsed="0"/>
+    <w:lsdException w:name="Medium Grid 3 Accent 5" w:semiHidden="0" w:uiPriority="69" w:unhideWhenUsed="0"/>
+    <w:lsdException w:name="Dark List Accent 5" w:semiHidden="0" w:uiPriority="70" w:unhideWhenUsed="0"/>
+    <w:lsdException w:name="Colorful Shading Accent 5" w:semiHidden="0" w:uiPriority="71" w:unhideWhenUsed="0"/>
+    <w:lsdException w:name="Colorful List Accent 5" w:semiHidden="0" w:uiPriority="72" w:unhideWhenUsed="0"/>
+    <w:lsdException w:name="Colorful Grid Accent 5" w:semiHidden="0" w:uiPriority="73" w:unhideWhenUsed="0"/>
+    <w:lsdException w:name="Light Shading Accent 6" w:semiHidden="0" w:uiPriority="60" w:unhideWhenUsed="0"/>
+    <w:lsdException w:name="Light List Accent 6" w:semiHidden="0" w:uiPriority="61" w:unhideWhenUsed="0"/>
+    <w:lsdException w:name="Light Grid Accent 6" w:semiHidden="0" w:uiPriority="62" w:unhideWhenUsed="0"/>
+    <w:lsdException w:name="Medium Shading 1 Accent 6" w:semiHidden="0" w:uiPriority="63" w:unhideWhenUsed="0"/>
+    <w:lsdException w:name="Medium Shading 2 Accent 6" w:semiHidden="0" w:uiPriority="64" w:unhideWhenUsed="0"/>
+    <w:lsdException w:name="Medium List 1 Accent 6" w:semiHidden="0" w:uiPriority="65" w:unhideWhenUsed="0"/>
+    <w:lsdException w:name="Medium List 2 Accent 6" w:semiHidden="0" w:uiPriority="66" w:unhideWhenUsed="0"/>
+    <w:lsdException w:name="Medium Grid 1 Accent 6" w:semiHidden="0" w:uiPriority="67" w:unhideWhenUsed="0"/>
+    <w:lsdException w:name="Medium Grid 2 Accent 6" w:semiHidden="0" w:uiPriority="68" w:unhideWhenUsed="0"/>
+    <w:lsdException w:name="Medium Grid 3 Accent 6" w:semiHidden="0" w:uiPriority="69" w:unhideWhenUsed="0"/>
+    <w:lsdException w:name="Dark List Accent 6" w:semiHidden="0" w:uiPriority="70" w:unhideWhenUsed="0"/>
+    <w:lsdException w:name="Colorful Shading Accent 6" w:semiHidden="0" w:uiPriority="71" w:unhideWhenUsed="0"/>
+    <w:lsdException w:name="Colorful List Accent 6" w:semiHidden="0" w:uiPriority="72" w:unhideWhenUsed="0"/>
+    <w:lsdException w:name="Colorful Grid Accent 6" w:semiHidden="0" w:uiPriority="73" w:unhideWhenUsed="0"/>
+    <w:lsdException w:name="Subtle Emphasis" w:semiHidden="0" w:uiPriority="19" w:unhideWhenUsed="0" w:qFormat="1"/>
+    <w:lsdException w:name="Intense Emphasis" w:semiHidden="0" w:uiPriority="21" w:unhideWhenUsed="0" w:qFormat="1"/>
+    <w:lsdException w:name="Subtle Reference" w:semiHidden="0" w:uiPriority="31" w:unhideWhenUsed="0" w:qFormat="1"/>
+    <w:lsdException w:name="Intense Reference" w:semiHidden="0" w:uiPriority="32" w:unhideWhenUsed="0" w:qFormat="1"/>
+    <w:lsdException w:name="Book Title" w:semiHidden="0" w:uiPriority="33" w:unhideWhenUsed="0" w:qFormat="1"/>
+    <w:lsdException w:name="Bibliography" w:uiPriority="37"/>
+    <w:lsdException w:name="TOC Heading" w:uiPriority="39" w:qFormat="1"/>
+  </w:latentStyles>
+  <w:style w:type="paragraph" w:default="1" w:styleId="Normal">
+    <w:name w:val="Normal"/>
+    <w:qFormat/>
+    <w:rsid w:val="006E74B4"/>
+  </w:style>
+  <w:style w:type="paragraph" w:styleId="Heading1">
+    <w:name w:val="heading 1"/>
+    <w:basedOn w:val="Normal"/>
+    <w:next w:val="Normal"/>
+    <w:link w:val="Heading1Char"/>
+    <w:uiPriority w:val="9"/>
+    <w:qFormat/>
+    <w:rsid w:val="007D3711"/>
+    <w:pPr>
+      <w:keepNext/>
+      <w:keepLines/>
+      <w:spacing w:before="480" w:after="0"/>
+      <w:outlineLvl w:val="0"/>
+    </w:pPr>
+    <w:rPr>
+      <w:rFonts w:ascii="Arial" w:eastAsiaTheme="majorEastAsia" w:hAnsi="Arial" w:cstheme="majorBidi"/>
+      <w:b/>
+      <w:bCs/>
+      <w:sz w:val="28"/>
+      <w:szCs w:val="28"/>
+    </w:rPr>
+  </w:style>
+  <w:style w:type="paragraph" w:styleId="Heading2">
+    <w:name w:val="heading 2"/>
+    <w:basedOn w:val="Normal"/>
+    <w:next w:val="Normal"/>
+    <w:link w:val="Heading2Char"/>
+    <w:uiPriority w:val="9"/>
+    <w:unhideWhenUsed/>
+    <w:qFormat/>
+    <w:rsid w:val="007D3711"/>
+    <w:pPr>
+      <w:keepNext/>
+      <w:keepLines/>
+      <w:spacing w:before="200" w:after="0"/>
+      <w:outlineLvl w:val="1"/>
+    </w:pPr>
+    <w:rPr>
+      <w:rFonts w:ascii="Arial" w:eastAsiaTheme="majorEastAsia" w:hAnsi="Arial" w:cstheme="majorBidi"/>
+      <w:b/>
+      <w:bCs/>
+      <w:sz w:val="26"/>
+      <w:szCs w:val="26"/>
+    </w:rPr>
+  </w:style>
+  <w:style w:type="paragraph" w:styleId="Heading3">
+    <w:name w:val="heading 3"/>
+    <w:basedOn w:val="Normal"/>
+    <w:next w:val="Normal"/>
+    <w:link w:val="Heading3Char"/>
+    <w:uiPriority w:val="9"/>
+    <w:unhideWhenUsed/>
+    <w:qFormat/>
+    <w:rsid w:val="007D3711"/>
+    <w:pPr>
+      <w:keepNext/>
+      <w:keepLines/>
+      <w:spacing w:before="200" w:after="0"/>
+      <w:outlineLvl w:val="2"/>
+    </w:pPr>
+    <w:rPr>
+      <w:rFonts w:ascii="Arial" w:eastAsiaTheme="majorEastAsia" w:hAnsi="Arial" w:cstheme="majorBidi"/>
+      <w:b/>
+      <w:bCs/>
+    </w:rPr>
+  </w:style>
+  <w:style w:type="paragraph" w:styleId="Heading4">
+    <w:name w:val="heading 4"/>
+    <w:basedOn w:val="Normal"/>
+    <w:next w:val="Normal"/>
+    <w:link w:val="Heading4Char"/>
+    <w:uiPriority w:val="9"/>
+    <w:unhideWhenUsed/>
+    <w:qFormat/>
+    <w:rsid w:val="00DB4C22"/>
+    <w:pPr>
+      <w:keepNext/>
+      <w:keepLines/>
+      <w:spacing w:before="40" w:after="0"/>
+      <w:outlineLvl w:val="3"/>
+    </w:pPr>
+    <w:rPr>
+      <w:rFonts w:asciiTheme="majorHAnsi" w:eastAsiaTheme="majorEastAsia" w:hAnsiTheme="majorHAnsi" w:cstheme="majorBidi"/>
+      <w:i/>
+      <w:iCs/>
+      <w:color w:val="365F91" w:themeColor="accent1" w:themeShade="BF"/>
+    </w:rPr>
+  </w:style>
+  <w:style w:type="character" w:default="1" w:styleId="DefaultParagraphFont">
+    <w:name w:val="Default Paragraph Font"/>
+    <w:uiPriority w:val="1"/>
+    <w:semiHidden/>
+    <w:unhideWhenUsed/>
+  </w:style>
+  <w:style w:type="table" w:default="1" w:styleId="TableNormal">
+    <w:name w:val="Normal Table"/>
+    <w:uiPriority w:val="99"/>
+    <w:semiHidden/>
+    <w:unhideWhenUsed/>
+    <w:tblPr>
+      <w:tblInd w:w="0" w:type="dxa"/>
+      <w:tblCellMar>
+        <w:top w:w="0" w:type="dxa"/>
+        <w:left w:w="108" w:type="dxa"/>
+        <w:bottom w:w="0" w:type="dxa"/>
+        <w:right w:w="108" w:type="dxa"/>
+      </w:tblCellMar>
+    </w:tblPr>
+  </w:style>
+  <w:style w:type="numbering" w:default="1" w:styleId="NoList">
+    <w:name w:val="No List"/>
+    <w:uiPriority w:val="99"/>
+    <w:semiHidden/>
+    <w:unhideWhenUsed/>
+  </w:style>
+  <w:style w:type="character" w:customStyle="1" w:styleId="Heading1Char">
+    <w:name w:val="Heading 1 Char"/>
+    <w:basedOn w:val="DefaultParagraphFont"/>
+    <w:link w:val="Heading1"/>
+    <w:uiPriority w:val="9"/>
+    <w:rsid w:val="007D3711"/>
+    <w:rPr>
+      <w:rFonts w:ascii="Arial" w:eastAsiaTheme="majorEastAsia" w:hAnsi="Arial" w:cstheme="majorBidi"/>
+      <w:b/>
+      <w:bCs/>
+      <w:sz w:val="28"/>
+      <w:szCs w:val="28"/>
+    </w:rPr>
+  </w:style>
+  <w:style w:type="character" w:customStyle="1" w:styleId="Heading2Char">
+    <w:name w:val="Heading 2 Char"/>
+    <w:basedOn w:val="DefaultParagraphFont"/>
+    <w:link w:val="Heading2"/>
+    <w:uiPriority w:val="9"/>
+    <w:rsid w:val="007D3711"/>
+    <w:rPr>
+      <w:rFonts w:ascii="Arial" w:eastAsiaTheme="majorEastAsia" w:hAnsi="Arial" w:cstheme="majorBidi"/>
+      <w:b/>
+      <w:bCs/>
+      <w:sz w:val="26"/>
+      <w:szCs w:val="26"/>
+    </w:rPr>
+  </w:style>
+  <w:style w:type="character" w:customStyle="1" w:styleId="Heading3Char">
+    <w:name w:val="Heading 3 Char"/>
+    <w:basedOn w:val="DefaultParagraphFont"/>
+    <w:link w:val="Heading3"/>
+    <w:uiPriority w:val="9"/>
+    <w:rsid w:val="007D3711"/>
+    <w:rPr>
+      <w:rFonts w:ascii="Arial" w:eastAsiaTheme="majorEastAsia" w:hAnsi="Arial" w:cstheme="majorBidi"/>
+      <w:b/>
+      <w:bCs/>
+    </w:rPr>
+  </w:style>
+  <w:style w:type="paragraph" w:styleId="ListParagraph">
+    <w:name w:val="List Paragraph"/>
+    <w:basedOn w:val="Normal"/>
+    <w:link w:val="ListParagraphChar"/>
+    <w:uiPriority w:val="34"/>
+    <w:qFormat/>
+    <w:rsid w:val="006E74B4"/>
+    <w:pPr>
+      <w:ind w:left="720"/>
+      <w:contextualSpacing/>
+    </w:pPr>
+  </w:style>
+  <w:style w:type="character" w:customStyle="1" w:styleId="ListParagraphChar">
+    <w:name w:val="List Paragraph Char"/>
+    <w:basedOn w:val="DefaultParagraphFont"/>
+    <w:link w:val="ListParagraph"/>
+    <w:uiPriority w:val="34"/>
+    <w:rsid w:val="006E74B4"/>
+  </w:style>
+  <w:style w:type="paragraph" w:styleId="NoSpacing">
+    <w:name w:val="No Spacing"/>
+    <w:uiPriority w:val="1"/>
+    <w:qFormat/>
+    <w:rsid w:val="006E74B4"/>
+    <w:pPr>
+      <w:spacing w:after="0" w:line="240" w:lineRule="auto"/>
+    </w:pPr>
+  </w:style>
+  <w:style w:type="paragraph" w:styleId="BalloonText">
+    <w:name w:val="Balloon Text"/>
+    <w:basedOn w:val="Normal"/>
+    <w:link w:val="BalloonTextChar"/>
+    <w:uiPriority w:val="99"/>
+    <w:semiHidden/>
+    <w:unhideWhenUsed/>
+    <w:rsid w:val="006E74B4"/>
+    <w:pPr>
+      <w:spacing w:after="0" w:line="240" w:lineRule="auto"/>
+    </w:pPr>
+    <w:rPr>
+      <w:rFonts w:ascii="Tahoma" w:hAnsi="Tahoma" w:cs="Tahoma"/>
+      <w:sz w:val="16"/>
+      <w:szCs w:val="16"/>
+    </w:rPr>
+  </w:style>
+  <w:style w:type="character" w:customStyle="1" w:styleId="BalloonTextChar">
+    <w:name w:val="Balloon Text Char"/>
+    <w:basedOn w:val="DefaultParagraphFont"/>
+    <w:link w:val="BalloonText"/>
+    <w:uiPriority w:val="99"/>
+    <w:semiHidden/>
+    <w:rsid w:val="006E74B4"/>
+    <w:rPr>
+      <w:rFonts w:ascii="Tahoma" w:hAnsi="Tahoma" w:cs="Tahoma"/>
+      <w:sz w:val="16"/>
+      <w:szCs w:val="16"/>
+    </w:rPr>
+  </w:style>
+  <w:style w:type="paragraph" w:styleId="Header">
+    <w:name w:val="header"/>
+    <w:basedOn w:val="Normal"/>
+    <w:link w:val="HeaderChar"/>
+    <w:uiPriority w:val="99"/>
+    <w:unhideWhenUsed/>
+    <w:rsid w:val="007D3711"/>
+    <w:pPr>
+      <w:tabs>
+        <w:tab w:val="center" w:pos="4680"/>
+        <w:tab w:val="right" w:pos="9360"/>
+      </w:tabs>
+      <w:spacing w:after="0" w:line="240" w:lineRule="auto"/>
+    </w:pPr>
+  </w:style>
+  <w:style w:type="character" w:customStyle="1" w:styleId="HeaderChar">
+    <w:name w:val="Header Char"/>
+    <w:basedOn w:val="DefaultParagraphFont"/>
+    <w:link w:val="Header"/>
+    <w:uiPriority w:val="99"/>
+    <w:rsid w:val="007D3711"/>
+  </w:style>
+  <w:style w:type="paragraph" w:styleId="Footer">
+    <w:name w:val="footer"/>
+    <w:basedOn w:val="Normal"/>
+    <w:link w:val="FooterChar"/>
+    <w:uiPriority w:val="99"/>
+    <w:unhideWhenUsed/>
+    <w:rsid w:val="007D3711"/>
+    <w:pPr>
+      <w:tabs>
+        <w:tab w:val="center" w:pos="4680"/>
+        <w:tab w:val="right" w:pos="9360"/>
+      </w:tabs>
+      <w:spacing w:after="0" w:line="240" w:lineRule="auto"/>
+    </w:pPr>
+  </w:style>
+  <w:style w:type="character" w:customStyle="1" w:styleId="FooterChar">
+    <w:name w:val="Footer Char"/>
+    <w:basedOn w:val="DefaultParagraphFont"/>
+    <w:link w:val="Footer"/>
+    <w:uiPriority w:val="99"/>
+    <w:rsid w:val="007D3711"/>
+  </w:style>
+  <w:style w:type="character" w:customStyle="1" w:styleId="Heading4Char">
+    <w:name w:val="Heading 4 Char"/>
+    <w:basedOn w:val="DefaultParagraphFont"/>
+    <w:link w:val="Heading4"/>
+    <w:uiPriority w:val="9"/>
+    <w:rsid w:val="00DB4C22"/>
+    <w:rPr>
+      <w:rFonts w:asciiTheme="majorHAnsi" w:eastAsiaTheme="majorEastAsia" w:hAnsiTheme="majorHAnsi" w:cstheme="majorBidi"/>
+      <w:i/>
+      <w:iCs/>
+      <w:color w:val="365F91" w:themeColor="accent1" w:themeShade="BF"/>
+    </w:rPr>
+  </w:style>
+  <w:style w:type="character" w:styleId="Hyperlink">
+    <w:name w:val="Hyperlink"/>
+    <w:basedOn w:val="DefaultParagraphFont"/>
+    <w:uiPriority w:val="99"/>
+    <w:semiHidden/>
+    <w:unhideWhenUsed/>
+    <w:rsid w:val="0081644B"/>
+    <w:rPr>
+      <w:color w:val="0000FF"/>
+      <w:u w:val="single"/>
+    </w:rPr>
+  </w:style>
+</w:styles>
+</file>
+
+<file path=word/stylesWithEffects.xml><?xml version="1.0" encoding="utf-8"?>
+<w:styles xmlns:wpc="http://schemas.microsoft.com/office/word/2010/wordprocessingCanvas" xmlns:mc="http://schemas.openxmlformats.org/markup-compatibility/2006" xmlns:o="urn:schemas-microsoft-com:office:office" xmlns:r="http://schemas.openxmlformats.org/officeDocument/2006/relationships" xmlns:m="http://schemas.openxmlformats.org/officeDocument/2006/math" xmlns:v="urn:schemas-microsoft-com:vml" xmlns:wp14="http://schemas.microsoft.com/office/word/2010/wordprocessingDrawing" xmlns:wp="http://schemas.openxmlformats.org/drawingml/2006/wordprocessingDrawing" xmlns:w10="urn:schemas-microsoft-com:office:word" xmlns:w="http://schemas.openxmlformats.org/wordprocessingml/2006/main" xmlns:w14="http://schemas.microsoft.com/office/word/2010/wordml" xmlns:wpg="http://schemas.microsoft.com/office/word/2010/wordprocessingGroup" xmlns:wpi="http://schemas.microsoft.com/office/word/2010/wordprocessingInk" xmlns:wne="http://schemas.microsoft.com/office/word/2006/wordml" xmlns:wps="http://schemas.microsoft.com/office/word/2010/wordprocessingShape" mc:Ignorable="w14 wp14">
+  <w:docDefaults>
+    <w:rPrDefault>
+      <w:rPr>
+        <w:rFonts w:asciiTheme="minorHAnsi" w:eastAsiaTheme="minorHAnsi" w:hAnsiTheme="minorHAnsi" w:cstheme="minorBidi"/>
+        <w:sz w:val="22"/>
+        <w:szCs w:val="22"/>
+        <w:lang w:val="en-US" w:eastAsia="en-US" w:bidi="ar-SA"/>
+      </w:rPr>
+    </w:rPrDefault>
+    <w:pPrDefault>
+      <w:pPr>
+        <w:spacing w:after="200" w:line="276" w:lineRule="auto"/>
+      </w:pPr>
+    </w:pPrDefault>
+  </w:docDefaults>
+  <w:latentStyles w:defLockedState="0" w:defUIPriority="99" w:defSemiHidden="1" w:defUnhideWhenUsed="1" w:defQFormat="0" w:count="267">
+    <w:lsdException w:name="Normal" w:semiHidden="0" w:uiPriority="0" w:unhideWhenUsed="0" w:qFormat="1"/>
+    <w:lsdException w:name="heading 1" w:semiHidden="0" w:uiPriority="9" w:unhideWhenUsed="0" w:qFormat="1"/>
+    <w:lsdException w:name="heading 2" w:uiPriority="9" w:qFormat="1"/>
+    <w:lsdException w:name="heading 3" w:uiPriority="9" w:qFormat="1"/>
+    <w:lsdException w:name="heading 4" w:uiPriority="9" w:qFormat="1"/>
+    <w:lsdException w:name="heading 5" w:uiPriority="9" w:qFormat="1"/>
+    <w:lsdException w:name="heading 6" w:uiPriority="9" w:qFormat="1"/>
+    <w:lsdException w:name="heading 7" w:uiPriority="9" w:qFormat="1"/>
+    <w:lsdException w:name="heading 8" w:uiPriority="9" w:qFormat="1"/>
+    <w:lsdException w:name="heading 9" w:uiPriority="9" w:qFormat="1"/>
+    <w:lsdException w:name="toc 1" w:uiPriority="39"/>
+    <w:lsdException w:name="toc 2" w:uiPriority="39"/>
+    <w:lsdException w:name="toc 3" w:uiPriority="39"/>
+    <w:lsdException w:name="toc 4" w:uiPriority="39"/>
+    <w:lsdException w:name="toc 5" w:uiPriority="39"/>
+    <w:lsdException w:name="toc 6" w:uiPriority="39"/>
+    <w:lsdException w:name="toc 7" w:uiPriority="39"/>
+    <w:lsdException w:name="toc 8" w:uiPriority="39"/>
+    <w:lsdException w:name="toc 9" w:uiPriority="39"/>
+    <w:lsdException w:name="caption" w:uiPriority="35" w:qFormat="1"/>
+    <w:lsdException w:name="Title" w:semiHidden="0" w:uiPriority="10" w:unhideWhenUsed="0" w:qFormat="1"/>
+    <w:lsdException w:name="Default Paragraph Font" w:uiPriority="1"/>
+    <w:lsdException w:name="Subtitle" w:semiHidden="0" w:uiPriority="11" w:unhideWhenUsed="0" w:qFormat="1"/>
+    <w:lsdException w:name="Strong" w:semiHidden="0" w:uiPriority="22" w:unhideWhenUsed="0" w:qFormat="1"/>
+    <w:lsdException w:name="Emphasis" w:semiHidden="0" w:uiPriority="20" w:unhideWhenUsed="0" w:qFormat="1"/>
+    <w:lsdException w:name="Table Grid" w:semiHidden="0" w:uiPriority="59" w:unhideWhenUsed="0"/>
+    <w:lsdException w:name="Placeholder Text" w:unhideWhenUsed="0"/>
+    <w:lsdException w:name="No Spacing" w:semiHidden="0" w:uiPriority="1" w:unhideWhenUsed="0" w:qFormat="1"/>
+    <w:lsdException w:name="Light Shading" w:semiHidden="0" w:uiPriority="60" w:unhideWhenUsed="0"/>
+    <w:lsdException w:name="Light List" w:semiHidden="0" w:uiPriority="61" w:unhideWhenUsed="0"/>
+    <w:lsdException w:name="Light Grid" w:semiHidden="0" w:uiPriority="62" w:unhideWhenUsed="0"/>
+    <w:lsdException w:name="Medium Shading 1" w:semiHidden="0" w:uiPriority="63" w:unhideWhenUsed="0"/>
+    <w:lsdException w:name="Medium Shading 2" w:semiHidden="0" w:uiPriority="64" w:unhideWhenUsed="0"/>
+    <w:lsdException w:name="Medium List 1" w:semiHidden="0" w:uiPriority="65" w:unhideWhenUsed="0"/>
+    <w:lsdException w:name="Medium List 2" w:semiHidden="0" w:uiPriority="66" w:unhideWhenUsed="0"/>
+    <w:lsdException w:name="Medium Grid 1" w:semiHidden="0" w:uiPriority="67" w:unhideWhenUsed="0"/>
+    <w:lsdException w:name="Medium Grid 2" w:semiHidden="0" w:uiPriority="68" w:unhideWhenUsed="0"/>
+    <w:lsdException w:name="Medium Grid 3" w:semiHidden="0" w:uiPriority="69" w:unhideWhenUsed="0"/>
+    <w:lsdException w:name="Dark List" w:semiHidden="0" w:uiPriority="70" w:unhideWhenUsed="0"/>
+    <w:lsdException w:name="Colorful Shading" w:semiHidden="0" w:uiPriority="71" w:unhideWhenUsed="0"/>
+    <w:lsdException w:name="Colorful List" w:semiHidden="0" w:uiPriority="72" w:unhideWhenUsed="0"/>
+    <w:lsdException w:name="Colorful Grid" w:semiHidden="0" w:uiPriority="73" w:unhideWhenUsed="0"/>
+    <w:lsdException w:name="Light Shading Accent 1" w:semiHidden="0" w:uiPriority="60" w:unhideWhenUsed="0"/>
+    <w:lsdException w:name="Light List Accent 1" w:semiHidden="0" w:uiPriority="61" w:unhideWhenUsed="0"/>
+    <w:lsdException w:name="Light Grid Accent 1" w:semiHidden="0" w:uiPriority="62" w:unhideWhenUsed="0"/>
+    <w:lsdException w:name="Medium Shading 1 Accent 1" w:semiHidden="0" w:uiPriority="63" w:unhideWhenUsed="0"/>
+    <w:lsdException w:name="Medium Shading 2 Accent 1" w:semiHidden="0" w:uiPriority="64" w:unhideWhenUsed="0"/>
+    <w:lsdException w:name="Medium List 1 Accent 1" w:semiHidden="0" w:uiPriority="65" w:unhideWhenUsed="0"/>
+    <w:lsdException w:name="Revision" w:unhideWhenUsed="0"/>
+    <w:lsdException w:name="List Paragraph" w:semiHidden="0" w:uiPriority="34" w:unhideWhenUsed="0" w:qFormat="1"/>
+    <w:lsdException w:name="Quote" w:semiHidden="0" w:uiPriority="29" w:unhideWhenUsed="0" w:qFormat="1"/>
+    <w:lsdException w:name="Intense Quote" w:semiHidden="0" w:uiPriority="30" w:unhideWhenUsed="0" w:qFormat="1"/>
+    <w:lsdException w:name="Medium List 2 Accent 1" w:semiHidden="0" w:uiPriority="66" w:unhideWhenUsed="0"/>
+    <w:lsdException w:name="Medium Grid 1 Accent 1" w:semiHidden="0" w:uiPriority="67" w:unhideWhenUsed="0"/>
+    <w:lsdException w:name="Medium Grid 2 Accent 1" w:semiHidden="0" w:uiPriority="68" w:unhideWhenUsed="0"/>
+    <w:lsdException w:name="Medium Grid 3 Accent 1" w:semiHidden="0" w:uiPriority="69" w:unhideWhenUsed="0"/>
+    <w:lsdException w:name="Dark List Accent 1" w:semiHidden="0" w:uiPriority="70" w:unhideWhenUsed="0"/>
+    <w:lsdException w:name="Colorful Shading Accent 1" w:semiHidden="0" w:uiPriority="71" w:unhideWhenUsed="0"/>
+    <w:lsdException w:name="Colorful List Accent 1" w:semiHidden="0" w:uiPriority="72" w:unhideWhenUsed="0"/>
+    <w:lsdException w:name="Colorful Grid Accent 1" w:semiHidden="0" w:uiPriority="73" w:unhideWhenUsed="0"/>
+    <w:lsdException w:name="Light Shading Accent 2" w:semiHidden="0" w:uiPriority="60" w:unhideWhenUsed="0"/>
+    <w:lsdException w:name="Light List Accent 2" w:semiHidden="0" w:uiPriority="61" w:unhideWhenUsed="0"/>
+    <w:lsdException w:name="Light Grid Accent 2" w:semiHidden="0" w:uiPriority="62" w:unhideWhenUsed="0"/>
+    <w:lsdException w:name="Medium Shading 1 Accent 2" w:semiHidden="0" w:uiPriority="63" w:unhideWhenUsed="0"/>
+    <w:lsdException w:name="Medium Shading 2 Accent 2" w:semiHidden="0" w:uiPriority="64" w:unhideWhenUsed="0"/>
+    <w:lsdException w:name="Medium List 1 Accent 2" w:semiHidden="0" w:uiPriority="65" w:unhideWhenUsed="0"/>
+    <w:lsdException w:name="Medium List 2 Accent 2" w:semiHidden="0" w:uiPriority="66" w:unhideWhenUsed="0"/>
+    <w:lsdException w:name="Medium Grid 1 Accent 2" w:semiHidden="0" w:uiPriority="67" w:unhideWhenUsed="0"/>
+    <w:lsdException w:name="Medium Grid 2 Accent 2" w:semiHidden="0" w:uiPriority="68" w:unhideWhenUsed="0"/>
+    <w:lsdException w:name="Medium Grid 3 Accent 2" w:semiHidden="0" w:uiPriority="69" w:unhideWhenUsed="0"/>
+    <w:lsdException w:name="Dark List Accent 2" w:semiHidden="0" w:uiPriority="70" w:unhideWhenUsed="0"/>
+    <w:lsdException w:name="Colorful Shading Accent 2" w:semiHidden="0" w:uiPriority="71" w:unhideWhenUsed="0"/>
+    <w:lsdException w:name="Colorful List Accent 2" w:semiHidden="0" w:uiPriority="72" w:unhideWhenUsed="0"/>
+    <w:lsdException w:name="Colorful Grid Accent 2" w:semiHidden="0" w:uiPriority="73" w:unhideWhenUsed="0"/>
+    <w:lsdException w:name="Light Shading Accent 3" w:semiHidden="0" w:uiPriority="60" w:unhideWhenUsed="0"/>
+    <w:lsdException w:name="Light List Accent 3" w:semiHidden="0" w:uiPriority="61" w:unhideWhenUsed="0"/>
+    <w:lsdException w:name="Light Grid Accent 3" w:semiHidden="0" w:uiPriority="62" w:unhideWhenUsed="0"/>
+    <w:lsdException w:name="Medium Shading 1 Accent 3" w:semiHidden="0" w:uiPriority="63" w:unhideWhenUsed="0"/>
+    <w:lsdException w:name="Medium Shading 2 Accent 3" w:semiHidden="0" w:uiPriority="64" w:unhideWhenUsed="0"/>
+    <w:lsdException w:name="Medium List 1 Accent 3" w:semiHidden="0" w:uiPriority="65" w:unhideWhenUsed="0"/>
+    <w:lsdException w:name="Medium List 2 Accent 3" w:semiHidden="0" w:uiPriority="66" w:unhideWhenUsed="0"/>
+    <w:lsdException w:name="Medium Grid 1 Accent 3" w:semiHidden="0" w:uiPriority="67" w:unhideWhenUsed="0"/>
+    <w:lsdException w:name="Medium Grid 2 Accent 3" w:semiHidden="0" w:uiPriority="68" w:unhideWhenUsed="0"/>
+    <w:lsdException w:name="Medium Grid 3 Accent 3" w:semiHidden="0" w:uiPriority="69" w:unhideWhenUsed="0"/>
+    <w:lsdException w:name="Dark List Accent 3" w:semiHidden="0" w:uiPriority="70" w:unhideWhenUsed="0"/>
+    <w:lsdException w:name="Colorful Shading Accent 3" w:semiHidden="0" w:uiPriority="71" w:unhideWhenUsed="0"/>
+    <w:lsdException w:name="Colorful List Accent 3" w:semiHidden="0" w:uiPriority="72" w:unhideWhenUsed="0"/>
+    <w:lsdException w:name="Colorful Grid Accent 3" w:semiHidden="0" w:uiPriority="73" w:unhideWhenUsed="0"/>
+    <w:lsdException w:name="Light Shading Accent 4" w:semiHidden="0" w:uiPriority="60" w:unhideWhenUsed="0"/>
+    <w:lsdException w:name="Light List Accent 4" w:semiHidden="0" w:uiPriority="61" w:unhideWhenUsed="0"/>
+    <w:lsdException w:name="Light Grid Accent 4" w:semiHidden="0" w:uiPriority="62" w:unhideWhenUsed="0"/>
+    <w:lsdException w:name="Medium Shading 1 Accent 4" w:semiHidden="0" w:uiPriority="63" w:unhideWhenUsed="0"/>
+    <w:lsdException w:name="Medium Shading 2 Accent 4" w:semiHidden="0" w:uiPriority="64" w:unhideWhenUsed="0"/>
+    <w:lsdException w:name="Medium List 1 Accent 4" w:semiHidden="0" w:uiPriority="65" w:unhideWhenUsed="0"/>
+    <w:lsdException w:name="Medium List 2 Accent 4" w:semiHidden="0" w:uiPriority="66" w:unhideWhenUsed="0"/>
+    <w:lsdException w:name="Medium Grid 1 Accent 4" w:semiHidden="0" w:uiPriority="67" w:unhideWhenUsed="0"/>
+    <w:lsdException w:name="Medium Grid 2 Accent 4" w:semiHidden="0" w:uiPriority="68" w:unhideWhenUsed="0"/>
+    <w:lsdException w:name="Medium Grid 3 Accent 4" w:semiHidden="0" w:uiPriority="69" w:unhideWhenUsed="0"/>
+    <w:lsdException w:name="Dark List Accent 4" w:semiHidden="0" w:uiPriority="70" w:unhideWhenUsed="0"/>
+    <w:lsdException w:name="Colorful Shading Accent 4" w:semiHidden="0" w:uiPriority="71" w:unhideWhenUsed="0"/>
+    <w:lsdException w:name="Colorful List Accent 4" w:semiHidden="0" w:uiPriority="72" w:unhideWhenUsed="0"/>
+    <w:lsdException w:name="Colorful Grid Accent 4" w:semiHidden="0" w:uiPriority="73" w:unhideWhenUsed="0"/>
+    <w:lsdException w:name="Light Shading Accent 5" w:semiHidden="0" w:uiPriority="60" w:unhideWhenUsed="0"/>
+    <w:lsdException w:name="Light List Accent 5" w:semiHidden="0" w:uiPriority="61" w:unhideWhenUsed="0"/>
+    <w:lsdException w:name="Light Grid Accent 5" w:semiHidden="0" w:uiPriority="62" w:unhideWhenUsed="0"/>
+    <w:lsdException w:name="Medium Shading 1 Accent 5" w:semiHidden="0" w:uiPriority="63" w:unhideWhenUsed="0"/>
+    <w:lsdException w:name="Medium Shading 2 Accent 5" w:semiHidden="0" w:uiPriority="64" w:unhideWhenUsed="0"/>
+    <w:lsdException w:name="Medium List 1 Accent 5" w:semiHidden="0" w:uiPriority="65" w:unhideWhenUsed="0"/>
+    <w:lsdException w:name="Medium List 2 Accent 5" w:semiHidden="0" w:uiPriority="66" w:unhideWhenUsed="0"/>
+    <w:lsdException w:name="Medium Grid 1 Accent 5" w:semiHidden="0" w:uiPriority="67" w:unhideWhenUsed="0"/>
+    <w:lsdException w:name="Medium Grid 2 Accent 5" w:semiHidden="0" w:uiPriority="68" w:unhideWhenUsed="0"/>
+    <w:lsdException w:name="Medium Grid 3 Accent 5" w:semiHidden="0" w:uiPriority="69" w:unhideWhenUsed="0"/>
+    <w:lsdException w:name="Dark List Accent 5" w:semiHidden="0" w:uiPriority="70" w:unhideWhenUsed="0"/>
+    <w:lsdException w:name="Colorful Shading Accent 5" w:semiHidden="0" w:uiPriority="71" w:unhideWhenUsed="0"/>
+    <w:lsdException w:name="Colorful List Accent 5" w:semiHidden="0" w:uiPriority="72" w:unhideWhenUsed="0"/>
+    <w:lsdException w:name="Colorful Grid Accent 5" w:semiHidden="0" w:uiPriority="73" w:unhideWhenUsed="0"/>
+    <w:lsdException w:name="Light Shading Accent 6" w:semiHidden="0" w:uiPriority="60" w:unhideWhenUsed="0"/>
+    <w:lsdException w:name="Light List Accent 6" w:semiHidden="0" w:uiPriority="61" w:unhideWhenUsed="0"/>
+    <w:lsdException w:name="Light Grid Accent 6" w:semiHidden="0" w:uiPriority="62" w:unhideWhenUsed="0"/>
+    <w:lsdException w:name="Medium Shading 1 Accent 6" w:semiHidden="0" w:uiPriority="63" w:unhideWhenUsed="0"/>
+    <w:lsdException w:name="Medium Shading 2 Accent 6" w:semiHidden="0" w:uiPriority="64" w:unhideWhenUsed="0"/>
+    <w:lsdException w:name="Medium List 1 Accent 6" w:semiHidden="0" w:uiPriority="65" w:unhideWhenUsed="0"/>
+    <w:lsdException w:name="Medium List 2 Accent 6" w:semiHidden="0" w:uiPriority="66" w:unhideWhenUsed="0"/>
+    <w:lsdException w:name="Medium Grid 1 Accent 6" w:semiHidden="0" w:uiPriority="67" w:unhideWhenUsed="0"/>
+    <w:lsdException w:name="Medium Grid 2 Accent 6" w:semiHidden="0" w:uiPriority="68" w:unhideWhenUsed="0"/>
+    <w:lsdException w:name="Medium Grid 3 Accent 6" w:semiHidden="0" w:uiPriority="69" w:unhideWhenUsed="0"/>
+    <w:lsdException w:name="Dark List Accent 6" w:semiHidden="0" w:uiPriority="70" w:unhideWhenUsed="0"/>
+    <w:lsdException w:name="Colorful Shading Accent 6" w:semiHidden="0" w:uiPriority="71" w:unhideWhenUsed="0"/>
+    <w:lsdException w:name="Colorful List Accent 6" w:semiHidden="0" w:uiPriority="72" w:unhideWhenUsed="0"/>
+    <w:lsdException w:name="Colorful Grid Accent 6" w:semiHidden="0" w:uiPriority="73" w:unhideWhenUsed="0"/>
+    <w:lsdException w:name="Subtle Emphasis" w:semiHidden="0" w:uiPriority="19" w:unhideWhenUsed="0" w:qFormat="1"/>
+    <w:lsdException w:name="Intense Emphasis" w:semiHidden="0" w:uiPriority="21" w:unhideWhenUsed="0" w:qFormat="1"/>
+    <w:lsdException w:name="Subtle Reference" w:semiHidden="0" w:uiPriority="31" w:unhideWhenUsed="0" w:qFormat="1"/>
+    <w:lsdException w:name="Intense Reference" w:semiHidden="0" w:uiPriority="32" w:unhideWhenUsed="0" w:qFormat="1"/>
+    <w:lsdException w:name="Book Title" w:semiHidden="0" w:uiPriority="33" w:unhideWhenUsed="0" w:qFormat="1"/>
+    <w:lsdException w:name="Bibliography" w:uiPriority="37"/>
+    <w:lsdException w:name="TOC Heading" w:uiPriority="39" w:qFormat="1"/>
   </w:latentStyles>
   <w:style w:type="paragraph" w:default="1" w:styleId="Normal">
     <w:name w:val="Normal"/>

</xml_diff>

<commit_message>
Find me somebody to love
</commit_message>
<xml_diff>
--- a/PROPOSAL PROYEK.docx
+++ b/PROPOSAL PROYEK.docx
@@ -1,6 +1,6 @@
 
 <file path=word/document.xml><?xml version="1.0" encoding="utf-8"?>
-<w:document xmlns:wpc="http://schemas.microsoft.com/office/word/2010/wordprocessingCanvas" xmlns:mc="http://schemas.openxmlformats.org/markup-compatibility/2006" xmlns:o="urn:schemas-microsoft-com:office:office" xmlns:r="http://schemas.openxmlformats.org/officeDocument/2006/relationships" xmlns:m="http://schemas.openxmlformats.org/officeDocument/2006/math" xmlns:v="urn:schemas-microsoft-com:vml" xmlns:wp14="http://schemas.microsoft.com/office/word/2010/wordprocessingDrawing" xmlns:wp="http://schemas.openxmlformats.org/drawingml/2006/wordprocessingDrawing" xmlns:w10="urn:schemas-microsoft-com:office:word" xmlns:w="http://schemas.openxmlformats.org/wordprocessingml/2006/main" xmlns:w14="http://schemas.microsoft.com/office/word/2010/wordml" xmlns:wpg="http://schemas.microsoft.com/office/word/2010/wordprocessingGroup" xmlns:wpi="http://schemas.microsoft.com/office/word/2010/wordprocessingInk" xmlns:wne="http://schemas.microsoft.com/office/word/2006/wordml" xmlns:wps="http://schemas.microsoft.com/office/word/2010/wordprocessingShape" mc:Ignorable="w14 wp14">
+<w:document xmlns:wpc="http://schemas.microsoft.com/office/word/2010/wordprocessingCanvas" xmlns:mc="http://schemas.openxmlformats.org/markup-compatibility/2006" xmlns:o="urn:schemas-microsoft-com:office:office" xmlns:r="http://schemas.openxmlformats.org/officeDocument/2006/relationships" xmlns:m="http://schemas.openxmlformats.org/officeDocument/2006/math" xmlns:v="urn:schemas-microsoft-com:vml" xmlns:wp14="http://schemas.microsoft.com/office/word/2010/wordprocessingDrawing" xmlns:wp="http://schemas.openxmlformats.org/drawingml/2006/wordprocessingDrawing" xmlns:w10="urn:schemas-microsoft-com:office:word" xmlns:w="http://schemas.openxmlformats.org/wordprocessingml/2006/main" xmlns:w14="http://schemas.microsoft.com/office/word/2010/wordml" xmlns:w15="http://schemas.microsoft.com/office/word/2012/wordml" xmlns:wpg="http://schemas.microsoft.com/office/word/2010/wordprocessingGroup" xmlns:wpi="http://schemas.microsoft.com/office/word/2010/wordprocessingInk" xmlns:wne="http://schemas.microsoft.com/office/word/2006/wordml" xmlns:wps="http://schemas.microsoft.com/office/word/2010/wordprocessingShape" mc:Ignorable="w14 w15 wp14">
   <w:body>
     <w:p>
       <w:pPr>
@@ -608,22 +608,21 @@
     <w:p>
       <w:pPr>
         <w:spacing w:line="240" w:lineRule="auto"/>
-        <w:jc w:val="center"/>
-        <w:rPr>
-          <w:rFonts w:ascii="Arial" w:hAnsi="Arial" w:cs="Arial"/>
-          <w:b/>
-          <w:sz w:val="20"/>
-          <w:szCs w:val="20"/>
-        </w:rPr>
-      </w:pPr>
-      <w:r>
-        <w:rPr>
-          <w:rFonts w:ascii="Arial" w:hAnsi="Arial" w:cs="Arial"/>
-          <w:b/>
-          <w:sz w:val="20"/>
-          <w:szCs w:val="20"/>
-        </w:rPr>
-        <w:t>(Dosen Pembimbing)</w:t>
+        <w:rPr>
+          <w:rFonts w:ascii="Arial" w:hAnsi="Arial" w:cs="Arial"/>
+          <w:b/>
+          <w:sz w:val="20"/>
+          <w:szCs w:val="20"/>
+        </w:rPr>
+      </w:pPr>
+      <w:r>
+        <w:rPr>
+          <w:rFonts w:ascii="Arial" w:hAnsi="Arial" w:cs="Arial"/>
+          <w:b/>
+          <w:sz w:val="20"/>
+          <w:szCs w:val="20"/>
+        </w:rPr>
+        <w:t xml:space="preserve">    Anggra Triawan</w:t>
       </w:r>
       <w:r>
         <w:rPr>
@@ -686,17 +685,19 @@
           <w:sz w:val="20"/>
           <w:szCs w:val="20"/>
         </w:rPr>
+        <w:t xml:space="preserve">  </w:t>
+      </w:r>
+      <w:r>
+        <w:rPr>
+          <w:rFonts w:ascii="Arial" w:hAnsi="Arial" w:cs="Arial"/>
+          <w:b/>
+          <w:sz w:val="20"/>
+          <w:szCs w:val="20"/>
+        </w:rPr>
         <w:tab/>
       </w:r>
-      <w:r>
-        <w:rPr>
-          <w:rFonts w:ascii="Arial" w:hAnsi="Arial" w:cs="Arial"/>
-          <w:b/>
-          <w:sz w:val="20"/>
-          <w:szCs w:val="20"/>
-        </w:rPr>
-        <w:tab/>
-      </w:r>
+      <w:bookmarkStart w:id="1" w:name="_GoBack"/>
+      <w:bookmarkEnd w:id="1"/>
       <w:r>
         <w:rPr>
           <w:rFonts w:ascii="Arial" w:hAnsi="Arial" w:cs="Arial"/>
@@ -713,7 +714,7 @@
           <w:sz w:val="20"/>
           <w:szCs w:val="20"/>
         </w:rPr>
-        <w:t>Ga Tau</w:t>
+        <w:t>Nurrohmatunnisai</w:t>
       </w:r>
     </w:p>
     <w:p>
@@ -1023,7 +1024,34 @@
           <w:sz w:val="20"/>
           <w:szCs w:val="20"/>
         </w:rPr>
+        <w:tab/>
+      </w:r>
+      <w:r>
+        <w:rPr>
+          <w:rFonts w:ascii="Arial" w:hAnsi="Arial" w:cs="Arial"/>
+          <w:b/>
+          <w:sz w:val="20"/>
+          <w:szCs w:val="20"/>
+        </w:rPr>
+        <w:tab/>
+      </w:r>
+      <w:r>
+        <w:rPr>
+          <w:rFonts w:ascii="Arial" w:hAnsi="Arial" w:cs="Arial"/>
+          <w:b/>
+          <w:sz w:val="20"/>
+          <w:szCs w:val="20"/>
+        </w:rPr>
         <w:t>Irma</w:t>
+      </w:r>
+      <w:r>
+        <w:rPr>
+          <w:rFonts w:ascii="Arial" w:hAnsi="Arial" w:cs="Arial"/>
+          <w:b/>
+          <w:sz w:val="20"/>
+          <w:szCs w:val="20"/>
+        </w:rPr>
+        <w:t>yansyah</w:t>
       </w:r>
     </w:p>
     <w:p>
@@ -1031,12 +1059,12 @@
         <w:pStyle w:val="Heading1"/>
         <w:jc w:val="center"/>
       </w:pPr>
-      <w:bookmarkStart w:id="1" w:name="_Toc424046704"/>
+      <w:bookmarkStart w:id="2" w:name="_Toc424046704"/>
       <w:r>
         <w:lastRenderedPageBreak/>
         <w:t>DAFTAR ISI</w:t>
       </w:r>
-      <w:bookmarkEnd w:id="1"/>
+      <w:bookmarkEnd w:id="2"/>
     </w:p>
     <w:p>
       <w:pPr>
@@ -2881,25 +2909,7 @@
           <w:sz w:val="20"/>
           <w:szCs w:val="20"/>
         </w:rPr>
-        <w:t>[</w:t>
-      </w:r>
-      <w:proofErr w:type="gramStart"/>
-      <w:r>
-        <w:rPr>
-          <w:rFonts w:ascii="Arial" w:hAnsi="Arial" w:cs="Arial"/>
-          <w:sz w:val="20"/>
-          <w:szCs w:val="20"/>
-        </w:rPr>
-        <w:t>sengaja</w:t>
-      </w:r>
-      <w:proofErr w:type="gramEnd"/>
-      <w:r>
-        <w:rPr>
-          <w:rFonts w:ascii="Arial" w:hAnsi="Arial" w:cs="Arial"/>
-          <w:sz w:val="20"/>
-          <w:szCs w:val="20"/>
-        </w:rPr>
-        <w:t xml:space="preserve"> dikosongkan]</w:t>
+        <w:t>[sengaja dikosongkan]</w:t>
       </w:r>
     </w:p>
     <w:p>
@@ -3091,7 +3101,7 @@
           <w:szCs w:val="24"/>
         </w:rPr>
       </w:pPr>
-      <w:bookmarkStart w:id="2" w:name="_Toc424046705"/>
+      <w:bookmarkStart w:id="3" w:name="_Toc424046705"/>
       <w:r>
         <w:rPr>
           <w:rFonts w:cs="Arial"/>
@@ -3101,7 +3111,7 @@
         <w:lastRenderedPageBreak/>
         <w:t>Rangkuman Eksekutif</w:t>
       </w:r>
-      <w:bookmarkEnd w:id="2"/>
+      <w:bookmarkEnd w:id="3"/>
     </w:p>
     <w:p/>
     <w:p>
@@ -3116,35 +3126,7 @@
           <w:rFonts w:ascii="Arial" w:hAnsi="Arial" w:cs="Arial"/>
         </w:rPr>
         <w:tab/>
-        <w:t xml:space="preserve">Sebagai sebuah instansi atau lembaga tentunya STIKOM Binaniaga melakukan proses </w:t>
-      </w:r>
-      <w:proofErr w:type="gramStart"/>
-      <w:r>
-        <w:rPr>
-          <w:rFonts w:ascii="Arial" w:hAnsi="Arial" w:cs="Arial"/>
-        </w:rPr>
-        <w:t>surat</w:t>
-      </w:r>
-      <w:proofErr w:type="gramEnd"/>
-      <w:r>
-        <w:rPr>
-          <w:rFonts w:ascii="Arial" w:hAnsi="Arial" w:cs="Arial"/>
-        </w:rPr>
-        <w:t xml:space="preserve"> menyurat, baik itu surat masuk maupun surat keluar. Surat yang disampaikan dapat berupa pemberitahuan, pernyataan, permintaan, laporan, dan sebagainya. Setiap </w:t>
-      </w:r>
-      <w:proofErr w:type="gramStart"/>
-      <w:r>
-        <w:rPr>
-          <w:rFonts w:ascii="Arial" w:hAnsi="Arial" w:cs="Arial"/>
-        </w:rPr>
-        <w:t>surat</w:t>
-      </w:r>
-      <w:proofErr w:type="gramEnd"/>
-      <w:r>
-        <w:rPr>
-          <w:rFonts w:ascii="Arial" w:hAnsi="Arial" w:cs="Arial"/>
-        </w:rPr>
-        <w:t xml:space="preserve"> masuk yang diterima dan surat keluar yang dikirim baik itu oleh instansi swasta maupun pemerintah mempunyai nilai yang penting, baik itu sebagai alat komunikasi, dan dapat menunjukkan kegiatan suatu kantor atau instansi.</w:t>
+        <w:t>Sebagai sebuah instansi atau lembaga tentunya STIKOM Binaniaga melakukan proses surat menyurat, baik itu surat masuk maupun surat keluar. Surat yang disampaikan dapat berupa pemberitahuan, pernyataan, permintaan, laporan, dan sebagainya. Setiap surat masuk yang diterima dan surat keluar yang dikirim baik itu oleh instansi swasta maupun pemerintah mempunyai nilai yang penting, baik itu sebagai alat komunikasi, dan dapat menunjukkan kegiatan suatu kantor atau instansi.</w:t>
       </w:r>
     </w:p>
     <w:p>
@@ -3159,49 +3141,7 @@
           <w:rFonts w:ascii="Arial" w:hAnsi="Arial" w:cs="Arial"/>
         </w:rPr>
         <w:tab/>
-        <w:t xml:space="preserve">Didalam proses </w:t>
-      </w:r>
-      <w:proofErr w:type="gramStart"/>
-      <w:r>
-        <w:rPr>
-          <w:rFonts w:ascii="Arial" w:hAnsi="Arial" w:cs="Arial"/>
-        </w:rPr>
-        <w:t>surat</w:t>
-      </w:r>
-      <w:proofErr w:type="gramEnd"/>
-      <w:r>
-        <w:rPr>
-          <w:rFonts w:ascii="Arial" w:hAnsi="Arial" w:cs="Arial"/>
-        </w:rPr>
-        <w:t xml:space="preserve"> menyurat, terdapat proses pengarsipan yang juga menjadi sesuatu yang penting untuk diperhatikan. Dalam proses pengarsipan di STIKOM Binaniaga yang masih dilakukan secara konvensional, dapat mengakibatkan arsip – arsip yang ada </w:t>
-      </w:r>
-      <w:proofErr w:type="gramStart"/>
-      <w:r>
-        <w:rPr>
-          <w:rFonts w:ascii="Arial" w:hAnsi="Arial" w:cs="Arial"/>
-        </w:rPr>
-        <w:t>akan</w:t>
-      </w:r>
-      <w:proofErr w:type="gramEnd"/>
-      <w:r>
-        <w:rPr>
-          <w:rFonts w:ascii="Arial" w:hAnsi="Arial" w:cs="Arial"/>
-        </w:rPr>
-        <w:t xml:space="preserve"> menumpuk dan akan memakan tempat untuk menyimpannya. Terlebih lagi resiko yang </w:t>
-      </w:r>
-      <w:proofErr w:type="gramStart"/>
-      <w:r>
-        <w:rPr>
-          <w:rFonts w:ascii="Arial" w:hAnsi="Arial" w:cs="Arial"/>
-        </w:rPr>
-        <w:t>akan</w:t>
-      </w:r>
-      <w:proofErr w:type="gramEnd"/>
-      <w:r>
-        <w:rPr>
-          <w:rFonts w:ascii="Arial" w:hAnsi="Arial" w:cs="Arial"/>
-        </w:rPr>
-        <w:t xml:space="preserve"> diterima jika arsip tersebut rusak atau hilang.</w:t>
+        <w:t>Didalam proses surat menyurat, terdapat proses pengarsipan yang juga menjadi sesuatu yang penting untuk diperhatikan. Dalam proses pengarsipan di STIKOM Binaniaga yang masih dilakukan secara konvensional, dapat mengakibatkan arsip – arsip yang ada akan menumpuk dan akan memakan tempat untuk menyimpannya. Terlebih lagi resiko yang akan diterima jika arsip tersebut rusak atau hilang.</w:t>
       </w:r>
     </w:p>
     <w:p>
@@ -3216,35 +3156,7 @@
           <w:rFonts w:ascii="Arial" w:hAnsi="Arial" w:cs="Arial"/>
         </w:rPr>
         <w:tab/>
-        <w:t xml:space="preserve">Oleh karena itu perlu adanya system yang dapat mengelola perihal tersebut yang menyangkut agendaris dan </w:t>
-      </w:r>
-      <w:proofErr w:type="gramStart"/>
-      <w:r>
-        <w:rPr>
-          <w:rFonts w:ascii="Arial" w:hAnsi="Arial" w:cs="Arial"/>
-        </w:rPr>
-        <w:t>surat</w:t>
-      </w:r>
-      <w:proofErr w:type="gramEnd"/>
-      <w:r>
-        <w:rPr>
-          <w:rFonts w:ascii="Arial" w:hAnsi="Arial" w:cs="Arial"/>
-        </w:rPr>
-        <w:t xml:space="preserve"> menyurat. Sistem informasi agendaris </w:t>
-      </w:r>
-      <w:proofErr w:type="gramStart"/>
-      <w:r>
-        <w:rPr>
-          <w:rFonts w:ascii="Arial" w:hAnsi="Arial" w:cs="Arial"/>
-        </w:rPr>
-        <w:t>surat</w:t>
-      </w:r>
-      <w:proofErr w:type="gramEnd"/>
-      <w:r>
-        <w:rPr>
-          <w:rFonts w:ascii="Arial" w:hAnsi="Arial" w:cs="Arial"/>
-        </w:rPr>
-        <w:t xml:space="preserve"> dan notifikasi menjadi system yang diharapkan dapat menangani masalah tersebut. Dengan adanya system tersebut diharapkan dapat membantu meningkatkan kinerja staff dari STIKOM Bi</w:t>
+        <w:t>Oleh karena itu perlu adanya system yang dapat mengelola perihal tersebut yang menyangkut agendaris dan surat menyurat. Sistem informasi agendaris surat dan notifikasi menjadi system yang diharapkan dapat menangani masalah tersebut. Dengan adanya system tersebut diharapkan dapat membantu meningkatkan kinerja staff dari STIKOM Bi</w:t>
       </w:r>
       <w:r>
         <w:rPr>
@@ -3256,21 +3168,7 @@
         <w:rPr>
           <w:rFonts w:ascii="Arial" w:hAnsi="Arial" w:cs="Arial"/>
         </w:rPr>
-        <w:t xml:space="preserve"> yang menangani mengenai agendaris </w:t>
-      </w:r>
-      <w:proofErr w:type="gramStart"/>
-      <w:r>
-        <w:rPr>
-          <w:rFonts w:ascii="Arial" w:hAnsi="Arial" w:cs="Arial"/>
-        </w:rPr>
-        <w:t>surat</w:t>
-      </w:r>
-      <w:proofErr w:type="gramEnd"/>
-      <w:r>
-        <w:rPr>
-          <w:rFonts w:ascii="Arial" w:hAnsi="Arial" w:cs="Arial"/>
-        </w:rPr>
-        <w:t xml:space="preserve"> dan notifikasi.</w:t>
+        <w:t xml:space="preserve"> yang menangani mengenai agendaris surat dan notifikasi.</w:t>
       </w:r>
     </w:p>
     <w:p>
@@ -3355,8 +3253,8 @@
           <w:rFonts w:ascii="Arial" w:hAnsi="Arial" w:cs="Arial"/>
         </w:rPr>
         <w:sectPr>
-          <w:footerReference w:type="even" r:id="rId9"/>
-          <w:footerReference w:type="default" r:id="rId10"/>
+          <w:footerReference w:type="even" r:id="rId8"/>
+          <w:footerReference w:type="default" r:id="rId9"/>
           <w:pgSz w:w="12240" w:h="15840"/>
           <w:pgMar w:top="1440" w:right="1440" w:bottom="1440" w:left="1440" w:header="720" w:footer="720" w:gutter="0"/>
           <w:pgNumType w:fmt="lowerRoman"/>
@@ -3368,21 +3266,7 @@
         <w:rPr>
           <w:rFonts w:ascii="Arial" w:hAnsi="Arial" w:cs="Arial"/>
         </w:rPr>
-        <w:t>[</w:t>
-      </w:r>
-      <w:proofErr w:type="gramStart"/>
-      <w:r>
-        <w:rPr>
-          <w:rFonts w:ascii="Arial" w:hAnsi="Arial" w:cs="Arial"/>
-        </w:rPr>
-        <w:t>halaman</w:t>
-      </w:r>
-      <w:proofErr w:type="gramEnd"/>
-      <w:r>
-        <w:rPr>
-          <w:rFonts w:ascii="Arial" w:hAnsi="Arial" w:cs="Arial"/>
-        </w:rPr>
-        <w:t xml:space="preserve"> ini sengaja dikosongkan]</w:t>
+        <w:t>[halaman ini sengaja dikosongkan]</w:t>
       </w:r>
     </w:p>
     <w:p>
@@ -3407,7 +3291,7 @@
           <w:szCs w:val="24"/>
         </w:rPr>
       </w:pPr>
-      <w:bookmarkStart w:id="3" w:name="_Toc424046706"/>
+      <w:bookmarkStart w:id="4" w:name="_Toc424046706"/>
       <w:r>
         <w:rPr>
           <w:rFonts w:cs="Arial"/>
@@ -3416,7 +3300,7 @@
         </w:rPr>
         <w:t>Latar belakang</w:t>
       </w:r>
-      <w:bookmarkEnd w:id="3"/>
+      <w:bookmarkEnd w:id="4"/>
     </w:p>
     <w:p>
       <w:pPr>
@@ -3450,21 +3334,7 @@
         <w:rPr>
           <w:rFonts w:ascii="Arial" w:hAnsi="Arial" w:cs="Arial"/>
         </w:rPr>
-        <w:t xml:space="preserve">Surat  adalah  sehelai  kertas  atau  lebih  yang  digunakan  untuk mengadakan  komunikasi  secara  tertulis  (Silmi,  2002  :  1).  Surat  masih digunakan  sampai  sekarang  karena  surat  masih  memiliki  kelebihan dibandingkan dengan sarana komunikasi lainnya, kelebihan tersebut karena surat lebih  praktis, efektif dan ekonomis. Surat selain berfungsi sebagai alat </w:t>
-      </w:r>
-      <w:proofErr w:type="gramStart"/>
-      <w:r>
-        <w:rPr>
-          <w:rFonts w:ascii="Arial" w:hAnsi="Arial" w:cs="Arial"/>
-        </w:rPr>
-        <w:t>komunikasi  juga</w:t>
-      </w:r>
-      <w:proofErr w:type="gramEnd"/>
-      <w:r>
-        <w:rPr>
-          <w:rFonts w:ascii="Arial" w:hAnsi="Arial" w:cs="Arial"/>
-        </w:rPr>
-        <w:t xml:space="preserve">  berfungsi  sebagai  pengingat,  bahan  bukti  hitam  diatas putih yang memiliki kekuatan hukum, sumber data, alat pengingat, jaminan, wakil, alat promosi.</w:t>
+        <w:t>Surat  adalah  sehelai  kertas  atau  lebih  yang  digunakan  untuk mengadakan  komunikasi  secara  tertulis  (Silmi,  2002  :  1).  Surat  masih digunakan  sampai  sekarang  karena  surat  masih  memiliki  kelebihan dibandingkan dengan sarana komunikasi lainnya, kelebihan tersebut karena surat lebih  praktis, efektif dan ekonomis. Surat selain berfungsi sebagai alat komunikasi  juga  berfungsi  sebagai  pengingat,  bahan  bukti  hitam  diatas putih yang memiliki kekuatan hukum, sumber data, alat pengingat, jaminan, wakil, alat promosi.</w:t>
       </w:r>
     </w:p>
     <w:p>
@@ -3563,7 +3433,7 @@
           <w:szCs w:val="24"/>
         </w:rPr>
       </w:pPr>
-      <w:bookmarkStart w:id="4" w:name="_Toc424046707"/>
+      <w:bookmarkStart w:id="5" w:name="_Toc424046707"/>
       <w:r>
         <w:rPr>
           <w:rFonts w:cs="Arial"/>
@@ -3573,7 +3443,7 @@
         <w:lastRenderedPageBreak/>
         <w:t>Rumusan Masalah</w:t>
       </w:r>
-      <w:bookmarkEnd w:id="4"/>
+      <w:bookmarkEnd w:id="5"/>
     </w:p>
     <w:p>
       <w:pPr>
@@ -3597,21 +3467,7 @@
         <w:rPr>
           <w:rFonts w:ascii="Arial" w:hAnsi="Arial" w:cs="Arial"/>
         </w:rPr>
-        <w:t xml:space="preserve">Dalam rangka meningkatkan kinerja administrasi akademik dalam hal agendaris dan </w:t>
-      </w:r>
-      <w:proofErr w:type="gramStart"/>
-      <w:r>
-        <w:rPr>
-          <w:rFonts w:ascii="Arial" w:hAnsi="Arial" w:cs="Arial"/>
-        </w:rPr>
-        <w:t>surat</w:t>
-      </w:r>
-      <w:proofErr w:type="gramEnd"/>
-      <w:r>
-        <w:rPr>
-          <w:rFonts w:ascii="Arial" w:hAnsi="Arial" w:cs="Arial"/>
-        </w:rPr>
-        <w:t xml:space="preserve"> menyurat maka perlu adanya system informasi agendaris surat dan notifikasi untuk mengatasi permasalahan tersebut.</w:t>
+        <w:t>Dalam rangka meningkatkan kinerja administrasi akademik dalam hal agendaris dan surat menyurat maka perlu adanya system informasi agendaris surat dan notifikasi untuk mengatasi permasalahan tersebut.</w:t>
       </w:r>
       <w:r>
         <w:rPr>
@@ -3784,7 +3640,7 @@
           <w:szCs w:val="24"/>
         </w:rPr>
       </w:pPr>
-      <w:bookmarkStart w:id="5" w:name="_Toc424046708"/>
+      <w:bookmarkStart w:id="6" w:name="_Toc424046708"/>
       <w:r>
         <w:rPr>
           <w:rFonts w:cs="Arial"/>
@@ -3793,7 +3649,7 @@
         </w:rPr>
         <w:t>Tujuan proyek</w:t>
       </w:r>
-      <w:bookmarkEnd w:id="5"/>
+      <w:bookmarkEnd w:id="6"/>
     </w:p>
     <w:p>
       <w:pPr>
@@ -3816,21 +3672,7 @@
         <w:rPr>
           <w:rFonts w:ascii="Arial" w:hAnsi="Arial" w:cs="Arial"/>
         </w:rPr>
-        <w:t xml:space="preserve">Tujuan pembuatan proyek agendaris </w:t>
-      </w:r>
-      <w:proofErr w:type="gramStart"/>
-      <w:r>
-        <w:rPr>
-          <w:rFonts w:ascii="Arial" w:hAnsi="Arial" w:cs="Arial"/>
-        </w:rPr>
-        <w:t>surat</w:t>
-      </w:r>
-      <w:proofErr w:type="gramEnd"/>
-      <w:r>
-        <w:rPr>
-          <w:rFonts w:ascii="Arial" w:hAnsi="Arial" w:cs="Arial"/>
-        </w:rPr>
-        <w:t xml:space="preserve"> dan notifikasi adalah:</w:t>
+        <w:t>Tujuan pembuatan proyek agendaris surat dan notifikasi adalah:</w:t>
       </w:r>
     </w:p>
     <w:p>
@@ -3912,7 +3754,7 @@
           <w:szCs w:val="20"/>
         </w:rPr>
       </w:pPr>
-      <w:bookmarkStart w:id="6" w:name="_Toc424046709"/>
+      <w:bookmarkStart w:id="7" w:name="_Toc424046709"/>
       <w:r>
         <w:rPr>
           <w:rFonts w:cs="Arial"/>
@@ -3932,7 +3774,7 @@
         </w:rPr>
         <w:t>si proyek</w:t>
       </w:r>
-      <w:bookmarkEnd w:id="6"/>
+      <w:bookmarkEnd w:id="7"/>
       <w:r>
         <w:rPr>
           <w:rFonts w:cs="Arial"/>
@@ -3982,21 +3824,7 @@
           <w:rFonts w:ascii="Arial" w:hAnsi="Arial" w:cs="Arial"/>
         </w:rPr>
         <w:tab/>
-        <w:t xml:space="preserve">Sistem ini nantinya </w:t>
-      </w:r>
-      <w:proofErr w:type="gramStart"/>
-      <w:r>
-        <w:rPr>
-          <w:rFonts w:ascii="Arial" w:hAnsi="Arial" w:cs="Arial"/>
-        </w:rPr>
-        <w:t>akan</w:t>
-      </w:r>
-      <w:proofErr w:type="gramEnd"/>
-      <w:r>
-        <w:rPr>
-          <w:rFonts w:ascii="Arial" w:hAnsi="Arial" w:cs="Arial"/>
-        </w:rPr>
-        <w:t xml:space="preserve"> memberikan hasil yang bermanfaat dan membantu mengoptimalkan kinerja dari bagian akademik dalam pengarsipan</w:t>
+        <w:t>Sistem ini nantinya akan memberikan hasil yang bermanfaat dan membantu mengoptimalkan kinerja dari bagian akademik dalam pengarsipan</w:t>
       </w:r>
       <w:r>
         <w:rPr>
@@ -4008,20 +3836,62 @@
     <w:p>
       <w:pPr>
         <w:pStyle w:val="ListParagraph"/>
+        <w:numPr>
+          <w:ilvl w:val="6"/>
+          <w:numId w:val="7"/>
+        </w:numPr>
         <w:spacing w:line="360" w:lineRule="auto"/>
-        <w:rPr>
-          <w:rFonts w:ascii="Arial" w:hAnsi="Arial" w:cs="Arial"/>
-        </w:rPr>
-      </w:pPr>
+        <w:ind w:left="1080"/>
+        <w:rPr>
+          <w:rFonts w:ascii="Arial" w:hAnsi="Arial" w:cs="Arial"/>
+        </w:rPr>
+      </w:pPr>
+      <w:r>
+        <w:rPr>
+          <w:rFonts w:ascii="Arial" w:hAnsi="Arial" w:cs="Arial"/>
+        </w:rPr>
+        <w:t>Mempercepat proses surat menyurat masuk dan keluar di bagian administrasi</w:t>
+      </w:r>
     </w:p>
     <w:p>
       <w:pPr>
         <w:pStyle w:val="ListParagraph"/>
+        <w:numPr>
+          <w:ilvl w:val="6"/>
+          <w:numId w:val="7"/>
+        </w:numPr>
         <w:spacing w:line="360" w:lineRule="auto"/>
-        <w:rPr>
-          <w:rFonts w:ascii="Arial" w:hAnsi="Arial" w:cs="Arial"/>
-        </w:rPr>
-      </w:pPr>
+        <w:ind w:left="1080"/>
+        <w:rPr>
+          <w:rFonts w:ascii="Arial" w:hAnsi="Arial" w:cs="Arial"/>
+        </w:rPr>
+      </w:pPr>
+      <w:r>
+        <w:rPr>
+          <w:rFonts w:ascii="Arial" w:hAnsi="Arial" w:cs="Arial"/>
+        </w:rPr>
+        <w:t>Kemudahan akses menggunakan tablet, smartphone, PC, Laptop.</w:t>
+      </w:r>
+    </w:p>
+    <w:p>
+      <w:pPr>
+        <w:pStyle w:val="ListParagraph"/>
+        <w:numPr>
+          <w:ilvl w:val="6"/>
+          <w:numId w:val="7"/>
+        </w:numPr>
+        <w:spacing w:line="360" w:lineRule="auto"/>
+        <w:ind w:left="1080"/>
+        <w:rPr>
+          <w:rFonts w:ascii="Arial" w:hAnsi="Arial" w:cs="Arial"/>
+        </w:rPr>
+      </w:pPr>
+      <w:r>
+        <w:rPr>
+          <w:rFonts w:ascii="Arial" w:hAnsi="Arial" w:cs="Arial"/>
+        </w:rPr>
+        <w:t>Memudahkan pencarian data yang telah terarsip</w:t>
+      </w:r>
     </w:p>
     <w:p>
       <w:pPr>
@@ -4058,14 +3928,14 @@
           <w:szCs w:val="20"/>
         </w:rPr>
       </w:pPr>
-      <w:bookmarkStart w:id="7" w:name="_Toc424046710"/>
+      <w:bookmarkStart w:id="8" w:name="_Toc424046710"/>
       <w:r>
         <w:rPr>
           <w:rFonts w:cs="Arial"/>
         </w:rPr>
         <w:t>Pendekatan Proyek</w:t>
       </w:r>
-      <w:bookmarkEnd w:id="7"/>
+      <w:bookmarkEnd w:id="8"/>
     </w:p>
     <w:p>
       <w:pPr>
@@ -4080,14 +3950,14 @@
           <w:szCs w:val="20"/>
         </w:rPr>
       </w:pPr>
-      <w:bookmarkStart w:id="8" w:name="_Toc424046711"/>
+      <w:bookmarkStart w:id="9" w:name="_Toc424046711"/>
       <w:r>
         <w:rPr>
           <w:rFonts w:cs="Arial"/>
         </w:rPr>
         <w:t>Feasibility (Kelayakan)</w:t>
       </w:r>
-      <w:bookmarkEnd w:id="8"/>
+      <w:bookmarkEnd w:id="9"/>
       <w:r>
         <w:rPr>
           <w:rFonts w:cs="Arial"/>
@@ -4111,7 +3981,7 @@
           <w:b w:val="0"/>
         </w:rPr>
       </w:pPr>
-      <w:bookmarkStart w:id="9" w:name="_Toc424046712"/>
+      <w:bookmarkStart w:id="10" w:name="_Toc424046712"/>
       <w:r>
         <w:rPr>
           <w:rFonts w:cs="Arial"/>
@@ -4124,7 +3994,7 @@
         </w:rPr>
         <w:t>Ekonomi</w:t>
       </w:r>
-      <w:bookmarkEnd w:id="9"/>
+      <w:bookmarkEnd w:id="10"/>
     </w:p>
     <w:p>
       <w:pPr>
@@ -4150,21 +4020,7 @@
         <w:rPr>
           <w:rFonts w:ascii="Arial" w:hAnsi="Arial" w:cs="Arial"/>
         </w:rPr>
-        <w:t xml:space="preserve">Pengembangan suatu sistem informasi membutuhkan sumber-sumber daya yang ada pada lingkungan sebuah organisasi/institusi. Sebagai hasilnya, sistem informasi yang baru diharapkan </w:t>
-      </w:r>
-      <w:proofErr w:type="gramStart"/>
-      <w:r>
-        <w:rPr>
-          <w:rFonts w:ascii="Arial" w:hAnsi="Arial" w:cs="Arial"/>
-        </w:rPr>
-        <w:t>akan</w:t>
-      </w:r>
-      <w:proofErr w:type="gramEnd"/>
-      <w:r>
-        <w:rPr>
-          <w:rFonts w:ascii="Arial" w:hAnsi="Arial" w:cs="Arial"/>
-        </w:rPr>
-        <w:t xml:space="preserve"> memberikan manfaat-manfaat dan keuntungan-keuntungan yang dapat digunakakn oleh organisasi tersebut untuk menjalankan proses bisnis. Jika manfaat yang diharapkan lebih kecil dari sumber-sumber daya yang dikeluarkan, maka sistem informasi yang baru ini dikatakan tidak bernilai atau tidak layak. Oleh karena itu, sebelum sebuah sistem informasi dikembangkan, maka perlu dihitung kelayakan ekonomisnya, dengan teknik analisis biaya. Adapun tabel rincian dan manfaat untuk pengembangan Sistem Informasi Agendaris Surat dan Notifikasi adalah sebagai berikut: </w:t>
+        <w:t xml:space="preserve">Pengembangan suatu sistem informasi membutuhkan sumber-sumber daya yang ada pada lingkungan sebuah organisasi/institusi. Sebagai hasilnya, sistem informasi yang baru diharapkan akan memberikan manfaat-manfaat dan keuntungan-keuntungan yang dapat digunakakn oleh organisasi tersebut untuk menjalankan proses bisnis. Jika manfaat yang diharapkan lebih kecil dari sumber-sumber daya yang dikeluarkan, maka sistem informasi yang baru ini dikatakan tidak bernilai atau tidak layak. Oleh karena itu, sebelum sebuah sistem informasi dikembangkan, maka perlu dihitung kelayakan ekonomisnya, dengan teknik analisis biaya. Adapun tabel rincian dan manfaat untuk pengembangan Sistem Informasi Agendaris Surat dan Notifikasi adalah sebagai berikut: </w:t>
       </w:r>
     </w:p>
     <w:tbl>
@@ -5838,25 +5694,7 @@
           <w:sz w:val="20"/>
           <w:szCs w:val="20"/>
         </w:rPr>
-        <w:t xml:space="preserve">Perhitungan ROI (Return </w:t>
-      </w:r>
-      <w:proofErr w:type="gramStart"/>
-      <w:r>
-        <w:rPr>
-          <w:rFonts w:ascii="Arial" w:hAnsi="Arial" w:cs="Arial"/>
-          <w:sz w:val="20"/>
-          <w:szCs w:val="20"/>
-        </w:rPr>
-        <w:t>Of</w:t>
-      </w:r>
-      <w:proofErr w:type="gramEnd"/>
-      <w:r>
-        <w:rPr>
-          <w:rFonts w:ascii="Arial" w:hAnsi="Arial" w:cs="Arial"/>
-          <w:sz w:val="20"/>
-          <w:szCs w:val="20"/>
-        </w:rPr>
-        <w:t xml:space="preserve"> Investment)</w:t>
+        <w:t>Perhitungan ROI (Return Of Investment)</w:t>
       </w:r>
     </w:p>
     <w:p>
@@ -5977,14 +5815,14 @@
           <w:rFonts w:cs="Arial"/>
         </w:rPr>
       </w:pPr>
-      <w:bookmarkStart w:id="10" w:name="_Toc424046713"/>
+      <w:bookmarkStart w:id="11" w:name="_Toc424046713"/>
       <w:r>
         <w:rPr>
           <w:rFonts w:cs="Arial"/>
         </w:rPr>
         <w:t>Aspek Operasional</w:t>
       </w:r>
-      <w:bookmarkEnd w:id="10"/>
+      <w:bookmarkEnd w:id="11"/>
     </w:p>
     <w:p>
       <w:pPr>
@@ -6019,19 +5857,11 @@
           <w:rFonts w:ascii="Arial" w:hAnsi="Arial" w:cs="Arial"/>
         </w:rPr>
       </w:pPr>
-      <w:proofErr w:type="gramStart"/>
-      <w:r>
-        <w:rPr>
-          <w:rFonts w:ascii="Arial" w:hAnsi="Arial" w:cs="Arial"/>
-        </w:rPr>
-        <w:t>Performance :</w:t>
-      </w:r>
-      <w:proofErr w:type="gramEnd"/>
-      <w:r>
-        <w:rPr>
-          <w:rFonts w:ascii="Arial" w:hAnsi="Arial" w:cs="Arial"/>
-        </w:rPr>
-        <w:t xml:space="preserve"> Sistem ini dapat memberikan throughput dan waktu respons yang cukup.</w:t>
+      <w:r>
+        <w:rPr>
+          <w:rFonts w:ascii="Arial" w:hAnsi="Arial" w:cs="Arial"/>
+        </w:rPr>
+        <w:t>Performance : Sistem ini dapat memberikan throughput dan waktu respons yang cukup.</w:t>
       </w:r>
     </w:p>
     <w:p>
@@ -6046,19 +5876,11 @@
           <w:rFonts w:ascii="Arial" w:hAnsi="Arial" w:cs="Arial"/>
         </w:rPr>
       </w:pPr>
-      <w:proofErr w:type="gramStart"/>
-      <w:r>
-        <w:rPr>
-          <w:rFonts w:ascii="Arial" w:hAnsi="Arial" w:cs="Arial"/>
-        </w:rPr>
-        <w:t>Information :</w:t>
-      </w:r>
-      <w:proofErr w:type="gramEnd"/>
-      <w:r>
-        <w:rPr>
-          <w:rFonts w:ascii="Arial" w:hAnsi="Arial" w:cs="Arial"/>
-        </w:rPr>
-        <w:t xml:space="preserve"> Sistem ini menyediakan informasi terhormat yang tepat waktu, saling terkait, akurat dan berguna bagi staff administrasi.</w:t>
+      <w:r>
+        <w:rPr>
+          <w:rFonts w:ascii="Arial" w:hAnsi="Arial" w:cs="Arial"/>
+        </w:rPr>
+        <w:t>Information : Sistem ini menyediakan informasi terhormat yang tepat waktu, saling terkait, akurat dan berguna bagi staff administrasi.</w:t>
       </w:r>
     </w:p>
     <w:p>
@@ -6073,19 +5895,11 @@
           <w:rFonts w:ascii="Arial" w:hAnsi="Arial" w:cs="Arial"/>
         </w:rPr>
       </w:pPr>
-      <w:proofErr w:type="gramStart"/>
-      <w:r>
-        <w:rPr>
-          <w:rFonts w:ascii="Arial" w:hAnsi="Arial" w:cs="Arial"/>
-        </w:rPr>
-        <w:t>Economy :</w:t>
-      </w:r>
-      <w:proofErr w:type="gramEnd"/>
-      <w:r>
-        <w:rPr>
-          <w:rFonts w:ascii="Arial" w:hAnsi="Arial" w:cs="Arial"/>
-        </w:rPr>
-        <w:t xml:space="preserve"> Sistem ini menawarkan tingkat dan kapasitas pelayanan yang memadai untuk mengurangi biaya operasional.</w:t>
+      <w:r>
+        <w:rPr>
+          <w:rFonts w:ascii="Arial" w:hAnsi="Arial" w:cs="Arial"/>
+        </w:rPr>
+        <w:t>Economy : Sistem ini menawarkan tingkat dan kapasitas pelayanan yang memadai untuk mengurangi biaya operasional.</w:t>
       </w:r>
     </w:p>
     <w:p>
@@ -6100,19 +5914,11 @@
           <w:rFonts w:ascii="Arial" w:hAnsi="Arial" w:cs="Arial"/>
         </w:rPr>
       </w:pPr>
-      <w:proofErr w:type="gramStart"/>
-      <w:r>
-        <w:rPr>
-          <w:rFonts w:ascii="Arial" w:hAnsi="Arial" w:cs="Arial"/>
-        </w:rPr>
-        <w:t>Control :</w:t>
-      </w:r>
-      <w:proofErr w:type="gramEnd"/>
-      <w:r>
-        <w:rPr>
-          <w:rFonts w:ascii="Arial" w:hAnsi="Arial" w:cs="Arial"/>
-        </w:rPr>
-        <w:t xml:space="preserve"> Sistem ini dapat mengcontrol dan mengkategorikan type surat.</w:t>
+      <w:r>
+        <w:rPr>
+          <w:rFonts w:ascii="Arial" w:hAnsi="Arial" w:cs="Arial"/>
+        </w:rPr>
+        <w:t>Control : Sistem ini dapat mengcontrol dan mengkategorikan type surat.</w:t>
       </w:r>
     </w:p>
     <w:p>
@@ -6127,19 +5933,11 @@
           <w:rFonts w:ascii="Arial" w:hAnsi="Arial" w:cs="Arial"/>
         </w:rPr>
       </w:pPr>
-      <w:proofErr w:type="gramStart"/>
-      <w:r>
-        <w:rPr>
-          <w:rFonts w:ascii="Arial" w:hAnsi="Arial" w:cs="Arial"/>
-        </w:rPr>
-        <w:t>Efficiency :</w:t>
-      </w:r>
-      <w:proofErr w:type="gramEnd"/>
-      <w:r>
-        <w:rPr>
-          <w:rFonts w:ascii="Arial" w:hAnsi="Arial" w:cs="Arial"/>
-        </w:rPr>
-        <w:t xml:space="preserve"> Sistem ini menggunakan teknologi yang dapat dijalankan secara mobile sehingga dapat menghemat waktu dan tempat pengerjaan.</w:t>
+      <w:r>
+        <w:rPr>
+          <w:rFonts w:ascii="Arial" w:hAnsi="Arial" w:cs="Arial"/>
+        </w:rPr>
+        <w:t>Efficiency : Sistem ini menggunakan teknologi yang dapat dijalankan secara mobile sehingga dapat menghemat waktu dan tempat pengerjaan.</w:t>
       </w:r>
     </w:p>
     <w:p>
@@ -6154,20 +5952,12 @@
           <w:rFonts w:ascii="Arial" w:hAnsi="Arial" w:cs="Arial"/>
         </w:rPr>
       </w:pPr>
-      <w:proofErr w:type="gramStart"/>
       <w:r>
         <w:rPr>
           <w:rFonts w:ascii="Arial" w:hAnsi="Arial" w:cs="Arial"/>
         </w:rPr>
         <w:lastRenderedPageBreak/>
-        <w:t>Service :</w:t>
-      </w:r>
-      <w:proofErr w:type="gramEnd"/>
-      <w:r>
-        <w:rPr>
-          <w:rFonts w:ascii="Arial" w:hAnsi="Arial" w:cs="Arial"/>
-        </w:rPr>
-        <w:t xml:space="preserve"> Sistem ini menyediakan layanan yang diinginkan dan andal pada siapa saja.</w:t>
+        <w:t>Service : Sistem ini menyediakan layanan yang diinginkan dan andal pada siapa saja.</w:t>
       </w:r>
     </w:p>
     <w:p>
@@ -6182,14 +5972,14 @@
           <w:rFonts w:cs="Arial"/>
         </w:rPr>
       </w:pPr>
-      <w:bookmarkStart w:id="11" w:name="_Toc424046714"/>
+      <w:bookmarkStart w:id="12" w:name="_Toc424046714"/>
       <w:r>
         <w:rPr>
           <w:rFonts w:cs="Arial"/>
         </w:rPr>
         <w:t>Aspek Teknikal</w:t>
       </w:r>
-      <w:bookmarkEnd w:id="11"/>
+      <w:bookmarkEnd w:id="12"/>
     </w:p>
     <w:p>
       <w:pPr>
@@ -6351,7 +6141,7 @@
           <w:rFonts w:cs="Arial"/>
         </w:rPr>
       </w:pPr>
-      <w:bookmarkStart w:id="12" w:name="_Toc424046715"/>
+      <w:bookmarkStart w:id="13" w:name="_Toc424046715"/>
       <w:r>
         <w:rPr>
           <w:rFonts w:cs="Arial"/>
@@ -6364,7 +6154,7 @@
         </w:rPr>
         <w:t>Hukum</w:t>
       </w:r>
-      <w:bookmarkEnd w:id="12"/>
+      <w:bookmarkEnd w:id="13"/>
     </w:p>
     <w:p>
       <w:pPr>
@@ -8081,20 +7871,12 @@
         <w:ind w:left="2160"/>
       </w:pPr>
       <w:r>
-        <w:t xml:space="preserve">Tabel 3. Waktu yang diharapkan dari proyek </w:t>
-      </w:r>
-      <w:proofErr w:type="gramStart"/>
-      <w:r>
-        <w:t>( Expected</w:t>
-      </w:r>
-      <w:proofErr w:type="gramEnd"/>
-      <w:r>
-        <w:t xml:space="preserve"> Time ) ET</w:t>
+        <w:t>Tabel 3. Waktu yang diharapkan dari proyek ( Expected Time ) ET</w:t>
       </w:r>
     </w:p>
     <w:tbl>
       <w:tblPr>
-        <w:tblW w:w="9920" w:type="dxa"/>
+        <w:tblW w:w="8995" w:type="dxa"/>
         <w:tblInd w:w="113" w:type="dxa"/>
         <w:tblLook w:val="04A0" w:firstRow="1" w:lastRow="0" w:firstColumn="1" w:lastColumn="0" w:noHBand="0" w:noVBand="1"/>
       </w:tblPr>
@@ -8104,7 +7886,7 @@
         <w:gridCol w:w="1900"/>
         <w:gridCol w:w="1940"/>
         <w:gridCol w:w="1820"/>
-        <w:gridCol w:w="2740"/>
+        <w:gridCol w:w="1720"/>
       </w:tblGrid>
       <w:tr>
         <w:trPr>
@@ -8112,7 +7894,7 @@
         </w:trPr>
         <w:tc>
           <w:tcPr>
-            <w:tcW w:w="380" w:type="dxa"/>
+            <w:tcW w:w="475" w:type="dxa"/>
             <w:tcBorders>
               <w:top w:val="single" w:sz="4" w:space="0" w:color="auto"/>
               <w:left w:val="single" w:sz="4" w:space="0" w:color="auto"/>
@@ -8268,7 +8050,7 @@
         </w:tc>
         <w:tc>
           <w:tcPr>
-            <w:tcW w:w="2740" w:type="dxa"/>
+            <w:tcW w:w="1720" w:type="dxa"/>
             <w:tcBorders>
               <w:top w:val="single" w:sz="4" w:space="0" w:color="auto"/>
               <w:left w:val="nil"/>
@@ -8283,6 +8065,7 @@
           <w:p>
             <w:pPr>
               <w:spacing w:after="0" w:line="240" w:lineRule="auto"/>
+              <w:ind w:right="12"/>
               <w:rPr>
                 <w:rFonts w:ascii="Calibri" w:eastAsia="Times New Roman" w:hAnsi="Calibri" w:cs="Times New Roman"/>
                 <w:color w:val="000000"/>
@@ -8304,7 +8087,7 @@
         </w:trPr>
         <w:tc>
           <w:tcPr>
-            <w:tcW w:w="380" w:type="dxa"/>
+            <w:tcW w:w="475" w:type="dxa"/>
             <w:tcBorders>
               <w:top w:val="nil"/>
               <w:left w:val="single" w:sz="4" w:space="0" w:color="auto"/>
@@ -8462,7 +8245,7 @@
         </w:tc>
         <w:tc>
           <w:tcPr>
-            <w:tcW w:w="2740" w:type="dxa"/>
+            <w:tcW w:w="1720" w:type="dxa"/>
             <w:tcBorders>
               <w:top w:val="nil"/>
               <w:left w:val="nil"/>
@@ -8499,7 +8282,7 @@
         </w:trPr>
         <w:tc>
           <w:tcPr>
-            <w:tcW w:w="380" w:type="dxa"/>
+            <w:tcW w:w="475" w:type="dxa"/>
             <w:tcBorders>
               <w:top w:val="nil"/>
               <w:left w:val="single" w:sz="4" w:space="0" w:color="auto"/>
@@ -8657,7 +8440,7 @@
         </w:tc>
         <w:tc>
           <w:tcPr>
-            <w:tcW w:w="2740" w:type="dxa"/>
+            <w:tcW w:w="1720" w:type="dxa"/>
             <w:tcBorders>
               <w:top w:val="nil"/>
               <w:left w:val="nil"/>
@@ -8694,7 +8477,7 @@
         </w:trPr>
         <w:tc>
           <w:tcPr>
-            <w:tcW w:w="380" w:type="dxa"/>
+            <w:tcW w:w="475" w:type="dxa"/>
             <w:tcBorders>
               <w:top w:val="nil"/>
               <w:left w:val="single" w:sz="4" w:space="0" w:color="auto"/>
@@ -8852,7 +8635,7 @@
         </w:tc>
         <w:tc>
           <w:tcPr>
-            <w:tcW w:w="2740" w:type="dxa"/>
+            <w:tcW w:w="1720" w:type="dxa"/>
             <w:tcBorders>
               <w:top w:val="nil"/>
               <w:left w:val="nil"/>
@@ -8889,7 +8672,7 @@
         </w:trPr>
         <w:tc>
           <w:tcPr>
-            <w:tcW w:w="380" w:type="dxa"/>
+            <w:tcW w:w="475" w:type="dxa"/>
             <w:tcBorders>
               <w:top w:val="nil"/>
               <w:left w:val="single" w:sz="4" w:space="0" w:color="auto"/>
@@ -9047,7 +8830,7 @@
         </w:tc>
         <w:tc>
           <w:tcPr>
-            <w:tcW w:w="2740" w:type="dxa"/>
+            <w:tcW w:w="1720" w:type="dxa"/>
             <w:tcBorders>
               <w:top w:val="nil"/>
               <w:left w:val="nil"/>
@@ -9084,7 +8867,7 @@
         </w:trPr>
         <w:tc>
           <w:tcPr>
-            <w:tcW w:w="380" w:type="dxa"/>
+            <w:tcW w:w="475" w:type="dxa"/>
             <w:tcBorders>
               <w:top w:val="nil"/>
               <w:left w:val="single" w:sz="4" w:space="0" w:color="auto"/>
@@ -9242,7 +9025,7 @@
         </w:tc>
         <w:tc>
           <w:tcPr>
-            <w:tcW w:w="2740" w:type="dxa"/>
+            <w:tcW w:w="1720" w:type="dxa"/>
             <w:tcBorders>
               <w:top w:val="nil"/>
               <w:left w:val="nil"/>
@@ -9279,7 +9062,7 @@
         </w:trPr>
         <w:tc>
           <w:tcPr>
-            <w:tcW w:w="380" w:type="dxa"/>
+            <w:tcW w:w="475" w:type="dxa"/>
             <w:tcBorders>
               <w:top w:val="nil"/>
               <w:left w:val="single" w:sz="4" w:space="0" w:color="auto"/>
@@ -9437,7 +9220,7 @@
         </w:tc>
         <w:tc>
           <w:tcPr>
-            <w:tcW w:w="2740" w:type="dxa"/>
+            <w:tcW w:w="1720" w:type="dxa"/>
             <w:tcBorders>
               <w:top w:val="nil"/>
               <w:left w:val="nil"/>
@@ -9474,7 +9257,7 @@
         </w:trPr>
         <w:tc>
           <w:tcPr>
-            <w:tcW w:w="380" w:type="dxa"/>
+            <w:tcW w:w="475" w:type="dxa"/>
             <w:tcBorders>
               <w:top w:val="nil"/>
               <w:left w:val="single" w:sz="4" w:space="0" w:color="auto"/>
@@ -9632,7 +9415,7 @@
         </w:tc>
         <w:tc>
           <w:tcPr>
-            <w:tcW w:w="2740" w:type="dxa"/>
+            <w:tcW w:w="1720" w:type="dxa"/>
             <w:tcBorders>
               <w:top w:val="nil"/>
               <w:left w:val="nil"/>
@@ -9669,7 +9452,7 @@
         </w:trPr>
         <w:tc>
           <w:tcPr>
-            <w:tcW w:w="380" w:type="dxa"/>
+            <w:tcW w:w="475" w:type="dxa"/>
             <w:tcBorders>
               <w:top w:val="nil"/>
               <w:left w:val="single" w:sz="4" w:space="0" w:color="auto"/>
@@ -9827,7 +9610,7 @@
         </w:tc>
         <w:tc>
           <w:tcPr>
-            <w:tcW w:w="2740" w:type="dxa"/>
+            <w:tcW w:w="1720" w:type="dxa"/>
             <w:tcBorders>
               <w:top w:val="nil"/>
               <w:left w:val="nil"/>
@@ -9864,7 +9647,7 @@
         </w:trPr>
         <w:tc>
           <w:tcPr>
-            <w:tcW w:w="380" w:type="dxa"/>
+            <w:tcW w:w="475" w:type="dxa"/>
             <w:tcBorders>
               <w:top w:val="nil"/>
               <w:left w:val="single" w:sz="4" w:space="0" w:color="auto"/>
@@ -10022,7 +9805,7 @@
         </w:tc>
         <w:tc>
           <w:tcPr>
-            <w:tcW w:w="2740" w:type="dxa"/>
+            <w:tcW w:w="1720" w:type="dxa"/>
             <w:tcBorders>
               <w:top w:val="nil"/>
               <w:left w:val="nil"/>
@@ -10059,7 +9842,7 @@
         </w:trPr>
         <w:tc>
           <w:tcPr>
-            <w:tcW w:w="380" w:type="dxa"/>
+            <w:tcW w:w="475" w:type="dxa"/>
             <w:tcBorders>
               <w:top w:val="nil"/>
               <w:left w:val="single" w:sz="4" w:space="0" w:color="auto"/>
@@ -10217,7 +10000,7 @@
         </w:tc>
         <w:tc>
           <w:tcPr>
-            <w:tcW w:w="2740" w:type="dxa"/>
+            <w:tcW w:w="1720" w:type="dxa"/>
             <w:tcBorders>
               <w:top w:val="nil"/>
               <w:left w:val="nil"/>
@@ -10254,7 +10037,7 @@
         </w:trPr>
         <w:tc>
           <w:tcPr>
-            <w:tcW w:w="380" w:type="dxa"/>
+            <w:tcW w:w="475" w:type="dxa"/>
             <w:tcBorders>
               <w:top w:val="nil"/>
               <w:left w:val="single" w:sz="4" w:space="0" w:color="auto"/>
@@ -10412,7 +10195,7 @@
         </w:tc>
         <w:tc>
           <w:tcPr>
-            <w:tcW w:w="2740" w:type="dxa"/>
+            <w:tcW w:w="1720" w:type="dxa"/>
             <w:tcBorders>
               <w:top w:val="nil"/>
               <w:left w:val="nil"/>
@@ -10449,7 +10232,7 @@
         </w:trPr>
         <w:tc>
           <w:tcPr>
-            <w:tcW w:w="380" w:type="dxa"/>
+            <w:tcW w:w="475" w:type="dxa"/>
             <w:tcBorders>
               <w:top w:val="nil"/>
               <w:left w:val="single" w:sz="4" w:space="0" w:color="auto"/>
@@ -10607,7 +10390,7 @@
         </w:tc>
         <w:tc>
           <w:tcPr>
-            <w:tcW w:w="2740" w:type="dxa"/>
+            <w:tcW w:w="1720" w:type="dxa"/>
             <w:tcBorders>
               <w:top w:val="nil"/>
               <w:left w:val="nil"/>
@@ -10655,687 +10438,19 @@
           <w:rFonts w:cs="Arial"/>
         </w:rPr>
       </w:pPr>
-      <w:bookmarkStart w:id="13" w:name="_Toc424046716"/>
+      <w:bookmarkStart w:id="14" w:name="_Toc424046716"/>
       <w:r>
         <w:rPr>
           <w:rFonts w:cs="Arial"/>
         </w:rPr>
         <w:t>Penjadwalan</w:t>
       </w:r>
-      <w:bookmarkEnd w:id="13"/>
-    </w:p>
-    <w:p/>
+      <w:bookmarkEnd w:id="14"/>
+    </w:p>
     <w:p>
       <w:pPr>
         <w:ind w:left="1440"/>
       </w:pPr>
-      <w:bookmarkStart w:id="14" w:name="_GoBack"/>
-      <w:bookmarkEnd w:id="14"/>
-    </w:p>
-    <w:p>
-      <w:pPr>
-        <w:pStyle w:val="Heading2"/>
-        <w:numPr>
-          <w:ilvl w:val="1"/>
-          <w:numId w:val="5"/>
-        </w:numPr>
-        <w:rPr>
-          <w:rFonts w:cs="Arial"/>
-        </w:rPr>
-      </w:pPr>
-      <w:bookmarkStart w:id="15" w:name="_Toc424046717"/>
-      <w:r>
-        <w:rPr>
-          <w:rFonts w:cs="Arial"/>
-        </w:rPr>
-        <w:t>Pemikiran Teoritis</w:t>
-      </w:r>
-      <w:bookmarkEnd w:id="15"/>
-    </w:p>
-    <w:p>
-      <w:pPr>
-        <w:ind w:left="1440"/>
-        <w:rPr>
-          <w:rFonts w:ascii="Arial" w:hAnsi="Arial" w:cs="Arial"/>
-        </w:rPr>
-      </w:pPr>
-      <w:r>
-        <w:rPr>
-          <w:rFonts w:ascii="Arial" w:hAnsi="Arial" w:cs="Arial"/>
-        </w:rPr>
-        <w:t>Manajemen organisasi memerlukan pengambilan keputusan, baik dalam operasional sehari – hari, maupun dalam perencanaan strategis ke masa depan. Proses pengambilan keputusan harus dilandasi oleh data dan informasi yang tepat waktu dan tepat isi agar keputusan yang diambil tepat sasaran. Informasi diperoleh dari pengolahan data, dan pengolahan data dilaksanakan oleh system informasi dengan dukungan teknologi informasi.</w:t>
-      </w:r>
-      <w:r>
-        <w:rPr>
-          <w:rFonts w:ascii="Arial" w:hAnsi="Arial" w:cs="Arial"/>
-        </w:rPr>
-        <w:br/>
-      </w:r>
-    </w:p>
-    <w:p>
-      <w:pPr>
-        <w:ind w:left="1440"/>
-        <w:rPr>
-          <w:rFonts w:ascii="Arial" w:hAnsi="Arial" w:cs="Arial"/>
-        </w:rPr>
-      </w:pPr>
-    </w:p>
-    <w:p>
-      <w:pPr>
-        <w:ind w:left="1440"/>
-        <w:rPr>
-          <w:rFonts w:ascii="Arial" w:hAnsi="Arial" w:cs="Arial"/>
-        </w:rPr>
-      </w:pPr>
-      <w:r>
-        <w:rPr>
-          <w:rFonts w:ascii="Arial" w:hAnsi="Arial" w:cs="Arial"/>
-        </w:rPr>
-        <w:br/>
-        <w:t>Komponen dari teknologi informasi antara lain</w:t>
-      </w:r>
-      <w:proofErr w:type="gramStart"/>
-      <w:r>
-        <w:rPr>
-          <w:rFonts w:ascii="Arial" w:hAnsi="Arial" w:cs="Arial"/>
-        </w:rPr>
-        <w:t>:</w:t>
-      </w:r>
-      <w:proofErr w:type="gramEnd"/>
-      <w:r>
-        <w:rPr>
-          <w:rFonts w:ascii="Arial" w:hAnsi="Arial" w:cs="Arial"/>
-        </w:rPr>
-        <w:br/>
-        <w:t>- Hardware</w:t>
-      </w:r>
-      <w:r>
-        <w:rPr>
-          <w:rFonts w:ascii="Arial" w:hAnsi="Arial" w:cs="Arial"/>
-        </w:rPr>
-        <w:br/>
-        <w:t>- Software</w:t>
-      </w:r>
-      <w:r>
-        <w:rPr>
-          <w:rFonts w:ascii="Arial" w:hAnsi="Arial" w:cs="Arial"/>
-        </w:rPr>
-        <w:br/>
-      </w:r>
-      <w:r>
-        <w:rPr>
-          <w:rFonts w:ascii="Arial" w:hAnsi="Arial" w:cs="Arial"/>
-        </w:rPr>
-        <w:lastRenderedPageBreak/>
-        <w:t>- Brainware</w:t>
-      </w:r>
-      <w:r>
-        <w:rPr>
-          <w:rFonts w:ascii="Arial" w:hAnsi="Arial" w:cs="Arial"/>
-        </w:rPr>
-        <w:br/>
-      </w:r>
-    </w:p>
-    <w:p>
-      <w:pPr>
-        <w:ind w:left="1440"/>
-        <w:rPr>
-          <w:rFonts w:ascii="Arial" w:hAnsi="Arial" w:cs="Arial"/>
-        </w:rPr>
-      </w:pPr>
-      <w:r>
-        <w:rPr>
-          <w:rFonts w:ascii="Arial" w:hAnsi="Arial" w:cs="Arial"/>
-        </w:rPr>
-        <w:br/>
-      </w:r>
-      <w:r>
-        <w:rPr>
-          <w:rFonts w:ascii="Arial" w:hAnsi="Arial" w:cs="Arial"/>
-          <w:b/>
-        </w:rPr>
-        <w:t xml:space="preserve">Definisi: </w:t>
-      </w:r>
-      <w:r>
-        <w:rPr>
-          <w:rFonts w:ascii="Arial" w:hAnsi="Arial" w:cs="Arial"/>
-        </w:rPr>
-        <w:t>Framework dapat didefinisikan dalam berbagai cara</w:t>
-      </w:r>
-      <w:proofErr w:type="gramStart"/>
-      <w:r>
-        <w:rPr>
-          <w:rFonts w:ascii="Arial" w:hAnsi="Arial" w:cs="Arial"/>
-        </w:rPr>
-        <w:t>:</w:t>
-      </w:r>
-      <w:proofErr w:type="gramEnd"/>
-      <w:r>
-        <w:rPr>
-          <w:rFonts w:ascii="Arial" w:hAnsi="Arial" w:cs="Arial"/>
-        </w:rPr>
-        <w:br/>
-        <w:t>-</w:t>
-      </w:r>
-      <w:r>
-        <w:rPr>
-          <w:rFonts w:ascii="Arial" w:hAnsi="Arial" w:cs="Arial"/>
-        </w:rPr>
-        <w:tab/>
-        <w:t>Suatu struktur konseptual dasar yang digunakan untuk memecahkan atau menangani suatu masalah kompleks</w:t>
-      </w:r>
-    </w:p>
-    <w:p>
-      <w:pPr>
-        <w:ind w:left="1440"/>
-        <w:rPr>
-          <w:rFonts w:ascii="Arial" w:hAnsi="Arial" w:cs="Arial"/>
-        </w:rPr>
-      </w:pPr>
-      <w:r>
-        <w:rPr>
-          <w:rFonts w:ascii="Arial" w:hAnsi="Arial" w:cs="Arial"/>
-        </w:rPr>
-        <w:t>-</w:t>
-      </w:r>
-      <w:r>
-        <w:rPr>
-          <w:rFonts w:ascii="Arial" w:hAnsi="Arial" w:cs="Arial"/>
-        </w:rPr>
-        <w:tab/>
-        <w:t xml:space="preserve">Sebuah software untuk memudahkan para programmer membuat aplikasi atau web yang isinya adalah berbagai fungsi, plugin, dan konsep sehingga membentuk suatu sistem tertentu. </w:t>
-      </w:r>
-    </w:p>
-    <w:p>
-      <w:pPr>
-        <w:ind w:left="1440"/>
-        <w:rPr>
-          <w:rFonts w:ascii="Arial" w:hAnsi="Arial" w:cs="Arial"/>
-        </w:rPr>
-      </w:pPr>
-      <w:r>
-        <w:rPr>
-          <w:rFonts w:ascii="Arial" w:hAnsi="Arial" w:cs="Arial"/>
-        </w:rPr>
-        <w:t>-</w:t>
-      </w:r>
-      <w:r>
-        <w:rPr>
-          <w:rFonts w:ascii="Arial" w:hAnsi="Arial" w:cs="Arial"/>
-        </w:rPr>
-        <w:tab/>
-        <w:t>Framework (kerangka kerja) PHP berbasis-komponen, berkinerja tinggi untuk pengembangan aplikasi Web berskala-besar.</w:t>
-      </w:r>
-    </w:p>
-    <w:p>
-      <w:pPr>
-        <w:pStyle w:val="Heading1"/>
-        <w:numPr>
-          <w:ilvl w:val="0"/>
-          <w:numId w:val="5"/>
-        </w:numPr>
-        <w:rPr>
-          <w:rFonts w:cs="Arial"/>
-          <w:sz w:val="20"/>
-          <w:szCs w:val="20"/>
-        </w:rPr>
-      </w:pPr>
-      <w:bookmarkStart w:id="16" w:name="_Toc424046718"/>
-      <w:r>
-        <w:rPr>
-          <w:rFonts w:cs="Arial"/>
-        </w:rPr>
-        <w:t>Kerangka Penyelesaian</w:t>
-      </w:r>
-      <w:bookmarkEnd w:id="16"/>
-    </w:p>
-    <w:p>
-      <w:pPr>
-        <w:pStyle w:val="Heading2"/>
-        <w:numPr>
-          <w:ilvl w:val="1"/>
-          <w:numId w:val="5"/>
-        </w:numPr>
-        <w:rPr>
-          <w:rFonts w:cs="Arial"/>
-        </w:rPr>
-      </w:pPr>
-      <w:bookmarkStart w:id="17" w:name="_Toc424046719"/>
-      <w:r>
-        <w:rPr>
-          <w:rFonts w:cs="Arial"/>
-        </w:rPr>
-        <w:t>Model dan Konsepsi</w:t>
-      </w:r>
-      <w:bookmarkEnd w:id="17"/>
-    </w:p>
-    <w:p>
-      <w:pPr>
-        <w:ind w:left="1440"/>
-        <w:jc w:val="both"/>
-        <w:rPr>
-          <w:rFonts w:ascii="Arial" w:hAnsi="Arial" w:cs="Arial"/>
-        </w:rPr>
-      </w:pPr>
-      <w:r>
-        <w:rPr>
-          <w:rFonts w:ascii="Arial" w:hAnsi="Arial" w:cs="Arial"/>
-        </w:rPr>
-        <w:t>Alasan pemilihan CakePHP Framework sebagai sebuah kerangka kerja antara lai</w:t>
-      </w:r>
-      <w:r>
-        <w:rPr>
-          <w:rFonts w:ascii="Arial" w:hAnsi="Arial" w:cs="Arial"/>
-        </w:rPr>
-        <w:t>n karena CakePHP bersifat open s</w:t>
-      </w:r>
-      <w:r>
-        <w:rPr>
-          <w:rFonts w:ascii="Arial" w:hAnsi="Arial" w:cs="Arial"/>
-        </w:rPr>
-        <w:t xml:space="preserve">ource yang berlisensi MIT </w:t>
-      </w:r>
-      <w:r>
-        <w:rPr>
-          <w:rFonts w:ascii="Arial" w:hAnsi="Arial" w:cs="Arial"/>
-        </w:rPr>
-        <w:t>dimana framework ini sesuai untuk aplikasi komersil. CakePHP juga memiliki keamanan aplikasi yang cukup aman. Karena CakePHP memiliki fasilitas CSRF Protection dimana dapat menghindari atau menolak SQL Injection dan XSS Attack.</w:t>
-      </w:r>
-      <w:r>
-        <w:rPr>
-          <w:rFonts w:ascii="Arial" w:hAnsi="Arial" w:cs="Arial"/>
-        </w:rPr>
-        <w:br/>
-        <w:t xml:space="preserve">Dan alas an memilih MySQL sebagai sebuah DBMS (Data Base Management </w:t>
-      </w:r>
-      <w:proofErr w:type="gramStart"/>
-      <w:r>
-        <w:rPr>
-          <w:rFonts w:ascii="Arial" w:hAnsi="Arial" w:cs="Arial"/>
-        </w:rPr>
-        <w:t>System )</w:t>
-      </w:r>
-      <w:proofErr w:type="gramEnd"/>
-      <w:r>
-        <w:rPr>
-          <w:rFonts w:ascii="Arial" w:hAnsi="Arial" w:cs="Arial"/>
-        </w:rPr>
-        <w:t xml:space="preserve"> antara lain karena MySQL dapat bekerja platform manapun selain itu MySQL juga bersifat open source.</w:t>
-      </w:r>
-      <w:r>
-        <w:rPr>
-          <w:rFonts w:ascii="Arial" w:hAnsi="Arial" w:cs="Arial"/>
-        </w:rPr>
-        <w:tab/>
-      </w:r>
-      <w:r>
-        <w:rPr>
-          <w:rFonts w:ascii="Arial" w:hAnsi="Arial" w:cs="Arial"/>
-        </w:rPr>
-        <w:br/>
-      </w:r>
-      <w:r>
-        <w:rPr>
-          <w:rFonts w:ascii="Arial" w:hAnsi="Arial" w:cs="Arial"/>
-        </w:rPr>
-        <w:br/>
-        <w:t xml:space="preserve">Dalam merancang system ini </w:t>
-      </w:r>
-      <w:proofErr w:type="gramStart"/>
-      <w:r>
-        <w:rPr>
-          <w:rFonts w:ascii="Arial" w:hAnsi="Arial" w:cs="Arial"/>
-        </w:rPr>
-        <w:t>akan</w:t>
-      </w:r>
-      <w:proofErr w:type="gramEnd"/>
-      <w:r>
-        <w:rPr>
-          <w:rFonts w:ascii="Arial" w:hAnsi="Arial" w:cs="Arial"/>
-        </w:rPr>
-        <w:t xml:space="preserve"> menggunakan </w:t>
-      </w:r>
-      <w:r>
-        <w:rPr>
-          <w:rFonts w:ascii="Arial" w:hAnsi="Arial" w:cs="Arial"/>
-        </w:rPr>
-        <w:t>konsep</w:t>
-      </w:r>
-      <w:r>
-        <w:rPr>
-          <w:rFonts w:ascii="Arial" w:hAnsi="Arial" w:cs="Arial"/>
-        </w:rPr>
-        <w:t xml:space="preserve"> OOP atau Object Oriented Programming.</w:t>
-      </w:r>
-    </w:p>
-    <w:p>
-      <w:pPr>
-        <w:ind w:left="1440"/>
-        <w:rPr>
-          <w:rFonts w:ascii="Arial" w:hAnsi="Arial" w:cs="Arial"/>
-        </w:rPr>
-      </w:pPr>
-      <w:r>
-        <w:rPr>
-          <w:rFonts w:ascii="Arial" w:hAnsi="Arial" w:cs="Arial"/>
-        </w:rPr>
-        <w:t xml:space="preserve">Kelebihan dari penggunaan OOP ini </w:t>
-      </w:r>
-      <w:proofErr w:type="gramStart"/>
-      <w:r>
-        <w:rPr>
-          <w:rFonts w:ascii="Arial" w:hAnsi="Arial" w:cs="Arial"/>
-        </w:rPr>
-        <w:t>adalah :</w:t>
-      </w:r>
-      <w:proofErr w:type="gramEnd"/>
-    </w:p>
-    <w:p>
-      <w:pPr>
-        <w:pStyle w:val="ListParagraph"/>
-        <w:numPr>
-          <w:ilvl w:val="0"/>
-          <w:numId w:val="9"/>
-        </w:numPr>
-        <w:jc w:val="both"/>
-        <w:rPr>
-          <w:rFonts w:ascii="Arial" w:hAnsi="Arial" w:cs="Arial"/>
-        </w:rPr>
-      </w:pPr>
-      <w:r>
-        <w:rPr>
-          <w:rFonts w:ascii="Arial" w:hAnsi="Arial" w:cs="Arial"/>
-        </w:rPr>
-        <w:t>Konsep ini menyederhanakan kompleksitas dengan memungkinkan kita untuk mendefinisikan sebuah sistem besar dan kompleks menggunakan set yang lebih kecil dari objek yang saling terkait.</w:t>
-      </w:r>
-    </w:p>
-    <w:p>
-      <w:pPr>
-        <w:pStyle w:val="ListParagraph"/>
-        <w:numPr>
-          <w:ilvl w:val="0"/>
-          <w:numId w:val="9"/>
-        </w:numPr>
-        <w:jc w:val="both"/>
-        <w:rPr>
-          <w:rFonts w:ascii="Arial" w:hAnsi="Arial" w:cs="Arial"/>
-        </w:rPr>
-      </w:pPr>
-      <w:r>
-        <w:rPr>
-          <w:rFonts w:ascii="Arial" w:hAnsi="Arial" w:cs="Arial"/>
-        </w:rPr>
-        <w:t xml:space="preserve">Dengan merancang aplikasi menggunakan objek, berarti kita telah menerapkan permodelan yang mendekati kehidupan nyata. Hal ini memungkinkan desain program kita menjadi lebih </w:t>
-      </w:r>
-      <w:proofErr w:type="gramStart"/>
-      <w:r>
-        <w:rPr>
-          <w:rFonts w:ascii="Arial" w:hAnsi="Arial" w:cs="Arial"/>
-        </w:rPr>
-        <w:t>alamiah ,</w:t>
-      </w:r>
-      <w:proofErr w:type="gramEnd"/>
-      <w:r>
-        <w:rPr>
-          <w:rFonts w:ascii="Arial" w:hAnsi="Arial" w:cs="Arial"/>
-        </w:rPr>
-        <w:t xml:space="preserve"> yang memungkinkan kita untuk bekerja lebih intuitif.</w:t>
-      </w:r>
-    </w:p>
-    <w:p>
-      <w:pPr>
-        <w:ind w:left="1440"/>
-        <w:jc w:val="both"/>
-        <w:rPr>
-          <w:rFonts w:ascii="Arial" w:hAnsi="Arial" w:cs="Arial"/>
-        </w:rPr>
-      </w:pPr>
-      <w:r>
-        <w:rPr>
-          <w:rFonts w:ascii="Arial" w:hAnsi="Arial" w:cs="Arial"/>
-        </w:rPr>
-        <w:t xml:space="preserve">Menyangkut masalah keamanan, setiap password user </w:t>
-      </w:r>
-      <w:proofErr w:type="gramStart"/>
-      <w:r>
-        <w:rPr>
-          <w:rFonts w:ascii="Arial" w:hAnsi="Arial" w:cs="Arial"/>
-        </w:rPr>
-        <w:t>akan</w:t>
-      </w:r>
-      <w:proofErr w:type="gramEnd"/>
-      <w:r>
-        <w:rPr>
-          <w:rFonts w:ascii="Arial" w:hAnsi="Arial" w:cs="Arial"/>
-        </w:rPr>
-        <w:t xml:space="preserve"> di enkripsi menggunakan teknik Security Salt dimana sebuah kata random dalam methode Security Hashing. Hal ini untuk mencegah terjadi penyalahgunaan ID User yang dilakukan oleh Administrator Database.</w:t>
-      </w:r>
-    </w:p>
-    <w:p>
-      <w:pPr>
-        <w:ind w:left="1440"/>
-        <w:jc w:val="both"/>
-        <w:rPr>
-          <w:rFonts w:ascii="Arial" w:hAnsi="Arial" w:cs="Arial"/>
-        </w:rPr>
-      </w:pPr>
-    </w:p>
-    <w:p>
-      <w:pPr>
-        <w:ind w:left="1440"/>
-        <w:jc w:val="both"/>
-        <w:rPr>
-          <w:rFonts w:ascii="Arial" w:hAnsi="Arial" w:cs="Arial"/>
-        </w:rPr>
-      </w:pPr>
-    </w:p>
-    <w:p>
-      <w:pPr>
-        <w:pStyle w:val="Heading2"/>
-        <w:numPr>
-          <w:ilvl w:val="1"/>
-          <w:numId w:val="5"/>
-        </w:numPr>
-        <w:rPr>
-          <w:rFonts w:cs="Arial"/>
-        </w:rPr>
-      </w:pPr>
-      <w:bookmarkStart w:id="18" w:name="_Toc424046720"/>
-      <w:r>
-        <w:rPr>
-          <w:rFonts w:cs="Arial"/>
-        </w:rPr>
-        <w:t>Keluaran yang diharapkan</w:t>
-      </w:r>
-      <w:bookmarkEnd w:id="18"/>
-    </w:p>
-    <w:p>
-      <w:pPr>
-        <w:pStyle w:val="ListParagraph"/>
-        <w:ind w:left="1440"/>
-        <w:jc w:val="both"/>
-        <w:rPr>
-          <w:rFonts w:ascii="Arial" w:hAnsi="Arial" w:cs="Arial"/>
-          <w:b/>
-          <w:sz w:val="20"/>
-          <w:szCs w:val="20"/>
-        </w:rPr>
-      </w:pPr>
-      <w:r>
-        <w:rPr>
-          <w:rFonts w:ascii="Arial" w:hAnsi="Arial" w:cs="Arial"/>
-          <w:sz w:val="20"/>
-          <w:szCs w:val="20"/>
-        </w:rPr>
-        <w:t xml:space="preserve">Hasil akhir yang diharapkan dengan penggunaan </w:t>
-      </w:r>
-      <w:r>
-        <w:rPr>
-          <w:rFonts w:ascii="Arial" w:hAnsi="Arial" w:cs="Arial"/>
-          <w:sz w:val="20"/>
-          <w:szCs w:val="20"/>
-        </w:rPr>
-        <w:t>Sistem Informasi</w:t>
-      </w:r>
-      <w:r>
-        <w:rPr>
-          <w:rFonts w:ascii="Arial" w:hAnsi="Arial" w:cs="Arial"/>
-          <w:sz w:val="20"/>
-          <w:szCs w:val="20"/>
-        </w:rPr>
-        <w:t xml:space="preserve"> untuk </w:t>
-      </w:r>
-      <w:r>
-        <w:rPr>
-          <w:rFonts w:ascii="Arial" w:hAnsi="Arial" w:cs="Arial"/>
-          <w:sz w:val="20"/>
-          <w:szCs w:val="20"/>
-        </w:rPr>
-        <w:t xml:space="preserve">pengelolaan agendaris </w:t>
-      </w:r>
-      <w:proofErr w:type="gramStart"/>
-      <w:r>
-        <w:rPr>
-          <w:rFonts w:ascii="Arial" w:hAnsi="Arial" w:cs="Arial"/>
-          <w:sz w:val="20"/>
-          <w:szCs w:val="20"/>
-        </w:rPr>
-        <w:t>surat</w:t>
-      </w:r>
-      <w:proofErr w:type="gramEnd"/>
-      <w:r>
-        <w:rPr>
-          <w:rFonts w:ascii="Arial" w:hAnsi="Arial" w:cs="Arial"/>
-          <w:sz w:val="20"/>
-          <w:szCs w:val="20"/>
-        </w:rPr>
-        <w:t xml:space="preserve"> dan notifikasi di STIKOM Binaniaga</w:t>
-      </w:r>
-      <w:r>
-        <w:rPr>
-          <w:rFonts w:ascii="Arial" w:hAnsi="Arial" w:cs="Arial"/>
-          <w:sz w:val="20"/>
-          <w:szCs w:val="20"/>
-        </w:rPr>
-        <w:t xml:space="preserve"> ini adalah:</w:t>
-      </w:r>
-    </w:p>
-    <w:p>
-      <w:pPr>
-        <w:pStyle w:val="ListParagraph"/>
-        <w:ind w:left="1440"/>
-        <w:jc w:val="both"/>
-        <w:rPr>
-          <w:rFonts w:ascii="Arial" w:hAnsi="Arial" w:cs="Arial"/>
-          <w:sz w:val="20"/>
-          <w:szCs w:val="20"/>
-        </w:rPr>
-      </w:pPr>
-    </w:p>
-    <w:p>
-      <w:pPr>
-        <w:pStyle w:val="ListParagraph"/>
-        <w:numPr>
-          <w:ilvl w:val="0"/>
-          <w:numId w:val="10"/>
-        </w:numPr>
-        <w:jc w:val="both"/>
-        <w:rPr>
-          <w:rFonts w:ascii="Arial" w:hAnsi="Arial" w:cs="Arial"/>
-          <w:sz w:val="20"/>
-          <w:szCs w:val="20"/>
-        </w:rPr>
-      </w:pPr>
-      <w:r>
-        <w:rPr>
-          <w:rFonts w:ascii="Arial" w:hAnsi="Arial" w:cs="Arial"/>
-          <w:sz w:val="20"/>
-          <w:szCs w:val="20"/>
-        </w:rPr>
-        <w:t>Proses pengarsipan untuk surat masuk dan surat keluar dapat lebih terkelola dengan baik dengan adanya system ini</w:t>
-      </w:r>
-    </w:p>
-    <w:p>
-      <w:pPr>
-        <w:pStyle w:val="ListParagraph"/>
-        <w:numPr>
-          <w:ilvl w:val="0"/>
-          <w:numId w:val="10"/>
-        </w:numPr>
-        <w:jc w:val="both"/>
-        <w:rPr>
-          <w:rFonts w:ascii="Arial" w:hAnsi="Arial" w:cs="Arial"/>
-          <w:sz w:val="20"/>
-          <w:szCs w:val="20"/>
-        </w:rPr>
-      </w:pPr>
-      <w:r>
-        <w:rPr>
-          <w:rFonts w:ascii="Arial" w:hAnsi="Arial" w:cs="Arial"/>
-          <w:sz w:val="20"/>
-          <w:szCs w:val="20"/>
-        </w:rPr>
-        <w:t>Pengguna mudah mengakses melalui smartphone, gadget, laptop atau pun computer.</w:t>
-      </w:r>
-    </w:p>
-    <w:p>
-      <w:pPr>
-        <w:pStyle w:val="Heading1"/>
-        <w:numPr>
-          <w:ilvl w:val="0"/>
-          <w:numId w:val="5"/>
-        </w:numPr>
-        <w:rPr>
-          <w:rFonts w:cs="Arial"/>
-        </w:rPr>
-      </w:pPr>
-      <w:bookmarkStart w:id="19" w:name="_Toc424046721"/>
-      <w:r>
-        <w:rPr>
-          <w:rFonts w:cs="Arial"/>
-        </w:rPr>
-        <w:t>R</w:t>
-      </w:r>
-      <w:r>
-        <w:rPr>
-          <w:rFonts w:cs="Arial"/>
-        </w:rPr>
-        <w:t>ujukan</w:t>
-      </w:r>
-      <w:bookmarkEnd w:id="19"/>
-    </w:p>
-    <w:p>
-      <w:pPr>
-        <w:pStyle w:val="ListParagraph"/>
-        <w:numPr>
-          <w:ilvl w:val="1"/>
-          <w:numId w:val="5"/>
-        </w:numPr>
-      </w:pPr>
-      <w:r>
-        <w:t>Memorandum, Penerapan CakePHP Framework dan MySQL Untuk Agendaris Surat Menyurat di Stikom Binaniaga, 2015</w:t>
-      </w:r>
-    </w:p>
-    <w:p>
-      <w:r>
-        <w:br w:type="page"/>
-      </w:r>
-    </w:p>
-    <w:p>
-      <w:pPr>
-        <w:pStyle w:val="Heading1"/>
-        <w:numPr>
-          <w:ilvl w:val="0"/>
-          <w:numId w:val="5"/>
-        </w:numPr>
-      </w:pPr>
-      <w:r>
-        <w:lastRenderedPageBreak/>
-        <w:t>Profil Pelaksana</w:t>
-      </w:r>
-    </w:p>
-    <w:p/>
-    <w:p>
       <w:r>
         <w:rPr>
           <w:noProof/>
@@ -11360,6 +10475,597 @@
             <v:path o:extrusionok="f" gradientshapeok="t" o:connecttype="rect"/>
             <o:lock v:ext="edit" aspectratio="t"/>
           </v:shapetype>
+          <v:shape id="_x0000_s1027" type="#_x0000_t75" style="position:absolute;left:0;text-align:left;margin-left:.05pt;margin-top:28.5pt;width:468pt;height:126.35pt;z-index:251660288;mso-position-horizontal-relative:text;mso-position-vertical-relative:text">
+            <v:imagedata r:id="rId10" o:title="jadwal2"/>
+            <w10:wrap type="square"/>
+          </v:shape>
+        </w:pict>
+      </w:r>
+    </w:p>
+    <w:p>
+      <w:pPr>
+        <w:ind w:left="1440"/>
+      </w:pPr>
+    </w:p>
+    <w:p>
+      <w:pPr>
+        <w:pStyle w:val="Heading2"/>
+        <w:numPr>
+          <w:ilvl w:val="1"/>
+          <w:numId w:val="5"/>
+        </w:numPr>
+        <w:rPr>
+          <w:rFonts w:cs="Arial"/>
+        </w:rPr>
+      </w:pPr>
+      <w:bookmarkStart w:id="15" w:name="_Toc424046717"/>
+      <w:r>
+        <w:rPr>
+          <w:rFonts w:cs="Arial"/>
+        </w:rPr>
+        <w:t>Pemikiran Teoritis</w:t>
+      </w:r>
+      <w:bookmarkEnd w:id="15"/>
+    </w:p>
+    <w:p>
+      <w:pPr>
+        <w:ind w:left="1440"/>
+        <w:rPr>
+          <w:rFonts w:ascii="Arial" w:hAnsi="Arial" w:cs="Arial"/>
+        </w:rPr>
+      </w:pPr>
+      <w:r>
+        <w:rPr>
+          <w:rFonts w:ascii="Arial" w:hAnsi="Arial" w:cs="Arial"/>
+        </w:rPr>
+        <w:t xml:space="preserve">Manajemen organisasi memerlukan pengambilan keputusan, baik dalam operasional sehari – hari, maupun dalam perencanaan strategis ke masa depan. Proses pengambilan keputusan harus dilandasi oleh data dan informasi yang tepat waktu dan tepat isi agar keputusan yang diambil tepat sasaran. Informasi diperoleh dari pengolahan data, dan pengolahan data dilaksanakan oleh system </w:t>
+      </w:r>
+      <w:r>
+        <w:rPr>
+          <w:rFonts w:ascii="Arial" w:hAnsi="Arial" w:cs="Arial"/>
+        </w:rPr>
+        <w:lastRenderedPageBreak/>
+        <w:t>informasi dengan dukungan teknologi informasi.</w:t>
+      </w:r>
+      <w:r>
+        <w:rPr>
+          <w:rFonts w:ascii="Arial" w:hAnsi="Arial" w:cs="Arial"/>
+        </w:rPr>
+        <w:br/>
+      </w:r>
+    </w:p>
+    <w:p>
+      <w:pPr>
+        <w:ind w:left="1440"/>
+        <w:rPr>
+          <w:rFonts w:ascii="Arial" w:hAnsi="Arial" w:cs="Arial"/>
+        </w:rPr>
+      </w:pPr>
+    </w:p>
+    <w:p>
+      <w:pPr>
+        <w:ind w:left="1440"/>
+        <w:rPr>
+          <w:rFonts w:ascii="Arial" w:hAnsi="Arial" w:cs="Arial"/>
+        </w:rPr>
+      </w:pPr>
+      <w:r>
+        <w:rPr>
+          <w:rFonts w:ascii="Arial" w:hAnsi="Arial" w:cs="Arial"/>
+        </w:rPr>
+        <w:br/>
+        <w:t>Komponen dari teknologi informasi antara lain:</w:t>
+      </w:r>
+      <w:r>
+        <w:rPr>
+          <w:rFonts w:ascii="Arial" w:hAnsi="Arial" w:cs="Arial"/>
+        </w:rPr>
+        <w:br/>
+        <w:t>- Hardware</w:t>
+      </w:r>
+      <w:r>
+        <w:rPr>
+          <w:rFonts w:ascii="Arial" w:hAnsi="Arial" w:cs="Arial"/>
+        </w:rPr>
+        <w:br/>
+        <w:t>- Software</w:t>
+      </w:r>
+      <w:r>
+        <w:rPr>
+          <w:rFonts w:ascii="Arial" w:hAnsi="Arial" w:cs="Arial"/>
+        </w:rPr>
+        <w:br/>
+        <w:t>- Brainware</w:t>
+      </w:r>
+      <w:r>
+        <w:rPr>
+          <w:rFonts w:ascii="Arial" w:hAnsi="Arial" w:cs="Arial"/>
+        </w:rPr>
+        <w:br/>
+      </w:r>
+    </w:p>
+    <w:p>
+      <w:pPr>
+        <w:ind w:left="1440"/>
+        <w:rPr>
+          <w:rFonts w:ascii="Arial" w:hAnsi="Arial" w:cs="Arial"/>
+        </w:rPr>
+      </w:pPr>
+      <w:r>
+        <w:rPr>
+          <w:rFonts w:ascii="Arial" w:hAnsi="Arial" w:cs="Arial"/>
+        </w:rPr>
+        <w:br/>
+      </w:r>
+      <w:r>
+        <w:rPr>
+          <w:rFonts w:ascii="Arial" w:hAnsi="Arial" w:cs="Arial"/>
+          <w:b/>
+        </w:rPr>
+        <w:t xml:space="preserve">Definisi: </w:t>
+      </w:r>
+      <w:r>
+        <w:rPr>
+          <w:rFonts w:ascii="Arial" w:hAnsi="Arial" w:cs="Arial"/>
+        </w:rPr>
+        <w:t>Framework dapat didefinisikan dalam berbagai cara:</w:t>
+      </w:r>
+      <w:r>
+        <w:rPr>
+          <w:rFonts w:ascii="Arial" w:hAnsi="Arial" w:cs="Arial"/>
+        </w:rPr>
+        <w:br/>
+        <w:t>-</w:t>
+      </w:r>
+      <w:r>
+        <w:rPr>
+          <w:rFonts w:ascii="Arial" w:hAnsi="Arial" w:cs="Arial"/>
+        </w:rPr>
+        <w:tab/>
+        <w:t>Suatu struktur konseptual dasar yang digunakan untuk memecahkan atau menangani suatu masalah kompleks</w:t>
+      </w:r>
+    </w:p>
+    <w:p>
+      <w:pPr>
+        <w:ind w:left="1440"/>
+        <w:rPr>
+          <w:rFonts w:ascii="Arial" w:hAnsi="Arial" w:cs="Arial"/>
+        </w:rPr>
+      </w:pPr>
+      <w:r>
+        <w:rPr>
+          <w:rFonts w:ascii="Arial" w:hAnsi="Arial" w:cs="Arial"/>
+        </w:rPr>
+        <w:t>-</w:t>
+      </w:r>
+      <w:r>
+        <w:rPr>
+          <w:rFonts w:ascii="Arial" w:hAnsi="Arial" w:cs="Arial"/>
+        </w:rPr>
+        <w:tab/>
+        <w:t xml:space="preserve">Sebuah software untuk memudahkan para programmer membuat aplikasi atau web yang isinya adalah berbagai fungsi, plugin, dan konsep sehingga membentuk suatu sistem tertentu. </w:t>
+      </w:r>
+    </w:p>
+    <w:p>
+      <w:pPr>
+        <w:ind w:left="1440"/>
+        <w:rPr>
+          <w:rFonts w:ascii="Arial" w:hAnsi="Arial" w:cs="Arial"/>
+        </w:rPr>
+      </w:pPr>
+      <w:r>
+        <w:rPr>
+          <w:rFonts w:ascii="Arial" w:hAnsi="Arial" w:cs="Arial"/>
+        </w:rPr>
+        <w:t>-</w:t>
+      </w:r>
+      <w:r>
+        <w:rPr>
+          <w:rFonts w:ascii="Arial" w:hAnsi="Arial" w:cs="Arial"/>
+        </w:rPr>
+        <w:tab/>
+        <w:t>Framework (kerangka kerja) PHP berbasis-komponen, berkinerja tinggi untuk pengembangan aplikasi Web berskala-besar.</w:t>
+      </w:r>
+    </w:p>
+    <w:p>
+      <w:pPr>
+        <w:pStyle w:val="Heading1"/>
+        <w:numPr>
+          <w:ilvl w:val="0"/>
+          <w:numId w:val="5"/>
+        </w:numPr>
+        <w:rPr>
+          <w:rFonts w:cs="Arial"/>
+          <w:sz w:val="20"/>
+          <w:szCs w:val="20"/>
+        </w:rPr>
+      </w:pPr>
+      <w:bookmarkStart w:id="16" w:name="_Toc424046718"/>
+      <w:r>
+        <w:rPr>
+          <w:rFonts w:cs="Arial"/>
+        </w:rPr>
+        <w:t>Kerangka Penyelesaian</w:t>
+      </w:r>
+      <w:bookmarkEnd w:id="16"/>
+    </w:p>
+    <w:p>
+      <w:pPr>
+        <w:pStyle w:val="Heading2"/>
+        <w:numPr>
+          <w:ilvl w:val="1"/>
+          <w:numId w:val="5"/>
+        </w:numPr>
+        <w:rPr>
+          <w:rFonts w:cs="Arial"/>
+        </w:rPr>
+      </w:pPr>
+      <w:bookmarkStart w:id="17" w:name="_Toc424046719"/>
+      <w:r>
+        <w:rPr>
+          <w:rFonts w:cs="Arial"/>
+        </w:rPr>
+        <w:t>Model dan Konsepsi</w:t>
+      </w:r>
+      <w:bookmarkEnd w:id="17"/>
+    </w:p>
+    <w:p>
+      <w:pPr>
+        <w:ind w:left="1440"/>
+        <w:jc w:val="both"/>
+        <w:rPr>
+          <w:rFonts w:ascii="Arial" w:hAnsi="Arial" w:cs="Arial"/>
+        </w:rPr>
+      </w:pPr>
+      <w:r>
+        <w:rPr>
+          <w:rFonts w:ascii="Arial" w:hAnsi="Arial" w:cs="Arial"/>
+        </w:rPr>
+        <w:t>Alasan pemilihan CakePHP Framework sebagai sebuah kerangka kerja antara lai</w:t>
+      </w:r>
+      <w:r>
+        <w:rPr>
+          <w:rFonts w:ascii="Arial" w:hAnsi="Arial" w:cs="Arial"/>
+        </w:rPr>
+        <w:t>n karena CakePHP bersifat open s</w:t>
+      </w:r>
+      <w:r>
+        <w:rPr>
+          <w:rFonts w:ascii="Arial" w:hAnsi="Arial" w:cs="Arial"/>
+        </w:rPr>
+        <w:t xml:space="preserve">ource yang berlisensi MIT </w:t>
+      </w:r>
+      <w:r>
+        <w:rPr>
+          <w:rFonts w:ascii="Arial" w:hAnsi="Arial" w:cs="Arial"/>
+        </w:rPr>
+        <w:t>dimana framework ini sesuai untuk aplikasi komersil. CakePHP juga memiliki keamanan aplikasi yang cukup aman. Karena CakePHP memiliki fasilitas CSRF Protection dimana dapat menghindari atau menolak SQL Injection dan XSS Attack.</w:t>
+      </w:r>
+      <w:r>
+        <w:rPr>
+          <w:rFonts w:ascii="Arial" w:hAnsi="Arial" w:cs="Arial"/>
+        </w:rPr>
+        <w:br/>
+        <w:t>Dan alas an memilih MySQL sebagai sebuah DBMS (Data Base Management System ) antara lain karena MySQL dapat bekerja platform manapun selain itu MySQL juga bersifat open source.</w:t>
+      </w:r>
+      <w:r>
+        <w:rPr>
+          <w:rFonts w:ascii="Arial" w:hAnsi="Arial" w:cs="Arial"/>
+        </w:rPr>
+        <w:tab/>
+      </w:r>
+      <w:r>
+        <w:rPr>
+          <w:rFonts w:ascii="Arial" w:hAnsi="Arial" w:cs="Arial"/>
+        </w:rPr>
+        <w:br/>
+      </w:r>
+      <w:r>
+        <w:rPr>
+          <w:rFonts w:ascii="Arial" w:hAnsi="Arial" w:cs="Arial"/>
+        </w:rPr>
+        <w:br/>
+        <w:t xml:space="preserve">Dalam merancang system ini akan menggunakan </w:t>
+      </w:r>
+      <w:r>
+        <w:rPr>
+          <w:rFonts w:ascii="Arial" w:hAnsi="Arial" w:cs="Arial"/>
+        </w:rPr>
+        <w:t>konsep</w:t>
+      </w:r>
+      <w:r>
+        <w:rPr>
+          <w:rFonts w:ascii="Arial" w:hAnsi="Arial" w:cs="Arial"/>
+        </w:rPr>
+        <w:t xml:space="preserve"> OOP atau Object Oriented Programming.</w:t>
+      </w:r>
+    </w:p>
+    <w:p>
+      <w:pPr>
+        <w:ind w:left="1440"/>
+        <w:rPr>
+          <w:rFonts w:ascii="Arial" w:hAnsi="Arial" w:cs="Arial"/>
+        </w:rPr>
+      </w:pPr>
+      <w:r>
+        <w:rPr>
+          <w:rFonts w:ascii="Arial" w:hAnsi="Arial" w:cs="Arial"/>
+        </w:rPr>
+        <w:t>Kelebihan dari penggunaan OOP ini adalah :</w:t>
+      </w:r>
+    </w:p>
+    <w:p>
+      <w:pPr>
+        <w:pStyle w:val="ListParagraph"/>
+        <w:numPr>
+          <w:ilvl w:val="0"/>
+          <w:numId w:val="9"/>
+        </w:numPr>
+        <w:jc w:val="both"/>
+        <w:rPr>
+          <w:rFonts w:ascii="Arial" w:hAnsi="Arial" w:cs="Arial"/>
+        </w:rPr>
+      </w:pPr>
+      <w:r>
+        <w:rPr>
+          <w:rFonts w:ascii="Arial" w:hAnsi="Arial" w:cs="Arial"/>
+        </w:rPr>
+        <w:t>Konsep ini menyederhanakan kompleksitas dengan memungkinkan kita untuk mendefinisikan sebuah sistem besar dan kompleks menggunakan set yang lebih kecil dari objek yang saling terkait.</w:t>
+      </w:r>
+    </w:p>
+    <w:p>
+      <w:pPr>
+        <w:pStyle w:val="ListParagraph"/>
+        <w:numPr>
+          <w:ilvl w:val="0"/>
+          <w:numId w:val="9"/>
+        </w:numPr>
+        <w:jc w:val="both"/>
+        <w:rPr>
+          <w:rFonts w:ascii="Arial" w:hAnsi="Arial" w:cs="Arial"/>
+        </w:rPr>
+      </w:pPr>
+      <w:r>
+        <w:rPr>
+          <w:rFonts w:ascii="Arial" w:hAnsi="Arial" w:cs="Arial"/>
+        </w:rPr>
+        <w:t xml:space="preserve">Dengan merancang aplikasi menggunakan objek, berarti kita telah menerapkan permodelan yang mendekati kehidupan nyata. Hal ini </w:t>
+      </w:r>
+      <w:r>
+        <w:rPr>
+          <w:rFonts w:ascii="Arial" w:hAnsi="Arial" w:cs="Arial"/>
+        </w:rPr>
+        <w:lastRenderedPageBreak/>
+        <w:t>memungkinkan desain program kita menjadi lebih alamiah , yang memungkinkan kita untuk bekerja lebih intuitif.</w:t>
+      </w:r>
+    </w:p>
+    <w:p>
+      <w:pPr>
+        <w:ind w:left="1440"/>
+        <w:jc w:val="both"/>
+        <w:rPr>
+          <w:rFonts w:ascii="Arial" w:hAnsi="Arial" w:cs="Arial"/>
+        </w:rPr>
+      </w:pPr>
+      <w:r>
+        <w:rPr>
+          <w:rFonts w:ascii="Arial" w:hAnsi="Arial" w:cs="Arial"/>
+        </w:rPr>
+        <w:t>Menyangkut masalah keamanan, setiap password user akan di enkripsi menggunakan teknik Security Salt dimana sebuah kata random dalam methode Security Hashing. Hal ini untuk mencegah terjadi penyalahgunaan ID User yang dilakukan oleh Administrator Database.</w:t>
+      </w:r>
+    </w:p>
+    <w:p>
+      <w:pPr>
+        <w:ind w:left="1440"/>
+        <w:jc w:val="both"/>
+        <w:rPr>
+          <w:rFonts w:ascii="Arial" w:hAnsi="Arial" w:cs="Arial"/>
+        </w:rPr>
+      </w:pPr>
+    </w:p>
+    <w:p>
+      <w:pPr>
+        <w:ind w:left="1440"/>
+        <w:jc w:val="both"/>
+        <w:rPr>
+          <w:rFonts w:ascii="Arial" w:hAnsi="Arial" w:cs="Arial"/>
+        </w:rPr>
+      </w:pPr>
+    </w:p>
+    <w:p>
+      <w:pPr>
+        <w:pStyle w:val="Heading2"/>
+        <w:numPr>
+          <w:ilvl w:val="1"/>
+          <w:numId w:val="5"/>
+        </w:numPr>
+        <w:rPr>
+          <w:rFonts w:cs="Arial"/>
+        </w:rPr>
+      </w:pPr>
+      <w:bookmarkStart w:id="18" w:name="_Toc424046720"/>
+      <w:r>
+        <w:rPr>
+          <w:rFonts w:cs="Arial"/>
+        </w:rPr>
+        <w:t>Keluaran yang diharapkan</w:t>
+      </w:r>
+      <w:bookmarkEnd w:id="18"/>
+    </w:p>
+    <w:p>
+      <w:pPr>
+        <w:pStyle w:val="ListParagraph"/>
+        <w:ind w:left="1440"/>
+        <w:jc w:val="both"/>
+        <w:rPr>
+          <w:rFonts w:ascii="Arial" w:hAnsi="Arial" w:cs="Arial"/>
+          <w:b/>
+          <w:sz w:val="20"/>
+          <w:szCs w:val="20"/>
+        </w:rPr>
+      </w:pPr>
+      <w:r>
+        <w:rPr>
+          <w:rFonts w:ascii="Arial" w:hAnsi="Arial" w:cs="Arial"/>
+          <w:sz w:val="20"/>
+          <w:szCs w:val="20"/>
+        </w:rPr>
+        <w:t xml:space="preserve">Hasil akhir yang diharapkan dengan penggunaan </w:t>
+      </w:r>
+      <w:r>
+        <w:rPr>
+          <w:rFonts w:ascii="Arial" w:hAnsi="Arial" w:cs="Arial"/>
+          <w:sz w:val="20"/>
+          <w:szCs w:val="20"/>
+        </w:rPr>
+        <w:t>Sistem Informasi</w:t>
+      </w:r>
+      <w:r>
+        <w:rPr>
+          <w:rFonts w:ascii="Arial" w:hAnsi="Arial" w:cs="Arial"/>
+          <w:sz w:val="20"/>
+          <w:szCs w:val="20"/>
+        </w:rPr>
+        <w:t xml:space="preserve"> untuk </w:t>
+      </w:r>
+      <w:r>
+        <w:rPr>
+          <w:rFonts w:ascii="Arial" w:hAnsi="Arial" w:cs="Arial"/>
+          <w:sz w:val="20"/>
+          <w:szCs w:val="20"/>
+        </w:rPr>
+        <w:t>pengelolaan agendaris surat dan notifikasi di STIKOM Binaniaga</w:t>
+      </w:r>
+      <w:r>
+        <w:rPr>
+          <w:rFonts w:ascii="Arial" w:hAnsi="Arial" w:cs="Arial"/>
+          <w:sz w:val="20"/>
+          <w:szCs w:val="20"/>
+        </w:rPr>
+        <w:t xml:space="preserve"> ini adalah:</w:t>
+      </w:r>
+    </w:p>
+    <w:p>
+      <w:pPr>
+        <w:pStyle w:val="ListParagraph"/>
+        <w:ind w:left="1440"/>
+        <w:jc w:val="both"/>
+        <w:rPr>
+          <w:rFonts w:ascii="Arial" w:hAnsi="Arial" w:cs="Arial"/>
+          <w:sz w:val="20"/>
+          <w:szCs w:val="20"/>
+        </w:rPr>
+      </w:pPr>
+    </w:p>
+    <w:p>
+      <w:pPr>
+        <w:pStyle w:val="ListParagraph"/>
+        <w:numPr>
+          <w:ilvl w:val="0"/>
+          <w:numId w:val="10"/>
+        </w:numPr>
+        <w:jc w:val="both"/>
+        <w:rPr>
+          <w:rFonts w:ascii="Arial" w:hAnsi="Arial" w:cs="Arial"/>
+          <w:sz w:val="20"/>
+          <w:szCs w:val="20"/>
+        </w:rPr>
+      </w:pPr>
+      <w:r>
+        <w:rPr>
+          <w:rFonts w:ascii="Arial" w:hAnsi="Arial" w:cs="Arial"/>
+          <w:sz w:val="20"/>
+          <w:szCs w:val="20"/>
+        </w:rPr>
+        <w:t>Proses pengarsipan untuk surat masuk dan surat keluar dapat lebih terkelola dengan baik dengan adanya system ini</w:t>
+      </w:r>
+    </w:p>
+    <w:p>
+      <w:pPr>
+        <w:pStyle w:val="ListParagraph"/>
+        <w:numPr>
+          <w:ilvl w:val="0"/>
+          <w:numId w:val="10"/>
+        </w:numPr>
+        <w:jc w:val="both"/>
+        <w:rPr>
+          <w:rFonts w:ascii="Arial" w:hAnsi="Arial" w:cs="Arial"/>
+          <w:sz w:val="20"/>
+          <w:szCs w:val="20"/>
+        </w:rPr>
+      </w:pPr>
+      <w:r>
+        <w:rPr>
+          <w:rFonts w:ascii="Arial" w:hAnsi="Arial" w:cs="Arial"/>
+          <w:sz w:val="20"/>
+          <w:szCs w:val="20"/>
+        </w:rPr>
+        <w:t>Pengguna mudah mengakses melalui smartphone, gadget, laptop atau pun computer.</w:t>
+      </w:r>
+    </w:p>
+    <w:p>
+      <w:pPr>
+        <w:pStyle w:val="Heading1"/>
+        <w:numPr>
+          <w:ilvl w:val="0"/>
+          <w:numId w:val="5"/>
+        </w:numPr>
+        <w:rPr>
+          <w:rFonts w:cs="Arial"/>
+        </w:rPr>
+      </w:pPr>
+      <w:bookmarkStart w:id="19" w:name="_Toc424046721"/>
+      <w:r>
+        <w:rPr>
+          <w:rFonts w:cs="Arial"/>
+        </w:rPr>
+        <w:t>R</w:t>
+      </w:r>
+      <w:r>
+        <w:rPr>
+          <w:rFonts w:cs="Arial"/>
+        </w:rPr>
+        <w:t>ujukan</w:t>
+      </w:r>
+      <w:bookmarkEnd w:id="19"/>
+    </w:p>
+    <w:p>
+      <w:pPr>
+        <w:pStyle w:val="ListParagraph"/>
+        <w:numPr>
+          <w:ilvl w:val="1"/>
+          <w:numId w:val="5"/>
+        </w:numPr>
+      </w:pPr>
+      <w:r>
+        <w:t>Memorandum, Penerapan CakePHP Framework dan MySQL Untuk Agendaris Surat Menyurat di Stikom Binaniaga, 2015</w:t>
+      </w:r>
+    </w:p>
+    <w:p>
+      <w:r>
+        <w:br w:type="page"/>
+      </w:r>
+    </w:p>
+    <w:p>
+      <w:pPr>
+        <w:pStyle w:val="Heading1"/>
+        <w:numPr>
+          <w:ilvl w:val="0"/>
+          <w:numId w:val="5"/>
+        </w:numPr>
+      </w:pPr>
+      <w:r>
+        <w:lastRenderedPageBreak/>
+        <w:t>Profil Pelaksana</w:t>
+      </w:r>
+    </w:p>
+    <w:p/>
+    <w:p>
+      <w:r>
+        <w:rPr>
+          <w:noProof/>
+        </w:rPr>
+        <w:pict>
           <v:shape id="_x0000_s1026" type="#_x0000_t75" style="position:absolute;margin-left:0;margin-top:0;width:135.25pt;height:177.8pt;z-index:-251658240;mso-position-horizontal:absolute;mso-position-horizontal-relative:text;mso-position-vertical:absolute;mso-position-vertical-relative:text" wrapcoords="-120 0 -120 21509 21600 21509 21600 0 -120 0">
             <v:imagedata r:id="rId11" o:title="1412029" grayscale="t"/>
             <w10:wrap type="tight"/>
@@ -11372,15 +11078,7 @@
     </w:p>
     <w:p>
       <w:r>
-        <w:t xml:space="preserve">Tempat Tanggal </w:t>
-      </w:r>
-      <w:proofErr w:type="gramStart"/>
-      <w:r>
-        <w:t>Lahir :</w:t>
-      </w:r>
-      <w:proofErr w:type="gramEnd"/>
-      <w:r>
-        <w:t xml:space="preserve"> Tarakan, 14 Januari 1995</w:t>
+        <w:t>Tempat Tanggal Lahir : Tarakan, 14 Januari 1995</w:t>
       </w:r>
     </w:p>
     <w:p>
@@ -11403,15 +11101,7 @@
     </w:p>
     <w:p>
       <w:r>
-        <w:t xml:space="preserve">Program </w:t>
-      </w:r>
-      <w:proofErr w:type="gramStart"/>
-      <w:r>
-        <w:t>Studi :</w:t>
-      </w:r>
-      <w:proofErr w:type="gramEnd"/>
-      <w:r>
-        <w:t xml:space="preserve"> Teknik Informatika (S1)</w:t>
+        <w:t>Program Studi : Teknik Informatika (S1)</w:t>
       </w:r>
     </w:p>
     <w:p>
@@ -11524,15 +11214,7 @@
     </w:p>
     <w:p>
       <w:r>
-        <w:t xml:space="preserve">Tempat Tanggal </w:t>
-      </w:r>
-      <w:proofErr w:type="gramStart"/>
-      <w:r>
-        <w:t>Lahir :</w:t>
-      </w:r>
-      <w:proofErr w:type="gramEnd"/>
-      <w:r>
-        <w:t xml:space="preserve"> Tarakan, 26 Januari 1995</w:t>
+        <w:t>Tempat Tanggal Lahir : Tarakan, 26 Januari 1995</w:t>
       </w:r>
     </w:p>
     <w:p>
@@ -11555,15 +11237,7 @@
     </w:p>
     <w:p>
       <w:r>
-        <w:t xml:space="preserve">Program </w:t>
-      </w:r>
-      <w:proofErr w:type="gramStart"/>
-      <w:r>
-        <w:t>Studi :</w:t>
-      </w:r>
-      <w:proofErr w:type="gramEnd"/>
-      <w:r>
-        <w:t xml:space="preserve"> Teknik Informatika (S1)</w:t>
+        <w:t>Program Studi : Teknik Informatika (S1)</w:t>
       </w:r>
     </w:p>
     <w:p>
@@ -11609,7 +11283,7 @@
 </file>
 
 <file path=word/endnotes.xml><?xml version="1.0" encoding="utf-8"?>
-<w:endnotes xmlns:wpc="http://schemas.microsoft.com/office/word/2010/wordprocessingCanvas" xmlns:mc="http://schemas.openxmlformats.org/markup-compatibility/2006" xmlns:o="urn:schemas-microsoft-com:office:office" xmlns:r="http://schemas.openxmlformats.org/officeDocument/2006/relationships" xmlns:m="http://schemas.openxmlformats.org/officeDocument/2006/math" xmlns:v="urn:schemas-microsoft-com:vml" xmlns:wp14="http://schemas.microsoft.com/office/word/2010/wordprocessingDrawing" xmlns:wp="http://schemas.openxmlformats.org/drawingml/2006/wordprocessingDrawing" xmlns:w10="urn:schemas-microsoft-com:office:word" xmlns:w="http://schemas.openxmlformats.org/wordprocessingml/2006/main" xmlns:w14="http://schemas.microsoft.com/office/word/2010/wordml" xmlns:wpg="http://schemas.microsoft.com/office/word/2010/wordprocessingGroup" xmlns:wpi="http://schemas.microsoft.com/office/word/2010/wordprocessingInk" xmlns:wne="http://schemas.microsoft.com/office/word/2006/wordml" xmlns:wps="http://schemas.microsoft.com/office/word/2010/wordprocessingShape" mc:Ignorable="w14 wp14">
+<w:endnotes xmlns:wpc="http://schemas.microsoft.com/office/word/2010/wordprocessingCanvas" xmlns:mc="http://schemas.openxmlformats.org/markup-compatibility/2006" xmlns:o="urn:schemas-microsoft-com:office:office" xmlns:r="http://schemas.openxmlformats.org/officeDocument/2006/relationships" xmlns:m="http://schemas.openxmlformats.org/officeDocument/2006/math" xmlns:v="urn:schemas-microsoft-com:vml" xmlns:wp14="http://schemas.microsoft.com/office/word/2010/wordprocessingDrawing" xmlns:wp="http://schemas.openxmlformats.org/drawingml/2006/wordprocessingDrawing" xmlns:w10="urn:schemas-microsoft-com:office:word" xmlns:w="http://schemas.openxmlformats.org/wordprocessingml/2006/main" xmlns:w14="http://schemas.microsoft.com/office/word/2010/wordml" xmlns:w15="http://schemas.microsoft.com/office/word/2012/wordml" xmlns:wpg="http://schemas.microsoft.com/office/word/2010/wordprocessingGroup" xmlns:wpi="http://schemas.microsoft.com/office/word/2010/wordprocessingInk" xmlns:wne="http://schemas.microsoft.com/office/word/2006/wordml" xmlns:wps="http://schemas.microsoft.com/office/word/2010/wordprocessingShape" mc:Ignorable="w14 w15 wp14">
   <w:endnote w:type="separator" w:id="-1">
     <w:p>
       <w:pPr>
@@ -11634,7 +11308,7 @@
 </file>
 
 <file path=word/footer1.xml><?xml version="1.0" encoding="utf-8"?>
-<w:ftr xmlns:wpc="http://schemas.microsoft.com/office/word/2010/wordprocessingCanvas" xmlns:mc="http://schemas.openxmlformats.org/markup-compatibility/2006" xmlns:o="urn:schemas-microsoft-com:office:office" xmlns:r="http://schemas.openxmlformats.org/officeDocument/2006/relationships" xmlns:m="http://schemas.openxmlformats.org/officeDocument/2006/math" xmlns:v="urn:schemas-microsoft-com:vml" xmlns:wp14="http://schemas.microsoft.com/office/word/2010/wordprocessingDrawing" xmlns:wp="http://schemas.openxmlformats.org/drawingml/2006/wordprocessingDrawing" xmlns:w10="urn:schemas-microsoft-com:office:word" xmlns:w="http://schemas.openxmlformats.org/wordprocessingml/2006/main" xmlns:w14="http://schemas.microsoft.com/office/word/2010/wordml" xmlns:wpg="http://schemas.microsoft.com/office/word/2010/wordprocessingGroup" xmlns:wpi="http://schemas.microsoft.com/office/word/2010/wordprocessingInk" xmlns:wne="http://schemas.microsoft.com/office/word/2006/wordml" xmlns:wps="http://schemas.microsoft.com/office/word/2010/wordprocessingShape" mc:Ignorable="w14 wp14">
+<w:ftr xmlns:wpc="http://schemas.microsoft.com/office/word/2010/wordprocessingCanvas" xmlns:mc="http://schemas.openxmlformats.org/markup-compatibility/2006" xmlns:o="urn:schemas-microsoft-com:office:office" xmlns:r="http://schemas.openxmlformats.org/officeDocument/2006/relationships" xmlns:m="http://schemas.openxmlformats.org/officeDocument/2006/math" xmlns:v="urn:schemas-microsoft-com:vml" xmlns:wp14="http://schemas.microsoft.com/office/word/2010/wordprocessingDrawing" xmlns:wp="http://schemas.openxmlformats.org/drawingml/2006/wordprocessingDrawing" xmlns:w10="urn:schemas-microsoft-com:office:word" xmlns:w="http://schemas.openxmlformats.org/wordprocessingml/2006/main" xmlns:w14="http://schemas.microsoft.com/office/word/2010/wordml" xmlns:w15="http://schemas.microsoft.com/office/word/2012/wordml" xmlns:wpg="http://schemas.microsoft.com/office/word/2010/wordprocessingGroup" xmlns:wpi="http://schemas.microsoft.com/office/word/2010/wordprocessingInk" xmlns:wne="http://schemas.microsoft.com/office/word/2006/wordml" xmlns:wps="http://schemas.microsoft.com/office/word/2010/wordprocessingShape" mc:Ignorable="w14 w15 wp14">
   <w:sdt>
     <w:sdtPr>
       <w:id w:val="-276104563"/>
@@ -11666,7 +11340,7 @@
           <w:rPr>
             <w:noProof/>
           </w:rPr>
-          <w:t>8</w:t>
+          <w:t>10</w:t>
         </w:r>
         <w:r>
           <w:rPr>
@@ -11686,7 +11360,7 @@
 </file>
 
 <file path=word/footer2.xml><?xml version="1.0" encoding="utf-8"?>
-<w:ftr xmlns:wpc="http://schemas.microsoft.com/office/word/2010/wordprocessingCanvas" xmlns:mc="http://schemas.openxmlformats.org/markup-compatibility/2006" xmlns:o="urn:schemas-microsoft-com:office:office" xmlns:r="http://schemas.openxmlformats.org/officeDocument/2006/relationships" xmlns:m="http://schemas.openxmlformats.org/officeDocument/2006/math" xmlns:v="urn:schemas-microsoft-com:vml" xmlns:wp14="http://schemas.microsoft.com/office/word/2010/wordprocessingDrawing" xmlns:wp="http://schemas.openxmlformats.org/drawingml/2006/wordprocessingDrawing" xmlns:w10="urn:schemas-microsoft-com:office:word" xmlns:w="http://schemas.openxmlformats.org/wordprocessingml/2006/main" xmlns:w14="http://schemas.microsoft.com/office/word/2010/wordml" xmlns:wpg="http://schemas.microsoft.com/office/word/2010/wordprocessingGroup" xmlns:wpi="http://schemas.microsoft.com/office/word/2010/wordprocessingInk" xmlns:wne="http://schemas.microsoft.com/office/word/2006/wordml" xmlns:wps="http://schemas.microsoft.com/office/word/2010/wordprocessingShape" mc:Ignorable="w14 wp14">
+<w:ftr xmlns:wpc="http://schemas.microsoft.com/office/word/2010/wordprocessingCanvas" xmlns:mc="http://schemas.openxmlformats.org/markup-compatibility/2006" xmlns:o="urn:schemas-microsoft-com:office:office" xmlns:r="http://schemas.openxmlformats.org/officeDocument/2006/relationships" xmlns:m="http://schemas.openxmlformats.org/officeDocument/2006/math" xmlns:v="urn:schemas-microsoft-com:vml" xmlns:wp14="http://schemas.microsoft.com/office/word/2010/wordprocessingDrawing" xmlns:wp="http://schemas.openxmlformats.org/drawingml/2006/wordprocessingDrawing" xmlns:w10="urn:schemas-microsoft-com:office:word" xmlns:w="http://schemas.openxmlformats.org/wordprocessingml/2006/main" xmlns:w14="http://schemas.microsoft.com/office/word/2010/wordml" xmlns:w15="http://schemas.microsoft.com/office/word/2012/wordml" xmlns:wpg="http://schemas.microsoft.com/office/word/2010/wordprocessingGroup" xmlns:wpi="http://schemas.microsoft.com/office/word/2010/wordprocessingInk" xmlns:wne="http://schemas.microsoft.com/office/word/2006/wordml" xmlns:wps="http://schemas.microsoft.com/office/word/2010/wordprocessingShape" mc:Ignorable="w14 w15 wp14">
   <w:sdt>
     <w:sdtPr>
       <w:id w:val="2029601255"/>
@@ -11734,7 +11408,7 @@
 </file>
 
 <file path=word/footnotes.xml><?xml version="1.0" encoding="utf-8"?>
-<w:footnotes xmlns:wpc="http://schemas.microsoft.com/office/word/2010/wordprocessingCanvas" xmlns:mc="http://schemas.openxmlformats.org/markup-compatibility/2006" xmlns:o="urn:schemas-microsoft-com:office:office" xmlns:r="http://schemas.openxmlformats.org/officeDocument/2006/relationships" xmlns:m="http://schemas.openxmlformats.org/officeDocument/2006/math" xmlns:v="urn:schemas-microsoft-com:vml" xmlns:wp14="http://schemas.microsoft.com/office/word/2010/wordprocessingDrawing" xmlns:wp="http://schemas.openxmlformats.org/drawingml/2006/wordprocessingDrawing" xmlns:w10="urn:schemas-microsoft-com:office:word" xmlns:w="http://schemas.openxmlformats.org/wordprocessingml/2006/main" xmlns:w14="http://schemas.microsoft.com/office/word/2010/wordml" xmlns:wpg="http://schemas.microsoft.com/office/word/2010/wordprocessingGroup" xmlns:wpi="http://schemas.microsoft.com/office/word/2010/wordprocessingInk" xmlns:wne="http://schemas.microsoft.com/office/word/2006/wordml" xmlns:wps="http://schemas.microsoft.com/office/word/2010/wordprocessingShape" mc:Ignorable="w14 wp14">
+<w:footnotes xmlns:wpc="http://schemas.microsoft.com/office/word/2010/wordprocessingCanvas" xmlns:mc="http://schemas.openxmlformats.org/markup-compatibility/2006" xmlns:o="urn:schemas-microsoft-com:office:office" xmlns:r="http://schemas.openxmlformats.org/officeDocument/2006/relationships" xmlns:m="http://schemas.openxmlformats.org/officeDocument/2006/math" xmlns:v="urn:schemas-microsoft-com:vml" xmlns:wp14="http://schemas.microsoft.com/office/word/2010/wordprocessingDrawing" xmlns:wp="http://schemas.openxmlformats.org/drawingml/2006/wordprocessingDrawing" xmlns:w10="urn:schemas-microsoft-com:office:word" xmlns:w="http://schemas.openxmlformats.org/wordprocessingml/2006/main" xmlns:w14="http://schemas.microsoft.com/office/word/2010/wordml" xmlns:w15="http://schemas.microsoft.com/office/word/2012/wordml" xmlns:wpg="http://schemas.microsoft.com/office/word/2010/wordprocessingGroup" xmlns:wpi="http://schemas.microsoft.com/office/word/2010/wordprocessingInk" xmlns:wne="http://schemas.microsoft.com/office/word/2006/wordml" xmlns:wps="http://schemas.microsoft.com/office/word/2010/wordprocessingShape" mc:Ignorable="w14 w15 wp14">
   <w:footnote w:type="separator" w:id="-1">
     <w:p>
       <w:pPr>
@@ -11759,7 +11433,7 @@
 </file>
 
 <file path=word/numbering.xml><?xml version="1.0" encoding="utf-8"?>
-<w:numbering xmlns:wpc="http://schemas.microsoft.com/office/word/2010/wordprocessingCanvas" xmlns:mc="http://schemas.openxmlformats.org/markup-compatibility/2006" xmlns:o="urn:schemas-microsoft-com:office:office" xmlns:r="http://schemas.openxmlformats.org/officeDocument/2006/relationships" xmlns:m="http://schemas.openxmlformats.org/officeDocument/2006/math" xmlns:v="urn:schemas-microsoft-com:vml" xmlns:wp14="http://schemas.microsoft.com/office/word/2010/wordprocessingDrawing" xmlns:wp="http://schemas.openxmlformats.org/drawingml/2006/wordprocessingDrawing" xmlns:w10="urn:schemas-microsoft-com:office:word" xmlns:w="http://schemas.openxmlformats.org/wordprocessingml/2006/main" xmlns:w14="http://schemas.microsoft.com/office/word/2010/wordml" xmlns:wpg="http://schemas.microsoft.com/office/word/2010/wordprocessingGroup" xmlns:wpi="http://schemas.microsoft.com/office/word/2010/wordprocessingInk" xmlns:wne="http://schemas.microsoft.com/office/word/2006/wordml" xmlns:wps="http://schemas.microsoft.com/office/word/2010/wordprocessingShape" mc:Ignorable="w14 wp14">
+<w:numbering xmlns:wpc="http://schemas.microsoft.com/office/word/2010/wordprocessingCanvas" xmlns:mc="http://schemas.openxmlformats.org/markup-compatibility/2006" xmlns:o="urn:schemas-microsoft-com:office:office" xmlns:r="http://schemas.openxmlformats.org/officeDocument/2006/relationships" xmlns:m="http://schemas.openxmlformats.org/officeDocument/2006/math" xmlns:v="urn:schemas-microsoft-com:vml" xmlns:wp14="http://schemas.microsoft.com/office/word/2010/wordprocessingDrawing" xmlns:wp="http://schemas.openxmlformats.org/drawingml/2006/wordprocessingDrawing" xmlns:w10="urn:schemas-microsoft-com:office:word" xmlns:w="http://schemas.openxmlformats.org/wordprocessingml/2006/main" xmlns:w14="http://schemas.microsoft.com/office/word/2010/wordml" xmlns:w15="http://schemas.microsoft.com/office/word/2012/wordml" xmlns:wpg="http://schemas.microsoft.com/office/word/2010/wordprocessingGroup" xmlns:wpi="http://schemas.microsoft.com/office/word/2010/wordprocessingInk" xmlns:wne="http://schemas.microsoft.com/office/word/2006/wordml" xmlns:wps="http://schemas.microsoft.com/office/word/2010/wordprocessingShape" mc:Ignorable="w14 w15 wp14">
   <w:abstractNum w:abstractNumId="0">
     <w:nsid w:val="04F00A7E"/>
     <w:multiLevelType w:val="hybridMultilevel"/>
@@ -12789,7 +12463,7 @@
 </file>
 
 <file path=word/styles.xml><?xml version="1.0" encoding="utf-8"?>
-<w:styles xmlns:mc="http://schemas.openxmlformats.org/markup-compatibility/2006" xmlns:r="http://schemas.openxmlformats.org/officeDocument/2006/relationships" xmlns:w="http://schemas.openxmlformats.org/wordprocessingml/2006/main" xmlns:w14="http://schemas.microsoft.com/office/word/2010/wordml" mc:Ignorable="w14">
+<w:styles xmlns:mc="http://schemas.openxmlformats.org/markup-compatibility/2006" xmlns:r="http://schemas.openxmlformats.org/officeDocument/2006/relationships" xmlns:w="http://schemas.openxmlformats.org/wordprocessingml/2006/main" xmlns:w14="http://schemas.microsoft.com/office/word/2010/wordml" xmlns:w15="http://schemas.microsoft.com/office/word/2012/wordml" mc:Ignorable="w14 w15">
   <w:docDefaults>
     <w:rPrDefault>
       <w:rPr>
@@ -12805,644 +12479,378 @@
       </w:pPr>
     </w:pPrDefault>
   </w:docDefaults>
-  <w:latentStyles w:defLockedState="0" w:defUIPriority="99" w:defSemiHidden="1" w:defUnhideWhenUsed="1" w:defQFormat="0" w:count="267">
-    <w:lsdException w:name="Normal" w:semiHidden="0" w:uiPriority="0" w:unhideWhenUsed="0" w:qFormat="1"/>
-    <w:lsdException w:name="heading 1" w:semiHidden="0" w:uiPriority="9" w:unhideWhenUsed="0" w:qFormat="1"/>
-    <w:lsdException w:name="heading 2" w:uiPriority="9" w:qFormat="1"/>
-    <w:lsdException w:name="heading 3" w:uiPriority="9" w:qFormat="1"/>
-    <w:lsdException w:name="heading 4" w:uiPriority="9" w:qFormat="1"/>
-    <w:lsdException w:name="heading 5" w:uiPriority="9" w:qFormat="1"/>
-    <w:lsdException w:name="heading 6" w:uiPriority="9" w:qFormat="1"/>
-    <w:lsdException w:name="heading 7" w:uiPriority="9" w:qFormat="1"/>
-    <w:lsdException w:name="heading 8" w:uiPriority="9" w:qFormat="1"/>
-    <w:lsdException w:name="heading 9" w:uiPriority="9" w:qFormat="1"/>
-    <w:lsdException w:name="toc 1" w:uiPriority="39"/>
-    <w:lsdException w:name="toc 2" w:uiPriority="39"/>
-    <w:lsdException w:name="toc 3" w:uiPriority="39"/>
-    <w:lsdException w:name="toc 4" w:uiPriority="39"/>
-    <w:lsdException w:name="toc 5" w:uiPriority="39"/>
-    <w:lsdException w:name="toc 6" w:uiPriority="39"/>
-    <w:lsdException w:name="toc 7" w:uiPriority="39"/>
-    <w:lsdException w:name="toc 8" w:uiPriority="39"/>
-    <w:lsdException w:name="toc 9" w:uiPriority="39"/>
-    <w:lsdException w:name="caption" w:uiPriority="35" w:qFormat="1"/>
-    <w:lsdException w:name="Title" w:semiHidden="0" w:uiPriority="10" w:unhideWhenUsed="0" w:qFormat="1"/>
-    <w:lsdException w:name="Default Paragraph Font" w:uiPriority="1"/>
-    <w:lsdException w:name="Subtitle" w:semiHidden="0" w:uiPriority="11" w:unhideWhenUsed="0" w:qFormat="1"/>
-    <w:lsdException w:name="Strong" w:semiHidden="0" w:uiPriority="22" w:unhideWhenUsed="0" w:qFormat="1"/>
-    <w:lsdException w:name="Emphasis" w:semiHidden="0" w:uiPriority="20" w:unhideWhenUsed="0" w:qFormat="1"/>
-    <w:lsdException w:name="Table Grid" w:semiHidden="0" w:uiPriority="59" w:unhideWhenUsed="0"/>
-    <w:lsdException w:name="Placeholder Text" w:unhideWhenUsed="0"/>
-    <w:lsdException w:name="No Spacing" w:semiHidden="0" w:uiPriority="1" w:unhideWhenUsed="0" w:qFormat="1"/>
-    <w:lsdException w:name="Light Shading" w:semiHidden="0" w:uiPriority="60" w:unhideWhenUsed="0"/>
-    <w:lsdException w:name="Light List" w:semiHidden="0" w:uiPriority="61" w:unhideWhenUsed="0"/>
-    <w:lsdException w:name="Light Grid" w:semiHidden="0" w:uiPriority="62" w:unhideWhenUsed="0"/>
-    <w:lsdException w:name="Medium Shading 1" w:semiHidden="0" w:uiPriority="63" w:unhideWhenUsed="0"/>
-    <w:lsdException w:name="Medium Shading 2" w:semiHidden="0" w:uiPriority="64" w:unhideWhenUsed="0"/>
-    <w:lsdException w:name="Medium List 1" w:semiHidden="0" w:uiPriority="65" w:unhideWhenUsed="0"/>
-    <w:lsdException w:name="Medium List 2" w:semiHidden="0" w:uiPriority="66" w:unhideWhenUsed="0"/>
-    <w:lsdException w:name="Medium Grid 1" w:semiHidden="0" w:uiPriority="67" w:unhideWhenUsed="0"/>
-    <w:lsdException w:name="Medium Grid 2" w:semiHidden="0" w:uiPriority="68" w:unhideWhenUsed="0"/>
-    <w:lsdException w:name="Medium Grid 3" w:semiHidden="0" w:uiPriority="69" w:unhideWhenUsed="0"/>
-    <w:lsdException w:name="Dark List" w:semiHidden="0" w:uiPriority="70" w:unhideWhenUsed="0"/>
-    <w:lsdException w:name="Colorful Shading" w:semiHidden="0" w:uiPriority="71" w:unhideWhenUsed="0"/>
-    <w:lsdException w:name="Colorful List" w:semiHidden="0" w:uiPriority="72" w:unhideWhenUsed="0"/>
-    <w:lsdException w:name="Colorful Grid" w:semiHidden="0" w:uiPriority="73" w:unhideWhenUsed="0"/>
-    <w:lsdException w:name="Light Shading Accent 1" w:semiHidden="0" w:uiPriority="60" w:unhideWhenUsed="0"/>
-    <w:lsdException w:name="Light List Accent 1" w:semiHidden="0" w:uiPriority="61" w:unhideWhenUsed="0"/>
-    <w:lsdException w:name="Light Grid Accent 1" w:semiHidden="0" w:uiPriority="62" w:unhideWhenUsed="0"/>
-    <w:lsdException w:name="Medium Shading 1 Accent 1" w:semiHidden="0" w:uiPriority="63" w:unhideWhenUsed="0"/>
-    <w:lsdException w:name="Medium Shading 2 Accent 1" w:semiHidden="0" w:uiPriority="64" w:unhideWhenUsed="0"/>
-    <w:lsdException w:name="Medium List 1 Accent 1" w:semiHidden="0" w:uiPriority="65" w:unhideWhenUsed="0"/>
-    <w:lsdException w:name="Revision" w:unhideWhenUsed="0"/>
-    <w:lsdException w:name="List Paragraph" w:semiHidden="0" w:uiPriority="34" w:unhideWhenUsed="0" w:qFormat="1"/>
-    <w:lsdException w:name="Quote" w:semiHidden="0" w:uiPriority="29" w:unhideWhenUsed="0" w:qFormat="1"/>
-    <w:lsdException w:name="Intense Quote" w:semiHidden="0" w:uiPriority="30" w:unhideWhenUsed="0" w:qFormat="1"/>
-    <w:lsdException w:name="Medium List 2 Accent 1" w:semiHidden="0" w:uiPriority="66" w:unhideWhenUsed="0"/>
-    <w:lsdException w:name="Medium Grid 1 Accent 1" w:semiHidden="0" w:uiPriority="67" w:unhideWhenUsed="0"/>
-    <w:lsdException w:name="Medium Grid 2 Accent 1" w:semiHidden="0" w:uiPriority="68" w:unhideWhenUsed="0"/>
-    <w:lsdException w:name="Medium Grid 3 Accent 1" w:semiHidden="0" w:uiPriority="69" w:unhideWhenUsed="0"/>
-    <w:lsdException w:name="Dark List Accent 1" w:semiHidden="0" w:uiPriority="70" w:unhideWhenUsed="0"/>
-    <w:lsdException w:name="Colorful Shading Accent 1" w:semiHidden="0" w:uiPriority="71" w:unhideWhenUsed="0"/>
-    <w:lsdException w:name="Colorful List Accent 1" w:semiHidden="0" w:uiPriority="72" w:unhideWhenUsed="0"/>
-    <w:lsdException w:name="Colorful Grid Accent 1" w:semiHidden="0" w:uiPriority="73" w:unhideWhenUsed="0"/>
-    <w:lsdException w:name="Light Shading Accent 2" w:semiHidden="0" w:uiPriority="60" w:unhideWhenUsed="0"/>
-    <w:lsdException w:name="Light List Accent 2" w:semiHidden="0" w:uiPriority="61" w:unhideWhenUsed="0"/>
-    <w:lsdException w:name="Light Grid Accent 2" w:semiHidden="0" w:uiPriority="62" w:unhideWhenUsed="0"/>
-    <w:lsdException w:name="Medium Shading 1 Accent 2" w:semiHidden="0" w:uiPriority="63" w:unhideWhenUsed="0"/>
-    <w:lsdException w:name="Medium Shading 2 Accent 2" w:semiHidden="0" w:uiPriority="64" w:unhideWhenUsed="0"/>
-    <w:lsdException w:name="Medium List 1 Accent 2" w:semiHidden="0" w:uiPriority="65" w:unhideWhenUsed="0"/>
-    <w:lsdException w:name="Medium List 2 Accent 2" w:semiHidden="0" w:uiPriority="66" w:unhideWhenUsed="0"/>
-    <w:lsdException w:name="Medium Grid 1 Accent 2" w:semiHidden="0" w:uiPriority="67" w:unhideWhenUsed="0"/>
-    <w:lsdException w:name="Medium Grid 2 Accent 2" w:semiHidden="0" w:uiPriority="68" w:unhideWhenUsed="0"/>
-    <w:lsdException w:name="Medium Grid 3 Accent 2" w:semiHidden="0" w:uiPriority="69" w:unhideWhenUsed="0"/>
-    <w:lsdException w:name="Dark List Accent 2" w:semiHidden="0" w:uiPriority="70" w:unhideWhenUsed="0"/>
-    <w:lsdException w:name="Colorful Shading Accent 2" w:semiHidden="0" w:uiPriority="71" w:unhideWhenUsed="0"/>
-    <w:lsdException w:name="Colorful List Accent 2" w:semiHidden="0" w:uiPriority="72" w:unhideWhenUsed="0"/>
-    <w:lsdException w:name="Colorful Grid Accent 2" w:semiHidden="0" w:uiPriority="73" w:unhideWhenUsed="0"/>
-    <w:lsdException w:name="Light Shading Accent 3" w:semiHidden="0" w:uiPriority="60" w:unhideWhenUsed="0"/>
-    <w:lsdException w:name="Light List Accent 3" w:semiHidden="0" w:uiPriority="61" w:unhideWhenUsed="0"/>
-    <w:lsdException w:name="Light Grid Accent 3" w:semiHidden="0" w:uiPriority="62" w:unhideWhenUsed="0"/>
-    <w:lsdException w:name="Medium Shading 1 Accent 3" w:semiHidden="0" w:uiPriority="63" w:unhideWhenUsed="0"/>
-    <w:lsdException w:name="Medium Shading 2 Accent 3" w:semiHidden="0" w:uiPriority="64" w:unhideWhenUsed="0"/>
-    <w:lsdException w:name="Medium List 1 Accent 3" w:semiHidden="0" w:uiPriority="65" w:unhideWhenUsed="0"/>
-    <w:lsdException w:name="Medium List 2 Accent 3" w:semiHidden="0" w:uiPriority="66" w:unhideWhenUsed="0"/>
-    <w:lsdException w:name="Medium Grid 1 Accent 3" w:semiHidden="0" w:uiPriority="67" w:unhideWhenUsed="0"/>
-    <w:lsdException w:name="Medium Grid 2 Accent 3" w:semiHidden="0" w:uiPriority="68" w:unhideWhenUsed="0"/>
-    <w:lsdException w:name="Medium Grid 3 Accent 3" w:semiHidden="0" w:uiPriority="69" w:unhideWhenUsed="0"/>
-    <w:lsdException w:name="Dark List Accent 3" w:semiHidden="0" w:uiPriority="70" w:unhideWhenUsed="0"/>
-    <w:lsdException w:name="Colorful Shading Accent 3" w:semiHidden="0" w:uiPriority="71" w:unhideWhenUsed="0"/>
-    <w:lsdException w:name="Colorful List Accent 3" w:semiHidden="0" w:uiPriority="72" w:unhideWhenUsed="0"/>
-    <w:lsdException w:name="Colorful Grid Accent 3" w:semiHidden="0" w:uiPriority="73" w:unhideWhenUsed="0"/>
-    <w:lsdException w:name="Light Shading Accent 4" w:semiHidden="0" w:uiPriority="60" w:unhideWhenUsed="0"/>
-    <w:lsdException w:name="Light List Accent 4" w:semiHidden="0" w:uiPriority="61" w:unhideWhenUsed="0"/>
-    <w:lsdException w:name="Light Grid Accent 4" w:semiHidden="0" w:uiPriority="62" w:unhideWhenUsed="0"/>
-    <w:lsdException w:name="Medium Shading 1 Accent 4" w:semiHidden="0" w:uiPriority="63" w:unhideWhenUsed="0"/>
-    <w:lsdException w:name="Medium Shading 2 Accent 4" w:semiHidden="0" w:uiPriority="64" w:unhideWhenUsed="0"/>
-    <w:lsdException w:name="Medium List 1 Accent 4" w:semiHidden="0" w:uiPriority="65" w:unhideWhenUsed="0"/>
-    <w:lsdException w:name="Medium List 2 Accent 4" w:semiHidden="0" w:uiPriority="66" w:unhideWhenUsed="0"/>
-    <w:lsdException w:name="Medium Grid 1 Accent 4" w:semiHidden="0" w:uiPriority="67" w:unhideWhenUsed="0"/>
-    <w:lsdException w:name="Medium Grid 2 Accent 4" w:semiHidden="0" w:uiPriority="68" w:unhideWhenUsed="0"/>
-    <w:lsdException w:name="Medium Grid 3 Accent 4" w:semiHidden="0" w:uiPriority="69" w:unhideWhenUsed="0"/>
-    <w:lsdException w:name="Dark List Accent 4" w:semiHidden="0" w:uiPriority="70" w:unhideWhenUsed="0"/>
-    <w:lsdException w:name="Colorful Shading Accent 4" w:semiHidden="0" w:uiPriority="71" w:unhideWhenUsed="0"/>
-    <w:lsdException w:name="Colorful List Accent 4" w:semiHidden="0" w:uiPriority="72" w:unhideWhenUsed="0"/>
-    <w:lsdException w:name="Colorful Grid Accent 4" w:semiHidden="0" w:uiPriority="73" w:unhideWhenUsed="0"/>
-    <w:lsdException w:name="Light Shading Accent 5" w:semiHidden="0" w:uiPriority="60" w:unhideWhenUsed="0"/>
-    <w:lsdException w:name="Light List Accent 5" w:semiHidden="0" w:uiPriority="61" w:unhideWhenUsed="0"/>
-    <w:lsdException w:name="Light Grid Accent 5" w:semiHidden="0" w:uiPriority="62" w:unhideWhenUsed="0"/>
-    <w:lsdException w:name="Medium Shading 1 Accent 5" w:semiHidden="0" w:uiPriority="63" w:unhideWhenUsed="0"/>
-    <w:lsdException w:name="Medium Shading 2 Accent 5" w:semiHidden="0" w:uiPriority="64" w:unhideWhenUsed="0"/>
-    <w:lsdException w:name="Medium List 1 Accent 5" w:semiHidden="0" w:uiPriority="65" w:unhideWhenUsed="0"/>
-    <w:lsdException w:name="Medium List 2 Accent 5" w:semiHidden="0" w:uiPriority="66" w:unhideWhenUsed="0"/>
-    <w:lsdException w:name="Medium Grid 1 Accent 5" w:semiHidden="0" w:uiPriority="67" w:unhideWhenUsed="0"/>
-    <w:lsdException w:name="Medium Grid 2 Accent 5" w:semiHidden="0" w:uiPriority="68" w:unhideWhenUsed="0"/>
-    <w:lsdException w:name="Medium Grid 3 Accent 5" w:semiHidden="0" w:uiPriority="69" w:unhideWhenUsed="0"/>
-    <w:lsdException w:name="Dark List Accent 5" w:semiHidden="0" w:uiPriority="70" w:unhideWhenUsed="0"/>
-    <w:lsdException w:name="Colorful Shading Accent 5" w:semiHidden="0" w:uiPriority="71" w:unhideWhenUsed="0"/>
-    <w:lsdException w:name="Colorful List Accent 5" w:semiHidden="0" w:uiPriority="72" w:unhideWhenUsed="0"/>
-    <w:lsdException w:name="Colorful Grid Accent 5" w:semiHidden="0" w:uiPriority="73" w:unhideWhenUsed="0"/>
-    <w:lsdException w:name="Light Shading Accent 6" w:semiHidden="0" w:uiPriority="60" w:unhideWhenUsed="0"/>
-    <w:lsdException w:name="Light List Accent 6" w:semiHidden="0" w:uiPriority="61" w:unhideWhenUsed="0"/>
-    <w:lsdException w:name="Light Grid Accent 6" w:semiHidden="0" w:uiPriority="62" w:unhideWhenUsed="0"/>
-    <w:lsdException w:name="Medium Shading 1 Accent 6" w:semiHidden="0" w:uiPriority="63" w:unhideWhenUsed="0"/>
-    <w:lsdException w:name="Medium Shading 2 Accent 6" w:semiHidden="0" w:uiPriority="64" w:unhideWhenUsed="0"/>
-    <w:lsdException w:name="Medium List 1 Accent 6" w:semiHidden="0" w:uiPriority="65" w:unhideWhenUsed="0"/>
-    <w:lsdException w:name="Medium List 2 Accent 6" w:semiHidden="0" w:uiPriority="66" w:unhideWhenUsed="0"/>
-    <w:lsdException w:name="Medium Grid 1 Accent 6" w:semiHidden="0" w:uiPriority="67" w:unhideWhenUsed="0"/>
-    <w:lsdException w:name="Medium Grid 2 Accent 6" w:semiHidden="0" w:uiPriority="68" w:unhideWhenUsed="0"/>
-    <w:lsdException w:name="Medium Grid 3 Accent 6" w:semiHidden="0" w:uiPriority="69" w:unhideWhenUsed="0"/>
-    <w:lsdException w:name="Dark List Accent 6" w:semiHidden="0" w:uiPriority="70" w:unhideWhenUsed="0"/>
-    <w:lsdException w:name="Colorful Shading Accent 6" w:semiHidden="0" w:uiPriority="71" w:unhideWhenUsed="0"/>
-    <w:lsdException w:name="Colorful List Accent 6" w:semiHidden="0" w:uiPriority="72" w:unhideWhenUsed="0"/>
-    <w:lsdException w:name="Colorful Grid Accent 6" w:semiHidden="0" w:uiPriority="73" w:unhideWhenUsed="0"/>
-    <w:lsdException w:name="Subtle Emphasis" w:semiHidden="0" w:uiPriority="19" w:unhideWhenUsed="0" w:qFormat="1"/>
-    <w:lsdException w:name="Intense Emphasis" w:semiHidden="0" w:uiPriority="21" w:unhideWhenUsed="0" w:qFormat="1"/>
-    <w:lsdException w:name="Subtle Reference" w:semiHidden="0" w:uiPriority="31" w:unhideWhenUsed="0" w:qFormat="1"/>
-    <w:lsdException w:name="Intense Reference" w:semiHidden="0" w:uiPriority="32" w:unhideWhenUsed="0" w:qFormat="1"/>
-    <w:lsdException w:name="Book Title" w:semiHidden="0" w:uiPriority="33" w:unhideWhenUsed="0" w:qFormat="1"/>
-    <w:lsdException w:name="Bibliography" w:uiPriority="37"/>
-    <w:lsdException w:name="TOC Heading" w:uiPriority="39" w:qFormat="1"/>
-  </w:latentStyles>
-  <w:style w:type="paragraph" w:default="1" w:styleId="Normal">
-    <w:name w:val="Normal"/>
-    <w:qFormat/>
-    <w:rsid w:val="006E74B4"/>
-  </w:style>
-  <w:style w:type="paragraph" w:styleId="Heading1">
-    <w:name w:val="heading 1"/>
-    <w:basedOn w:val="Normal"/>
-    <w:next w:val="Normal"/>
-    <w:link w:val="Heading1Char"/>
-    <w:uiPriority w:val="9"/>
-    <w:qFormat/>
-    <w:rsid w:val="007D3711"/>
-    <w:pPr>
-      <w:keepNext/>
-      <w:keepLines/>
-      <w:spacing w:before="480" w:after="0"/>
-      <w:outlineLvl w:val="0"/>
-    </w:pPr>
-    <w:rPr>
-      <w:rFonts w:ascii="Arial" w:eastAsiaTheme="majorEastAsia" w:hAnsi="Arial" w:cstheme="majorBidi"/>
-      <w:b/>
-      <w:bCs/>
-      <w:sz w:val="28"/>
-      <w:szCs w:val="28"/>
-    </w:rPr>
-  </w:style>
-  <w:style w:type="paragraph" w:styleId="Heading2">
-    <w:name w:val="heading 2"/>
-    <w:basedOn w:val="Normal"/>
-    <w:next w:val="Normal"/>
-    <w:link w:val="Heading2Char"/>
-    <w:uiPriority w:val="9"/>
-    <w:unhideWhenUsed/>
-    <w:qFormat/>
-    <w:rsid w:val="007D3711"/>
-    <w:pPr>
-      <w:keepNext/>
-      <w:keepLines/>
-      <w:spacing w:before="200" w:after="0"/>
-      <w:outlineLvl w:val="1"/>
-    </w:pPr>
-    <w:rPr>
-      <w:rFonts w:ascii="Arial" w:eastAsiaTheme="majorEastAsia" w:hAnsi="Arial" w:cstheme="majorBidi"/>
-      <w:b/>
-      <w:bCs/>
-      <w:sz w:val="26"/>
-      <w:szCs w:val="26"/>
-    </w:rPr>
-  </w:style>
-  <w:style w:type="paragraph" w:styleId="Heading3">
-    <w:name w:val="heading 3"/>
-    <w:basedOn w:val="Normal"/>
-    <w:next w:val="Normal"/>
-    <w:link w:val="Heading3Char"/>
-    <w:uiPriority w:val="9"/>
-    <w:unhideWhenUsed/>
-    <w:qFormat/>
-    <w:rsid w:val="007D3711"/>
-    <w:pPr>
-      <w:keepNext/>
-      <w:keepLines/>
-      <w:spacing w:before="200" w:after="0"/>
-      <w:outlineLvl w:val="2"/>
-    </w:pPr>
-    <w:rPr>
-      <w:rFonts w:ascii="Arial" w:eastAsiaTheme="majorEastAsia" w:hAnsi="Arial" w:cstheme="majorBidi"/>
-      <w:b/>
-      <w:bCs/>
-    </w:rPr>
-  </w:style>
-  <w:style w:type="paragraph" w:styleId="Heading4">
-    <w:name w:val="heading 4"/>
-    <w:basedOn w:val="Normal"/>
-    <w:next w:val="Normal"/>
-    <w:link w:val="Heading4Char"/>
-    <w:uiPriority w:val="9"/>
-    <w:unhideWhenUsed/>
-    <w:qFormat/>
-    <w:rsid w:val="00DB4C22"/>
-    <w:pPr>
-      <w:keepNext/>
-      <w:keepLines/>
-      <w:spacing w:before="40" w:after="0"/>
-      <w:outlineLvl w:val="3"/>
-    </w:pPr>
-    <w:rPr>
-      <w:rFonts w:asciiTheme="majorHAnsi" w:eastAsiaTheme="majorEastAsia" w:hAnsiTheme="majorHAnsi" w:cstheme="majorBidi"/>
-      <w:i/>
-      <w:iCs/>
-      <w:color w:val="365F91" w:themeColor="accent1" w:themeShade="BF"/>
-    </w:rPr>
-  </w:style>
-  <w:style w:type="character" w:default="1" w:styleId="DefaultParagraphFont">
-    <w:name w:val="Default Paragraph Font"/>
-    <w:uiPriority w:val="1"/>
-    <w:semiHidden/>
-    <w:unhideWhenUsed/>
-  </w:style>
-  <w:style w:type="table" w:default="1" w:styleId="TableNormal">
-    <w:name w:val="Normal Table"/>
-    <w:uiPriority w:val="99"/>
-    <w:semiHidden/>
-    <w:unhideWhenUsed/>
-    <w:tblPr>
-      <w:tblInd w:w="0" w:type="dxa"/>
-      <w:tblCellMar>
-        <w:top w:w="0" w:type="dxa"/>
-        <w:left w:w="108" w:type="dxa"/>
-        <w:bottom w:w="0" w:type="dxa"/>
-        <w:right w:w="108" w:type="dxa"/>
-      </w:tblCellMar>
-    </w:tblPr>
-  </w:style>
-  <w:style w:type="numbering" w:default="1" w:styleId="NoList">
-    <w:name w:val="No List"/>
-    <w:uiPriority w:val="99"/>
-    <w:semiHidden/>
-    <w:unhideWhenUsed/>
-  </w:style>
-  <w:style w:type="character" w:customStyle="1" w:styleId="Heading1Char">
-    <w:name w:val="Heading 1 Char"/>
-    <w:basedOn w:val="DefaultParagraphFont"/>
-    <w:link w:val="Heading1"/>
-    <w:uiPriority w:val="9"/>
-    <w:rsid w:val="007D3711"/>
-    <w:rPr>
-      <w:rFonts w:ascii="Arial" w:eastAsiaTheme="majorEastAsia" w:hAnsi="Arial" w:cstheme="majorBidi"/>
-      <w:b/>
-      <w:bCs/>
-      <w:sz w:val="28"/>
-      <w:szCs w:val="28"/>
-    </w:rPr>
-  </w:style>
-  <w:style w:type="character" w:customStyle="1" w:styleId="Heading2Char">
-    <w:name w:val="Heading 2 Char"/>
-    <w:basedOn w:val="DefaultParagraphFont"/>
-    <w:link w:val="Heading2"/>
-    <w:uiPriority w:val="9"/>
-    <w:rsid w:val="007D3711"/>
-    <w:rPr>
-      <w:rFonts w:ascii="Arial" w:eastAsiaTheme="majorEastAsia" w:hAnsi="Arial" w:cstheme="majorBidi"/>
-      <w:b/>
-      <w:bCs/>
-      <w:sz w:val="26"/>
-      <w:szCs w:val="26"/>
-    </w:rPr>
-  </w:style>
-  <w:style w:type="character" w:customStyle="1" w:styleId="Heading3Char">
-    <w:name w:val="Heading 3 Char"/>
-    <w:basedOn w:val="DefaultParagraphFont"/>
-    <w:link w:val="Heading3"/>
-    <w:uiPriority w:val="9"/>
-    <w:rsid w:val="007D3711"/>
-    <w:rPr>
-      <w:rFonts w:ascii="Arial" w:eastAsiaTheme="majorEastAsia" w:hAnsi="Arial" w:cstheme="majorBidi"/>
-      <w:b/>
-      <w:bCs/>
-    </w:rPr>
-  </w:style>
-  <w:style w:type="paragraph" w:styleId="ListParagraph">
-    <w:name w:val="List Paragraph"/>
-    <w:basedOn w:val="Normal"/>
-    <w:link w:val="ListParagraphChar"/>
-    <w:uiPriority w:val="34"/>
-    <w:qFormat/>
-    <w:rsid w:val="006E74B4"/>
-    <w:pPr>
-      <w:ind w:left="720"/>
-      <w:contextualSpacing/>
-    </w:pPr>
-  </w:style>
-  <w:style w:type="character" w:customStyle="1" w:styleId="ListParagraphChar">
-    <w:name w:val="List Paragraph Char"/>
-    <w:basedOn w:val="DefaultParagraphFont"/>
-    <w:link w:val="ListParagraph"/>
-    <w:uiPriority w:val="34"/>
-    <w:rsid w:val="006E74B4"/>
-  </w:style>
-  <w:style w:type="paragraph" w:styleId="NoSpacing">
-    <w:name w:val="No Spacing"/>
-    <w:uiPriority w:val="1"/>
-    <w:qFormat/>
-    <w:rsid w:val="006E74B4"/>
-    <w:pPr>
-      <w:spacing w:after="0" w:line="240" w:lineRule="auto"/>
-    </w:pPr>
-  </w:style>
-  <w:style w:type="paragraph" w:styleId="BalloonText">
-    <w:name w:val="Balloon Text"/>
-    <w:basedOn w:val="Normal"/>
-    <w:link w:val="BalloonTextChar"/>
-    <w:uiPriority w:val="99"/>
-    <w:semiHidden/>
-    <w:unhideWhenUsed/>
-    <w:rsid w:val="006E74B4"/>
-    <w:pPr>
-      <w:spacing w:after="0" w:line="240" w:lineRule="auto"/>
-    </w:pPr>
-    <w:rPr>
-      <w:rFonts w:ascii="Tahoma" w:hAnsi="Tahoma" w:cs="Tahoma"/>
-      <w:sz w:val="16"/>
-      <w:szCs w:val="16"/>
-    </w:rPr>
-  </w:style>
-  <w:style w:type="character" w:customStyle="1" w:styleId="BalloonTextChar">
-    <w:name w:val="Balloon Text Char"/>
-    <w:basedOn w:val="DefaultParagraphFont"/>
-    <w:link w:val="BalloonText"/>
-    <w:uiPriority w:val="99"/>
-    <w:semiHidden/>
-    <w:rsid w:val="006E74B4"/>
-    <w:rPr>
-      <w:rFonts w:ascii="Tahoma" w:hAnsi="Tahoma" w:cs="Tahoma"/>
-      <w:sz w:val="16"/>
-      <w:szCs w:val="16"/>
-    </w:rPr>
-  </w:style>
-  <w:style w:type="paragraph" w:styleId="Header">
-    <w:name w:val="header"/>
-    <w:basedOn w:val="Normal"/>
-    <w:link w:val="HeaderChar"/>
-    <w:uiPriority w:val="99"/>
-    <w:unhideWhenUsed/>
-    <w:rsid w:val="007D3711"/>
-    <w:pPr>
-      <w:tabs>
-        <w:tab w:val="center" w:pos="4680"/>
-        <w:tab w:val="right" w:pos="9360"/>
-      </w:tabs>
-      <w:spacing w:after="0" w:line="240" w:lineRule="auto"/>
-    </w:pPr>
-  </w:style>
-  <w:style w:type="character" w:customStyle="1" w:styleId="HeaderChar">
-    <w:name w:val="Header Char"/>
-    <w:basedOn w:val="DefaultParagraphFont"/>
-    <w:link w:val="Header"/>
-    <w:uiPriority w:val="99"/>
-    <w:rsid w:val="007D3711"/>
-  </w:style>
-  <w:style w:type="paragraph" w:styleId="Footer">
-    <w:name w:val="footer"/>
-    <w:basedOn w:val="Normal"/>
-    <w:link w:val="FooterChar"/>
-    <w:uiPriority w:val="99"/>
-    <w:unhideWhenUsed/>
-    <w:rsid w:val="007D3711"/>
-    <w:pPr>
-      <w:tabs>
-        <w:tab w:val="center" w:pos="4680"/>
-        <w:tab w:val="right" w:pos="9360"/>
-      </w:tabs>
-      <w:spacing w:after="0" w:line="240" w:lineRule="auto"/>
-    </w:pPr>
-  </w:style>
-  <w:style w:type="character" w:customStyle="1" w:styleId="FooterChar">
-    <w:name w:val="Footer Char"/>
-    <w:basedOn w:val="DefaultParagraphFont"/>
-    <w:link w:val="Footer"/>
-    <w:uiPriority w:val="99"/>
-    <w:rsid w:val="007D3711"/>
-  </w:style>
-  <w:style w:type="character" w:customStyle="1" w:styleId="Heading4Char">
-    <w:name w:val="Heading 4 Char"/>
-    <w:basedOn w:val="DefaultParagraphFont"/>
-    <w:link w:val="Heading4"/>
-    <w:uiPriority w:val="9"/>
-    <w:rsid w:val="00DB4C22"/>
-    <w:rPr>
-      <w:rFonts w:asciiTheme="majorHAnsi" w:eastAsiaTheme="majorEastAsia" w:hAnsiTheme="majorHAnsi" w:cstheme="majorBidi"/>
-      <w:i/>
-      <w:iCs/>
-      <w:color w:val="365F91" w:themeColor="accent1" w:themeShade="BF"/>
-    </w:rPr>
-  </w:style>
-  <w:style w:type="character" w:styleId="Hyperlink">
-    <w:name w:val="Hyperlink"/>
-    <w:basedOn w:val="DefaultParagraphFont"/>
-    <w:uiPriority w:val="99"/>
-    <w:unhideWhenUsed/>
-    <w:rsid w:val="0081644B"/>
-    <w:rPr>
-      <w:color w:val="0000FF"/>
-      <w:u w:val="single"/>
-    </w:rPr>
-  </w:style>
-  <w:style w:type="paragraph" w:styleId="TOCHeading">
-    <w:name w:val="TOC Heading"/>
-    <w:basedOn w:val="Heading1"/>
-    <w:next w:val="Normal"/>
-    <w:uiPriority w:val="39"/>
-    <w:unhideWhenUsed/>
-    <w:qFormat/>
-    <w:rsid w:val="00C473C9"/>
-    <w:pPr>
-      <w:outlineLvl w:val="9"/>
-    </w:pPr>
-    <w:rPr>
-      <w:rFonts w:asciiTheme="majorHAnsi" w:hAnsiTheme="majorHAnsi"/>
-      <w:color w:val="365F91" w:themeColor="accent1" w:themeShade="BF"/>
-      <w:lang w:eastAsia="ja-JP"/>
-    </w:rPr>
-  </w:style>
-  <w:style w:type="paragraph" w:styleId="TOC1">
-    <w:name w:val="toc 1"/>
-    <w:basedOn w:val="Normal"/>
-    <w:next w:val="Normal"/>
-    <w:autoRedefine/>
-    <w:uiPriority w:val="39"/>
-    <w:unhideWhenUsed/>
-    <w:rsid w:val="00C473C9"/>
-    <w:pPr>
-      <w:spacing w:after="100"/>
-    </w:pPr>
-  </w:style>
-  <w:style w:type="paragraph" w:styleId="TOC2">
-    <w:name w:val="toc 2"/>
-    <w:basedOn w:val="Normal"/>
-    <w:next w:val="Normal"/>
-    <w:autoRedefine/>
-    <w:uiPriority w:val="39"/>
-    <w:unhideWhenUsed/>
-    <w:rsid w:val="00C473C9"/>
-    <w:pPr>
-      <w:spacing w:after="100"/>
-      <w:ind w:left="220"/>
-    </w:pPr>
-  </w:style>
-  <w:style w:type="paragraph" w:styleId="TOC3">
-    <w:name w:val="toc 3"/>
-    <w:basedOn w:val="Normal"/>
-    <w:next w:val="Normal"/>
-    <w:autoRedefine/>
-    <w:uiPriority w:val="39"/>
-    <w:unhideWhenUsed/>
-    <w:rsid w:val="00C473C9"/>
-    <w:pPr>
-      <w:spacing w:after="100"/>
-      <w:ind w:left="440"/>
-    </w:pPr>
-  </w:style>
-</w:styles>
-</file>
-
-<file path=word/stylesWithEffects.xml><?xml version="1.0" encoding="utf-8"?>
-<w:styles xmlns:wpc="http://schemas.microsoft.com/office/word/2010/wordprocessingCanvas" xmlns:mc="http://schemas.openxmlformats.org/markup-compatibility/2006" xmlns:o="urn:schemas-microsoft-com:office:office" xmlns:r="http://schemas.openxmlformats.org/officeDocument/2006/relationships" xmlns:m="http://schemas.openxmlformats.org/officeDocument/2006/math" xmlns:v="urn:schemas-microsoft-com:vml" xmlns:wp14="http://schemas.microsoft.com/office/word/2010/wordprocessingDrawing" xmlns:wp="http://schemas.openxmlformats.org/drawingml/2006/wordprocessingDrawing" xmlns:w10="urn:schemas-microsoft-com:office:word" xmlns:w="http://schemas.openxmlformats.org/wordprocessingml/2006/main" xmlns:w14="http://schemas.microsoft.com/office/word/2010/wordml" xmlns:wpg="http://schemas.microsoft.com/office/word/2010/wordprocessingGroup" xmlns:wpi="http://schemas.microsoft.com/office/word/2010/wordprocessingInk" xmlns:wne="http://schemas.microsoft.com/office/word/2006/wordml" xmlns:wps="http://schemas.microsoft.com/office/word/2010/wordprocessingShape" mc:Ignorable="w14 wp14">
-  <w:docDefaults>
-    <w:rPrDefault>
-      <w:rPr>
-        <w:rFonts w:asciiTheme="minorHAnsi" w:eastAsiaTheme="minorHAnsi" w:hAnsiTheme="minorHAnsi" w:cstheme="minorBidi"/>
-        <w:sz w:val="22"/>
-        <w:szCs w:val="22"/>
-        <w:lang w:val="en-US" w:eastAsia="en-US" w:bidi="ar-SA"/>
-      </w:rPr>
-    </w:rPrDefault>
-    <w:pPrDefault>
-      <w:pPr>
-        <w:spacing w:after="200" w:line="276" w:lineRule="auto"/>
-      </w:pPr>
-    </w:pPrDefault>
-  </w:docDefaults>
-  <w:latentStyles w:defLockedState="0" w:defUIPriority="99" w:defSemiHidden="1" w:defUnhideWhenUsed="1" w:defQFormat="0" w:count="267">
-    <w:lsdException w:name="Normal" w:semiHidden="0" w:uiPriority="0" w:unhideWhenUsed="0" w:qFormat="1"/>
-    <w:lsdException w:name="heading 1" w:semiHidden="0" w:uiPriority="9" w:unhideWhenUsed="0" w:qFormat="1"/>
-    <w:lsdException w:name="heading 2" w:uiPriority="9" w:qFormat="1"/>
-    <w:lsdException w:name="heading 3" w:uiPriority="9" w:qFormat="1"/>
-    <w:lsdException w:name="heading 4" w:uiPriority="9" w:qFormat="1"/>
-    <w:lsdException w:name="heading 5" w:uiPriority="9" w:qFormat="1"/>
-    <w:lsdException w:name="heading 6" w:uiPriority="9" w:qFormat="1"/>
-    <w:lsdException w:name="heading 7" w:uiPriority="9" w:qFormat="1"/>
-    <w:lsdException w:name="heading 8" w:uiPriority="9" w:qFormat="1"/>
-    <w:lsdException w:name="heading 9" w:uiPriority="9" w:qFormat="1"/>
-    <w:lsdException w:name="toc 1" w:uiPriority="39"/>
-    <w:lsdException w:name="toc 2" w:uiPriority="39"/>
-    <w:lsdException w:name="toc 3" w:uiPriority="39"/>
-    <w:lsdException w:name="toc 4" w:uiPriority="39"/>
-    <w:lsdException w:name="toc 5" w:uiPriority="39"/>
-    <w:lsdException w:name="toc 6" w:uiPriority="39"/>
-    <w:lsdException w:name="toc 7" w:uiPriority="39"/>
-    <w:lsdException w:name="toc 8" w:uiPriority="39"/>
-    <w:lsdException w:name="toc 9" w:uiPriority="39"/>
-    <w:lsdException w:name="caption" w:uiPriority="35" w:qFormat="1"/>
-    <w:lsdException w:name="Title" w:semiHidden="0" w:uiPriority="10" w:unhideWhenUsed="0" w:qFormat="1"/>
-    <w:lsdException w:name="Default Paragraph Font" w:uiPriority="1"/>
-    <w:lsdException w:name="Subtitle" w:semiHidden="0" w:uiPriority="11" w:unhideWhenUsed="0" w:qFormat="1"/>
-    <w:lsdException w:name="Strong" w:semiHidden="0" w:uiPriority="22" w:unhideWhenUsed="0" w:qFormat="1"/>
-    <w:lsdException w:name="Emphasis" w:semiHidden="0" w:uiPriority="20" w:unhideWhenUsed="0" w:qFormat="1"/>
-    <w:lsdException w:name="Table Grid" w:semiHidden="0" w:uiPriority="59" w:unhideWhenUsed="0"/>
-    <w:lsdException w:name="Placeholder Text" w:unhideWhenUsed="0"/>
-    <w:lsdException w:name="No Spacing" w:semiHidden="0" w:uiPriority="1" w:unhideWhenUsed="0" w:qFormat="1"/>
-    <w:lsdException w:name="Light Shading" w:semiHidden="0" w:uiPriority="60" w:unhideWhenUsed="0"/>
-    <w:lsdException w:name="Light List" w:semiHidden="0" w:uiPriority="61" w:unhideWhenUsed="0"/>
-    <w:lsdException w:name="Light Grid" w:semiHidden="0" w:uiPriority="62" w:unhideWhenUsed="0"/>
-    <w:lsdException w:name="Medium Shading 1" w:semiHidden="0" w:uiPriority="63" w:unhideWhenUsed="0"/>
-    <w:lsdException w:name="Medium Shading 2" w:semiHidden="0" w:uiPriority="64" w:unhideWhenUsed="0"/>
-    <w:lsdException w:name="Medium List 1" w:semiHidden="0" w:uiPriority="65" w:unhideWhenUsed="0"/>
-    <w:lsdException w:name="Medium List 2" w:semiHidden="0" w:uiPriority="66" w:unhideWhenUsed="0"/>
-    <w:lsdException w:name="Medium Grid 1" w:semiHidden="0" w:uiPriority="67" w:unhideWhenUsed="0"/>
-    <w:lsdException w:name="Medium Grid 2" w:semiHidden="0" w:uiPriority="68" w:unhideWhenUsed="0"/>
-    <w:lsdException w:name="Medium Grid 3" w:semiHidden="0" w:uiPriority="69" w:unhideWhenUsed="0"/>
-    <w:lsdException w:name="Dark List" w:semiHidden="0" w:uiPriority="70" w:unhideWhenUsed="0"/>
-    <w:lsdException w:name="Colorful Shading" w:semiHidden="0" w:uiPriority="71" w:unhideWhenUsed="0"/>
-    <w:lsdException w:name="Colorful List" w:semiHidden="0" w:uiPriority="72" w:unhideWhenUsed="0"/>
-    <w:lsdException w:name="Colorful Grid" w:semiHidden="0" w:uiPriority="73" w:unhideWhenUsed="0"/>
-    <w:lsdException w:name="Light Shading Accent 1" w:semiHidden="0" w:uiPriority="60" w:unhideWhenUsed="0"/>
-    <w:lsdException w:name="Light List Accent 1" w:semiHidden="0" w:uiPriority="61" w:unhideWhenUsed="0"/>
-    <w:lsdException w:name="Light Grid Accent 1" w:semiHidden="0" w:uiPriority="62" w:unhideWhenUsed="0"/>
-    <w:lsdException w:name="Medium Shading 1 Accent 1" w:semiHidden="0" w:uiPriority="63" w:unhideWhenUsed="0"/>
-    <w:lsdException w:name="Medium Shading 2 Accent 1" w:semiHidden="0" w:uiPriority="64" w:unhideWhenUsed="0"/>
-    <w:lsdException w:name="Medium List 1 Accent 1" w:semiHidden="0" w:uiPriority="65" w:unhideWhenUsed="0"/>
-    <w:lsdException w:name="Revision" w:unhideWhenUsed="0"/>
-    <w:lsdException w:name="List Paragraph" w:semiHidden="0" w:uiPriority="34" w:unhideWhenUsed="0" w:qFormat="1"/>
-    <w:lsdException w:name="Quote" w:semiHidden="0" w:uiPriority="29" w:unhideWhenUsed="0" w:qFormat="1"/>
-    <w:lsdException w:name="Intense Quote" w:semiHidden="0" w:uiPriority="30" w:unhideWhenUsed="0" w:qFormat="1"/>
-    <w:lsdException w:name="Medium List 2 Accent 1" w:semiHidden="0" w:uiPriority="66" w:unhideWhenUsed="0"/>
-    <w:lsdException w:name="Medium Grid 1 Accent 1" w:semiHidden="0" w:uiPriority="67" w:unhideWhenUsed="0"/>
-    <w:lsdException w:name="Medium Grid 2 Accent 1" w:semiHidden="0" w:uiPriority="68" w:unhideWhenUsed="0"/>
-    <w:lsdException w:name="Medium Grid 3 Accent 1" w:semiHidden="0" w:uiPriority="69" w:unhideWhenUsed="0"/>
-    <w:lsdException w:name="Dark List Accent 1" w:semiHidden="0" w:uiPriority="70" w:unhideWhenUsed="0"/>
-    <w:lsdException w:name="Colorful Shading Accent 1" w:semiHidden="0" w:uiPriority="71" w:unhideWhenUsed="0"/>
-    <w:lsdException w:name="Colorful List Accent 1" w:semiHidden="0" w:uiPriority="72" w:unhideWhenUsed="0"/>
-    <w:lsdException w:name="Colorful Grid Accent 1" w:semiHidden="0" w:uiPriority="73" w:unhideWhenUsed="0"/>
-    <w:lsdException w:name="Light Shading Accent 2" w:semiHidden="0" w:uiPriority="60" w:unhideWhenUsed="0"/>
-    <w:lsdException w:name="Light List Accent 2" w:semiHidden="0" w:uiPriority="61" w:unhideWhenUsed="0"/>
-    <w:lsdException w:name="Light Grid Accent 2" w:semiHidden="0" w:uiPriority="62" w:unhideWhenUsed="0"/>
-    <w:lsdException w:name="Medium Shading 1 Accent 2" w:semiHidden="0" w:uiPriority="63" w:unhideWhenUsed="0"/>
-    <w:lsdException w:name="Medium Shading 2 Accent 2" w:semiHidden="0" w:uiPriority="64" w:unhideWhenUsed="0"/>
-    <w:lsdException w:name="Medium List 1 Accent 2" w:semiHidden="0" w:uiPriority="65" w:unhideWhenUsed="0"/>
-    <w:lsdException w:name="Medium List 2 Accent 2" w:semiHidden="0" w:uiPriority="66" w:unhideWhenUsed="0"/>
-    <w:lsdException w:name="Medium Grid 1 Accent 2" w:semiHidden="0" w:uiPriority="67" w:unhideWhenUsed="0"/>
-    <w:lsdException w:name="Medium Grid 2 Accent 2" w:semiHidden="0" w:uiPriority="68" w:unhideWhenUsed="0"/>
-    <w:lsdException w:name="Medium Grid 3 Accent 2" w:semiHidden="0" w:uiPriority="69" w:unhideWhenUsed="0"/>
-    <w:lsdException w:name="Dark List Accent 2" w:semiHidden="0" w:uiPriority="70" w:unhideWhenUsed="0"/>
-    <w:lsdException w:name="Colorful Shading Accent 2" w:semiHidden="0" w:uiPriority="71" w:unhideWhenUsed="0"/>
-    <w:lsdException w:name="Colorful List Accent 2" w:semiHidden="0" w:uiPriority="72" w:unhideWhenUsed="0"/>
-    <w:lsdException w:name="Colorful Grid Accent 2" w:semiHidden="0" w:uiPriority="73" w:unhideWhenUsed="0"/>
-    <w:lsdException w:name="Light Shading Accent 3" w:semiHidden="0" w:uiPriority="60" w:unhideWhenUsed="0"/>
-    <w:lsdException w:name="Light List Accent 3" w:semiHidden="0" w:uiPriority="61" w:unhideWhenUsed="0"/>
-    <w:lsdException w:name="Light Grid Accent 3" w:semiHidden="0" w:uiPriority="62" w:unhideWhenUsed="0"/>
-    <w:lsdException w:name="Medium Shading 1 Accent 3" w:semiHidden="0" w:uiPriority="63" w:unhideWhenUsed="0"/>
-    <w:lsdException w:name="Medium Shading 2 Accent 3" w:semiHidden="0" w:uiPriority="64" w:unhideWhenUsed="0"/>
-    <w:lsdException w:name="Medium List 1 Accent 3" w:semiHidden="0" w:uiPriority="65" w:unhideWhenUsed="0"/>
-    <w:lsdException w:name="Medium List 2 Accent 3" w:semiHidden="0" w:uiPriority="66" w:unhideWhenUsed="0"/>
-    <w:lsdException w:name="Medium Grid 1 Accent 3" w:semiHidden="0" w:uiPriority="67" w:unhideWhenUsed="0"/>
-    <w:lsdException w:name="Medium Grid 2 Accent 3" w:semiHidden="0" w:uiPriority="68" w:unhideWhenUsed="0"/>
-    <w:lsdException w:name="Medium Grid 3 Accent 3" w:semiHidden="0" w:uiPriority="69" w:unhideWhenUsed="0"/>
-    <w:lsdException w:name="Dark List Accent 3" w:semiHidden="0" w:uiPriority="70" w:unhideWhenUsed="0"/>
-    <w:lsdException w:name="Colorful Shading Accent 3" w:semiHidden="0" w:uiPriority="71" w:unhideWhenUsed="0"/>
-    <w:lsdException w:name="Colorful List Accent 3" w:semiHidden="0" w:uiPriority="72" w:unhideWhenUsed="0"/>
-    <w:lsdException w:name="Colorful Grid Accent 3" w:semiHidden="0" w:uiPriority="73" w:unhideWhenUsed="0"/>
-    <w:lsdException w:name="Light Shading Accent 4" w:semiHidden="0" w:uiPriority="60" w:unhideWhenUsed="0"/>
-    <w:lsdException w:name="Light List Accent 4" w:semiHidden="0" w:uiPriority="61" w:unhideWhenUsed="0"/>
-    <w:lsdException w:name="Light Grid Accent 4" w:semiHidden="0" w:uiPriority="62" w:unhideWhenUsed="0"/>
-    <w:lsdException w:name="Medium Shading 1 Accent 4" w:semiHidden="0" w:uiPriority="63" w:unhideWhenUsed="0"/>
-    <w:lsdException w:name="Medium Shading 2 Accent 4" w:semiHidden="0" w:uiPriority="64" w:unhideWhenUsed="0"/>
-    <w:lsdException w:name="Medium List 1 Accent 4" w:semiHidden="0" w:uiPriority="65" w:unhideWhenUsed="0"/>
-    <w:lsdException w:name="Medium List 2 Accent 4" w:semiHidden="0" w:uiPriority="66" w:unhideWhenUsed="0"/>
-    <w:lsdException w:name="Medium Grid 1 Accent 4" w:semiHidden="0" w:uiPriority="67" w:unhideWhenUsed="0"/>
-    <w:lsdException w:name="Medium Grid 2 Accent 4" w:semiHidden="0" w:uiPriority="68" w:unhideWhenUsed="0"/>
-    <w:lsdException w:name="Medium Grid 3 Accent 4" w:semiHidden="0" w:uiPriority="69" w:unhideWhenUsed="0"/>
-    <w:lsdException w:name="Dark List Accent 4" w:semiHidden="0" w:uiPriority="70" w:unhideWhenUsed="0"/>
-    <w:lsdException w:name="Colorful Shading Accent 4" w:semiHidden="0" w:uiPriority="71" w:unhideWhenUsed="0"/>
-    <w:lsdException w:name="Colorful List Accent 4" w:semiHidden="0" w:uiPriority="72" w:unhideWhenUsed="0"/>
-    <w:lsdException w:name="Colorful Grid Accent 4" w:semiHidden="0" w:uiPriority="73" w:unhideWhenUsed="0"/>
-    <w:lsdException w:name="Light Shading Accent 5" w:semiHidden="0" w:uiPriority="60" w:unhideWhenUsed="0"/>
-    <w:lsdException w:name="Light List Accent 5" w:semiHidden="0" w:uiPriority="61" w:unhideWhenUsed="0"/>
-    <w:lsdException w:name="Light Grid Accent 5" w:semiHidden="0" w:uiPriority="62" w:unhideWhenUsed="0"/>
-    <w:lsdException w:name="Medium Shading 1 Accent 5" w:semiHidden="0" w:uiPriority="63" w:unhideWhenUsed="0"/>
-    <w:lsdException w:name="Medium Shading 2 Accent 5" w:semiHidden="0" w:uiPriority="64" w:unhideWhenUsed="0"/>
-    <w:lsdException w:name="Medium List 1 Accent 5" w:semiHidden="0" w:uiPriority="65" w:unhideWhenUsed="0"/>
-    <w:lsdException w:name="Medium List 2 Accent 5" w:semiHidden="0" w:uiPriority="66" w:unhideWhenUsed="0"/>
-    <w:lsdException w:name="Medium Grid 1 Accent 5" w:semiHidden="0" w:uiPriority="67" w:unhideWhenUsed="0"/>
-    <w:lsdException w:name="Medium Grid 2 Accent 5" w:semiHidden="0" w:uiPriority="68" w:unhideWhenUsed="0"/>
-    <w:lsdException w:name="Medium Grid 3 Accent 5" w:semiHidden="0" w:uiPriority="69" w:unhideWhenUsed="0"/>
-    <w:lsdException w:name="Dark List Accent 5" w:semiHidden="0" w:uiPriority="70" w:unhideWhenUsed="0"/>
-    <w:lsdException w:name="Colorful Shading Accent 5" w:semiHidden="0" w:uiPriority="71" w:unhideWhenUsed="0"/>
-    <w:lsdException w:name="Colorful List Accent 5" w:semiHidden="0" w:uiPriority="72" w:unhideWhenUsed="0"/>
-    <w:lsdException w:name="Colorful Grid Accent 5" w:semiHidden="0" w:uiPriority="73" w:unhideWhenUsed="0"/>
-    <w:lsdException w:name="Light Shading Accent 6" w:semiHidden="0" w:uiPriority="60" w:unhideWhenUsed="0"/>
-    <w:lsdException w:name="Light List Accent 6" w:semiHidden="0" w:uiPriority="61" w:unhideWhenUsed="0"/>
-    <w:lsdException w:name="Light Grid Accent 6" w:semiHidden="0" w:uiPriority="62" w:unhideWhenUsed="0"/>
-    <w:lsdException w:name="Medium Shading 1 Accent 6" w:semiHidden="0" w:uiPriority="63" w:unhideWhenUsed="0"/>
-    <w:lsdException w:name="Medium Shading 2 Accent 6" w:semiHidden="0" w:uiPriority="64" w:unhideWhenUsed="0"/>
-    <w:lsdException w:name="Medium List 1 Accent 6" w:semiHidden="0" w:uiPriority="65" w:unhideWhenUsed="0"/>
-    <w:lsdException w:name="Medium List 2 Accent 6" w:semiHidden="0" w:uiPriority="66" w:unhideWhenUsed="0"/>
-    <w:lsdException w:name="Medium Grid 1 Accent 6" w:semiHidden="0" w:uiPriority="67" w:unhideWhenUsed="0"/>
-    <w:lsdException w:name="Medium Grid 2 Accent 6" w:semiHidden="0" w:uiPriority="68" w:unhideWhenUsed="0"/>
-    <w:lsdException w:name="Medium Grid 3 Accent 6" w:semiHidden="0" w:uiPriority="69" w:unhideWhenUsed="0"/>
-    <w:lsdException w:name="Dark List Accent 6" w:semiHidden="0" w:uiPriority="70" w:unhideWhenUsed="0"/>
-    <w:lsdException w:name="Colorful Shading Accent 6" w:semiHidden="0" w:uiPriority="71" w:unhideWhenUsed="0"/>
-    <w:lsdException w:name="Colorful List Accent 6" w:semiHidden="0" w:uiPriority="72" w:unhideWhenUsed="0"/>
-    <w:lsdException w:name="Colorful Grid Accent 6" w:semiHidden="0" w:uiPriority="73" w:unhideWhenUsed="0"/>
-    <w:lsdException w:name="Subtle Emphasis" w:semiHidden="0" w:uiPriority="19" w:unhideWhenUsed="0" w:qFormat="1"/>
-    <w:lsdException w:name="Intense Emphasis" w:semiHidden="0" w:uiPriority="21" w:unhideWhenUsed="0" w:qFormat="1"/>
-    <w:lsdException w:name="Subtle Reference" w:semiHidden="0" w:uiPriority="31" w:unhideWhenUsed="0" w:qFormat="1"/>
-    <w:lsdException w:name="Intense Reference" w:semiHidden="0" w:uiPriority="32" w:unhideWhenUsed="0" w:qFormat="1"/>
-    <w:lsdException w:name="Book Title" w:semiHidden="0" w:uiPriority="33" w:unhideWhenUsed="0" w:qFormat="1"/>
-    <w:lsdException w:name="Bibliography" w:uiPriority="37"/>
-    <w:lsdException w:name="TOC Heading" w:uiPriority="39" w:qFormat="1"/>
+  <w:latentStyles w:defLockedState="0" w:defUIPriority="99" w:defSemiHidden="0" w:defUnhideWhenUsed="0" w:defQFormat="0" w:count="371">
+    <w:lsdException w:name="Normal" w:uiPriority="0" w:qFormat="1"/>
+    <w:lsdException w:name="heading 1" w:uiPriority="9" w:qFormat="1"/>
+    <w:lsdException w:name="heading 2" w:semiHidden="1" w:uiPriority="9" w:unhideWhenUsed="1" w:qFormat="1"/>
+    <w:lsdException w:name="heading 3" w:semiHidden="1" w:uiPriority="9" w:unhideWhenUsed="1" w:qFormat="1"/>
+    <w:lsdException w:name="heading 4" w:semiHidden="1" w:uiPriority="9" w:unhideWhenUsed="1" w:qFormat="1"/>
+    <w:lsdException w:name="heading 5" w:semiHidden="1" w:uiPriority="9" w:unhideWhenUsed="1" w:qFormat="1"/>
+    <w:lsdException w:name="heading 6" w:semiHidden="1" w:uiPriority="9" w:unhideWhenUsed="1" w:qFormat="1"/>
+    <w:lsdException w:name="heading 7" w:semiHidden="1" w:uiPriority="9" w:unhideWhenUsed="1" w:qFormat="1"/>
+    <w:lsdException w:name="heading 8" w:semiHidden="1" w:uiPriority="9" w:unhideWhenUsed="1" w:qFormat="1"/>
+    <w:lsdException w:name="heading 9" w:semiHidden="1" w:uiPriority="9" w:unhideWhenUsed="1" w:qFormat="1"/>
+    <w:lsdException w:name="index 1" w:semiHidden="1" w:unhideWhenUsed="1"/>
+    <w:lsdException w:name="index 2" w:semiHidden="1" w:unhideWhenUsed="1"/>
+    <w:lsdException w:name="index 3" w:semiHidden="1" w:unhideWhenUsed="1"/>
+    <w:lsdException w:name="index 4" w:semiHidden="1" w:unhideWhenUsed="1"/>
+    <w:lsdException w:name="index 5" w:semiHidden="1" w:unhideWhenUsed="1"/>
+    <w:lsdException w:name="index 6" w:semiHidden="1" w:unhideWhenUsed="1"/>
+    <w:lsdException w:name="index 7" w:semiHidden="1" w:unhideWhenUsed="1"/>
+    <w:lsdException w:name="index 8" w:semiHidden="1" w:unhideWhenUsed="1"/>
+    <w:lsdException w:name="index 9" w:semiHidden="1" w:unhideWhenUsed="1"/>
+    <w:lsdException w:name="toc 1" w:semiHidden="1" w:uiPriority="39" w:unhideWhenUsed="1"/>
+    <w:lsdException w:name="toc 2" w:semiHidden="1" w:uiPriority="39" w:unhideWhenUsed="1"/>
+    <w:lsdException w:name="toc 3" w:semiHidden="1" w:uiPriority="39" w:unhideWhenUsed="1"/>
+    <w:lsdException w:name="toc 4" w:semiHidden="1" w:uiPriority="39" w:unhideWhenUsed="1"/>
+    <w:lsdException w:name="toc 5" w:semiHidden="1" w:uiPriority="39" w:unhideWhenUsed="1"/>
+    <w:lsdException w:name="toc 6" w:semiHidden="1" w:uiPriority="39" w:unhideWhenUsed="1"/>
+    <w:lsdException w:name="toc 7" w:semiHidden="1" w:uiPriority="39" w:unhideWhenUsed="1"/>
+    <w:lsdException w:name="toc 8" w:semiHidden="1" w:uiPriority="39" w:unhideWhenUsed="1"/>
+    <w:lsdException w:name="toc 9" w:semiHidden="1" w:uiPriority="39" w:unhideWhenUsed="1"/>
+    <w:lsdException w:name="Normal Indent" w:semiHidden="1" w:unhideWhenUsed="1"/>
+    <w:lsdException w:name="footnote text" w:semiHidden="1" w:unhideWhenUsed="1"/>
+    <w:lsdException w:name="annotation text" w:semiHidden="1" w:unhideWhenUsed="1"/>
+    <w:lsdException w:name="header" w:semiHidden="1" w:unhideWhenUsed="1"/>
+    <w:lsdException w:name="footer" w:semiHidden="1" w:unhideWhenUsed="1"/>
+    <w:lsdException w:name="index heading" w:semiHidden="1" w:unhideWhenUsed="1"/>
+    <w:lsdException w:name="caption" w:semiHidden="1" w:uiPriority="35" w:unhideWhenUsed="1" w:qFormat="1"/>
+    <w:lsdException w:name="table of figures" w:semiHidden="1" w:unhideWhenUsed="1"/>
+    <w:lsdException w:name="envelope address" w:semiHidden="1" w:unhideWhenUsed="1"/>
+    <w:lsdException w:name="envelope return" w:semiHidden="1" w:unhideWhenUsed="1"/>
+    <w:lsdException w:name="footnote reference" w:semiHidden="1" w:unhideWhenUsed="1"/>
+    <w:lsdException w:name="annotation reference" w:semiHidden="1" w:unhideWhenUsed="1"/>
+    <w:lsdException w:name="line number" w:semiHidden="1" w:unhideWhenUsed="1"/>
+    <w:lsdException w:name="page number" w:semiHidden="1" w:unhideWhenUsed="1"/>
+    <w:lsdException w:name="endnote reference" w:semiHidden="1" w:unhideWhenUsed="1"/>
+    <w:lsdException w:name="endnote text" w:semiHidden="1" w:unhideWhenUsed="1"/>
+    <w:lsdException w:name="table of authorities" w:semiHidden="1" w:unhideWhenUsed="1"/>
+    <w:lsdException w:name="macro" w:semiHidden="1" w:unhideWhenUsed="1"/>
+    <w:lsdException w:name="toa heading" w:semiHidden="1" w:unhideWhenUsed="1"/>
+    <w:lsdException w:name="List" w:semiHidden="1" w:unhideWhenUsed="1"/>
+    <w:lsdException w:name="List Bullet" w:semiHidden="1" w:unhideWhenUsed="1"/>
+    <w:lsdException w:name="List Number" w:semiHidden="1" w:unhideWhenUsed="1"/>
+    <w:lsdException w:name="List 2" w:semiHidden="1" w:unhideWhenUsed="1"/>
+    <w:lsdException w:name="List 3" w:semiHidden="1" w:unhideWhenUsed="1"/>
+    <w:lsdException w:name="List 4" w:semiHidden="1" w:unhideWhenUsed="1"/>
+    <w:lsdException w:name="List 5" w:semiHidden="1" w:unhideWhenUsed="1"/>
+    <w:lsdException w:name="List Bullet 2" w:semiHidden="1" w:unhideWhenUsed="1"/>
+    <w:lsdException w:name="List Bullet 3" w:semiHidden="1" w:unhideWhenUsed="1"/>
+    <w:lsdException w:name="List Bullet 4" w:semiHidden="1" w:unhideWhenUsed="1"/>
+    <w:lsdException w:name="List Bullet 5" w:semiHidden="1" w:unhideWhenUsed="1"/>
+    <w:lsdException w:name="List Number 2" w:semiHidden="1" w:unhideWhenUsed="1"/>
+    <w:lsdException w:name="List Number 3" w:semiHidden="1" w:unhideWhenUsed="1"/>
+    <w:lsdException w:name="List Number 4" w:semiHidden="1" w:unhideWhenUsed="1"/>
+    <w:lsdException w:name="List Number 5" w:semiHidden="1" w:unhideWhenUsed="1"/>
+    <w:lsdException w:name="Title" w:uiPriority="10" w:qFormat="1"/>
+    <w:lsdException w:name="Closing" w:semiHidden="1" w:unhideWhenUsed="1"/>
+    <w:lsdException w:name="Signature" w:semiHidden="1" w:unhideWhenUsed="1"/>
+    <w:lsdException w:name="Default Paragraph Font" w:semiHidden="1" w:uiPriority="1" w:unhideWhenUsed="1"/>
+    <w:lsdException w:name="Body Text" w:semiHidden="1" w:unhideWhenUsed="1"/>
+    <w:lsdException w:name="Body Text Indent" w:semiHidden="1" w:unhideWhenUsed="1"/>
+    <w:lsdException w:name="List Continue" w:semiHidden="1" w:unhideWhenUsed="1"/>
+    <w:lsdException w:name="List Continue 2" w:semiHidden="1" w:unhideWhenUsed="1"/>
+    <w:lsdException w:name="List Continue 3" w:semiHidden="1" w:unhideWhenUsed="1"/>
+    <w:lsdException w:name="List Continue 4" w:semiHidden="1" w:unhideWhenUsed="1"/>
+    <w:lsdException w:name="List Continue 5" w:semiHidden="1" w:unhideWhenUsed="1"/>
+    <w:lsdException w:name="Message Header" w:semiHidden="1" w:unhideWhenUsed="1"/>
+    <w:lsdException w:name="Subtitle" w:uiPriority="11" w:qFormat="1"/>
+    <w:lsdException w:name="Salutation" w:semiHidden="1" w:unhideWhenUsed="1"/>
+    <w:lsdException w:name="Date" w:semiHidden="1" w:unhideWhenUsed="1"/>
+    <w:lsdException w:name="Body Text First Indent" w:semiHidden="1" w:unhideWhenUsed="1"/>
+    <w:lsdException w:name="Body Text First Indent 2" w:semiHidden="1" w:unhideWhenUsed="1"/>
+    <w:lsdException w:name="Note Heading" w:semiHidden="1" w:unhideWhenUsed="1"/>
+    <w:lsdException w:name="Body Text 2" w:semiHidden="1" w:unhideWhenUsed="1"/>
+    <w:lsdException w:name="Body Text 3" w:semiHidden="1" w:unhideWhenUsed="1"/>
+    <w:lsdException w:name="Body Text Indent 2" w:semiHidden="1" w:unhideWhenUsed="1"/>
+    <w:lsdException w:name="Body Text Indent 3" w:semiHidden="1" w:unhideWhenUsed="1"/>
+    <w:lsdException w:name="Block Text" w:semiHidden="1" w:unhideWhenUsed="1"/>
+    <w:lsdException w:name="Hyperlink" w:semiHidden="1" w:unhideWhenUsed="1"/>
+    <w:lsdException w:name="FollowedHyperlink" w:semiHidden="1" w:unhideWhenUsed="1"/>
+    <w:lsdException w:name="Strong" w:uiPriority="22" w:qFormat="1"/>
+    <w:lsdException w:name="Emphasis" w:uiPriority="20" w:qFormat="1"/>
+    <w:lsdException w:name="Document Map" w:semiHidden="1" w:unhideWhenUsed="1"/>
+    <w:lsdException w:name="Plain Text" w:semiHidden="1" w:unhideWhenUsed="1"/>
+    <w:lsdException w:name="E-mail Signature" w:semiHidden="1" w:unhideWhenUsed="1"/>
+    <w:lsdException w:name="HTML Top of Form" w:semiHidden="1" w:unhideWhenUsed="1"/>
+    <w:lsdException w:name="HTML Bottom of Form" w:semiHidden="1" w:unhideWhenUsed="1"/>
+    <w:lsdException w:name="Normal (Web)" w:semiHidden="1" w:unhideWhenUsed="1"/>
+    <w:lsdException w:name="HTML Acronym" w:semiHidden="1" w:unhideWhenUsed="1"/>
+    <w:lsdException w:name="HTML Address" w:semiHidden="1" w:unhideWhenUsed="1"/>
+    <w:lsdException w:name="HTML Cite" w:semiHidden="1" w:unhideWhenUsed="1"/>
+    <w:lsdException w:name="HTML Code" w:semiHidden="1" w:unhideWhenUsed="1"/>
+    <w:lsdException w:name="HTML Definition" w:semiHidden="1" w:unhideWhenUsed="1"/>
+    <w:lsdException w:name="HTML Keyboard" w:semiHidden="1" w:unhideWhenUsed="1"/>
+    <w:lsdException w:name="HTML Preformatted" w:semiHidden="1" w:unhideWhenUsed="1"/>
+    <w:lsdException w:name="HTML Sample" w:semiHidden="1" w:unhideWhenUsed="1"/>
+    <w:lsdException w:name="HTML Typewriter" w:semiHidden="1" w:unhideWhenUsed="1"/>
+    <w:lsdException w:name="HTML Variable" w:semiHidden="1" w:unhideWhenUsed="1"/>
+    <w:lsdException w:name="Normal Table" w:semiHidden="1" w:unhideWhenUsed="1"/>
+    <w:lsdException w:name="annotation subject" w:semiHidden="1" w:unhideWhenUsed="1"/>
+    <w:lsdException w:name="No List" w:semiHidden="1" w:unhideWhenUsed="1"/>
+    <w:lsdException w:name="Outline List 1" w:semiHidden="1" w:unhideWhenUsed="1"/>
+    <w:lsdException w:name="Outline List 2" w:semiHidden="1" w:unhideWhenUsed="1"/>
+    <w:lsdException w:name="Outline List 3" w:semiHidden="1" w:unhideWhenUsed="1"/>
+    <w:lsdException w:name="Table Simple 1" w:semiHidden="1" w:unhideWhenUsed="1"/>
+    <w:lsdException w:name="Table Simple 2" w:semiHidden="1" w:unhideWhenUsed="1"/>
+    <w:lsdException w:name="Table Simple 3" w:semiHidden="1" w:unhideWhenUsed="1"/>
+    <w:lsdException w:name="Table Classic 1" w:semiHidden="1" w:unhideWhenUsed="1"/>
+    <w:lsdException w:name="Table Classic 2" w:semiHidden="1" w:unhideWhenUsed="1"/>
+    <w:lsdException w:name="Table Classic 3" w:semiHidden="1" w:unhideWhenUsed="1"/>
+    <w:lsdException w:name="Table Classic 4" w:semiHidden="1" w:unhideWhenUsed="1"/>
+    <w:lsdException w:name="Table Colorful 1" w:semiHidden="1" w:unhideWhenUsed="1"/>
+    <w:lsdException w:name="Table Colorful 2" w:semiHidden="1" w:unhideWhenUsed="1"/>
+    <w:lsdException w:name="Table Colorful 3" w:semiHidden="1" w:unhideWhenUsed="1"/>
+    <w:lsdException w:name="Table Columns 1" w:semiHidden="1" w:unhideWhenUsed="1"/>
+    <w:lsdException w:name="Table Columns 2" w:semiHidden="1" w:unhideWhenUsed="1"/>
+    <w:lsdException w:name="Table Columns 3" w:semiHidden="1" w:unhideWhenUsed="1"/>
+    <w:lsdException w:name="Table Columns 4" w:semiHidden="1" w:unhideWhenUsed="1"/>
+    <w:lsdException w:name="Table Columns 5" w:semiHidden="1" w:unhideWhenUsed="1"/>
+    <w:lsdException w:name="Table Grid 1" w:semiHidden="1" w:unhideWhenUsed="1"/>
+    <w:lsdException w:name="Table Grid 2" w:semiHidden="1" w:unhideWhenUsed="1"/>
+    <w:lsdException w:name="Table Grid 3" w:semiHidden="1" w:unhideWhenUsed="1"/>
+    <w:lsdException w:name="Table Grid 4" w:semiHidden="1" w:unhideWhenUsed="1"/>
+    <w:lsdException w:name="Table Grid 5" w:semiHidden="1" w:unhideWhenUsed="1"/>
+    <w:lsdException w:name="Table Grid 6" w:semiHidden="1" w:unhideWhenUsed="1"/>
+    <w:lsdException w:name="Table Grid 7" w:semiHidden="1" w:unhideWhenUsed="1"/>
+    <w:lsdException w:name="Table Grid 8" w:semiHidden="1" w:unhideWhenUsed="1"/>
+    <w:lsdException w:name="Table List 1" w:semiHidden="1" w:unhideWhenUsed="1"/>
+    <w:lsdException w:name="Table List 2" w:semiHidden="1" w:unhideWhenUsed="1"/>
+    <w:lsdException w:name="Table List 3" w:semiHidden="1" w:unhideWhenUsed="1"/>
+    <w:lsdException w:name="Table List 4" w:semiHidden="1" w:unhideWhenUsed="1"/>
+    <w:lsdException w:name="Table List 5" w:semiHidden="1" w:unhideWhenUsed="1"/>
+    <w:lsdException w:name="Table List 6" w:semiHidden="1" w:unhideWhenUsed="1"/>
+    <w:lsdException w:name="Table List 7" w:semiHidden="1" w:unhideWhenUsed="1"/>
+    <w:lsdException w:name="Table List 8" w:semiHidden="1" w:unhideWhenUsed="1"/>
+    <w:lsdException w:name="Table 3D effects 1" w:semiHidden="1" w:unhideWhenUsed="1"/>
+    <w:lsdException w:name="Table 3D effects 2" w:semiHidden="1" w:unhideWhenUsed="1"/>
+    <w:lsdException w:name="Table 3D effects 3" w:semiHidden="1" w:unhideWhenUsed="1"/>
+    <w:lsdException w:name="Table Contemporary" w:semiHidden="1" w:unhideWhenUsed="1"/>
+    <w:lsdException w:name="Table Elegant" w:semiHidden="1" w:unhideWhenUsed="1"/>
+    <w:lsdException w:name="Table Professional" w:semiHidden="1" w:unhideWhenUsed="1"/>
+    <w:lsdException w:name="Table Subtle 1" w:semiHidden="1" w:unhideWhenUsed="1"/>
+    <w:lsdException w:name="Table Subtle 2" w:semiHidden="1" w:unhideWhenUsed="1"/>
+    <w:lsdException w:name="Table Web 1" w:semiHidden="1" w:unhideWhenUsed="1"/>
+    <w:lsdException w:name="Table Web 2" w:semiHidden="1" w:unhideWhenUsed="1"/>
+    <w:lsdException w:name="Table Web 3" w:semiHidden="1" w:unhideWhenUsed="1"/>
+    <w:lsdException w:name="Balloon Text" w:semiHidden="1" w:unhideWhenUsed="1"/>
+    <w:lsdException w:name="Table Grid" w:uiPriority="59"/>
+    <w:lsdException w:name="Table Theme" w:semiHidden="1" w:unhideWhenUsed="1"/>
+    <w:lsdException w:name="Placeholder Text" w:semiHidden="1"/>
+    <w:lsdException w:name="No Spacing" w:uiPriority="1" w:qFormat="1"/>
+    <w:lsdException w:name="Light Shading" w:uiPriority="60"/>
+    <w:lsdException w:name="Light List" w:uiPriority="61"/>
+    <w:lsdException w:name="Light Grid" w:uiPriority="62"/>
+    <w:lsdException w:name="Medium Shading 1" w:uiPriority="63"/>
+    <w:lsdException w:name="Medium Shading 2" w:uiPriority="64"/>
+    <w:lsdException w:name="Medium List 1" w:uiPriority="65"/>
+    <w:lsdException w:name="Medium List 2" w:uiPriority="66"/>
+    <w:lsdException w:name="Medium Grid 1" w:uiPriority="67"/>
+    <w:lsdException w:name="Medium Grid 2" w:uiPriority="68"/>
+    <w:lsdException w:name="Medium Grid 3" w:uiPriority="69"/>
+    <w:lsdException w:name="Dark List" w:uiPriority="70"/>
+    <w:lsdException w:name="Colorful Shading" w:uiPriority="71"/>
+    <w:lsdException w:name="Colorful List" w:uiPriority="72"/>
+    <w:lsdException w:name="Colorful Grid" w:uiPriority="73"/>
+    <w:lsdException w:name="Light Shading Accent 1" w:uiPriority="60"/>
+    <w:lsdException w:name="Light List Accent 1" w:uiPriority="61"/>
+    <w:lsdException w:name="Light Grid Accent 1" w:uiPriority="62"/>
+    <w:lsdException w:name="Medium Shading 1 Accent 1" w:uiPriority="63"/>
+    <w:lsdException w:name="Medium Shading 2 Accent 1" w:uiPriority="64"/>
+    <w:lsdException w:name="Medium List 1 Accent 1" w:uiPriority="65"/>
+    <w:lsdException w:name="Revision" w:semiHidden="1"/>
+    <w:lsdException w:name="List Paragraph" w:uiPriority="34" w:qFormat="1"/>
+    <w:lsdException w:name="Quote" w:uiPriority="29" w:qFormat="1"/>
+    <w:lsdException w:name="Intense Quote" w:uiPriority="30" w:qFormat="1"/>
+    <w:lsdException w:name="Medium List 2 Accent 1" w:uiPriority="66"/>
+    <w:lsdException w:name="Medium Grid 1 Accent 1" w:uiPriority="67"/>
+    <w:lsdException w:name="Medium Grid 2 Accent 1" w:uiPriority="68"/>
+    <w:lsdException w:name="Medium Grid 3 Accent 1" w:uiPriority="69"/>
+    <w:lsdException w:name="Dark List Accent 1" w:uiPriority="70"/>
+    <w:lsdException w:name="Colorful Shading Accent 1" w:uiPriority="71"/>
+    <w:lsdException w:name="Colorful List Accent 1" w:uiPriority="72"/>
+    <w:lsdException w:name="Colorful Grid Accent 1" w:uiPriority="73"/>
+    <w:lsdException w:name="Light Shading Accent 2" w:uiPriority="60"/>
+    <w:lsdException w:name="Light List Accent 2" w:uiPriority="61"/>
+    <w:lsdException w:name="Light Grid Accent 2" w:uiPriority="62"/>
+    <w:lsdException w:name="Medium Shading 1 Accent 2" w:uiPriority="63"/>
+    <w:lsdException w:name="Medium Shading 2 Accent 2" w:uiPriority="64"/>
+    <w:lsdException w:name="Medium List 1 Accent 2" w:uiPriority="65"/>
+    <w:lsdException w:name="Medium List 2 Accent 2" w:uiPriority="66"/>
+    <w:lsdException w:name="Medium Grid 1 Accent 2" w:uiPriority="67"/>
+    <w:lsdException w:name="Medium Grid 2 Accent 2" w:uiPriority="68"/>
+    <w:lsdException w:name="Medium Grid 3 Accent 2" w:uiPriority="69"/>
+    <w:lsdException w:name="Dark List Accent 2" w:uiPriority="70"/>
+    <w:lsdException w:name="Colorful Shading Accent 2" w:uiPriority="71"/>
+    <w:lsdException w:name="Colorful List Accent 2" w:uiPriority="72"/>
+    <w:lsdException w:name="Colorful Grid Accent 2" w:uiPriority="73"/>
+    <w:lsdException w:name="Light Shading Accent 3" w:uiPriority="60"/>
+    <w:lsdException w:name="Light List Accent 3" w:uiPriority="61"/>
+    <w:lsdException w:name="Light Grid Accent 3" w:uiPriority="62"/>
+    <w:lsdException w:name="Medium Shading 1 Accent 3" w:uiPriority="63"/>
+    <w:lsdException w:name="Medium Shading 2 Accent 3" w:uiPriority="64"/>
+    <w:lsdException w:name="Medium List 1 Accent 3" w:uiPriority="65"/>
+    <w:lsdException w:name="Medium List 2 Accent 3" w:uiPriority="66"/>
+    <w:lsdException w:name="Medium Grid 1 Accent 3" w:uiPriority="67"/>
+    <w:lsdException w:name="Medium Grid 2 Accent 3" w:uiPriority="68"/>
+    <w:lsdException w:name="Medium Grid 3 Accent 3" w:uiPriority="69"/>
+    <w:lsdException w:name="Dark List Accent 3" w:uiPriority="70"/>
+    <w:lsdException w:name="Colorful Shading Accent 3" w:uiPriority="71"/>
+    <w:lsdException w:name="Colorful List Accent 3" w:uiPriority="72"/>
+    <w:lsdException w:name="Colorful Grid Accent 3" w:uiPriority="73"/>
+    <w:lsdException w:name="Light Shading Accent 4" w:uiPriority="60"/>
+    <w:lsdException w:name="Light List Accent 4" w:uiPriority="61"/>
+    <w:lsdException w:name="Light Grid Accent 4" w:uiPriority="62"/>
+    <w:lsdException w:name="Medium Shading 1 Accent 4" w:uiPriority="63"/>
+    <w:lsdException w:name="Medium Shading 2 Accent 4" w:uiPriority="64"/>
+    <w:lsdException w:name="Medium List 1 Accent 4" w:uiPriority="65"/>
+    <w:lsdException w:name="Medium List 2 Accent 4" w:uiPriority="66"/>
+    <w:lsdException w:name="Medium Grid 1 Accent 4" w:uiPriority="67"/>
+    <w:lsdException w:name="Medium Grid 2 Accent 4" w:uiPriority="68"/>
+    <w:lsdException w:name="Medium Grid 3 Accent 4" w:uiPriority="69"/>
+    <w:lsdException w:name="Dark List Accent 4" w:uiPriority="70"/>
+    <w:lsdException w:name="Colorful Shading Accent 4" w:uiPriority="71"/>
+    <w:lsdException w:name="Colorful List Accent 4" w:uiPriority="72"/>
+    <w:lsdException w:name="Colorful Grid Accent 4" w:uiPriority="73"/>
+    <w:lsdException w:name="Light Shading Accent 5" w:uiPriority="60"/>
+    <w:lsdException w:name="Light List Accent 5" w:uiPriority="61"/>
+    <w:lsdException w:name="Light Grid Accent 5" w:uiPriority="62"/>
+    <w:lsdException w:name="Medium Shading 1 Accent 5" w:uiPriority="63"/>
+    <w:lsdException w:name="Medium Shading 2 Accent 5" w:uiPriority="64"/>
+    <w:lsdException w:name="Medium List 1 Accent 5" w:uiPriority="65"/>
+    <w:lsdException w:name="Medium List 2 Accent 5" w:uiPriority="66"/>
+    <w:lsdException w:name="Medium Grid 1 Accent 5" w:uiPriority="67"/>
+    <w:lsdException w:name="Medium Grid 2 Accent 5" w:uiPriority="68"/>
+    <w:lsdException w:name="Medium Grid 3 Accent 5" w:uiPriority="69"/>
+    <w:lsdException w:name="Dark List Accent 5" w:uiPriority="70"/>
+    <w:lsdException w:name="Colorful Shading Accent 5" w:uiPriority="71"/>
+    <w:lsdException w:name="Colorful List Accent 5" w:uiPriority="72"/>
+    <w:lsdException w:name="Colorful Grid Accent 5" w:uiPriority="73"/>
+    <w:lsdException w:name="Light Shading Accent 6" w:uiPriority="60"/>
+    <w:lsdException w:name="Light List Accent 6" w:uiPriority="61"/>
+    <w:lsdException w:name="Light Grid Accent 6" w:uiPriority="62"/>
+    <w:lsdException w:name="Medium Shading 1 Accent 6" w:uiPriority="63"/>
+    <w:lsdException w:name="Medium Shading 2 Accent 6" w:uiPriority="64"/>
+    <w:lsdException w:name="Medium List 1 Accent 6" w:uiPriority="65"/>
+    <w:lsdException w:name="Medium List 2 Accent 6" w:uiPriority="66"/>
+    <w:lsdException w:name="Medium Grid 1 Accent 6" w:uiPriority="67"/>
+    <w:lsdException w:name="Medium Grid 2 Accent 6" w:uiPriority="68"/>
+    <w:lsdException w:name="Medium Grid 3 Accent 6" w:uiPriority="69"/>
+    <w:lsdException w:name="Dark List Accent 6" w:uiPriority="70"/>
+    <w:lsdException w:name="Colorful Shading Accent 6" w:uiPriority="71"/>
+    <w:lsdException w:name="Colorful List Accent 6" w:uiPriority="72"/>
+    <w:lsdException w:name="Colorful Grid Accent 6" w:uiPriority="73"/>
+    <w:lsdException w:name="Subtle Emphasis" w:uiPriority="19" w:qFormat="1"/>
+    <w:lsdException w:name="Intense Emphasis" w:uiPriority="21" w:qFormat="1"/>
+    <w:lsdException w:name="Subtle Reference" w:uiPriority="31" w:qFormat="1"/>
+    <w:lsdException w:name="Intense Reference" w:uiPriority="32" w:qFormat="1"/>
+    <w:lsdException w:name="Book Title" w:uiPriority="33" w:qFormat="1"/>
+    <w:lsdException w:name="Bibliography" w:semiHidden="1" w:uiPriority="37" w:unhideWhenUsed="1"/>
+    <w:lsdException w:name="TOC Heading" w:semiHidden="1" w:uiPriority="39" w:unhideWhenUsed="1" w:qFormat="1"/>
+    <w:lsdException w:name="Plain Table 1" w:uiPriority="41"/>
+    <w:lsdException w:name="Plain Table 2" w:uiPriority="42"/>
+    <w:lsdException w:name="Plain Table 3" w:uiPriority="43"/>
+    <w:lsdException w:name="Plain Table 4" w:uiPriority="44"/>
+    <w:lsdException w:name="Plain Table 5" w:uiPriority="45"/>
+    <w:lsdException w:name="Grid Table Light" w:uiPriority="40"/>
+    <w:lsdException w:name="Grid Table 1 Light" w:uiPriority="46"/>
+    <w:lsdException w:name="Grid Table 2" w:uiPriority="47"/>
+    <w:lsdException w:name="Grid Table 3" w:uiPriority="48"/>
+    <w:lsdException w:name="Grid Table 4" w:uiPriority="49"/>
+    <w:lsdException w:name="Grid Table 5 Dark" w:uiPriority="50"/>
+    <w:lsdException w:name="Grid Table 6 Colorful" w:uiPriority="51"/>
+    <w:lsdException w:name="Grid Table 7 Colorful" w:uiPriority="52"/>
+    <w:lsdException w:name="Grid Table 1 Light Accent 1" w:uiPriority="46"/>
+    <w:lsdException w:name="Grid Table 2 Accent 1" w:uiPriority="47"/>
+    <w:lsdException w:name="Grid Table 3 Accent 1" w:uiPriority="48"/>
+    <w:lsdException w:name="Grid Table 4 Accent 1" w:uiPriority="49"/>
+    <w:lsdException w:name="Grid Table 5 Dark Accent 1" w:uiPriority="50"/>
+    <w:lsdException w:name="Grid Table 6 Colorful Accent 1" w:uiPriority="51"/>
+    <w:lsdException w:name="Grid Table 7 Colorful Accent 1" w:uiPriority="52"/>
+    <w:lsdException w:name="Grid Table 1 Light Accent 2" w:uiPriority="46"/>
+    <w:lsdException w:name="Grid Table 2 Accent 2" w:uiPriority="47"/>
+    <w:lsdException w:name="Grid Table 3 Accent 2" w:uiPriority="48"/>
+    <w:lsdException w:name="Grid Table 4 Accent 2" w:uiPriority="49"/>
+    <w:lsdException w:name="Grid Table 5 Dark Accent 2" w:uiPriority="50"/>
+    <w:lsdException w:name="Grid Table 6 Colorful Accent 2" w:uiPriority="51"/>
+    <w:lsdException w:name="Grid Table 7 Colorful Accent 2" w:uiPriority="52"/>
+    <w:lsdException w:name="Grid Table 1 Light Accent 3" w:uiPriority="46"/>
+    <w:lsdException w:name="Grid Table 2 Accent 3" w:uiPriority="47"/>
+    <w:lsdException w:name="Grid Table 3 Accent 3" w:uiPriority="48"/>
+    <w:lsdException w:name="Grid Table 4 Accent 3" w:uiPriority="49"/>
+    <w:lsdException w:name="Grid Table 5 Dark Accent 3" w:uiPriority="50"/>
+    <w:lsdException w:name="Grid Table 6 Colorful Accent 3" w:uiPriority="51"/>
+    <w:lsdException w:name="Grid Table 7 Colorful Accent 3" w:uiPriority="52"/>
+    <w:lsdException w:name="Grid Table 1 Light Accent 4" w:uiPriority="46"/>
+    <w:lsdException w:name="Grid Table 2 Accent 4" w:uiPriority="47"/>
+    <w:lsdException w:name="Grid Table 3 Accent 4" w:uiPriority="48"/>
+    <w:lsdException w:name="Grid Table 4 Accent 4" w:uiPriority="49"/>
+    <w:lsdException w:name="Grid Table 5 Dark Accent 4" w:uiPriority="50"/>
+    <w:lsdException w:name="Grid Table 6 Colorful Accent 4" w:uiPriority="51"/>
+    <w:lsdException w:name="Grid Table 7 Colorful Accent 4" w:uiPriority="52"/>
+    <w:lsdException w:name="Grid Table 1 Light Accent 5" w:uiPriority="46"/>
+    <w:lsdException w:name="Grid Table 2 Accent 5" w:uiPriority="47"/>
+    <w:lsdException w:name="Grid Table 3 Accent 5" w:uiPriority="48"/>
+    <w:lsdException w:name="Grid Table 4 Accent 5" w:uiPriority="49"/>
+    <w:lsdException w:name="Grid Table 5 Dark Accent 5" w:uiPriority="50"/>
+    <w:lsdException w:name="Grid Table 6 Colorful Accent 5" w:uiPriority="51"/>
+    <w:lsdException w:name="Grid Table 7 Colorful Accent 5" w:uiPriority="52"/>
+    <w:lsdException w:name="Grid Table 1 Light Accent 6" w:uiPriority="46"/>
+    <w:lsdException w:name="Grid Table 2 Accent 6" w:uiPriority="47"/>
+    <w:lsdException w:name="Grid Table 3 Accent 6" w:uiPriority="48"/>
+    <w:lsdException w:name="Grid Table 4 Accent 6" w:uiPriority="49"/>
+    <w:lsdException w:name="Grid Table 5 Dark Accent 6" w:uiPriority="50"/>
+    <w:lsdException w:name="Grid Table 6 Colorful Accent 6" w:uiPriority="51"/>
+    <w:lsdException w:name="Grid Table 7 Colorful Accent 6" w:uiPriority="52"/>
+    <w:lsdException w:name="List Table 1 Light" w:uiPriority="46"/>
+    <w:lsdException w:name="List Table 2" w:uiPriority="47"/>
+    <w:lsdException w:name="List Table 3" w:uiPriority="48"/>
+    <w:lsdException w:name="List Table 4" w:uiPriority="49"/>
+    <w:lsdException w:name="List Table 5 Dark" w:uiPriority="50"/>
+    <w:lsdException w:name="List Table 6 Colorful" w:uiPriority="51"/>
+    <w:lsdException w:name="List Table 7 Colorful" w:uiPriority="52"/>
+    <w:lsdException w:name="List Table 1 Light Accent 1" w:uiPriority="46"/>
+    <w:lsdException w:name="List Table 2 Accent 1" w:uiPriority="47"/>
+    <w:lsdException w:name="List Table 3 Accent 1" w:uiPriority="48"/>
+    <w:lsdException w:name="List Table 4 Accent 1" w:uiPriority="49"/>
+    <w:lsdException w:name="List Table 5 Dark Accent 1" w:uiPriority="50"/>
+    <w:lsdException w:name="List Table 6 Colorful Accent 1" w:uiPriority="51"/>
+    <w:lsdException w:name="List Table 7 Colorful Accent 1" w:uiPriority="52"/>
+    <w:lsdException w:name="List Table 1 Light Accent 2" w:uiPriority="46"/>
+    <w:lsdException w:name="List Table 2 Accent 2" w:uiPriority="47"/>
+    <w:lsdException w:name="List Table 3 Accent 2" w:uiPriority="48"/>
+    <w:lsdException w:name="List Table 4 Accent 2" w:uiPriority="49"/>
+    <w:lsdException w:name="List Table 5 Dark Accent 2" w:uiPriority="50"/>
+    <w:lsdException w:name="List Table 6 Colorful Accent 2" w:uiPriority="51"/>
+    <w:lsdException w:name="List Table 7 Colorful Accent 2" w:uiPriority="52"/>
+    <w:lsdException w:name="List Table 1 Light Accent 3" w:uiPriority="46"/>
+    <w:lsdException w:name="List Table 2 Accent 3" w:uiPriority="47"/>
+    <w:lsdException w:name="List Table 3 Accent 3" w:uiPriority="48"/>
+    <w:lsdException w:name="List Table 4 Accent 3" w:uiPriority="49"/>
+    <w:lsdException w:name="List Table 5 Dark Accent 3" w:uiPriority="50"/>
+    <w:lsdException w:name="List Table 6 Colorful Accent 3" w:uiPriority="51"/>
+    <w:lsdException w:name="List Table 7 Colorful Accent 3" w:uiPriority="52"/>
+    <w:lsdException w:name="List Table 1 Light Accent 4" w:uiPriority="46"/>
+    <w:lsdException w:name="List Table 2 Accent 4" w:uiPriority="47"/>
+    <w:lsdException w:name="List Table 3 Accent 4" w:uiPriority="48"/>
+    <w:lsdException w:name="List Table 4 Accent 4" w:uiPriority="49"/>
+    <w:lsdException w:name="List Table 5 Dark Accent 4" w:uiPriority="50"/>
+    <w:lsdException w:name="List Table 6 Colorful Accent 4" w:uiPriority="51"/>
+    <w:lsdException w:name="List Table 7 Colorful Accent 4" w:uiPriority="52"/>
+    <w:lsdException w:name="List Table 1 Light Accent 5" w:uiPriority="46"/>
+    <w:lsdException w:name="List Table 2 Accent 5" w:uiPriority="47"/>
+    <w:lsdException w:name="List Table 3 Accent 5" w:uiPriority="48"/>
+    <w:lsdException w:name="List Table 4 Accent 5" w:uiPriority="49"/>
+    <w:lsdException w:name="List Table 5 Dark Accent 5" w:uiPriority="50"/>
+    <w:lsdException w:name="List Table 6 Colorful Accent 5" w:uiPriority="51"/>
+    <w:lsdException w:name="List Table 7 Colorful Accent 5" w:uiPriority="52"/>
+    <w:lsdException w:name="List Table 1 Light Accent 6" w:uiPriority="46"/>
+    <w:lsdException w:name="List Table 2 Accent 6" w:uiPriority="47"/>
+    <w:lsdException w:name="List Table 3 Accent 6" w:uiPriority="48"/>
+    <w:lsdException w:name="List Table 4 Accent 6" w:uiPriority="49"/>
+    <w:lsdException w:name="List Table 5 Dark Accent 6" w:uiPriority="50"/>
+    <w:lsdException w:name="List Table 6 Colorful Accent 6" w:uiPriority="51"/>
+    <w:lsdException w:name="List Table 7 Colorful Accent 6" w:uiPriority="52"/>
   </w:latentStyles>
   <w:style w:type="paragraph" w:default="1" w:styleId="Normal">
     <w:name w:val="Normal"/>
@@ -14078,7 +13486,7 @@
 </file>
 
 <file path=customXml/itemProps1.xml><?xml version="1.0" encoding="utf-8"?>
-<ds:datastoreItem xmlns:ds="http://schemas.openxmlformats.org/officeDocument/2006/customXml" ds:itemID="{4A5A9CF2-5FCC-4908-91FD-125807FD4180}">
+<ds:datastoreItem xmlns:ds="http://schemas.openxmlformats.org/officeDocument/2006/customXml" ds:itemID="{3C06D0DF-D66C-45E0-BEBC-47D56F219E8C}">
   <ds:schemaRefs>
     <ds:schemaRef ds:uri="http://schemas.openxmlformats.org/officeDocument/2006/bibliography"/>
   </ds:schemaRefs>

</xml_diff>